<commit_message>
Formulário de login - sem cookie
</commit_message>
<xml_diff>
--- a/Notes.docx
+++ b/Notes.docx
@@ -16,6 +16,8 @@
       <w:r>
         <w:rPr>
           <w:rFonts w:hint="default" w:ascii="Cascadia Mono" w:hAnsi="Cascadia Mono" w:cs="Cascadia Mono"/>
+          <w:b/>
+          <w:bCs/>
           <w:sz w:val="24"/>
           <w:szCs w:val="24"/>
           <w:lang w:val="pt-BR"/>
@@ -323,6 +325,7 @@
     <w:p>
       <w:pPr>
         <w:numPr>
+          <w:ilvl w:val="0"/>
           <w:numId w:val="0"/>
         </w:numPr>
         <w:ind w:leftChars="0"/>
@@ -339,6 +342,7 @@
     <w:p>
       <w:pPr>
         <w:numPr>
+          <w:ilvl w:val="0"/>
           <w:numId w:val="0"/>
         </w:numPr>
         <w:ind w:leftChars="0"/>
@@ -366,6 +370,7 @@
     <w:p>
       <w:pPr>
         <w:numPr>
+          <w:ilvl w:val="0"/>
           <w:numId w:val="0"/>
         </w:numPr>
         <w:ind w:leftChars="0"/>
@@ -393,6 +398,7 @@
     <w:p>
       <w:pPr>
         <w:numPr>
+          <w:ilvl w:val="0"/>
           <w:numId w:val="0"/>
         </w:numPr>
         <w:ind w:leftChars="0"/>
@@ -2013,6 +2019,41 @@
           <w:lang w:val="pt-BR"/>
         </w:rPr>
       </w:pPr>
+      <w:r>
+        <w:rPr>
+          <w:rFonts w:hint="default" w:ascii="Cascadia Mono" w:hAnsi="Cascadia Mono"/>
+          <w:b w:val="0"/>
+          <w:bCs w:val="0"/>
+          <w:sz w:val="24"/>
+          <w:szCs w:val="24"/>
+          <w:lang w:val="pt-BR"/>
+        </w:rPr>
+        <w:t>Gerar a migration que vai o banco de dados com as tabelas do identity</w:t>
+      </w:r>
+    </w:p>
+    <w:p>
+      <w:pPr>
+        <w:ind w:left="0" w:leftChars="0" w:firstLine="0" w:firstLineChars="0"/>
+        <w:rPr>
+          <w:rFonts w:hint="default" w:ascii="Cascadia Mono" w:hAnsi="Cascadia Mono"/>
+          <w:b w:val="0"/>
+          <w:bCs w:val="0"/>
+          <w:sz w:val="24"/>
+          <w:szCs w:val="24"/>
+          <w:lang w:val="pt-BR"/>
+        </w:rPr>
+      </w:pPr>
+      <w:r>
+        <w:rPr>
+          <w:rFonts w:hint="default" w:ascii="Cascadia Mono" w:hAnsi="Cascadia Mono"/>
+          <w:b w:val="0"/>
+          <w:bCs w:val="0"/>
+          <w:sz w:val="24"/>
+          <w:szCs w:val="24"/>
+          <w:lang w:val="pt-BR"/>
+        </w:rPr>
+        <w:t>Ferramentas -&gt; Gerenciador de pacotes Nuget-&gt; Console do gerenciador</w:t>
+      </w:r>
     </w:p>
     <w:p>
       <w:pPr>
@@ -2021,6 +2062,8 @@
           <w:rFonts w:hint="default" w:ascii="Cascadia Mono" w:hAnsi="Cascadia Mono"/>
           <w:b/>
           <w:bCs/>
+          <w:i/>
+          <w:iCs/>
           <w:sz w:val="24"/>
           <w:szCs w:val="24"/>
           <w:lang w:val="pt-BR"/>
@@ -2031,6 +2074,86 @@
           <w:rFonts w:hint="default" w:ascii="Cascadia Mono" w:hAnsi="Cascadia Mono"/>
           <w:b/>
           <w:bCs/>
+          <w:i/>
+          <w:iCs/>
+          <w:sz w:val="24"/>
+          <w:szCs w:val="24"/>
+          <w:lang w:val="pt-BR"/>
+        </w:rPr>
+        <w:t>Add-Migration IdentityTabelas</w:t>
+      </w:r>
+    </w:p>
+    <w:p>
+      <w:pPr>
+        <w:ind w:left="0" w:leftChars="0" w:firstLine="0" w:firstLineChars="0"/>
+        <w:rPr>
+          <w:rFonts w:hint="default" w:ascii="Cascadia Mono" w:hAnsi="Cascadia Mono"/>
+          <w:b/>
+          <w:bCs/>
+          <w:i/>
+          <w:iCs/>
+          <w:sz w:val="24"/>
+          <w:szCs w:val="24"/>
+          <w:lang w:val="pt-BR"/>
+        </w:rPr>
+      </w:pPr>
+      <w:r>
+        <w:rPr>
+          <w:rFonts w:hint="default" w:ascii="Cascadia Mono" w:hAnsi="Cascadia Mono"/>
+          <w:b/>
+          <w:bCs/>
+          <w:i/>
+          <w:iCs/>
+          <w:sz w:val="24"/>
+          <w:szCs w:val="24"/>
+          <w:lang w:val="pt-BR"/>
+        </w:rPr>
+        <w:t>Update-Database</w:t>
+      </w:r>
+    </w:p>
+    <w:p>
+      <w:pPr>
+        <w:ind w:left="0" w:leftChars="0" w:firstLine="0" w:firstLineChars="0"/>
+        <w:rPr>
+          <w:rFonts w:hint="default" w:ascii="Cascadia Mono" w:hAnsi="Cascadia Mono"/>
+          <w:b w:val="0"/>
+          <w:bCs w:val="0"/>
+          <w:sz w:val="24"/>
+          <w:szCs w:val="24"/>
+          <w:lang w:val="pt-BR"/>
+        </w:rPr>
+      </w:pPr>
+    </w:p>
+    <w:p>
+      <w:pPr>
+        <w:ind w:left="0" w:leftChars="0" w:firstLine="0" w:firstLineChars="0"/>
+        <w:rPr>
+          <w:rFonts w:hint="default" w:ascii="Cascadia Mono" w:hAnsi="Cascadia Mono"/>
+          <w:b w:val="0"/>
+          <w:bCs w:val="0"/>
+          <w:sz w:val="24"/>
+          <w:szCs w:val="24"/>
+          <w:lang w:val="pt-BR"/>
+        </w:rPr>
+      </w:pPr>
+    </w:p>
+    <w:p>
+      <w:pPr>
+        <w:ind w:left="0" w:leftChars="0" w:firstLine="0" w:firstLineChars="0"/>
+        <w:rPr>
+          <w:rFonts w:hint="default" w:ascii="Cascadia Mono" w:hAnsi="Cascadia Mono"/>
+          <w:b/>
+          <w:bCs/>
+          <w:sz w:val="24"/>
+          <w:szCs w:val="24"/>
+          <w:lang w:val="pt-BR"/>
+        </w:rPr>
+      </w:pPr>
+      <w:r>
+        <w:rPr>
+          <w:rFonts w:hint="default" w:ascii="Cascadia Mono" w:hAnsi="Cascadia Mono"/>
+          <w:b/>
+          <w:bCs/>
           <w:sz w:val="24"/>
           <w:szCs w:val="24"/>
           <w:lang w:val="pt-BR"/>
@@ -2059,7 +2182,7 @@
           <w:szCs w:val="24"/>
           <w:lang w:val="pt-BR"/>
         </w:rPr>
-        <w:t>Para fazer uso do identity na interface do sweager, vamos primeiro injetar o serviço do identity em program.cs</w:t>
+        <w:t>Para fazer uso do identity na interface do sweagger, vamos primeiro injetar o serviço do identity em program.cs</w:t>
       </w:r>
     </w:p>
     <w:p>
@@ -2965,6 +3088,19 @@
         <w:ind w:left="0" w:leftChars="0" w:firstLine="0" w:firstLineChars="0"/>
         <w:rPr>
           <w:rFonts w:hint="default" w:ascii="Cascadia Mono" w:hAnsi="Cascadia Mono"/>
+          <w:b w:val="0"/>
+          <w:bCs w:val="0"/>
+          <w:sz w:val="24"/>
+          <w:szCs w:val="24"/>
+          <w:lang w:val="pt-BR"/>
+        </w:rPr>
+      </w:pPr>
+    </w:p>
+    <w:p>
+      <w:pPr>
+        <w:ind w:left="0" w:leftChars="0" w:firstLine="0" w:firstLineChars="0"/>
+        <w:rPr>
+          <w:rFonts w:hint="default" w:ascii="Cascadia Mono" w:hAnsi="Cascadia Mono"/>
           <w:b/>
           <w:bCs/>
           <w:sz w:val="24"/>
@@ -4053,6 +4189,3951 @@
         </w:rPr>
         <w:t>Agora, ao tentar executar um endpoint de artista, sem que seja feito um login antes, o resultado é um code 401 (não autorizado)</w:t>
       </w:r>
+    </w:p>
+    <w:p>
+      <w:pPr>
+        <w:ind w:left="0" w:leftChars="0" w:firstLine="0" w:firstLineChars="0"/>
+        <w:rPr>
+          <w:rFonts w:hint="default" w:ascii="Cascadia Mono" w:hAnsi="Cascadia Mono"/>
+          <w:b w:val="0"/>
+          <w:bCs w:val="0"/>
+          <w:sz w:val="24"/>
+          <w:szCs w:val="24"/>
+          <w:lang w:val="pt-BR"/>
+        </w:rPr>
+      </w:pPr>
+    </w:p>
+    <w:p>
+      <w:pPr>
+        <w:ind w:left="0" w:leftChars="0" w:firstLine="0" w:firstLineChars="0"/>
+        <w:rPr>
+          <w:rFonts w:hint="default" w:ascii="Cascadia Mono" w:hAnsi="Cascadia Mono"/>
+          <w:b w:val="0"/>
+          <w:bCs w:val="0"/>
+          <w:sz w:val="24"/>
+          <w:szCs w:val="24"/>
+          <w:lang w:val="pt-BR"/>
+        </w:rPr>
+      </w:pPr>
+    </w:p>
+    <w:p>
+      <w:pPr>
+        <w:ind w:left="0" w:leftChars="0" w:firstLine="0" w:firstLineChars="0"/>
+        <w:rPr>
+          <w:rFonts w:hint="default" w:ascii="Cascadia Mono" w:hAnsi="Cascadia Mono"/>
+          <w:b/>
+          <w:bCs/>
+          <w:sz w:val="24"/>
+          <w:szCs w:val="24"/>
+          <w:lang w:val="pt-BR"/>
+        </w:rPr>
+      </w:pPr>
+      <w:r>
+        <w:rPr>
+          <w:rFonts w:hint="default" w:ascii="Cascadia Mono" w:hAnsi="Cascadia Mono"/>
+          <w:b/>
+          <w:bCs/>
+          <w:sz w:val="24"/>
+          <w:szCs w:val="24"/>
+          <w:lang w:val="pt-BR"/>
+        </w:rPr>
+        <w:t>FORMULÁRIO DE LOGIN NA APLICAÇÃO WEB</w:t>
+      </w:r>
+    </w:p>
+    <w:p>
+      <w:pPr>
+        <w:ind w:left="0" w:leftChars="0" w:firstLine="0" w:firstLineChars="0"/>
+        <w:rPr>
+          <w:rFonts w:hint="default" w:ascii="Cascadia Mono" w:hAnsi="Cascadia Mono"/>
+          <w:b w:val="0"/>
+          <w:bCs w:val="0"/>
+          <w:sz w:val="24"/>
+          <w:szCs w:val="24"/>
+          <w:lang w:val="pt-BR"/>
+        </w:rPr>
+      </w:pPr>
+      <w:r>
+        <w:rPr>
+          <w:rFonts w:hint="default" w:ascii="Cascadia Mono" w:hAnsi="Cascadia Mono"/>
+          <w:b w:val="0"/>
+          <w:bCs w:val="0"/>
+          <w:sz w:val="24"/>
+          <w:szCs w:val="24"/>
+          <w:lang w:val="pt-BR"/>
+        </w:rPr>
+        <w:t>Agora iremos criar um formulário de login na aplicação web. Para que os dois projetos possam ser executados aos mesmo tempo</w:t>
+      </w:r>
+    </w:p>
+    <w:p>
+      <w:pPr>
+        <w:ind w:left="0" w:leftChars="0" w:firstLine="0" w:firstLineChars="0"/>
+        <w:rPr>
+          <w:rFonts w:hint="default" w:ascii="Cascadia Mono" w:hAnsi="Cascadia Mono"/>
+          <w:b w:val="0"/>
+          <w:bCs w:val="0"/>
+          <w:sz w:val="24"/>
+          <w:szCs w:val="24"/>
+          <w:lang w:val="pt-BR"/>
+        </w:rPr>
+      </w:pPr>
+    </w:p>
+    <w:p>
+      <w:pPr>
+        <w:ind w:left="0" w:leftChars="0" w:firstLine="0" w:firstLineChars="0"/>
+      </w:pPr>
+      <w:r>
+        <w:drawing>
+          <wp:inline distT="0" distB="0" distL="114300" distR="114300">
+            <wp:extent cx="3074035" cy="1840230"/>
+            <wp:effectExtent l="0" t="0" r="12065" b="7620"/>
+            <wp:docPr id="1" name="Picture 1"/>
+            <wp:cNvGraphicFramePr>
+              <a:graphicFrameLocks xmlns:a="http://schemas.openxmlformats.org/drawingml/2006/main" noChangeAspect="1"/>
+            </wp:cNvGraphicFramePr>
+            <a:graphic xmlns:a="http://schemas.openxmlformats.org/drawingml/2006/main">
+              <a:graphicData uri="http://schemas.openxmlformats.org/drawingml/2006/picture">
+                <pic:pic xmlns:pic="http://schemas.openxmlformats.org/drawingml/2006/picture">
+                  <pic:nvPicPr>
+                    <pic:cNvPr id="1" name="Picture 1"/>
+                    <pic:cNvPicPr>
+                      <a:picLocks noChangeAspect="1"/>
+                    </pic:cNvPicPr>
+                  </pic:nvPicPr>
+                  <pic:blipFill>
+                    <a:blip r:embed="rId4"/>
+                    <a:stretch>
+                      <a:fillRect/>
+                    </a:stretch>
+                  </pic:blipFill>
+                  <pic:spPr>
+                    <a:xfrm>
+                      <a:off x="0" y="0"/>
+                      <a:ext cx="3074035" cy="1840230"/>
+                    </a:xfrm>
+                    <a:prstGeom prst="rect">
+                      <a:avLst/>
+                    </a:prstGeom>
+                    <a:noFill/>
+                    <a:ln>
+                      <a:noFill/>
+                    </a:ln>
+                  </pic:spPr>
+                </pic:pic>
+              </a:graphicData>
+            </a:graphic>
+          </wp:inline>
+        </w:drawing>
+      </w:r>
+    </w:p>
+    <w:p>
+      <w:pPr>
+        <w:ind w:left="0" w:leftChars="0" w:firstLine="0" w:firstLineChars="0"/>
+      </w:pPr>
+    </w:p>
+    <w:p>
+      <w:pPr>
+        <w:ind w:left="0" w:leftChars="0" w:firstLine="0" w:firstLineChars="0"/>
+      </w:pPr>
+      <w:r>
+        <w:drawing>
+          <wp:inline distT="0" distB="0" distL="114300" distR="114300">
+            <wp:extent cx="3106420" cy="2124710"/>
+            <wp:effectExtent l="0" t="0" r="17780" b="8890"/>
+            <wp:docPr id="2" name="Picture 2"/>
+            <wp:cNvGraphicFramePr>
+              <a:graphicFrameLocks xmlns:a="http://schemas.openxmlformats.org/drawingml/2006/main" noChangeAspect="1"/>
+            </wp:cNvGraphicFramePr>
+            <a:graphic xmlns:a="http://schemas.openxmlformats.org/drawingml/2006/main">
+              <a:graphicData uri="http://schemas.openxmlformats.org/drawingml/2006/picture">
+                <pic:pic xmlns:pic="http://schemas.openxmlformats.org/drawingml/2006/picture">
+                  <pic:nvPicPr>
+                    <pic:cNvPr id="2" name="Picture 2"/>
+                    <pic:cNvPicPr>
+                      <a:picLocks noChangeAspect="1"/>
+                    </pic:cNvPicPr>
+                  </pic:nvPicPr>
+                  <pic:blipFill>
+                    <a:blip r:embed="rId5"/>
+                    <a:stretch>
+                      <a:fillRect/>
+                    </a:stretch>
+                  </pic:blipFill>
+                  <pic:spPr>
+                    <a:xfrm>
+                      <a:off x="0" y="0"/>
+                      <a:ext cx="3106420" cy="2124710"/>
+                    </a:xfrm>
+                    <a:prstGeom prst="rect">
+                      <a:avLst/>
+                    </a:prstGeom>
+                    <a:noFill/>
+                    <a:ln>
+                      <a:noFill/>
+                    </a:ln>
+                  </pic:spPr>
+                </pic:pic>
+              </a:graphicData>
+            </a:graphic>
+          </wp:inline>
+        </w:drawing>
+      </w:r>
+    </w:p>
+    <w:p>
+      <w:pPr>
+        <w:ind w:left="0" w:leftChars="0" w:firstLine="0" w:firstLineChars="0"/>
+        <w:rPr>
+          <w:rFonts w:hint="default" w:ascii="Cascadia Mono" w:hAnsi="Cascadia Mono" w:cs="Cascadia Mono"/>
+          <w:sz w:val="24"/>
+          <w:szCs w:val="24"/>
+        </w:rPr>
+      </w:pPr>
+    </w:p>
+    <w:p>
+      <w:pPr>
+        <w:ind w:left="0" w:leftChars="0" w:firstLine="0" w:firstLineChars="0"/>
+        <w:rPr>
+          <w:rFonts w:hint="default" w:ascii="Cascadia Mono" w:hAnsi="Cascadia Mono" w:cs="Cascadia Mono"/>
+          <w:sz w:val="24"/>
+          <w:szCs w:val="24"/>
+        </w:rPr>
+      </w:pPr>
+    </w:p>
+    <w:p>
+      <w:pPr>
+        <w:ind w:left="0" w:leftChars="0" w:firstLine="0" w:firstLineChars="0"/>
+        <w:rPr>
+          <w:rFonts w:hint="default" w:ascii="Cascadia Mono" w:hAnsi="Cascadia Mono" w:cs="Cascadia Mono"/>
+          <w:sz w:val="24"/>
+          <w:szCs w:val="24"/>
+          <w:lang w:val="pt-BR"/>
+        </w:rPr>
+      </w:pPr>
+      <w:r>
+        <w:rPr>
+          <w:rFonts w:hint="default" w:ascii="Cascadia Mono" w:hAnsi="Cascadia Mono" w:cs="Cascadia Mono"/>
+          <w:sz w:val="24"/>
+          <w:szCs w:val="24"/>
+          <w:lang w:val="pt-BR"/>
+        </w:rPr>
+        <w:t>Antes de construir a página de formulário de login vamos primeiro criar uma classe AuthResponse, que vai guardar a resposta da API para a tentativa de login</w:t>
+      </w:r>
+    </w:p>
+    <w:p>
+      <w:pPr>
+        <w:ind w:left="0" w:leftChars="0" w:firstLine="0" w:firstLineChars="0"/>
+        <w:rPr>
+          <w:rFonts w:hint="default" w:ascii="Cascadia Mono" w:hAnsi="Cascadia Mono" w:cs="Cascadia Mono"/>
+          <w:sz w:val="24"/>
+          <w:szCs w:val="24"/>
+          <w:lang w:val="pt-BR"/>
+        </w:rPr>
+      </w:pPr>
+    </w:p>
+    <w:p>
+      <w:pPr>
+        <w:ind w:left="0" w:leftChars="0" w:firstLine="0" w:firstLineChars="0"/>
+        <w:rPr>
+          <w:rFonts w:hint="default" w:ascii="Cascadia Mono" w:hAnsi="Cascadia Mono" w:cs="Cascadia Mono"/>
+          <w:sz w:val="24"/>
+          <w:szCs w:val="24"/>
+          <w:lang w:val="pt-BR"/>
+        </w:rPr>
+      </w:pPr>
+      <w:r>
+        <w:rPr>
+          <w:rFonts w:hint="default" w:ascii="Cascadia Mono" w:hAnsi="Cascadia Mono" w:cs="Cascadia Mono"/>
+          <w:sz w:val="24"/>
+          <w:szCs w:val="24"/>
+          <w:lang w:val="pt-BR"/>
+        </w:rPr>
+        <w:t>ScreenSound.Web/Response/AuthResponse</w:t>
+      </w:r>
+    </w:p>
+    <w:p>
+      <w:pPr>
+        <w:spacing w:beforeLines="0" w:afterLines="0"/>
+        <w:jc w:val="left"/>
+        <w:rPr>
+          <w:rFonts w:hint="default" w:ascii="Cascadia Mono" w:hAnsi="Cascadia Mono" w:eastAsia="Cascadia Mono"/>
+          <w:color w:val="2B91AF"/>
+          <w:sz w:val="19"/>
+          <w:szCs w:val="24"/>
+          <w:highlight w:val="white"/>
+        </w:rPr>
+      </w:pPr>
+      <w:r>
+        <w:rPr>
+          <w:rFonts w:hint="default" w:ascii="Cascadia Mono" w:hAnsi="Cascadia Mono" w:eastAsia="Cascadia Mono"/>
+          <w:color w:val="0000FF"/>
+          <w:sz w:val="19"/>
+          <w:szCs w:val="24"/>
+          <w:highlight w:val="white"/>
+        </w:rPr>
+        <w:t>public</w:t>
+      </w:r>
+      <w:r>
+        <w:rPr>
+          <w:rFonts w:hint="default" w:ascii="Cascadia Mono" w:hAnsi="Cascadia Mono" w:eastAsia="Cascadia Mono"/>
+          <w:color w:val="000000"/>
+          <w:sz w:val="19"/>
+          <w:szCs w:val="24"/>
+          <w:highlight w:val="white"/>
+        </w:rPr>
+        <w:t xml:space="preserve"> </w:t>
+      </w:r>
+      <w:r>
+        <w:rPr>
+          <w:rFonts w:hint="default" w:ascii="Cascadia Mono" w:hAnsi="Cascadia Mono" w:eastAsia="Cascadia Mono"/>
+          <w:color w:val="0000FF"/>
+          <w:sz w:val="19"/>
+          <w:szCs w:val="24"/>
+          <w:highlight w:val="white"/>
+        </w:rPr>
+        <w:t>class</w:t>
+      </w:r>
+      <w:r>
+        <w:rPr>
+          <w:rFonts w:hint="default" w:ascii="Cascadia Mono" w:hAnsi="Cascadia Mono" w:eastAsia="Cascadia Mono"/>
+          <w:color w:val="000000"/>
+          <w:sz w:val="19"/>
+          <w:szCs w:val="24"/>
+          <w:highlight w:val="white"/>
+        </w:rPr>
+        <w:t xml:space="preserve"> </w:t>
+      </w:r>
+      <w:r>
+        <w:rPr>
+          <w:rFonts w:hint="default" w:ascii="Cascadia Mono" w:hAnsi="Cascadia Mono" w:eastAsia="Cascadia Mono"/>
+          <w:color w:val="2B91AF"/>
+          <w:sz w:val="19"/>
+          <w:szCs w:val="24"/>
+          <w:highlight w:val="white"/>
+        </w:rPr>
+        <w:t>AuthResponse</w:t>
+      </w:r>
+    </w:p>
+    <w:p>
+      <w:pPr>
+        <w:spacing w:beforeLines="0" w:afterLines="0"/>
+        <w:jc w:val="left"/>
+        <w:rPr>
+          <w:rFonts w:hint="default" w:ascii="Cascadia Mono" w:hAnsi="Cascadia Mono" w:eastAsia="Cascadia Mono"/>
+          <w:color w:val="000000"/>
+          <w:sz w:val="19"/>
+          <w:szCs w:val="24"/>
+          <w:highlight w:val="white"/>
+        </w:rPr>
+      </w:pPr>
+      <w:r>
+        <w:rPr>
+          <w:rFonts w:hint="default" w:ascii="Cascadia Mono" w:hAnsi="Cascadia Mono" w:eastAsia="Cascadia Mono"/>
+          <w:color w:val="000000"/>
+          <w:sz w:val="19"/>
+          <w:szCs w:val="24"/>
+          <w:highlight w:val="white"/>
+        </w:rPr>
+        <w:t>{</w:t>
+      </w:r>
+    </w:p>
+    <w:p>
+      <w:pPr>
+        <w:spacing w:beforeLines="0" w:afterLines="0"/>
+        <w:jc w:val="left"/>
+        <w:rPr>
+          <w:rFonts w:hint="default" w:ascii="Cascadia Mono" w:hAnsi="Cascadia Mono" w:eastAsia="Cascadia Mono"/>
+          <w:color w:val="000000"/>
+          <w:sz w:val="19"/>
+          <w:szCs w:val="24"/>
+          <w:highlight w:val="white"/>
+        </w:rPr>
+      </w:pPr>
+      <w:r>
+        <w:rPr>
+          <w:rFonts w:hint="default" w:ascii="Cascadia Mono" w:hAnsi="Cascadia Mono" w:eastAsia="Cascadia Mono"/>
+          <w:color w:val="000000"/>
+          <w:sz w:val="19"/>
+          <w:szCs w:val="24"/>
+          <w:highlight w:val="white"/>
+        </w:rPr>
+        <w:t xml:space="preserve">    </w:t>
+      </w:r>
+      <w:r>
+        <w:rPr>
+          <w:rFonts w:hint="default" w:ascii="Cascadia Mono" w:hAnsi="Cascadia Mono" w:eastAsia="Cascadia Mono"/>
+          <w:color w:val="0000FF"/>
+          <w:sz w:val="19"/>
+          <w:szCs w:val="24"/>
+          <w:highlight w:val="white"/>
+        </w:rPr>
+        <w:t>public</w:t>
+      </w:r>
+      <w:r>
+        <w:rPr>
+          <w:rFonts w:hint="default" w:ascii="Cascadia Mono" w:hAnsi="Cascadia Mono" w:eastAsia="Cascadia Mono"/>
+          <w:color w:val="000000"/>
+          <w:sz w:val="19"/>
+          <w:szCs w:val="24"/>
+          <w:highlight w:val="white"/>
+        </w:rPr>
+        <w:t xml:space="preserve"> </w:t>
+      </w:r>
+      <w:r>
+        <w:rPr>
+          <w:rFonts w:hint="default" w:ascii="Cascadia Mono" w:hAnsi="Cascadia Mono" w:eastAsia="Cascadia Mono"/>
+          <w:color w:val="0000FF"/>
+          <w:sz w:val="19"/>
+          <w:szCs w:val="24"/>
+          <w:highlight w:val="white"/>
+        </w:rPr>
+        <w:t>bool</w:t>
+      </w:r>
+      <w:r>
+        <w:rPr>
+          <w:rFonts w:hint="default" w:ascii="Cascadia Mono" w:hAnsi="Cascadia Mono" w:eastAsia="Cascadia Mono"/>
+          <w:color w:val="000000"/>
+          <w:sz w:val="19"/>
+          <w:szCs w:val="24"/>
+          <w:highlight w:val="white"/>
+        </w:rPr>
+        <w:t xml:space="preserve"> Sucesso { </w:t>
+      </w:r>
+      <w:r>
+        <w:rPr>
+          <w:rFonts w:hint="default" w:ascii="Cascadia Mono" w:hAnsi="Cascadia Mono" w:eastAsia="Cascadia Mono"/>
+          <w:color w:val="0000FF"/>
+          <w:sz w:val="19"/>
+          <w:szCs w:val="24"/>
+          <w:highlight w:val="white"/>
+        </w:rPr>
+        <w:t>get</w:t>
+      </w:r>
+      <w:r>
+        <w:rPr>
+          <w:rFonts w:hint="default" w:ascii="Cascadia Mono" w:hAnsi="Cascadia Mono" w:eastAsia="Cascadia Mono"/>
+          <w:color w:val="000000"/>
+          <w:sz w:val="19"/>
+          <w:szCs w:val="24"/>
+          <w:highlight w:val="white"/>
+        </w:rPr>
+        <w:t xml:space="preserve">; </w:t>
+      </w:r>
+      <w:r>
+        <w:rPr>
+          <w:rFonts w:hint="default" w:ascii="Cascadia Mono" w:hAnsi="Cascadia Mono" w:eastAsia="Cascadia Mono"/>
+          <w:color w:val="0000FF"/>
+          <w:sz w:val="19"/>
+          <w:szCs w:val="24"/>
+          <w:highlight w:val="white"/>
+        </w:rPr>
+        <w:t>set</w:t>
+      </w:r>
+      <w:r>
+        <w:rPr>
+          <w:rFonts w:hint="default" w:ascii="Cascadia Mono" w:hAnsi="Cascadia Mono" w:eastAsia="Cascadia Mono"/>
+          <w:color w:val="000000"/>
+          <w:sz w:val="19"/>
+          <w:szCs w:val="24"/>
+          <w:highlight w:val="white"/>
+        </w:rPr>
+        <w:t>; }</w:t>
+      </w:r>
+    </w:p>
+    <w:p>
+      <w:pPr>
+        <w:spacing w:beforeLines="0" w:afterLines="0"/>
+        <w:jc w:val="left"/>
+        <w:rPr>
+          <w:rFonts w:hint="default" w:ascii="Cascadia Mono" w:hAnsi="Cascadia Mono" w:eastAsia="Cascadia Mono"/>
+          <w:color w:val="000000"/>
+          <w:sz w:val="19"/>
+          <w:szCs w:val="24"/>
+          <w:highlight w:val="white"/>
+        </w:rPr>
+      </w:pPr>
+      <w:r>
+        <w:rPr>
+          <w:rFonts w:hint="default" w:ascii="Cascadia Mono" w:hAnsi="Cascadia Mono" w:eastAsia="Cascadia Mono"/>
+          <w:color w:val="000000"/>
+          <w:sz w:val="19"/>
+          <w:szCs w:val="24"/>
+          <w:highlight w:val="white"/>
+        </w:rPr>
+        <w:t xml:space="preserve">    </w:t>
+      </w:r>
+      <w:r>
+        <w:rPr>
+          <w:rFonts w:hint="default" w:ascii="Cascadia Mono" w:hAnsi="Cascadia Mono" w:eastAsia="Cascadia Mono"/>
+          <w:color w:val="0000FF"/>
+          <w:sz w:val="19"/>
+          <w:szCs w:val="24"/>
+          <w:highlight w:val="white"/>
+        </w:rPr>
+        <w:t>public</w:t>
+      </w:r>
+      <w:r>
+        <w:rPr>
+          <w:rFonts w:hint="default" w:ascii="Cascadia Mono" w:hAnsi="Cascadia Mono" w:eastAsia="Cascadia Mono"/>
+          <w:color w:val="000000"/>
+          <w:sz w:val="19"/>
+          <w:szCs w:val="24"/>
+          <w:highlight w:val="white"/>
+        </w:rPr>
+        <w:t xml:space="preserve"> </w:t>
+      </w:r>
+      <w:r>
+        <w:rPr>
+          <w:rFonts w:hint="default" w:ascii="Cascadia Mono" w:hAnsi="Cascadia Mono" w:eastAsia="Cascadia Mono"/>
+          <w:color w:val="0000FF"/>
+          <w:sz w:val="19"/>
+          <w:szCs w:val="24"/>
+          <w:highlight w:val="white"/>
+        </w:rPr>
+        <w:t>string</w:t>
+      </w:r>
+      <w:r>
+        <w:rPr>
+          <w:rFonts w:hint="default" w:ascii="Cascadia Mono" w:hAnsi="Cascadia Mono" w:eastAsia="Cascadia Mono"/>
+          <w:color w:val="000000"/>
+          <w:sz w:val="19"/>
+          <w:szCs w:val="24"/>
+          <w:highlight w:val="white"/>
+        </w:rPr>
+        <w:t xml:space="preserve"> Erro { </w:t>
+      </w:r>
+      <w:r>
+        <w:rPr>
+          <w:rFonts w:hint="default" w:ascii="Cascadia Mono" w:hAnsi="Cascadia Mono" w:eastAsia="Cascadia Mono"/>
+          <w:color w:val="0000FF"/>
+          <w:sz w:val="19"/>
+          <w:szCs w:val="24"/>
+          <w:highlight w:val="white"/>
+        </w:rPr>
+        <w:t>get</w:t>
+      </w:r>
+      <w:r>
+        <w:rPr>
+          <w:rFonts w:hint="default" w:ascii="Cascadia Mono" w:hAnsi="Cascadia Mono" w:eastAsia="Cascadia Mono"/>
+          <w:color w:val="000000"/>
+          <w:sz w:val="19"/>
+          <w:szCs w:val="24"/>
+          <w:highlight w:val="white"/>
+        </w:rPr>
+        <w:t xml:space="preserve">; </w:t>
+      </w:r>
+      <w:r>
+        <w:rPr>
+          <w:rFonts w:hint="default" w:ascii="Cascadia Mono" w:hAnsi="Cascadia Mono" w:eastAsia="Cascadia Mono"/>
+          <w:color w:val="0000FF"/>
+          <w:sz w:val="19"/>
+          <w:szCs w:val="24"/>
+          <w:highlight w:val="white"/>
+        </w:rPr>
+        <w:t>set</w:t>
+      </w:r>
+      <w:r>
+        <w:rPr>
+          <w:rFonts w:hint="default" w:ascii="Cascadia Mono" w:hAnsi="Cascadia Mono" w:eastAsia="Cascadia Mono"/>
+          <w:color w:val="000000"/>
+          <w:sz w:val="19"/>
+          <w:szCs w:val="24"/>
+          <w:highlight w:val="white"/>
+        </w:rPr>
+        <w:t>; }</w:t>
+      </w:r>
+    </w:p>
+    <w:p>
+      <w:pPr>
+        <w:ind w:left="0" w:leftChars="0" w:firstLine="0" w:firstLineChars="0"/>
+        <w:rPr>
+          <w:rFonts w:hint="default" w:ascii="Cascadia Mono" w:hAnsi="Cascadia Mono" w:cs="Cascadia Mono"/>
+          <w:sz w:val="24"/>
+          <w:szCs w:val="24"/>
+          <w:lang w:val="pt-BR"/>
+        </w:rPr>
+      </w:pPr>
+      <w:r>
+        <w:rPr>
+          <w:rFonts w:hint="default" w:ascii="Cascadia Mono" w:hAnsi="Cascadia Mono" w:eastAsia="Cascadia Mono"/>
+          <w:color w:val="000000"/>
+          <w:sz w:val="19"/>
+          <w:szCs w:val="24"/>
+          <w:highlight w:val="white"/>
+        </w:rPr>
+        <w:t>}</w:t>
+      </w:r>
+    </w:p>
+    <w:p>
+      <w:pPr>
+        <w:ind w:left="0" w:leftChars="0" w:firstLine="0" w:firstLineChars="0"/>
+        <w:rPr>
+          <w:rFonts w:hint="default" w:ascii="Cascadia Mono" w:hAnsi="Cascadia Mono" w:cs="Cascadia Mono"/>
+          <w:sz w:val="24"/>
+          <w:szCs w:val="24"/>
+          <w:lang w:val="pt-BR"/>
+        </w:rPr>
+      </w:pPr>
+    </w:p>
+    <w:p>
+      <w:pPr>
+        <w:ind w:left="0" w:leftChars="0" w:firstLine="0" w:firstLineChars="0"/>
+        <w:rPr>
+          <w:rFonts w:hint="default" w:ascii="Cascadia Mono" w:hAnsi="Cascadia Mono" w:cs="Cascadia Mono"/>
+          <w:sz w:val="24"/>
+          <w:szCs w:val="24"/>
+          <w:lang w:val="pt-BR"/>
+        </w:rPr>
+      </w:pPr>
+      <w:r>
+        <w:rPr>
+          <w:rFonts w:hint="default" w:ascii="Cascadia Mono" w:hAnsi="Cascadia Mono" w:cs="Cascadia Mono"/>
+          <w:sz w:val="24"/>
+          <w:szCs w:val="24"/>
+          <w:lang w:val="pt-BR"/>
+        </w:rPr>
+        <w:t>Agora vamos criar o serviço que vai usar a autentiação da API</w:t>
+      </w:r>
+    </w:p>
+    <w:p>
+      <w:pPr>
+        <w:ind w:left="0" w:leftChars="0" w:firstLine="0" w:firstLineChars="0"/>
+        <w:rPr>
+          <w:rFonts w:hint="default" w:ascii="Cascadia Mono" w:hAnsi="Cascadia Mono" w:cs="Cascadia Mono"/>
+          <w:sz w:val="24"/>
+          <w:szCs w:val="24"/>
+          <w:lang w:val="pt-BR"/>
+        </w:rPr>
+      </w:pPr>
+      <w:r>
+        <w:rPr>
+          <w:rFonts w:hint="default" w:ascii="Cascadia Mono" w:hAnsi="Cascadia Mono" w:cs="Cascadia Mono"/>
+          <w:sz w:val="24"/>
+          <w:szCs w:val="24"/>
+          <w:lang w:val="pt-BR"/>
+        </w:rPr>
+        <w:t>ScreenSound.Web/Services/AuthAPI</w:t>
+      </w:r>
+    </w:p>
+    <w:p>
+      <w:pPr>
+        <w:spacing w:beforeLines="0" w:afterLines="0"/>
+        <w:jc w:val="left"/>
+        <w:rPr>
+          <w:rFonts w:hint="default" w:ascii="Cascadia Mono" w:hAnsi="Cascadia Mono" w:eastAsia="Cascadia Mono"/>
+          <w:color w:val="000000"/>
+          <w:sz w:val="19"/>
+          <w:szCs w:val="24"/>
+          <w:highlight w:val="white"/>
+        </w:rPr>
+      </w:pPr>
+      <w:r>
+        <w:rPr>
+          <w:rFonts w:hint="default" w:ascii="Cascadia Mono" w:hAnsi="Cascadia Mono" w:eastAsia="Cascadia Mono"/>
+          <w:color w:val="0000FF"/>
+          <w:sz w:val="19"/>
+          <w:szCs w:val="24"/>
+          <w:highlight w:val="white"/>
+        </w:rPr>
+        <w:t>public</w:t>
+      </w:r>
+      <w:r>
+        <w:rPr>
+          <w:rFonts w:hint="default" w:ascii="Cascadia Mono" w:hAnsi="Cascadia Mono" w:eastAsia="Cascadia Mono"/>
+          <w:color w:val="000000"/>
+          <w:sz w:val="19"/>
+          <w:szCs w:val="24"/>
+          <w:highlight w:val="white"/>
+        </w:rPr>
+        <w:t xml:space="preserve"> </w:t>
+      </w:r>
+      <w:r>
+        <w:rPr>
+          <w:rFonts w:hint="default" w:ascii="Cascadia Mono" w:hAnsi="Cascadia Mono" w:eastAsia="Cascadia Mono"/>
+          <w:color w:val="0000FF"/>
+          <w:sz w:val="19"/>
+          <w:szCs w:val="24"/>
+          <w:highlight w:val="white"/>
+        </w:rPr>
+        <w:t>class</w:t>
+      </w:r>
+      <w:r>
+        <w:rPr>
+          <w:rFonts w:hint="default" w:ascii="Cascadia Mono" w:hAnsi="Cascadia Mono" w:eastAsia="Cascadia Mono"/>
+          <w:color w:val="000000"/>
+          <w:sz w:val="19"/>
+          <w:szCs w:val="24"/>
+          <w:highlight w:val="white"/>
+        </w:rPr>
+        <w:t xml:space="preserve"> </w:t>
+      </w:r>
+      <w:r>
+        <w:rPr>
+          <w:rFonts w:hint="default" w:ascii="Cascadia Mono" w:hAnsi="Cascadia Mono" w:eastAsia="Cascadia Mono"/>
+          <w:color w:val="2B91AF"/>
+          <w:sz w:val="19"/>
+          <w:szCs w:val="24"/>
+          <w:highlight w:val="white"/>
+        </w:rPr>
+        <w:t>AuthAPI</w:t>
+      </w:r>
+      <w:r>
+        <w:rPr>
+          <w:rFonts w:hint="default" w:ascii="Cascadia Mono" w:hAnsi="Cascadia Mono" w:eastAsia="Cascadia Mono"/>
+          <w:color w:val="000000"/>
+          <w:sz w:val="19"/>
+          <w:szCs w:val="24"/>
+          <w:highlight w:val="white"/>
+        </w:rPr>
+        <w:t>(</w:t>
+      </w:r>
+      <w:r>
+        <w:rPr>
+          <w:rFonts w:hint="default" w:ascii="Cascadia Mono" w:hAnsi="Cascadia Mono" w:eastAsia="Cascadia Mono"/>
+          <w:color w:val="2B91AF"/>
+          <w:sz w:val="19"/>
+          <w:szCs w:val="24"/>
+          <w:highlight w:val="white"/>
+        </w:rPr>
+        <w:t>IHttpClientFactory</w:t>
+      </w:r>
+      <w:r>
+        <w:rPr>
+          <w:rFonts w:hint="default" w:ascii="Cascadia Mono" w:hAnsi="Cascadia Mono" w:eastAsia="Cascadia Mono"/>
+          <w:color w:val="000000"/>
+          <w:sz w:val="19"/>
+          <w:szCs w:val="24"/>
+          <w:highlight w:val="white"/>
+        </w:rPr>
+        <w:t xml:space="preserve"> factory)</w:t>
+      </w:r>
+    </w:p>
+    <w:p>
+      <w:pPr>
+        <w:spacing w:beforeLines="0" w:afterLines="0"/>
+        <w:jc w:val="left"/>
+        <w:rPr>
+          <w:rFonts w:hint="default" w:ascii="Cascadia Mono" w:hAnsi="Cascadia Mono" w:eastAsia="Cascadia Mono"/>
+          <w:color w:val="000000"/>
+          <w:sz w:val="19"/>
+          <w:szCs w:val="24"/>
+          <w:highlight w:val="white"/>
+        </w:rPr>
+      </w:pPr>
+      <w:r>
+        <w:rPr>
+          <w:rFonts w:hint="default" w:ascii="Cascadia Mono" w:hAnsi="Cascadia Mono" w:eastAsia="Cascadia Mono"/>
+          <w:color w:val="000000"/>
+          <w:sz w:val="19"/>
+          <w:szCs w:val="24"/>
+          <w:highlight w:val="white"/>
+        </w:rPr>
+        <w:t>{</w:t>
+      </w:r>
+    </w:p>
+    <w:p>
+      <w:pPr>
+        <w:spacing w:beforeLines="0" w:afterLines="0"/>
+        <w:jc w:val="left"/>
+        <w:rPr>
+          <w:rFonts w:hint="default" w:ascii="Cascadia Mono" w:hAnsi="Cascadia Mono" w:eastAsia="Cascadia Mono"/>
+          <w:color w:val="000000"/>
+          <w:sz w:val="19"/>
+          <w:szCs w:val="24"/>
+          <w:highlight w:val="white"/>
+        </w:rPr>
+      </w:pPr>
+      <w:r>
+        <w:rPr>
+          <w:rFonts w:hint="default" w:ascii="Cascadia Mono" w:hAnsi="Cascadia Mono" w:eastAsia="Cascadia Mono"/>
+          <w:color w:val="000000"/>
+          <w:sz w:val="19"/>
+          <w:szCs w:val="24"/>
+          <w:highlight w:val="white"/>
+        </w:rPr>
+        <w:t xml:space="preserve">    </w:t>
+      </w:r>
+      <w:r>
+        <w:rPr>
+          <w:rFonts w:hint="default" w:ascii="Cascadia Mono" w:hAnsi="Cascadia Mono" w:eastAsia="Cascadia Mono"/>
+          <w:color w:val="0000FF"/>
+          <w:sz w:val="19"/>
+          <w:szCs w:val="24"/>
+          <w:highlight w:val="white"/>
+        </w:rPr>
+        <w:t>private</w:t>
+      </w:r>
+      <w:r>
+        <w:rPr>
+          <w:rFonts w:hint="default" w:ascii="Cascadia Mono" w:hAnsi="Cascadia Mono" w:eastAsia="Cascadia Mono"/>
+          <w:color w:val="000000"/>
+          <w:sz w:val="19"/>
+          <w:szCs w:val="24"/>
+          <w:highlight w:val="white"/>
+        </w:rPr>
+        <w:t xml:space="preserve"> </w:t>
+      </w:r>
+      <w:r>
+        <w:rPr>
+          <w:rFonts w:hint="default" w:ascii="Cascadia Mono" w:hAnsi="Cascadia Mono" w:eastAsia="Cascadia Mono"/>
+          <w:color w:val="0000FF"/>
+          <w:sz w:val="19"/>
+          <w:szCs w:val="24"/>
+          <w:highlight w:val="white"/>
+        </w:rPr>
+        <w:t>readonly</w:t>
+      </w:r>
+      <w:r>
+        <w:rPr>
+          <w:rFonts w:hint="default" w:ascii="Cascadia Mono" w:hAnsi="Cascadia Mono" w:eastAsia="Cascadia Mono"/>
+          <w:color w:val="000000"/>
+          <w:sz w:val="19"/>
+          <w:szCs w:val="24"/>
+          <w:highlight w:val="white"/>
+        </w:rPr>
+        <w:t xml:space="preserve"> </w:t>
+      </w:r>
+      <w:r>
+        <w:rPr>
+          <w:rFonts w:hint="default" w:ascii="Cascadia Mono" w:hAnsi="Cascadia Mono" w:eastAsia="Cascadia Mono"/>
+          <w:color w:val="2B91AF"/>
+          <w:sz w:val="19"/>
+          <w:szCs w:val="24"/>
+          <w:highlight w:val="white"/>
+        </w:rPr>
+        <w:t>HttpClient</w:t>
+      </w:r>
+      <w:r>
+        <w:rPr>
+          <w:rFonts w:hint="default" w:ascii="Cascadia Mono" w:hAnsi="Cascadia Mono" w:eastAsia="Cascadia Mono"/>
+          <w:color w:val="000000"/>
+          <w:sz w:val="19"/>
+          <w:szCs w:val="24"/>
+          <w:highlight w:val="white"/>
+        </w:rPr>
+        <w:t xml:space="preserve"> _httpClient = factory.CreateClient(</w:t>
+      </w:r>
+      <w:r>
+        <w:rPr>
+          <w:rFonts w:hint="default" w:ascii="Cascadia Mono" w:hAnsi="Cascadia Mono" w:eastAsia="Cascadia Mono"/>
+          <w:color w:val="A31515"/>
+          <w:sz w:val="19"/>
+          <w:szCs w:val="24"/>
+          <w:highlight w:val="white"/>
+        </w:rPr>
+        <w:t>"API"</w:t>
+      </w:r>
+      <w:r>
+        <w:rPr>
+          <w:rFonts w:hint="default" w:ascii="Cascadia Mono" w:hAnsi="Cascadia Mono" w:eastAsia="Cascadia Mono"/>
+          <w:color w:val="000000"/>
+          <w:sz w:val="19"/>
+          <w:szCs w:val="24"/>
+          <w:highlight w:val="white"/>
+        </w:rPr>
+        <w:t>);</w:t>
+      </w:r>
+    </w:p>
+    <w:p>
+      <w:pPr>
+        <w:spacing w:beforeLines="0" w:afterLines="0"/>
+        <w:jc w:val="left"/>
+        <w:rPr>
+          <w:rFonts w:hint="default" w:ascii="Cascadia Mono" w:hAnsi="Cascadia Mono" w:eastAsia="Cascadia Mono"/>
+          <w:color w:val="000000"/>
+          <w:sz w:val="19"/>
+          <w:szCs w:val="24"/>
+          <w:highlight w:val="white"/>
+        </w:rPr>
+      </w:pPr>
+    </w:p>
+    <w:p>
+      <w:pPr>
+        <w:spacing w:beforeLines="0" w:afterLines="0"/>
+        <w:jc w:val="left"/>
+        <w:rPr>
+          <w:rFonts w:hint="default" w:ascii="Cascadia Mono" w:hAnsi="Cascadia Mono" w:eastAsia="Cascadia Mono"/>
+          <w:color w:val="000000"/>
+          <w:sz w:val="19"/>
+          <w:szCs w:val="24"/>
+          <w:highlight w:val="white"/>
+        </w:rPr>
+      </w:pPr>
+      <w:r>
+        <w:rPr>
+          <w:rFonts w:hint="default" w:ascii="Cascadia Mono" w:hAnsi="Cascadia Mono" w:eastAsia="Cascadia Mono"/>
+          <w:color w:val="000000"/>
+          <w:sz w:val="19"/>
+          <w:szCs w:val="24"/>
+          <w:highlight w:val="white"/>
+        </w:rPr>
+        <w:t xml:space="preserve">    </w:t>
+      </w:r>
+    </w:p>
+    <w:p>
+      <w:pPr>
+        <w:spacing w:beforeLines="0" w:afterLines="0"/>
+        <w:jc w:val="left"/>
+        <w:rPr>
+          <w:rFonts w:hint="default" w:ascii="Cascadia Mono" w:hAnsi="Cascadia Mono" w:eastAsia="Cascadia Mono"/>
+          <w:color w:val="000000"/>
+          <w:sz w:val="19"/>
+          <w:szCs w:val="24"/>
+          <w:highlight w:val="white"/>
+        </w:rPr>
+      </w:pPr>
+      <w:r>
+        <w:rPr>
+          <w:rFonts w:hint="default" w:ascii="Cascadia Mono" w:hAnsi="Cascadia Mono" w:eastAsia="Cascadia Mono"/>
+          <w:color w:val="000000"/>
+          <w:sz w:val="19"/>
+          <w:szCs w:val="24"/>
+          <w:highlight w:val="white"/>
+        </w:rPr>
+        <w:t xml:space="preserve">    </w:t>
+      </w:r>
+      <w:r>
+        <w:rPr>
+          <w:rFonts w:hint="default" w:ascii="Cascadia Mono" w:hAnsi="Cascadia Mono" w:eastAsia="Cascadia Mono"/>
+          <w:color w:val="0000FF"/>
+          <w:sz w:val="19"/>
+          <w:szCs w:val="24"/>
+          <w:highlight w:val="white"/>
+        </w:rPr>
+        <w:t>public</w:t>
+      </w:r>
+      <w:r>
+        <w:rPr>
+          <w:rFonts w:hint="default" w:ascii="Cascadia Mono" w:hAnsi="Cascadia Mono" w:eastAsia="Cascadia Mono"/>
+          <w:color w:val="000000"/>
+          <w:sz w:val="19"/>
+          <w:szCs w:val="24"/>
+          <w:highlight w:val="white"/>
+        </w:rPr>
+        <w:t xml:space="preserve"> </w:t>
+      </w:r>
+      <w:r>
+        <w:rPr>
+          <w:rFonts w:hint="default" w:ascii="Cascadia Mono" w:hAnsi="Cascadia Mono" w:eastAsia="Cascadia Mono"/>
+          <w:color w:val="0000FF"/>
+          <w:sz w:val="19"/>
+          <w:szCs w:val="24"/>
+          <w:highlight w:val="white"/>
+        </w:rPr>
+        <w:t>async</w:t>
+      </w:r>
+      <w:r>
+        <w:rPr>
+          <w:rFonts w:hint="default" w:ascii="Cascadia Mono" w:hAnsi="Cascadia Mono" w:eastAsia="Cascadia Mono"/>
+          <w:color w:val="000000"/>
+          <w:sz w:val="19"/>
+          <w:szCs w:val="24"/>
+          <w:highlight w:val="white"/>
+        </w:rPr>
+        <w:t xml:space="preserve"> </w:t>
+      </w:r>
+      <w:r>
+        <w:rPr>
+          <w:rFonts w:hint="default" w:ascii="Cascadia Mono" w:hAnsi="Cascadia Mono" w:eastAsia="Cascadia Mono"/>
+          <w:color w:val="2B91AF"/>
+          <w:sz w:val="19"/>
+          <w:szCs w:val="24"/>
+          <w:highlight w:val="white"/>
+        </w:rPr>
+        <w:t>Task</w:t>
+      </w:r>
+      <w:r>
+        <w:rPr>
+          <w:rFonts w:hint="default" w:ascii="Cascadia Mono" w:hAnsi="Cascadia Mono" w:eastAsia="Cascadia Mono"/>
+          <w:color w:val="000000"/>
+          <w:sz w:val="19"/>
+          <w:szCs w:val="24"/>
+          <w:highlight w:val="white"/>
+        </w:rPr>
+        <w:t>&lt;</w:t>
+      </w:r>
+      <w:r>
+        <w:rPr>
+          <w:rFonts w:hint="default" w:ascii="Cascadia Mono" w:hAnsi="Cascadia Mono" w:eastAsia="Cascadia Mono"/>
+          <w:color w:val="2B91AF"/>
+          <w:sz w:val="19"/>
+          <w:szCs w:val="24"/>
+          <w:highlight w:val="white"/>
+        </w:rPr>
+        <w:t>AuthResponse</w:t>
+      </w:r>
+      <w:r>
+        <w:rPr>
+          <w:rFonts w:hint="default" w:ascii="Cascadia Mono" w:hAnsi="Cascadia Mono" w:eastAsia="Cascadia Mono"/>
+          <w:color w:val="000000"/>
+          <w:sz w:val="19"/>
+          <w:szCs w:val="24"/>
+          <w:highlight w:val="white"/>
+        </w:rPr>
+        <w:t>&gt; LoginAsync(</w:t>
+      </w:r>
+      <w:r>
+        <w:rPr>
+          <w:rFonts w:hint="default" w:ascii="Cascadia Mono" w:hAnsi="Cascadia Mono" w:eastAsia="Cascadia Mono"/>
+          <w:color w:val="0000FF"/>
+          <w:sz w:val="19"/>
+          <w:szCs w:val="24"/>
+          <w:highlight w:val="white"/>
+        </w:rPr>
+        <w:t>string</w:t>
+      </w:r>
+      <w:r>
+        <w:rPr>
+          <w:rFonts w:hint="default" w:ascii="Cascadia Mono" w:hAnsi="Cascadia Mono" w:eastAsia="Cascadia Mono"/>
+          <w:color w:val="000000"/>
+          <w:sz w:val="19"/>
+          <w:szCs w:val="24"/>
+          <w:highlight w:val="white"/>
+        </w:rPr>
+        <w:t xml:space="preserve"> email, </w:t>
+      </w:r>
+      <w:r>
+        <w:rPr>
+          <w:rFonts w:hint="default" w:ascii="Cascadia Mono" w:hAnsi="Cascadia Mono" w:eastAsia="Cascadia Mono"/>
+          <w:color w:val="0000FF"/>
+          <w:sz w:val="19"/>
+          <w:szCs w:val="24"/>
+          <w:highlight w:val="white"/>
+        </w:rPr>
+        <w:t>string</w:t>
+      </w:r>
+      <w:r>
+        <w:rPr>
+          <w:rFonts w:hint="default" w:ascii="Cascadia Mono" w:hAnsi="Cascadia Mono" w:eastAsia="Cascadia Mono"/>
+          <w:color w:val="000000"/>
+          <w:sz w:val="19"/>
+          <w:szCs w:val="24"/>
+          <w:highlight w:val="white"/>
+        </w:rPr>
+        <w:t xml:space="preserve"> senha)</w:t>
+      </w:r>
+    </w:p>
+    <w:p>
+      <w:pPr>
+        <w:spacing w:beforeLines="0" w:afterLines="0"/>
+        <w:jc w:val="left"/>
+        <w:rPr>
+          <w:rFonts w:hint="default" w:ascii="Cascadia Mono" w:hAnsi="Cascadia Mono" w:eastAsia="Cascadia Mono"/>
+          <w:color w:val="000000"/>
+          <w:sz w:val="19"/>
+          <w:szCs w:val="24"/>
+          <w:highlight w:val="white"/>
+        </w:rPr>
+      </w:pPr>
+      <w:r>
+        <w:rPr>
+          <w:rFonts w:hint="default" w:ascii="Cascadia Mono" w:hAnsi="Cascadia Mono" w:eastAsia="Cascadia Mono"/>
+          <w:color w:val="000000"/>
+          <w:sz w:val="19"/>
+          <w:szCs w:val="24"/>
+          <w:highlight w:val="white"/>
+        </w:rPr>
+        <w:t xml:space="preserve">    {</w:t>
+      </w:r>
+    </w:p>
+    <w:p>
+      <w:pPr>
+        <w:spacing w:beforeLines="0" w:afterLines="0"/>
+        <w:jc w:val="left"/>
+        <w:rPr>
+          <w:rFonts w:hint="default" w:ascii="Cascadia Mono" w:hAnsi="Cascadia Mono" w:eastAsia="Cascadia Mono"/>
+          <w:color w:val="000000"/>
+          <w:sz w:val="19"/>
+          <w:szCs w:val="24"/>
+          <w:highlight w:val="white"/>
+        </w:rPr>
+      </w:pPr>
+      <w:r>
+        <w:rPr>
+          <w:rFonts w:hint="default" w:ascii="Cascadia Mono" w:hAnsi="Cascadia Mono" w:eastAsia="Cascadia Mono"/>
+          <w:color w:val="000000"/>
+          <w:sz w:val="19"/>
+          <w:szCs w:val="24"/>
+          <w:highlight w:val="white"/>
+        </w:rPr>
+        <w:t xml:space="preserve">        </w:t>
+      </w:r>
+      <w:r>
+        <w:rPr>
+          <w:rFonts w:hint="default" w:ascii="Cascadia Mono" w:hAnsi="Cascadia Mono" w:eastAsia="Cascadia Mono"/>
+          <w:color w:val="0000FF"/>
+          <w:sz w:val="19"/>
+          <w:szCs w:val="24"/>
+          <w:highlight w:val="white"/>
+        </w:rPr>
+        <w:t>var</w:t>
+      </w:r>
+      <w:r>
+        <w:rPr>
+          <w:rFonts w:hint="default" w:ascii="Cascadia Mono" w:hAnsi="Cascadia Mono" w:eastAsia="Cascadia Mono"/>
+          <w:color w:val="000000"/>
+          <w:sz w:val="19"/>
+          <w:szCs w:val="24"/>
+          <w:highlight w:val="white"/>
+        </w:rPr>
+        <w:t xml:space="preserve"> response = </w:t>
+      </w:r>
+      <w:r>
+        <w:rPr>
+          <w:rFonts w:hint="default" w:ascii="Cascadia Mono" w:hAnsi="Cascadia Mono" w:eastAsia="Cascadia Mono"/>
+          <w:color w:val="0000FF"/>
+          <w:sz w:val="19"/>
+          <w:szCs w:val="24"/>
+          <w:highlight w:val="white"/>
+        </w:rPr>
+        <w:t>await</w:t>
+      </w:r>
+      <w:r>
+        <w:rPr>
+          <w:rFonts w:hint="default" w:ascii="Cascadia Mono" w:hAnsi="Cascadia Mono" w:eastAsia="Cascadia Mono"/>
+          <w:color w:val="000000"/>
+          <w:sz w:val="19"/>
+          <w:szCs w:val="24"/>
+          <w:highlight w:val="white"/>
+        </w:rPr>
+        <w:t xml:space="preserve"> _httpClient.PostAsJsonAsync(</w:t>
+      </w:r>
+      <w:r>
+        <w:rPr>
+          <w:rFonts w:hint="default" w:ascii="Cascadia Mono" w:hAnsi="Cascadia Mono" w:eastAsia="Cascadia Mono"/>
+          <w:color w:val="A31515"/>
+          <w:sz w:val="19"/>
+          <w:szCs w:val="24"/>
+          <w:highlight w:val="white"/>
+        </w:rPr>
+        <w:t>"auth/login"</w:t>
+      </w:r>
+      <w:r>
+        <w:rPr>
+          <w:rFonts w:hint="default" w:ascii="Cascadia Mono" w:hAnsi="Cascadia Mono" w:eastAsia="Cascadia Mono"/>
+          <w:color w:val="000000"/>
+          <w:sz w:val="19"/>
+          <w:szCs w:val="24"/>
+          <w:highlight w:val="white"/>
+        </w:rPr>
+        <w:t xml:space="preserve">, </w:t>
+      </w:r>
+      <w:r>
+        <w:rPr>
+          <w:rFonts w:hint="default" w:ascii="Cascadia Mono" w:hAnsi="Cascadia Mono" w:eastAsia="Cascadia Mono"/>
+          <w:color w:val="0000FF"/>
+          <w:sz w:val="19"/>
+          <w:szCs w:val="24"/>
+          <w:highlight w:val="white"/>
+        </w:rPr>
+        <w:t>new</w:t>
+      </w:r>
+    </w:p>
+    <w:p>
+      <w:pPr>
+        <w:spacing w:beforeLines="0" w:afterLines="0"/>
+        <w:jc w:val="left"/>
+        <w:rPr>
+          <w:rFonts w:hint="default" w:ascii="Cascadia Mono" w:hAnsi="Cascadia Mono" w:eastAsia="Cascadia Mono"/>
+          <w:color w:val="000000"/>
+          <w:sz w:val="19"/>
+          <w:szCs w:val="24"/>
+          <w:highlight w:val="white"/>
+        </w:rPr>
+      </w:pPr>
+      <w:r>
+        <w:rPr>
+          <w:rFonts w:hint="default" w:ascii="Cascadia Mono" w:hAnsi="Cascadia Mono" w:eastAsia="Cascadia Mono"/>
+          <w:color w:val="000000"/>
+          <w:sz w:val="19"/>
+          <w:szCs w:val="24"/>
+          <w:highlight w:val="white"/>
+        </w:rPr>
+        <w:t xml:space="preserve">        {</w:t>
+      </w:r>
+    </w:p>
+    <w:p>
+      <w:pPr>
+        <w:spacing w:beforeLines="0" w:afterLines="0"/>
+        <w:jc w:val="left"/>
+        <w:rPr>
+          <w:rFonts w:hint="default" w:ascii="Cascadia Mono" w:hAnsi="Cascadia Mono" w:eastAsia="Cascadia Mono"/>
+          <w:color w:val="000000"/>
+          <w:sz w:val="19"/>
+          <w:szCs w:val="24"/>
+          <w:highlight w:val="white"/>
+        </w:rPr>
+      </w:pPr>
+      <w:r>
+        <w:rPr>
+          <w:rFonts w:hint="default" w:ascii="Cascadia Mono" w:hAnsi="Cascadia Mono" w:eastAsia="Cascadia Mono"/>
+          <w:color w:val="000000"/>
+          <w:sz w:val="19"/>
+          <w:szCs w:val="24"/>
+          <w:highlight w:val="white"/>
+        </w:rPr>
+        <w:t xml:space="preserve">            email,</w:t>
+      </w:r>
+    </w:p>
+    <w:p>
+      <w:pPr>
+        <w:spacing w:beforeLines="0" w:afterLines="0"/>
+        <w:jc w:val="left"/>
+        <w:rPr>
+          <w:rFonts w:hint="default" w:ascii="Cascadia Mono" w:hAnsi="Cascadia Mono" w:eastAsia="Cascadia Mono"/>
+          <w:color w:val="000000"/>
+          <w:sz w:val="19"/>
+          <w:szCs w:val="24"/>
+          <w:highlight w:val="white"/>
+        </w:rPr>
+      </w:pPr>
+      <w:r>
+        <w:rPr>
+          <w:rFonts w:hint="default" w:ascii="Cascadia Mono" w:hAnsi="Cascadia Mono" w:eastAsia="Cascadia Mono"/>
+          <w:color w:val="000000"/>
+          <w:sz w:val="19"/>
+          <w:szCs w:val="24"/>
+          <w:highlight w:val="white"/>
+        </w:rPr>
+        <w:t xml:space="preserve">            password = senha</w:t>
+      </w:r>
+    </w:p>
+    <w:p>
+      <w:pPr>
+        <w:spacing w:beforeLines="0" w:afterLines="0"/>
+        <w:jc w:val="left"/>
+        <w:rPr>
+          <w:rFonts w:hint="default" w:ascii="Cascadia Mono" w:hAnsi="Cascadia Mono" w:eastAsia="Cascadia Mono"/>
+          <w:color w:val="000000"/>
+          <w:sz w:val="19"/>
+          <w:szCs w:val="24"/>
+          <w:highlight w:val="white"/>
+        </w:rPr>
+      </w:pPr>
+      <w:r>
+        <w:rPr>
+          <w:rFonts w:hint="default" w:ascii="Cascadia Mono" w:hAnsi="Cascadia Mono" w:eastAsia="Cascadia Mono"/>
+          <w:color w:val="000000"/>
+          <w:sz w:val="19"/>
+          <w:szCs w:val="24"/>
+          <w:highlight w:val="white"/>
+        </w:rPr>
+        <w:t xml:space="preserve">        });</w:t>
+      </w:r>
+    </w:p>
+    <w:p>
+      <w:pPr>
+        <w:spacing w:beforeLines="0" w:afterLines="0"/>
+        <w:jc w:val="left"/>
+        <w:rPr>
+          <w:rFonts w:hint="default" w:ascii="Cascadia Mono" w:hAnsi="Cascadia Mono" w:eastAsia="Cascadia Mono"/>
+          <w:color w:val="000000"/>
+          <w:sz w:val="19"/>
+          <w:szCs w:val="24"/>
+          <w:highlight w:val="white"/>
+        </w:rPr>
+      </w:pPr>
+    </w:p>
+    <w:p>
+      <w:pPr>
+        <w:spacing w:beforeLines="0" w:afterLines="0"/>
+        <w:jc w:val="left"/>
+        <w:rPr>
+          <w:rFonts w:hint="default" w:ascii="Cascadia Mono" w:hAnsi="Cascadia Mono" w:eastAsia="Cascadia Mono"/>
+          <w:color w:val="000000"/>
+          <w:sz w:val="19"/>
+          <w:szCs w:val="24"/>
+          <w:highlight w:val="white"/>
+        </w:rPr>
+      </w:pPr>
+      <w:r>
+        <w:rPr>
+          <w:rFonts w:hint="default" w:ascii="Cascadia Mono" w:hAnsi="Cascadia Mono" w:eastAsia="Cascadia Mono"/>
+          <w:color w:val="000000"/>
+          <w:sz w:val="19"/>
+          <w:szCs w:val="24"/>
+          <w:highlight w:val="white"/>
+        </w:rPr>
+        <w:t xml:space="preserve">        </w:t>
+      </w:r>
+      <w:r>
+        <w:rPr>
+          <w:rFonts w:hint="default" w:ascii="Cascadia Mono" w:hAnsi="Cascadia Mono" w:eastAsia="Cascadia Mono"/>
+          <w:color w:val="008000"/>
+          <w:sz w:val="19"/>
+          <w:szCs w:val="24"/>
+          <w:highlight w:val="white"/>
+        </w:rPr>
+        <w:t>//SE A TENTATIVA DE LOGIN FOR BEM SUCEDIDA</w:t>
+      </w:r>
+    </w:p>
+    <w:p>
+      <w:pPr>
+        <w:spacing w:beforeLines="0" w:afterLines="0"/>
+        <w:jc w:val="left"/>
+        <w:rPr>
+          <w:rFonts w:hint="default" w:ascii="Cascadia Mono" w:hAnsi="Cascadia Mono" w:eastAsia="Cascadia Mono"/>
+          <w:color w:val="000000"/>
+          <w:sz w:val="19"/>
+          <w:szCs w:val="24"/>
+          <w:highlight w:val="white"/>
+        </w:rPr>
+      </w:pPr>
+      <w:r>
+        <w:rPr>
+          <w:rFonts w:hint="default" w:ascii="Cascadia Mono" w:hAnsi="Cascadia Mono" w:eastAsia="Cascadia Mono"/>
+          <w:color w:val="000000"/>
+          <w:sz w:val="19"/>
+          <w:szCs w:val="24"/>
+          <w:highlight w:val="white"/>
+        </w:rPr>
+        <w:t xml:space="preserve">        </w:t>
+      </w:r>
+      <w:r>
+        <w:rPr>
+          <w:rFonts w:hint="default" w:ascii="Cascadia Mono" w:hAnsi="Cascadia Mono" w:eastAsia="Cascadia Mono"/>
+          <w:color w:val="0000FF"/>
+          <w:sz w:val="19"/>
+          <w:szCs w:val="24"/>
+          <w:highlight w:val="white"/>
+        </w:rPr>
+        <w:t>if</w:t>
+      </w:r>
+      <w:r>
+        <w:rPr>
+          <w:rFonts w:hint="default" w:ascii="Cascadia Mono" w:hAnsi="Cascadia Mono" w:eastAsia="Cascadia Mono"/>
+          <w:color w:val="000000"/>
+          <w:sz w:val="19"/>
+          <w:szCs w:val="24"/>
+          <w:highlight w:val="white"/>
+        </w:rPr>
+        <w:t xml:space="preserve"> (response.IsSuccessStatusCode)</w:t>
+      </w:r>
+    </w:p>
+    <w:p>
+      <w:pPr>
+        <w:spacing w:beforeLines="0" w:afterLines="0"/>
+        <w:jc w:val="left"/>
+        <w:rPr>
+          <w:rFonts w:hint="default" w:ascii="Cascadia Mono" w:hAnsi="Cascadia Mono" w:eastAsia="Cascadia Mono"/>
+          <w:color w:val="000000"/>
+          <w:sz w:val="19"/>
+          <w:szCs w:val="24"/>
+          <w:highlight w:val="white"/>
+        </w:rPr>
+      </w:pPr>
+      <w:r>
+        <w:rPr>
+          <w:rFonts w:hint="default" w:ascii="Cascadia Mono" w:hAnsi="Cascadia Mono" w:eastAsia="Cascadia Mono"/>
+          <w:color w:val="000000"/>
+          <w:sz w:val="19"/>
+          <w:szCs w:val="24"/>
+          <w:highlight w:val="white"/>
+        </w:rPr>
+        <w:t xml:space="preserve">        {   </w:t>
+      </w:r>
+    </w:p>
+    <w:p>
+      <w:pPr>
+        <w:spacing w:beforeLines="0" w:afterLines="0"/>
+        <w:jc w:val="left"/>
+        <w:rPr>
+          <w:rFonts w:hint="default" w:ascii="Cascadia Mono" w:hAnsi="Cascadia Mono" w:eastAsia="Cascadia Mono"/>
+          <w:color w:val="000000"/>
+          <w:sz w:val="19"/>
+          <w:szCs w:val="24"/>
+          <w:highlight w:val="white"/>
+        </w:rPr>
+      </w:pPr>
+      <w:r>
+        <w:rPr>
+          <w:rFonts w:hint="default" w:ascii="Cascadia Mono" w:hAnsi="Cascadia Mono" w:eastAsia="Cascadia Mono"/>
+          <w:color w:val="000000"/>
+          <w:sz w:val="19"/>
+          <w:szCs w:val="24"/>
+          <w:highlight w:val="white"/>
+        </w:rPr>
+        <w:t xml:space="preserve">            </w:t>
+      </w:r>
+      <w:r>
+        <w:rPr>
+          <w:rFonts w:hint="default" w:ascii="Cascadia Mono" w:hAnsi="Cascadia Mono" w:eastAsia="Cascadia Mono"/>
+          <w:color w:val="0000FF"/>
+          <w:sz w:val="19"/>
+          <w:szCs w:val="24"/>
+          <w:highlight w:val="white"/>
+        </w:rPr>
+        <w:t>return</w:t>
+      </w:r>
+      <w:r>
+        <w:rPr>
+          <w:rFonts w:hint="default" w:ascii="Cascadia Mono" w:hAnsi="Cascadia Mono" w:eastAsia="Cascadia Mono"/>
+          <w:color w:val="000000"/>
+          <w:sz w:val="19"/>
+          <w:szCs w:val="24"/>
+          <w:highlight w:val="white"/>
+        </w:rPr>
+        <w:t xml:space="preserve"> </w:t>
+      </w:r>
+      <w:r>
+        <w:rPr>
+          <w:rFonts w:hint="default" w:ascii="Cascadia Mono" w:hAnsi="Cascadia Mono" w:eastAsia="Cascadia Mono"/>
+          <w:color w:val="0000FF"/>
+          <w:sz w:val="19"/>
+          <w:szCs w:val="24"/>
+          <w:highlight w:val="white"/>
+        </w:rPr>
+        <w:t>new</w:t>
+      </w:r>
+      <w:r>
+        <w:rPr>
+          <w:rFonts w:hint="default" w:ascii="Cascadia Mono" w:hAnsi="Cascadia Mono" w:eastAsia="Cascadia Mono"/>
+          <w:color w:val="000000"/>
+          <w:sz w:val="19"/>
+          <w:szCs w:val="24"/>
+          <w:highlight w:val="white"/>
+        </w:rPr>
+        <w:t xml:space="preserve"> </w:t>
+      </w:r>
+      <w:r>
+        <w:rPr>
+          <w:rFonts w:hint="default" w:ascii="Cascadia Mono" w:hAnsi="Cascadia Mono" w:eastAsia="Cascadia Mono"/>
+          <w:color w:val="2B91AF"/>
+          <w:sz w:val="19"/>
+          <w:szCs w:val="24"/>
+          <w:highlight w:val="white"/>
+        </w:rPr>
+        <w:t>AuthResponse</w:t>
+      </w:r>
+      <w:r>
+        <w:rPr>
+          <w:rFonts w:hint="default" w:ascii="Cascadia Mono" w:hAnsi="Cascadia Mono" w:eastAsia="Cascadia Mono"/>
+          <w:color w:val="000000"/>
+          <w:sz w:val="19"/>
+          <w:szCs w:val="24"/>
+          <w:highlight w:val="white"/>
+        </w:rPr>
+        <w:t xml:space="preserve">{Sucesso = </w:t>
+      </w:r>
+      <w:r>
+        <w:rPr>
+          <w:rFonts w:hint="default" w:ascii="Cascadia Mono" w:hAnsi="Cascadia Mono" w:eastAsia="Cascadia Mono"/>
+          <w:color w:val="0000FF"/>
+          <w:sz w:val="19"/>
+          <w:szCs w:val="24"/>
+          <w:highlight w:val="white"/>
+        </w:rPr>
+        <w:t>true</w:t>
+      </w:r>
+      <w:r>
+        <w:rPr>
+          <w:rFonts w:hint="default" w:ascii="Cascadia Mono" w:hAnsi="Cascadia Mono" w:eastAsia="Cascadia Mono"/>
+          <w:color w:val="000000"/>
+          <w:sz w:val="19"/>
+          <w:szCs w:val="24"/>
+          <w:highlight w:val="white"/>
+        </w:rPr>
+        <w:t>};</w:t>
+      </w:r>
+    </w:p>
+    <w:p>
+      <w:pPr>
+        <w:spacing w:beforeLines="0" w:afterLines="0"/>
+        <w:jc w:val="left"/>
+        <w:rPr>
+          <w:rFonts w:hint="default" w:ascii="Cascadia Mono" w:hAnsi="Cascadia Mono" w:eastAsia="Cascadia Mono"/>
+          <w:color w:val="000000"/>
+          <w:sz w:val="19"/>
+          <w:szCs w:val="24"/>
+          <w:highlight w:val="white"/>
+        </w:rPr>
+      </w:pPr>
+      <w:r>
+        <w:rPr>
+          <w:rFonts w:hint="default" w:ascii="Cascadia Mono" w:hAnsi="Cascadia Mono" w:eastAsia="Cascadia Mono"/>
+          <w:color w:val="000000"/>
+          <w:sz w:val="19"/>
+          <w:szCs w:val="24"/>
+          <w:highlight w:val="white"/>
+        </w:rPr>
+        <w:t xml:space="preserve">        }</w:t>
+      </w:r>
+    </w:p>
+    <w:p>
+      <w:pPr>
+        <w:spacing w:beforeLines="0" w:afterLines="0"/>
+        <w:jc w:val="left"/>
+        <w:rPr>
+          <w:rFonts w:hint="default" w:ascii="Cascadia Mono" w:hAnsi="Cascadia Mono" w:eastAsia="Cascadia Mono"/>
+          <w:color w:val="000000"/>
+          <w:sz w:val="19"/>
+          <w:szCs w:val="24"/>
+          <w:highlight w:val="white"/>
+        </w:rPr>
+      </w:pPr>
+    </w:p>
+    <w:p>
+      <w:pPr>
+        <w:spacing w:beforeLines="0" w:afterLines="0"/>
+        <w:jc w:val="left"/>
+        <w:rPr>
+          <w:rFonts w:hint="default" w:ascii="Cascadia Mono" w:hAnsi="Cascadia Mono" w:eastAsia="Cascadia Mono"/>
+          <w:color w:val="000000"/>
+          <w:sz w:val="19"/>
+          <w:szCs w:val="24"/>
+          <w:highlight w:val="white"/>
+        </w:rPr>
+      </w:pPr>
+      <w:r>
+        <w:rPr>
+          <w:rFonts w:hint="default" w:ascii="Cascadia Mono" w:hAnsi="Cascadia Mono" w:eastAsia="Cascadia Mono"/>
+          <w:color w:val="000000"/>
+          <w:sz w:val="19"/>
+          <w:szCs w:val="24"/>
+          <w:highlight w:val="white"/>
+        </w:rPr>
+        <w:t xml:space="preserve">        </w:t>
+      </w:r>
+      <w:r>
+        <w:rPr>
+          <w:rFonts w:hint="default" w:ascii="Cascadia Mono" w:hAnsi="Cascadia Mono" w:eastAsia="Cascadia Mono"/>
+          <w:color w:val="008000"/>
+          <w:sz w:val="19"/>
+          <w:szCs w:val="24"/>
+          <w:highlight w:val="white"/>
+        </w:rPr>
+        <w:t>//SE NÃO</w:t>
+      </w:r>
+    </w:p>
+    <w:p>
+      <w:pPr>
+        <w:spacing w:beforeLines="0" w:afterLines="0"/>
+        <w:jc w:val="left"/>
+        <w:rPr>
+          <w:rFonts w:hint="default" w:ascii="Cascadia Mono" w:hAnsi="Cascadia Mono" w:eastAsia="Cascadia Mono"/>
+          <w:color w:val="000000"/>
+          <w:sz w:val="19"/>
+          <w:szCs w:val="24"/>
+          <w:highlight w:val="white"/>
+        </w:rPr>
+      </w:pPr>
+      <w:r>
+        <w:rPr>
+          <w:rFonts w:hint="default" w:ascii="Cascadia Mono" w:hAnsi="Cascadia Mono" w:eastAsia="Cascadia Mono"/>
+          <w:color w:val="000000"/>
+          <w:sz w:val="19"/>
+          <w:szCs w:val="24"/>
+          <w:highlight w:val="white"/>
+        </w:rPr>
+        <w:t xml:space="preserve">        </w:t>
+      </w:r>
+      <w:r>
+        <w:rPr>
+          <w:rFonts w:hint="default" w:ascii="Cascadia Mono" w:hAnsi="Cascadia Mono" w:eastAsia="Cascadia Mono"/>
+          <w:color w:val="0000FF"/>
+          <w:sz w:val="19"/>
+          <w:szCs w:val="24"/>
+          <w:highlight w:val="white"/>
+        </w:rPr>
+        <w:t>return</w:t>
+      </w:r>
+      <w:r>
+        <w:rPr>
+          <w:rFonts w:hint="default" w:ascii="Cascadia Mono" w:hAnsi="Cascadia Mono" w:eastAsia="Cascadia Mono"/>
+          <w:color w:val="000000"/>
+          <w:sz w:val="19"/>
+          <w:szCs w:val="24"/>
+          <w:highlight w:val="white"/>
+        </w:rPr>
+        <w:t xml:space="preserve"> </w:t>
+      </w:r>
+      <w:r>
+        <w:rPr>
+          <w:rFonts w:hint="default" w:ascii="Cascadia Mono" w:hAnsi="Cascadia Mono" w:eastAsia="Cascadia Mono"/>
+          <w:color w:val="0000FF"/>
+          <w:sz w:val="19"/>
+          <w:szCs w:val="24"/>
+          <w:highlight w:val="white"/>
+        </w:rPr>
+        <w:t>new</w:t>
+      </w:r>
+      <w:r>
+        <w:rPr>
+          <w:rFonts w:hint="default" w:ascii="Cascadia Mono" w:hAnsi="Cascadia Mono" w:eastAsia="Cascadia Mono"/>
+          <w:color w:val="000000"/>
+          <w:sz w:val="19"/>
+          <w:szCs w:val="24"/>
+          <w:highlight w:val="white"/>
+        </w:rPr>
+        <w:t xml:space="preserve"> </w:t>
+      </w:r>
+      <w:r>
+        <w:rPr>
+          <w:rFonts w:hint="default" w:ascii="Cascadia Mono" w:hAnsi="Cascadia Mono" w:eastAsia="Cascadia Mono"/>
+          <w:color w:val="2B91AF"/>
+          <w:sz w:val="19"/>
+          <w:szCs w:val="24"/>
+          <w:highlight w:val="white"/>
+        </w:rPr>
+        <w:t>AuthResponse</w:t>
+      </w:r>
+      <w:r>
+        <w:rPr>
+          <w:rFonts w:hint="default" w:ascii="Cascadia Mono" w:hAnsi="Cascadia Mono" w:eastAsia="Cascadia Mono"/>
+          <w:color w:val="000000"/>
+          <w:sz w:val="19"/>
+          <w:szCs w:val="24"/>
+          <w:highlight w:val="white"/>
+        </w:rPr>
+        <w:t xml:space="preserve">{Sucesso = </w:t>
+      </w:r>
+      <w:r>
+        <w:rPr>
+          <w:rFonts w:hint="default" w:ascii="Cascadia Mono" w:hAnsi="Cascadia Mono" w:eastAsia="Cascadia Mono"/>
+          <w:color w:val="0000FF"/>
+          <w:sz w:val="19"/>
+          <w:szCs w:val="24"/>
+          <w:highlight w:val="white"/>
+        </w:rPr>
+        <w:t>false</w:t>
+      </w:r>
+      <w:r>
+        <w:rPr>
+          <w:rFonts w:hint="default" w:ascii="Cascadia Mono" w:hAnsi="Cascadia Mono" w:eastAsia="Cascadia Mono"/>
+          <w:color w:val="000000"/>
+          <w:sz w:val="19"/>
+          <w:szCs w:val="24"/>
+          <w:highlight w:val="white"/>
+        </w:rPr>
+        <w:t>, Erro=</w:t>
+      </w:r>
+      <w:r>
+        <w:rPr>
+          <w:rFonts w:hint="default" w:ascii="Cascadia Mono" w:hAnsi="Cascadia Mono" w:eastAsia="Cascadia Mono"/>
+          <w:color w:val="A31515"/>
+          <w:sz w:val="19"/>
+          <w:szCs w:val="24"/>
+          <w:highlight w:val="white"/>
+        </w:rPr>
+        <w:t>"Erro no login"</w:t>
+      </w:r>
+      <w:r>
+        <w:rPr>
+          <w:rFonts w:hint="default" w:ascii="Cascadia Mono" w:hAnsi="Cascadia Mono" w:eastAsia="Cascadia Mono"/>
+          <w:color w:val="000000"/>
+          <w:sz w:val="19"/>
+          <w:szCs w:val="24"/>
+          <w:highlight w:val="white"/>
+        </w:rPr>
+        <w:t xml:space="preserve"> };</w:t>
+      </w:r>
+    </w:p>
+    <w:p>
+      <w:pPr>
+        <w:spacing w:beforeLines="0" w:afterLines="0"/>
+        <w:jc w:val="left"/>
+        <w:rPr>
+          <w:rFonts w:hint="default" w:ascii="Cascadia Mono" w:hAnsi="Cascadia Mono" w:eastAsia="Cascadia Mono"/>
+          <w:color w:val="000000"/>
+          <w:sz w:val="19"/>
+          <w:szCs w:val="24"/>
+          <w:highlight w:val="white"/>
+        </w:rPr>
+      </w:pPr>
+      <w:r>
+        <w:rPr>
+          <w:rFonts w:hint="default" w:ascii="Cascadia Mono" w:hAnsi="Cascadia Mono" w:eastAsia="Cascadia Mono"/>
+          <w:color w:val="000000"/>
+          <w:sz w:val="19"/>
+          <w:szCs w:val="24"/>
+          <w:highlight w:val="white"/>
+        </w:rPr>
+        <w:t xml:space="preserve">    }</w:t>
+      </w:r>
+    </w:p>
+    <w:p>
+      <w:pPr>
+        <w:spacing w:beforeLines="0" w:afterLines="0"/>
+        <w:jc w:val="left"/>
+        <w:rPr>
+          <w:rFonts w:hint="default" w:ascii="Cascadia Mono" w:hAnsi="Cascadia Mono" w:eastAsia="Cascadia Mono"/>
+          <w:color w:val="000000"/>
+          <w:sz w:val="19"/>
+          <w:szCs w:val="24"/>
+          <w:highlight w:val="white"/>
+        </w:rPr>
+      </w:pPr>
+    </w:p>
+    <w:p>
+      <w:pPr>
+        <w:spacing w:beforeLines="0" w:afterLines="0"/>
+        <w:jc w:val="left"/>
+        <w:rPr>
+          <w:rFonts w:hint="default" w:ascii="Cascadia Mono" w:hAnsi="Cascadia Mono" w:eastAsia="Cascadia Mono"/>
+          <w:color w:val="000000"/>
+          <w:sz w:val="19"/>
+          <w:szCs w:val="24"/>
+          <w:highlight w:val="white"/>
+        </w:rPr>
+      </w:pPr>
+      <w:r>
+        <w:rPr>
+          <w:rFonts w:hint="default" w:ascii="Cascadia Mono" w:hAnsi="Cascadia Mono" w:eastAsia="Cascadia Mono"/>
+          <w:color w:val="000000"/>
+          <w:sz w:val="19"/>
+          <w:szCs w:val="24"/>
+          <w:highlight w:val="white"/>
+        </w:rPr>
+        <w:t xml:space="preserve">   </w:t>
+      </w:r>
+    </w:p>
+    <w:p>
+      <w:pPr>
+        <w:ind w:left="0" w:leftChars="0" w:firstLine="0" w:firstLineChars="0"/>
+      </w:pPr>
+      <w:r>
+        <w:rPr>
+          <w:rFonts w:hint="default" w:ascii="Cascadia Mono" w:hAnsi="Cascadia Mono" w:eastAsia="Cascadia Mono"/>
+          <w:color w:val="000000"/>
+          <w:sz w:val="19"/>
+          <w:szCs w:val="24"/>
+          <w:highlight w:val="white"/>
+        </w:rPr>
+        <w:t>}</w:t>
+      </w:r>
+    </w:p>
+    <w:p>
+      <w:pPr>
+        <w:ind w:left="0" w:leftChars="0" w:firstLine="0" w:firstLineChars="0"/>
+        <w:rPr>
+          <w:rFonts w:hint="default" w:ascii="Cascadia Mono" w:hAnsi="Cascadia Mono" w:cs="Cascadia Mono"/>
+          <w:sz w:val="24"/>
+          <w:szCs w:val="24"/>
+        </w:rPr>
+      </w:pPr>
+    </w:p>
+    <w:p>
+      <w:pPr>
+        <w:ind w:left="0" w:leftChars="0" w:firstLine="0" w:firstLineChars="0"/>
+        <w:rPr>
+          <w:rFonts w:hint="default" w:ascii="Cascadia Mono" w:hAnsi="Cascadia Mono" w:cs="Cascadia Mono"/>
+          <w:sz w:val="24"/>
+          <w:szCs w:val="24"/>
+          <w:lang w:val="pt-BR"/>
+        </w:rPr>
+      </w:pPr>
+      <w:r>
+        <w:rPr>
+          <w:rFonts w:hint="default" w:ascii="Cascadia Mono" w:hAnsi="Cascadia Mono" w:cs="Cascadia Mono"/>
+          <w:sz w:val="24"/>
+          <w:szCs w:val="24"/>
+          <w:lang w:val="pt-BR"/>
+        </w:rPr>
+        <w:t>Para que esse serviço funcione, temos que adicionar ele em program.cs</w:t>
+      </w:r>
+    </w:p>
+    <w:p>
+      <w:pPr>
+        <w:ind w:left="0" w:leftChars="0" w:firstLine="0" w:firstLineChars="0"/>
+        <w:rPr>
+          <w:rFonts w:hint="default" w:ascii="Cascadia Mono" w:hAnsi="Cascadia Mono" w:cs="Cascadia Mono"/>
+          <w:sz w:val="24"/>
+          <w:szCs w:val="24"/>
+          <w:lang w:val="pt-BR"/>
+        </w:rPr>
+      </w:pPr>
+      <w:r>
+        <w:rPr>
+          <w:rFonts w:hint="default" w:ascii="Cascadia Mono" w:hAnsi="Cascadia Mono" w:eastAsia="Cascadia Mono"/>
+          <w:color w:val="000000"/>
+          <w:sz w:val="19"/>
+          <w:szCs w:val="24"/>
+          <w:highlight w:val="white"/>
+        </w:rPr>
+        <w:t>builder.Services.AddScoped&lt;</w:t>
+      </w:r>
+      <w:r>
+        <w:rPr>
+          <w:rFonts w:hint="default" w:ascii="Cascadia Mono" w:hAnsi="Cascadia Mono" w:eastAsia="Cascadia Mono"/>
+          <w:color w:val="2B91AF"/>
+          <w:sz w:val="19"/>
+          <w:szCs w:val="24"/>
+          <w:highlight w:val="white"/>
+        </w:rPr>
+        <w:t>AuthAPI</w:t>
+      </w:r>
+      <w:r>
+        <w:rPr>
+          <w:rFonts w:hint="default" w:ascii="Cascadia Mono" w:hAnsi="Cascadia Mono" w:eastAsia="Cascadia Mono"/>
+          <w:color w:val="000000"/>
+          <w:sz w:val="19"/>
+          <w:szCs w:val="24"/>
+          <w:highlight w:val="white"/>
+        </w:rPr>
+        <w:t>&gt;();</w:t>
+      </w:r>
+    </w:p>
+    <w:p>
+      <w:pPr>
+        <w:ind w:left="0" w:leftChars="0" w:firstLine="0" w:firstLineChars="0"/>
+        <w:rPr>
+          <w:rFonts w:hint="default" w:ascii="Cascadia Mono" w:hAnsi="Cascadia Mono" w:cs="Cascadia Mono"/>
+          <w:sz w:val="24"/>
+          <w:szCs w:val="24"/>
+          <w:lang w:val="pt-BR"/>
+        </w:rPr>
+      </w:pPr>
+    </w:p>
+    <w:p>
+      <w:pPr>
+        <w:ind w:left="0" w:leftChars="0" w:firstLine="0" w:firstLineChars="0"/>
+        <w:rPr>
+          <w:rFonts w:hint="default" w:ascii="Cascadia Mono" w:hAnsi="Cascadia Mono" w:cs="Cascadia Mono"/>
+          <w:sz w:val="24"/>
+          <w:szCs w:val="24"/>
+          <w:lang w:val="pt-BR"/>
+        </w:rPr>
+      </w:pPr>
+      <w:r>
+        <w:rPr>
+          <w:rFonts w:hint="default" w:ascii="Cascadia Mono" w:hAnsi="Cascadia Mono" w:cs="Cascadia Mono"/>
+          <w:sz w:val="24"/>
+          <w:szCs w:val="24"/>
+          <w:lang w:val="pt-BR"/>
+        </w:rPr>
+        <w:t>E por fim, o formulário de login</w:t>
+      </w:r>
+    </w:p>
+    <w:p>
+      <w:pPr>
+        <w:ind w:left="0" w:leftChars="0" w:firstLine="0" w:firstLineChars="0"/>
+        <w:rPr>
+          <w:rFonts w:hint="default" w:ascii="Cascadia Mono" w:hAnsi="Cascadia Mono" w:cs="Cascadia Mono"/>
+          <w:sz w:val="24"/>
+          <w:szCs w:val="24"/>
+          <w:lang w:val="pt-BR"/>
+        </w:rPr>
+      </w:pPr>
+      <w:r>
+        <w:rPr>
+          <w:rFonts w:hint="default" w:ascii="Cascadia Mono" w:hAnsi="Cascadia Mono" w:cs="Cascadia Mono"/>
+          <w:sz w:val="24"/>
+          <w:szCs w:val="24"/>
+          <w:lang w:val="pt-BR"/>
+        </w:rPr>
+        <w:t>ScreenSound.Web/Pages/Login</w:t>
+      </w:r>
+    </w:p>
+    <w:p>
+      <w:pPr>
+        <w:spacing w:beforeLines="0" w:afterLines="0"/>
+        <w:jc w:val="left"/>
+        <w:rPr>
+          <w:rFonts w:hint="default" w:ascii="Cascadia Mono" w:hAnsi="Cascadia Mono" w:eastAsia="Cascadia Mono"/>
+          <w:color w:val="000000"/>
+          <w:sz w:val="19"/>
+          <w:szCs w:val="24"/>
+          <w:highlight w:val="white"/>
+        </w:rPr>
+      </w:pPr>
+      <w:r>
+        <w:rPr>
+          <w:rFonts w:hint="default" w:ascii="Cascadia Mono" w:hAnsi="Cascadia Mono" w:eastAsia="Cascadia Mono"/>
+          <w:color w:val="000000"/>
+          <w:sz w:val="19"/>
+          <w:szCs w:val="24"/>
+          <w:highlight w:val="white"/>
+        </w:rPr>
+        <w:t xml:space="preserve">@page </w:t>
+      </w:r>
+      <w:r>
+        <w:rPr>
+          <w:rFonts w:hint="default" w:ascii="Cascadia Mono" w:hAnsi="Cascadia Mono" w:eastAsia="Cascadia Mono"/>
+          <w:color w:val="A31515"/>
+          <w:sz w:val="19"/>
+          <w:szCs w:val="24"/>
+          <w:highlight w:val="white"/>
+        </w:rPr>
+        <w:t>"/login"</w:t>
+      </w:r>
+    </w:p>
+    <w:p>
+      <w:pPr>
+        <w:spacing w:beforeLines="0" w:afterLines="0"/>
+        <w:jc w:val="left"/>
+        <w:rPr>
+          <w:rFonts w:hint="default" w:ascii="Cascadia Mono" w:hAnsi="Cascadia Mono" w:eastAsia="Cascadia Mono"/>
+          <w:color w:val="000000"/>
+          <w:sz w:val="19"/>
+          <w:szCs w:val="24"/>
+          <w:highlight w:val="white"/>
+        </w:rPr>
+      </w:pPr>
+      <w:r>
+        <w:rPr>
+          <w:rFonts w:hint="default" w:ascii="Cascadia Mono" w:hAnsi="Cascadia Mono" w:eastAsia="Cascadia Mono"/>
+          <w:color w:val="000000"/>
+          <w:sz w:val="19"/>
+          <w:szCs w:val="24"/>
+          <w:highlight w:val="white"/>
+        </w:rPr>
+        <w:t xml:space="preserve">@inject </w:t>
+      </w:r>
+      <w:r>
+        <w:rPr>
+          <w:rFonts w:hint="default" w:ascii="Cascadia Mono" w:hAnsi="Cascadia Mono" w:eastAsia="Cascadia Mono"/>
+          <w:color w:val="2B91AF"/>
+          <w:sz w:val="19"/>
+          <w:szCs w:val="24"/>
+          <w:highlight w:val="white"/>
+        </w:rPr>
+        <w:t>AuthAPI</w:t>
+      </w:r>
+      <w:r>
+        <w:rPr>
+          <w:rFonts w:hint="default" w:ascii="Cascadia Mono" w:hAnsi="Cascadia Mono" w:eastAsia="Cascadia Mono"/>
+          <w:color w:val="000000"/>
+          <w:sz w:val="19"/>
+          <w:szCs w:val="24"/>
+          <w:highlight w:val="white"/>
+        </w:rPr>
+        <w:t xml:space="preserve"> authAPI</w:t>
+      </w:r>
+    </w:p>
+    <w:p>
+      <w:pPr>
+        <w:spacing w:beforeLines="0" w:afterLines="0"/>
+        <w:jc w:val="left"/>
+        <w:rPr>
+          <w:rFonts w:hint="default" w:ascii="Cascadia Mono" w:hAnsi="Cascadia Mono" w:eastAsia="Cascadia Mono"/>
+          <w:color w:val="000000"/>
+          <w:sz w:val="19"/>
+          <w:szCs w:val="24"/>
+          <w:highlight w:val="white"/>
+        </w:rPr>
+      </w:pPr>
+    </w:p>
+    <w:p>
+      <w:pPr>
+        <w:spacing w:beforeLines="0" w:afterLines="0"/>
+        <w:jc w:val="left"/>
+        <w:rPr>
+          <w:rFonts w:hint="default" w:ascii="Cascadia Mono" w:hAnsi="Cascadia Mono" w:eastAsia="Cascadia Mono"/>
+          <w:color w:val="000000"/>
+          <w:sz w:val="19"/>
+          <w:szCs w:val="24"/>
+          <w:highlight w:val="white"/>
+        </w:rPr>
+      </w:pPr>
+      <w:r>
+        <w:rPr>
+          <w:rFonts w:hint="default" w:ascii="Cascadia Mono" w:hAnsi="Cascadia Mono" w:eastAsia="Cascadia Mono"/>
+          <w:color w:val="0000FF"/>
+          <w:sz w:val="19"/>
+          <w:szCs w:val="24"/>
+          <w:highlight w:val="white"/>
+        </w:rPr>
+        <w:t>&lt;</w:t>
+      </w:r>
+      <w:r>
+        <w:rPr>
+          <w:rFonts w:hint="default" w:ascii="Cascadia Mono" w:hAnsi="Cascadia Mono" w:eastAsia="Cascadia Mono"/>
+          <w:b/>
+          <w:color w:val="800080"/>
+          <w:sz w:val="19"/>
+          <w:szCs w:val="24"/>
+          <w:highlight w:val="white"/>
+        </w:rPr>
+        <w:t>MudPaper</w:t>
+      </w:r>
+      <w:r>
+        <w:rPr>
+          <w:rFonts w:hint="default" w:ascii="Cascadia Mono" w:hAnsi="Cascadia Mono" w:eastAsia="Cascadia Mono"/>
+          <w:color w:val="000000"/>
+          <w:sz w:val="19"/>
+          <w:szCs w:val="24"/>
+          <w:highlight w:val="white"/>
+        </w:rPr>
+        <w:t xml:space="preserve"> </w:t>
+      </w:r>
+      <w:r>
+        <w:rPr>
+          <w:rFonts w:hint="default" w:ascii="Cascadia Mono" w:hAnsi="Cascadia Mono" w:eastAsia="Cascadia Mono"/>
+          <w:b/>
+          <w:color w:val="800080"/>
+          <w:sz w:val="19"/>
+          <w:szCs w:val="24"/>
+          <w:highlight w:val="white"/>
+        </w:rPr>
+        <w:t>Class</w:t>
+      </w:r>
+      <w:r>
+        <w:rPr>
+          <w:rFonts w:hint="default" w:ascii="Cascadia Mono" w:hAnsi="Cascadia Mono" w:eastAsia="Cascadia Mono"/>
+          <w:color w:val="0000FF"/>
+          <w:sz w:val="19"/>
+          <w:szCs w:val="24"/>
+          <w:highlight w:val="white"/>
+        </w:rPr>
+        <w:t>="px-8 pt-2 pb-4 mx-16 my-8"</w:t>
+      </w:r>
+      <w:r>
+        <w:rPr>
+          <w:rFonts w:hint="default" w:ascii="Cascadia Mono" w:hAnsi="Cascadia Mono" w:eastAsia="Cascadia Mono"/>
+          <w:color w:val="000000"/>
+          <w:sz w:val="19"/>
+          <w:szCs w:val="24"/>
+          <w:highlight w:val="white"/>
+        </w:rPr>
+        <w:t xml:space="preserve"> </w:t>
+      </w:r>
+      <w:r>
+        <w:rPr>
+          <w:rFonts w:hint="default" w:ascii="Cascadia Mono" w:hAnsi="Cascadia Mono" w:eastAsia="Cascadia Mono"/>
+          <w:color w:val="FF0000"/>
+          <w:sz w:val="19"/>
+          <w:szCs w:val="24"/>
+          <w:highlight w:val="white"/>
+        </w:rPr>
+        <w:t>Justify</w:t>
+      </w:r>
+      <w:r>
+        <w:rPr>
+          <w:rFonts w:hint="default" w:ascii="Cascadia Mono" w:hAnsi="Cascadia Mono" w:eastAsia="Cascadia Mono"/>
+          <w:color w:val="0000FF"/>
+          <w:sz w:val="19"/>
+          <w:szCs w:val="24"/>
+          <w:highlight w:val="white"/>
+        </w:rPr>
+        <w:t>="Justify.Center"&gt;</w:t>
+      </w:r>
+    </w:p>
+    <w:p>
+      <w:pPr>
+        <w:spacing w:beforeLines="0" w:afterLines="0"/>
+        <w:jc w:val="left"/>
+        <w:rPr>
+          <w:rFonts w:hint="default" w:ascii="Cascadia Mono" w:hAnsi="Cascadia Mono" w:eastAsia="Cascadia Mono"/>
+          <w:color w:val="000000"/>
+          <w:sz w:val="19"/>
+          <w:szCs w:val="24"/>
+          <w:highlight w:val="white"/>
+        </w:rPr>
+      </w:pPr>
+      <w:r>
+        <w:rPr>
+          <w:rFonts w:hint="default" w:ascii="Cascadia Mono" w:hAnsi="Cascadia Mono" w:eastAsia="Cascadia Mono"/>
+          <w:color w:val="000000"/>
+          <w:sz w:val="19"/>
+          <w:szCs w:val="24"/>
+          <w:highlight w:val="white"/>
+        </w:rPr>
+        <w:t xml:space="preserve">    </w:t>
+      </w:r>
+      <w:r>
+        <w:rPr>
+          <w:rFonts w:hint="default" w:ascii="Cascadia Mono" w:hAnsi="Cascadia Mono" w:eastAsia="Cascadia Mono"/>
+          <w:color w:val="0000FF"/>
+          <w:sz w:val="19"/>
+          <w:szCs w:val="24"/>
+          <w:highlight w:val="white"/>
+        </w:rPr>
+        <w:t>&lt;</w:t>
+      </w:r>
+      <w:r>
+        <w:rPr>
+          <w:rFonts w:hint="default" w:ascii="Cascadia Mono" w:hAnsi="Cascadia Mono" w:eastAsia="Cascadia Mono"/>
+          <w:b/>
+          <w:color w:val="800080"/>
+          <w:sz w:val="19"/>
+          <w:szCs w:val="24"/>
+          <w:highlight w:val="white"/>
+        </w:rPr>
+        <w:t>MudForm</w:t>
+      </w:r>
+      <w:r>
+        <w:rPr>
+          <w:rFonts w:hint="default" w:ascii="Cascadia Mono" w:hAnsi="Cascadia Mono" w:eastAsia="Cascadia Mono"/>
+          <w:color w:val="0000FF"/>
+          <w:sz w:val="19"/>
+          <w:szCs w:val="24"/>
+          <w:highlight w:val="white"/>
+        </w:rPr>
+        <w:t>&gt;</w:t>
+      </w:r>
+    </w:p>
+    <w:p>
+      <w:pPr>
+        <w:spacing w:beforeLines="0" w:afterLines="0"/>
+        <w:jc w:val="left"/>
+        <w:rPr>
+          <w:rFonts w:hint="default" w:ascii="Cascadia Mono" w:hAnsi="Cascadia Mono" w:eastAsia="Cascadia Mono"/>
+          <w:color w:val="000000"/>
+          <w:sz w:val="19"/>
+          <w:szCs w:val="24"/>
+          <w:highlight w:val="white"/>
+        </w:rPr>
+      </w:pPr>
+    </w:p>
+    <w:p>
+      <w:pPr>
+        <w:spacing w:beforeLines="0" w:afterLines="0"/>
+        <w:jc w:val="left"/>
+        <w:rPr>
+          <w:rFonts w:hint="default" w:ascii="Cascadia Mono" w:hAnsi="Cascadia Mono" w:eastAsia="Cascadia Mono"/>
+          <w:color w:val="000000"/>
+          <w:sz w:val="19"/>
+          <w:szCs w:val="24"/>
+          <w:highlight w:val="white"/>
+        </w:rPr>
+      </w:pPr>
+      <w:r>
+        <w:rPr>
+          <w:rFonts w:hint="default" w:ascii="Cascadia Mono" w:hAnsi="Cascadia Mono" w:eastAsia="Cascadia Mono"/>
+          <w:color w:val="000000"/>
+          <w:sz w:val="19"/>
+          <w:szCs w:val="24"/>
+          <w:highlight w:val="white"/>
+        </w:rPr>
+        <w:t xml:space="preserve">        </w:t>
+      </w:r>
+      <w:r>
+        <w:rPr>
+          <w:rFonts w:hint="default" w:ascii="Cascadia Mono" w:hAnsi="Cascadia Mono" w:eastAsia="Cascadia Mono"/>
+          <w:color w:val="0000FF"/>
+          <w:sz w:val="19"/>
+          <w:szCs w:val="24"/>
+          <w:highlight w:val="white"/>
+        </w:rPr>
+        <w:t>&lt;</w:t>
+      </w:r>
+      <w:r>
+        <w:rPr>
+          <w:rFonts w:hint="default" w:ascii="Cascadia Mono" w:hAnsi="Cascadia Mono" w:eastAsia="Cascadia Mono"/>
+          <w:b/>
+          <w:color w:val="800080"/>
+          <w:sz w:val="19"/>
+          <w:szCs w:val="24"/>
+          <w:highlight w:val="white"/>
+        </w:rPr>
+        <w:t>MudTextField</w:t>
+      </w:r>
+      <w:r>
+        <w:rPr>
+          <w:rFonts w:hint="default" w:ascii="Cascadia Mono" w:hAnsi="Cascadia Mono" w:eastAsia="Cascadia Mono"/>
+          <w:color w:val="000000"/>
+          <w:sz w:val="19"/>
+          <w:szCs w:val="24"/>
+          <w:highlight w:val="white"/>
+        </w:rPr>
+        <w:t xml:space="preserve"> </w:t>
+      </w:r>
+      <w:r>
+        <w:rPr>
+          <w:rFonts w:hint="default" w:ascii="Cascadia Mono" w:hAnsi="Cascadia Mono" w:eastAsia="Cascadia Mono"/>
+          <w:b/>
+          <w:color w:val="800080"/>
+          <w:sz w:val="19"/>
+          <w:szCs w:val="24"/>
+          <w:highlight w:val="white"/>
+        </w:rPr>
+        <w:t>T</w:t>
+      </w:r>
+      <w:r>
+        <w:rPr>
+          <w:rFonts w:hint="default" w:ascii="Cascadia Mono" w:hAnsi="Cascadia Mono" w:eastAsia="Cascadia Mono"/>
+          <w:color w:val="0000FF"/>
+          <w:sz w:val="19"/>
+          <w:szCs w:val="24"/>
+          <w:highlight w:val="white"/>
+        </w:rPr>
+        <w:t>="</w:t>
+      </w:r>
+      <w:r>
+        <w:rPr>
+          <w:rFonts w:hint="default" w:ascii="Cascadia Mono" w:hAnsi="Cascadia Mono" w:eastAsia="Cascadia Mono"/>
+          <w:color w:val="000000"/>
+          <w:sz w:val="19"/>
+          <w:szCs w:val="24"/>
+          <w:highlight w:val="white"/>
+        </w:rPr>
+        <w:t>string</w:t>
+      </w:r>
+      <w:r>
+        <w:rPr>
+          <w:rFonts w:hint="default" w:ascii="Cascadia Mono" w:hAnsi="Cascadia Mono" w:eastAsia="Cascadia Mono"/>
+          <w:color w:val="0000FF"/>
+          <w:sz w:val="19"/>
+          <w:szCs w:val="24"/>
+          <w:highlight w:val="white"/>
+        </w:rPr>
+        <w:t>"</w:t>
+      </w:r>
+      <w:r>
+        <w:rPr>
+          <w:rFonts w:hint="default" w:ascii="Cascadia Mono" w:hAnsi="Cascadia Mono" w:eastAsia="Cascadia Mono"/>
+          <w:color w:val="000000"/>
+          <w:sz w:val="19"/>
+          <w:szCs w:val="24"/>
+          <w:highlight w:val="white"/>
+        </w:rPr>
+        <w:t xml:space="preserve"> </w:t>
+      </w:r>
+      <w:r>
+        <w:rPr>
+          <w:rFonts w:hint="default" w:ascii="Cascadia Mono" w:hAnsi="Cascadia Mono" w:eastAsia="Cascadia Mono"/>
+          <w:b/>
+          <w:color w:val="800080"/>
+          <w:sz w:val="19"/>
+          <w:szCs w:val="24"/>
+          <w:highlight w:val="white"/>
+        </w:rPr>
+        <w:t>Label</w:t>
+      </w:r>
+      <w:r>
+        <w:rPr>
+          <w:rFonts w:hint="default" w:ascii="Cascadia Mono" w:hAnsi="Cascadia Mono" w:eastAsia="Cascadia Mono"/>
+          <w:color w:val="0000FF"/>
+          <w:sz w:val="19"/>
+          <w:szCs w:val="24"/>
+          <w:highlight w:val="white"/>
+        </w:rPr>
+        <w:t>="Email"</w:t>
+      </w:r>
+      <w:r>
+        <w:rPr>
+          <w:rFonts w:hint="default" w:ascii="Cascadia Mono" w:hAnsi="Cascadia Mono" w:eastAsia="Cascadia Mono"/>
+          <w:color w:val="000000"/>
+          <w:sz w:val="19"/>
+          <w:szCs w:val="24"/>
+          <w:highlight w:val="white"/>
+        </w:rPr>
+        <w:t xml:space="preserve"> @</w:t>
+      </w:r>
+      <w:r>
+        <w:rPr>
+          <w:rFonts w:hint="default" w:ascii="Cascadia Mono" w:hAnsi="Cascadia Mono" w:eastAsia="Cascadia Mono"/>
+          <w:color w:val="800080"/>
+          <w:sz w:val="19"/>
+          <w:szCs w:val="24"/>
+          <w:highlight w:val="white"/>
+        </w:rPr>
+        <w:t>bind-Value</w:t>
+      </w:r>
+      <w:r>
+        <w:rPr>
+          <w:rFonts w:hint="default" w:ascii="Cascadia Mono" w:hAnsi="Cascadia Mono" w:eastAsia="Cascadia Mono"/>
+          <w:color w:val="0000FF"/>
+          <w:sz w:val="19"/>
+          <w:szCs w:val="24"/>
+          <w:highlight w:val="white"/>
+        </w:rPr>
+        <w:t>="</w:t>
+      </w:r>
+      <w:r>
+        <w:rPr>
+          <w:rFonts w:hint="default" w:ascii="Cascadia Mono" w:hAnsi="Cascadia Mono" w:eastAsia="Cascadia Mono"/>
+          <w:color w:val="000000"/>
+          <w:sz w:val="19"/>
+          <w:szCs w:val="24"/>
+          <w:highlight w:val="white"/>
+        </w:rPr>
+        <w:t>email</w:t>
+      </w:r>
+      <w:r>
+        <w:rPr>
+          <w:rFonts w:hint="default" w:ascii="Cascadia Mono" w:hAnsi="Cascadia Mono" w:eastAsia="Cascadia Mono"/>
+          <w:color w:val="0000FF"/>
+          <w:sz w:val="19"/>
+          <w:szCs w:val="24"/>
+          <w:highlight w:val="white"/>
+        </w:rPr>
+        <w:t>"</w:t>
+      </w:r>
+    </w:p>
+    <w:p>
+      <w:pPr>
+        <w:spacing w:beforeLines="0" w:afterLines="0"/>
+        <w:jc w:val="left"/>
+        <w:rPr>
+          <w:rFonts w:hint="default" w:ascii="Cascadia Mono" w:hAnsi="Cascadia Mono" w:eastAsia="Cascadia Mono"/>
+          <w:color w:val="000000"/>
+          <w:sz w:val="19"/>
+          <w:szCs w:val="24"/>
+          <w:highlight w:val="white"/>
+        </w:rPr>
+      </w:pPr>
+      <w:r>
+        <w:rPr>
+          <w:rFonts w:hint="default" w:ascii="Cascadia Mono" w:hAnsi="Cascadia Mono" w:eastAsia="Cascadia Mono"/>
+          <w:color w:val="000000"/>
+          <w:sz w:val="19"/>
+          <w:szCs w:val="24"/>
+          <w:highlight w:val="white"/>
+        </w:rPr>
+        <w:t xml:space="preserve">                      </w:t>
+      </w:r>
+      <w:r>
+        <w:rPr>
+          <w:rFonts w:hint="default" w:ascii="Cascadia Mono" w:hAnsi="Cascadia Mono" w:eastAsia="Cascadia Mono"/>
+          <w:b/>
+          <w:color w:val="800080"/>
+          <w:sz w:val="19"/>
+          <w:szCs w:val="24"/>
+          <w:highlight w:val="white"/>
+        </w:rPr>
+        <w:t>Variant</w:t>
+      </w:r>
+      <w:r>
+        <w:rPr>
+          <w:rFonts w:hint="default" w:ascii="Cascadia Mono" w:hAnsi="Cascadia Mono" w:eastAsia="Cascadia Mono"/>
+          <w:color w:val="0000FF"/>
+          <w:sz w:val="19"/>
+          <w:szCs w:val="24"/>
+          <w:highlight w:val="white"/>
+        </w:rPr>
+        <w:t>="</w:t>
+      </w:r>
+      <w:r>
+        <w:rPr>
+          <w:rFonts w:hint="default" w:ascii="Cascadia Mono" w:hAnsi="Cascadia Mono" w:eastAsia="Cascadia Mono"/>
+          <w:color w:val="2B91AF"/>
+          <w:sz w:val="19"/>
+          <w:szCs w:val="24"/>
+          <w:highlight w:val="white"/>
+        </w:rPr>
+        <w:t>Variant</w:t>
+      </w:r>
+      <w:r>
+        <w:rPr>
+          <w:rFonts w:hint="default" w:ascii="Cascadia Mono" w:hAnsi="Cascadia Mono" w:eastAsia="Cascadia Mono"/>
+          <w:color w:val="000000"/>
+          <w:sz w:val="19"/>
+          <w:szCs w:val="24"/>
+          <w:highlight w:val="white"/>
+        </w:rPr>
+        <w:t>.Outlined</w:t>
+      </w:r>
+      <w:r>
+        <w:rPr>
+          <w:rFonts w:hint="default" w:ascii="Cascadia Mono" w:hAnsi="Cascadia Mono" w:eastAsia="Cascadia Mono"/>
+          <w:color w:val="0000FF"/>
+          <w:sz w:val="19"/>
+          <w:szCs w:val="24"/>
+          <w:highlight w:val="white"/>
+        </w:rPr>
+        <w:t>"</w:t>
+      </w:r>
+      <w:r>
+        <w:rPr>
+          <w:rFonts w:hint="default" w:ascii="Cascadia Mono" w:hAnsi="Cascadia Mono" w:eastAsia="Cascadia Mono"/>
+          <w:color w:val="000000"/>
+          <w:sz w:val="19"/>
+          <w:szCs w:val="24"/>
+          <w:highlight w:val="white"/>
+        </w:rPr>
+        <w:t xml:space="preserve"> </w:t>
+      </w:r>
+      <w:r>
+        <w:rPr>
+          <w:rFonts w:hint="default" w:ascii="Cascadia Mono" w:hAnsi="Cascadia Mono" w:eastAsia="Cascadia Mono"/>
+          <w:b/>
+          <w:color w:val="800080"/>
+          <w:sz w:val="19"/>
+          <w:szCs w:val="24"/>
+          <w:highlight w:val="white"/>
+        </w:rPr>
+        <w:t>Class</w:t>
+      </w:r>
+      <w:r>
+        <w:rPr>
+          <w:rFonts w:hint="default" w:ascii="Cascadia Mono" w:hAnsi="Cascadia Mono" w:eastAsia="Cascadia Mono"/>
+          <w:color w:val="0000FF"/>
+          <w:sz w:val="19"/>
+          <w:szCs w:val="24"/>
+          <w:highlight w:val="white"/>
+        </w:rPr>
+        <w:t>="my-4"</w:t>
+      </w:r>
+    </w:p>
+    <w:p>
+      <w:pPr>
+        <w:spacing w:beforeLines="0" w:afterLines="0"/>
+        <w:jc w:val="left"/>
+        <w:rPr>
+          <w:rFonts w:hint="default" w:ascii="Cascadia Mono" w:hAnsi="Cascadia Mono" w:eastAsia="Cascadia Mono"/>
+          <w:color w:val="000000"/>
+          <w:sz w:val="19"/>
+          <w:szCs w:val="24"/>
+          <w:highlight w:val="white"/>
+        </w:rPr>
+      </w:pPr>
+      <w:r>
+        <w:rPr>
+          <w:rFonts w:hint="default" w:ascii="Cascadia Mono" w:hAnsi="Cascadia Mono" w:eastAsia="Cascadia Mono"/>
+          <w:color w:val="000000"/>
+          <w:sz w:val="19"/>
+          <w:szCs w:val="24"/>
+          <w:highlight w:val="white"/>
+        </w:rPr>
+        <w:t xml:space="preserve">                      </w:t>
+      </w:r>
+      <w:r>
+        <w:rPr>
+          <w:rFonts w:hint="default" w:ascii="Cascadia Mono" w:hAnsi="Cascadia Mono" w:eastAsia="Cascadia Mono"/>
+          <w:b/>
+          <w:color w:val="800080"/>
+          <w:sz w:val="19"/>
+          <w:szCs w:val="24"/>
+          <w:highlight w:val="white"/>
+        </w:rPr>
+        <w:t>Required</w:t>
+      </w:r>
+      <w:r>
+        <w:rPr>
+          <w:rFonts w:hint="default" w:ascii="Cascadia Mono" w:hAnsi="Cascadia Mono" w:eastAsia="Cascadia Mono"/>
+          <w:color w:val="0000FF"/>
+          <w:sz w:val="19"/>
+          <w:szCs w:val="24"/>
+          <w:highlight w:val="white"/>
+        </w:rPr>
+        <w:t>="true"</w:t>
+      </w:r>
+      <w:r>
+        <w:rPr>
+          <w:rFonts w:hint="default" w:ascii="Cascadia Mono" w:hAnsi="Cascadia Mono" w:eastAsia="Cascadia Mono"/>
+          <w:color w:val="000000"/>
+          <w:sz w:val="19"/>
+          <w:szCs w:val="24"/>
+          <w:highlight w:val="white"/>
+        </w:rPr>
+        <w:t xml:space="preserve"> </w:t>
+      </w:r>
+      <w:r>
+        <w:rPr>
+          <w:rFonts w:hint="default" w:ascii="Cascadia Mono" w:hAnsi="Cascadia Mono" w:eastAsia="Cascadia Mono"/>
+          <w:b/>
+          <w:color w:val="800080"/>
+          <w:sz w:val="19"/>
+          <w:szCs w:val="24"/>
+          <w:highlight w:val="white"/>
+        </w:rPr>
+        <w:t>RequiredError</w:t>
+      </w:r>
+      <w:r>
+        <w:rPr>
+          <w:rFonts w:hint="default" w:ascii="Cascadia Mono" w:hAnsi="Cascadia Mono" w:eastAsia="Cascadia Mono"/>
+          <w:color w:val="0000FF"/>
+          <w:sz w:val="19"/>
+          <w:szCs w:val="24"/>
+          <w:highlight w:val="white"/>
+        </w:rPr>
+        <w:t>="Email obrigatório!"</w:t>
+      </w:r>
+    </w:p>
+    <w:p>
+      <w:pPr>
+        <w:spacing w:beforeLines="0" w:afterLines="0"/>
+        <w:jc w:val="left"/>
+        <w:rPr>
+          <w:rFonts w:hint="default" w:ascii="Cascadia Mono" w:hAnsi="Cascadia Mono" w:eastAsia="Cascadia Mono"/>
+          <w:color w:val="000000"/>
+          <w:sz w:val="19"/>
+          <w:szCs w:val="24"/>
+          <w:highlight w:val="white"/>
+        </w:rPr>
+      </w:pPr>
+      <w:r>
+        <w:rPr>
+          <w:rFonts w:hint="default" w:ascii="Cascadia Mono" w:hAnsi="Cascadia Mono" w:eastAsia="Cascadia Mono"/>
+          <w:color w:val="000000"/>
+          <w:sz w:val="19"/>
+          <w:szCs w:val="24"/>
+          <w:highlight w:val="white"/>
+        </w:rPr>
+        <w:t xml:space="preserve">                      </w:t>
+      </w:r>
+      <w:r>
+        <w:rPr>
+          <w:rFonts w:hint="default" w:ascii="Cascadia Mono" w:hAnsi="Cascadia Mono" w:eastAsia="Cascadia Mono"/>
+          <w:b/>
+          <w:color w:val="800080"/>
+          <w:sz w:val="19"/>
+          <w:szCs w:val="24"/>
+          <w:highlight w:val="white"/>
+        </w:rPr>
+        <w:t>OnlyValidateIfDirty</w:t>
+      </w:r>
+      <w:r>
+        <w:rPr>
+          <w:rFonts w:hint="default" w:ascii="Cascadia Mono" w:hAnsi="Cascadia Mono" w:eastAsia="Cascadia Mono"/>
+          <w:color w:val="0000FF"/>
+          <w:sz w:val="19"/>
+          <w:szCs w:val="24"/>
+          <w:highlight w:val="white"/>
+        </w:rPr>
+        <w:t>="true" /&gt;</w:t>
+      </w:r>
+    </w:p>
+    <w:p>
+      <w:pPr>
+        <w:spacing w:beforeLines="0" w:afterLines="0"/>
+        <w:jc w:val="left"/>
+        <w:rPr>
+          <w:rFonts w:hint="default" w:ascii="Cascadia Mono" w:hAnsi="Cascadia Mono" w:eastAsia="Cascadia Mono"/>
+          <w:color w:val="000000"/>
+          <w:sz w:val="19"/>
+          <w:szCs w:val="24"/>
+          <w:highlight w:val="white"/>
+        </w:rPr>
+      </w:pPr>
+    </w:p>
+    <w:p>
+      <w:pPr>
+        <w:spacing w:beforeLines="0" w:afterLines="0"/>
+        <w:jc w:val="left"/>
+        <w:rPr>
+          <w:rFonts w:hint="default" w:ascii="Cascadia Mono" w:hAnsi="Cascadia Mono" w:eastAsia="Cascadia Mono"/>
+          <w:color w:val="000000"/>
+          <w:sz w:val="19"/>
+          <w:szCs w:val="24"/>
+          <w:highlight w:val="white"/>
+        </w:rPr>
+      </w:pPr>
+      <w:r>
+        <w:rPr>
+          <w:rFonts w:hint="default" w:ascii="Cascadia Mono" w:hAnsi="Cascadia Mono" w:eastAsia="Cascadia Mono"/>
+          <w:color w:val="000000"/>
+          <w:sz w:val="19"/>
+          <w:szCs w:val="24"/>
+          <w:highlight w:val="white"/>
+        </w:rPr>
+        <w:t xml:space="preserve">        </w:t>
+      </w:r>
+      <w:r>
+        <w:rPr>
+          <w:rFonts w:hint="default" w:ascii="Cascadia Mono" w:hAnsi="Cascadia Mono" w:eastAsia="Cascadia Mono"/>
+          <w:color w:val="0000FF"/>
+          <w:sz w:val="19"/>
+          <w:szCs w:val="24"/>
+          <w:highlight w:val="white"/>
+        </w:rPr>
+        <w:t>&lt;</w:t>
+      </w:r>
+      <w:r>
+        <w:rPr>
+          <w:rFonts w:hint="default" w:ascii="Cascadia Mono" w:hAnsi="Cascadia Mono" w:eastAsia="Cascadia Mono"/>
+          <w:b/>
+          <w:color w:val="800080"/>
+          <w:sz w:val="19"/>
+          <w:szCs w:val="24"/>
+          <w:highlight w:val="white"/>
+        </w:rPr>
+        <w:t>MudTextField</w:t>
+      </w:r>
+      <w:r>
+        <w:rPr>
+          <w:rFonts w:hint="default" w:ascii="Cascadia Mono" w:hAnsi="Cascadia Mono" w:eastAsia="Cascadia Mono"/>
+          <w:color w:val="000000"/>
+          <w:sz w:val="19"/>
+          <w:szCs w:val="24"/>
+          <w:highlight w:val="white"/>
+        </w:rPr>
+        <w:t xml:space="preserve"> </w:t>
+      </w:r>
+      <w:r>
+        <w:rPr>
+          <w:rFonts w:hint="default" w:ascii="Cascadia Mono" w:hAnsi="Cascadia Mono" w:eastAsia="Cascadia Mono"/>
+          <w:b/>
+          <w:color w:val="800080"/>
+          <w:sz w:val="19"/>
+          <w:szCs w:val="24"/>
+          <w:highlight w:val="white"/>
+        </w:rPr>
+        <w:t>T</w:t>
+      </w:r>
+      <w:r>
+        <w:rPr>
+          <w:rFonts w:hint="default" w:ascii="Cascadia Mono" w:hAnsi="Cascadia Mono" w:eastAsia="Cascadia Mono"/>
+          <w:color w:val="0000FF"/>
+          <w:sz w:val="19"/>
+          <w:szCs w:val="24"/>
+          <w:highlight w:val="white"/>
+        </w:rPr>
+        <w:t>="</w:t>
+      </w:r>
+      <w:r>
+        <w:rPr>
+          <w:rFonts w:hint="default" w:ascii="Cascadia Mono" w:hAnsi="Cascadia Mono" w:eastAsia="Cascadia Mono"/>
+          <w:color w:val="000000"/>
+          <w:sz w:val="19"/>
+          <w:szCs w:val="24"/>
+          <w:highlight w:val="white"/>
+        </w:rPr>
+        <w:t>string</w:t>
+      </w:r>
+      <w:r>
+        <w:rPr>
+          <w:rFonts w:hint="default" w:ascii="Cascadia Mono" w:hAnsi="Cascadia Mono" w:eastAsia="Cascadia Mono"/>
+          <w:color w:val="0000FF"/>
+          <w:sz w:val="19"/>
+          <w:szCs w:val="24"/>
+          <w:highlight w:val="white"/>
+        </w:rPr>
+        <w:t>"</w:t>
+      </w:r>
+      <w:r>
+        <w:rPr>
+          <w:rFonts w:hint="default" w:ascii="Cascadia Mono" w:hAnsi="Cascadia Mono" w:eastAsia="Cascadia Mono"/>
+          <w:color w:val="000000"/>
+          <w:sz w:val="19"/>
+          <w:szCs w:val="24"/>
+          <w:highlight w:val="white"/>
+        </w:rPr>
+        <w:t xml:space="preserve"> </w:t>
+      </w:r>
+      <w:r>
+        <w:rPr>
+          <w:rFonts w:hint="default" w:ascii="Cascadia Mono" w:hAnsi="Cascadia Mono" w:eastAsia="Cascadia Mono"/>
+          <w:b/>
+          <w:color w:val="800080"/>
+          <w:sz w:val="19"/>
+          <w:szCs w:val="24"/>
+          <w:highlight w:val="white"/>
+        </w:rPr>
+        <w:t>Label</w:t>
+      </w:r>
+      <w:r>
+        <w:rPr>
+          <w:rFonts w:hint="default" w:ascii="Cascadia Mono" w:hAnsi="Cascadia Mono" w:eastAsia="Cascadia Mono"/>
+          <w:color w:val="0000FF"/>
+          <w:sz w:val="19"/>
+          <w:szCs w:val="24"/>
+          <w:highlight w:val="white"/>
+        </w:rPr>
+        <w:t>="Senha"</w:t>
+      </w:r>
+      <w:r>
+        <w:rPr>
+          <w:rFonts w:hint="default" w:ascii="Cascadia Mono" w:hAnsi="Cascadia Mono" w:eastAsia="Cascadia Mono"/>
+          <w:color w:val="000000"/>
+          <w:sz w:val="19"/>
+          <w:szCs w:val="24"/>
+          <w:highlight w:val="white"/>
+        </w:rPr>
+        <w:t xml:space="preserve"> @</w:t>
+      </w:r>
+      <w:r>
+        <w:rPr>
+          <w:rFonts w:hint="default" w:ascii="Cascadia Mono" w:hAnsi="Cascadia Mono" w:eastAsia="Cascadia Mono"/>
+          <w:color w:val="800080"/>
+          <w:sz w:val="19"/>
+          <w:szCs w:val="24"/>
+          <w:highlight w:val="white"/>
+        </w:rPr>
+        <w:t>bind-Value</w:t>
+      </w:r>
+      <w:r>
+        <w:rPr>
+          <w:rFonts w:hint="default" w:ascii="Cascadia Mono" w:hAnsi="Cascadia Mono" w:eastAsia="Cascadia Mono"/>
+          <w:color w:val="0000FF"/>
+          <w:sz w:val="19"/>
+          <w:szCs w:val="24"/>
+          <w:highlight w:val="white"/>
+        </w:rPr>
+        <w:t>="</w:t>
+      </w:r>
+      <w:r>
+        <w:rPr>
+          <w:rFonts w:hint="default" w:ascii="Cascadia Mono" w:hAnsi="Cascadia Mono" w:eastAsia="Cascadia Mono"/>
+          <w:color w:val="000000"/>
+          <w:sz w:val="19"/>
+          <w:szCs w:val="24"/>
+          <w:highlight w:val="white"/>
+        </w:rPr>
+        <w:t>senha</w:t>
+      </w:r>
+      <w:r>
+        <w:rPr>
+          <w:rFonts w:hint="default" w:ascii="Cascadia Mono" w:hAnsi="Cascadia Mono" w:eastAsia="Cascadia Mono"/>
+          <w:color w:val="0000FF"/>
+          <w:sz w:val="19"/>
+          <w:szCs w:val="24"/>
+          <w:highlight w:val="white"/>
+        </w:rPr>
+        <w:t>"</w:t>
+      </w:r>
+    </w:p>
+    <w:p>
+      <w:pPr>
+        <w:spacing w:beforeLines="0" w:afterLines="0"/>
+        <w:jc w:val="left"/>
+        <w:rPr>
+          <w:rFonts w:hint="default" w:ascii="Cascadia Mono" w:hAnsi="Cascadia Mono" w:eastAsia="Cascadia Mono"/>
+          <w:color w:val="000000"/>
+          <w:sz w:val="19"/>
+          <w:szCs w:val="24"/>
+          <w:highlight w:val="white"/>
+        </w:rPr>
+      </w:pPr>
+      <w:r>
+        <w:rPr>
+          <w:rFonts w:hint="default" w:ascii="Cascadia Mono" w:hAnsi="Cascadia Mono" w:eastAsia="Cascadia Mono"/>
+          <w:color w:val="000000"/>
+          <w:sz w:val="19"/>
+          <w:szCs w:val="24"/>
+          <w:highlight w:val="white"/>
+        </w:rPr>
+        <w:t xml:space="preserve">                      </w:t>
+      </w:r>
+      <w:r>
+        <w:rPr>
+          <w:rFonts w:hint="default" w:ascii="Cascadia Mono" w:hAnsi="Cascadia Mono" w:eastAsia="Cascadia Mono"/>
+          <w:b/>
+          <w:color w:val="800080"/>
+          <w:sz w:val="19"/>
+          <w:szCs w:val="24"/>
+          <w:highlight w:val="white"/>
+        </w:rPr>
+        <w:t>InputType</w:t>
+      </w:r>
+      <w:r>
+        <w:rPr>
+          <w:rFonts w:hint="default" w:ascii="Cascadia Mono" w:hAnsi="Cascadia Mono" w:eastAsia="Cascadia Mono"/>
+          <w:color w:val="0000FF"/>
+          <w:sz w:val="19"/>
+          <w:szCs w:val="24"/>
+          <w:highlight w:val="white"/>
+        </w:rPr>
+        <w:t>="</w:t>
+      </w:r>
+      <w:r>
+        <w:rPr>
+          <w:rFonts w:hint="default" w:ascii="Cascadia Mono" w:hAnsi="Cascadia Mono" w:eastAsia="Cascadia Mono"/>
+          <w:color w:val="2B91AF"/>
+          <w:sz w:val="19"/>
+          <w:szCs w:val="24"/>
+          <w:highlight w:val="white"/>
+        </w:rPr>
+        <w:t>InputType</w:t>
+      </w:r>
+      <w:r>
+        <w:rPr>
+          <w:rFonts w:hint="default" w:ascii="Cascadia Mono" w:hAnsi="Cascadia Mono" w:eastAsia="Cascadia Mono"/>
+          <w:color w:val="000000"/>
+          <w:sz w:val="19"/>
+          <w:szCs w:val="24"/>
+          <w:highlight w:val="white"/>
+        </w:rPr>
+        <w:t>.Password</w:t>
+      </w:r>
+      <w:r>
+        <w:rPr>
+          <w:rFonts w:hint="default" w:ascii="Cascadia Mono" w:hAnsi="Cascadia Mono" w:eastAsia="Cascadia Mono"/>
+          <w:color w:val="0000FF"/>
+          <w:sz w:val="19"/>
+          <w:szCs w:val="24"/>
+          <w:highlight w:val="white"/>
+        </w:rPr>
+        <w:t>"</w:t>
+      </w:r>
+    </w:p>
+    <w:p>
+      <w:pPr>
+        <w:spacing w:beforeLines="0" w:afterLines="0"/>
+        <w:jc w:val="left"/>
+        <w:rPr>
+          <w:rFonts w:hint="default" w:ascii="Cascadia Mono" w:hAnsi="Cascadia Mono" w:eastAsia="Cascadia Mono"/>
+          <w:color w:val="000000"/>
+          <w:sz w:val="19"/>
+          <w:szCs w:val="24"/>
+          <w:highlight w:val="white"/>
+        </w:rPr>
+      </w:pPr>
+      <w:r>
+        <w:rPr>
+          <w:rFonts w:hint="default" w:ascii="Cascadia Mono" w:hAnsi="Cascadia Mono" w:eastAsia="Cascadia Mono"/>
+          <w:color w:val="000000"/>
+          <w:sz w:val="19"/>
+          <w:szCs w:val="24"/>
+          <w:highlight w:val="white"/>
+        </w:rPr>
+        <w:t xml:space="preserve">                      </w:t>
+      </w:r>
+      <w:r>
+        <w:rPr>
+          <w:rFonts w:hint="default" w:ascii="Cascadia Mono" w:hAnsi="Cascadia Mono" w:eastAsia="Cascadia Mono"/>
+          <w:b/>
+          <w:color w:val="800080"/>
+          <w:sz w:val="19"/>
+          <w:szCs w:val="24"/>
+          <w:highlight w:val="white"/>
+        </w:rPr>
+        <w:t>Variant</w:t>
+      </w:r>
+      <w:r>
+        <w:rPr>
+          <w:rFonts w:hint="default" w:ascii="Cascadia Mono" w:hAnsi="Cascadia Mono" w:eastAsia="Cascadia Mono"/>
+          <w:color w:val="0000FF"/>
+          <w:sz w:val="19"/>
+          <w:szCs w:val="24"/>
+          <w:highlight w:val="white"/>
+        </w:rPr>
+        <w:t>="</w:t>
+      </w:r>
+      <w:r>
+        <w:rPr>
+          <w:rFonts w:hint="default" w:ascii="Cascadia Mono" w:hAnsi="Cascadia Mono" w:eastAsia="Cascadia Mono"/>
+          <w:color w:val="2B91AF"/>
+          <w:sz w:val="19"/>
+          <w:szCs w:val="24"/>
+          <w:highlight w:val="white"/>
+        </w:rPr>
+        <w:t>Variant</w:t>
+      </w:r>
+      <w:r>
+        <w:rPr>
+          <w:rFonts w:hint="default" w:ascii="Cascadia Mono" w:hAnsi="Cascadia Mono" w:eastAsia="Cascadia Mono"/>
+          <w:color w:val="000000"/>
+          <w:sz w:val="19"/>
+          <w:szCs w:val="24"/>
+          <w:highlight w:val="white"/>
+        </w:rPr>
+        <w:t>.Outlined</w:t>
+      </w:r>
+      <w:r>
+        <w:rPr>
+          <w:rFonts w:hint="default" w:ascii="Cascadia Mono" w:hAnsi="Cascadia Mono" w:eastAsia="Cascadia Mono"/>
+          <w:color w:val="0000FF"/>
+          <w:sz w:val="19"/>
+          <w:szCs w:val="24"/>
+          <w:highlight w:val="white"/>
+        </w:rPr>
+        <w:t>"</w:t>
+      </w:r>
+      <w:r>
+        <w:rPr>
+          <w:rFonts w:hint="default" w:ascii="Cascadia Mono" w:hAnsi="Cascadia Mono" w:eastAsia="Cascadia Mono"/>
+          <w:color w:val="000000"/>
+          <w:sz w:val="19"/>
+          <w:szCs w:val="24"/>
+          <w:highlight w:val="white"/>
+        </w:rPr>
+        <w:t xml:space="preserve"> </w:t>
+      </w:r>
+      <w:r>
+        <w:rPr>
+          <w:rFonts w:hint="default" w:ascii="Cascadia Mono" w:hAnsi="Cascadia Mono" w:eastAsia="Cascadia Mono"/>
+          <w:b/>
+          <w:color w:val="800080"/>
+          <w:sz w:val="19"/>
+          <w:szCs w:val="24"/>
+          <w:highlight w:val="white"/>
+        </w:rPr>
+        <w:t>Class</w:t>
+      </w:r>
+      <w:r>
+        <w:rPr>
+          <w:rFonts w:hint="default" w:ascii="Cascadia Mono" w:hAnsi="Cascadia Mono" w:eastAsia="Cascadia Mono"/>
+          <w:color w:val="0000FF"/>
+          <w:sz w:val="19"/>
+          <w:szCs w:val="24"/>
+          <w:highlight w:val="white"/>
+        </w:rPr>
+        <w:t>="my-4"</w:t>
+      </w:r>
+    </w:p>
+    <w:p>
+      <w:pPr>
+        <w:spacing w:beforeLines="0" w:afterLines="0"/>
+        <w:jc w:val="left"/>
+        <w:rPr>
+          <w:rFonts w:hint="default" w:ascii="Cascadia Mono" w:hAnsi="Cascadia Mono" w:eastAsia="Cascadia Mono"/>
+          <w:color w:val="000000"/>
+          <w:sz w:val="19"/>
+          <w:szCs w:val="24"/>
+          <w:highlight w:val="white"/>
+        </w:rPr>
+      </w:pPr>
+      <w:r>
+        <w:rPr>
+          <w:rFonts w:hint="default" w:ascii="Cascadia Mono" w:hAnsi="Cascadia Mono" w:eastAsia="Cascadia Mono"/>
+          <w:color w:val="000000"/>
+          <w:sz w:val="19"/>
+          <w:szCs w:val="24"/>
+          <w:highlight w:val="white"/>
+        </w:rPr>
+        <w:t xml:space="preserve">                      </w:t>
+      </w:r>
+      <w:r>
+        <w:rPr>
+          <w:rFonts w:hint="default" w:ascii="Cascadia Mono" w:hAnsi="Cascadia Mono" w:eastAsia="Cascadia Mono"/>
+          <w:b/>
+          <w:color w:val="800080"/>
+          <w:sz w:val="19"/>
+          <w:szCs w:val="24"/>
+          <w:highlight w:val="white"/>
+        </w:rPr>
+        <w:t>Required</w:t>
+      </w:r>
+      <w:r>
+        <w:rPr>
+          <w:rFonts w:hint="default" w:ascii="Cascadia Mono" w:hAnsi="Cascadia Mono" w:eastAsia="Cascadia Mono"/>
+          <w:color w:val="0000FF"/>
+          <w:sz w:val="19"/>
+          <w:szCs w:val="24"/>
+          <w:highlight w:val="white"/>
+        </w:rPr>
+        <w:t>="true"</w:t>
+      </w:r>
+      <w:r>
+        <w:rPr>
+          <w:rFonts w:hint="default" w:ascii="Cascadia Mono" w:hAnsi="Cascadia Mono" w:eastAsia="Cascadia Mono"/>
+          <w:color w:val="000000"/>
+          <w:sz w:val="19"/>
+          <w:szCs w:val="24"/>
+          <w:highlight w:val="white"/>
+        </w:rPr>
+        <w:t xml:space="preserve"> </w:t>
+      </w:r>
+      <w:r>
+        <w:rPr>
+          <w:rFonts w:hint="default" w:ascii="Cascadia Mono" w:hAnsi="Cascadia Mono" w:eastAsia="Cascadia Mono"/>
+          <w:b/>
+          <w:color w:val="800080"/>
+          <w:sz w:val="19"/>
+          <w:szCs w:val="24"/>
+          <w:highlight w:val="white"/>
+        </w:rPr>
+        <w:t>RequiredError</w:t>
+      </w:r>
+      <w:r>
+        <w:rPr>
+          <w:rFonts w:hint="default" w:ascii="Cascadia Mono" w:hAnsi="Cascadia Mono" w:eastAsia="Cascadia Mono"/>
+          <w:color w:val="0000FF"/>
+          <w:sz w:val="19"/>
+          <w:szCs w:val="24"/>
+          <w:highlight w:val="white"/>
+        </w:rPr>
+        <w:t>="Senha obrigatória!"</w:t>
+      </w:r>
+    </w:p>
+    <w:p>
+      <w:pPr>
+        <w:spacing w:beforeLines="0" w:afterLines="0"/>
+        <w:jc w:val="left"/>
+        <w:rPr>
+          <w:rFonts w:hint="default" w:ascii="Cascadia Mono" w:hAnsi="Cascadia Mono" w:eastAsia="Cascadia Mono"/>
+          <w:color w:val="000000"/>
+          <w:sz w:val="19"/>
+          <w:szCs w:val="24"/>
+          <w:highlight w:val="white"/>
+        </w:rPr>
+      </w:pPr>
+      <w:r>
+        <w:rPr>
+          <w:rFonts w:hint="default" w:ascii="Cascadia Mono" w:hAnsi="Cascadia Mono" w:eastAsia="Cascadia Mono"/>
+          <w:color w:val="000000"/>
+          <w:sz w:val="19"/>
+          <w:szCs w:val="24"/>
+          <w:highlight w:val="white"/>
+        </w:rPr>
+        <w:t xml:space="preserve">                      </w:t>
+      </w:r>
+      <w:r>
+        <w:rPr>
+          <w:rFonts w:hint="default" w:ascii="Cascadia Mono" w:hAnsi="Cascadia Mono" w:eastAsia="Cascadia Mono"/>
+          <w:b/>
+          <w:color w:val="800080"/>
+          <w:sz w:val="19"/>
+          <w:szCs w:val="24"/>
+          <w:highlight w:val="white"/>
+        </w:rPr>
+        <w:t>OnlyValidateIfDirty</w:t>
+      </w:r>
+      <w:r>
+        <w:rPr>
+          <w:rFonts w:hint="default" w:ascii="Cascadia Mono" w:hAnsi="Cascadia Mono" w:eastAsia="Cascadia Mono"/>
+          <w:color w:val="0000FF"/>
+          <w:sz w:val="19"/>
+          <w:szCs w:val="24"/>
+          <w:highlight w:val="white"/>
+        </w:rPr>
+        <w:t>="true" /&gt;</w:t>
+      </w:r>
+    </w:p>
+    <w:p>
+      <w:pPr>
+        <w:spacing w:beforeLines="0" w:afterLines="0"/>
+        <w:jc w:val="left"/>
+        <w:rPr>
+          <w:rFonts w:hint="default" w:ascii="Cascadia Mono" w:hAnsi="Cascadia Mono" w:eastAsia="Cascadia Mono"/>
+          <w:color w:val="000000"/>
+          <w:sz w:val="19"/>
+          <w:szCs w:val="24"/>
+          <w:highlight w:val="white"/>
+        </w:rPr>
+      </w:pPr>
+    </w:p>
+    <w:p>
+      <w:pPr>
+        <w:spacing w:beforeLines="0" w:afterLines="0"/>
+        <w:jc w:val="left"/>
+        <w:rPr>
+          <w:rFonts w:hint="default" w:ascii="Cascadia Mono" w:hAnsi="Cascadia Mono" w:eastAsia="Cascadia Mono"/>
+          <w:color w:val="000000"/>
+          <w:sz w:val="19"/>
+          <w:szCs w:val="24"/>
+          <w:highlight w:val="white"/>
+        </w:rPr>
+      </w:pPr>
+      <w:r>
+        <w:rPr>
+          <w:rFonts w:hint="default" w:ascii="Cascadia Mono" w:hAnsi="Cascadia Mono" w:eastAsia="Cascadia Mono"/>
+          <w:color w:val="000000"/>
+          <w:sz w:val="19"/>
+          <w:szCs w:val="24"/>
+          <w:highlight w:val="white"/>
+        </w:rPr>
+        <w:t xml:space="preserve">        </w:t>
+      </w:r>
+      <w:r>
+        <w:rPr>
+          <w:rFonts w:hint="default" w:ascii="Cascadia Mono" w:hAnsi="Cascadia Mono" w:eastAsia="Cascadia Mono"/>
+          <w:color w:val="0000FF"/>
+          <w:sz w:val="19"/>
+          <w:szCs w:val="24"/>
+          <w:highlight w:val="white"/>
+        </w:rPr>
+        <w:t>&lt;</w:t>
+      </w:r>
+      <w:r>
+        <w:rPr>
+          <w:rFonts w:hint="default" w:ascii="Cascadia Mono" w:hAnsi="Cascadia Mono" w:eastAsia="Cascadia Mono"/>
+          <w:b/>
+          <w:color w:val="800080"/>
+          <w:sz w:val="19"/>
+          <w:szCs w:val="24"/>
+          <w:highlight w:val="white"/>
+        </w:rPr>
+        <w:t>MudButton</w:t>
+      </w:r>
+      <w:r>
+        <w:rPr>
+          <w:rFonts w:hint="default" w:ascii="Cascadia Mono" w:hAnsi="Cascadia Mono" w:eastAsia="Cascadia Mono"/>
+          <w:color w:val="000000"/>
+          <w:sz w:val="19"/>
+          <w:szCs w:val="24"/>
+          <w:highlight w:val="white"/>
+        </w:rPr>
+        <w:t xml:space="preserve"> </w:t>
+      </w:r>
+      <w:r>
+        <w:rPr>
+          <w:rFonts w:hint="default" w:ascii="Cascadia Mono" w:hAnsi="Cascadia Mono" w:eastAsia="Cascadia Mono"/>
+          <w:b/>
+          <w:color w:val="800080"/>
+          <w:sz w:val="19"/>
+          <w:szCs w:val="24"/>
+          <w:highlight w:val="white"/>
+        </w:rPr>
+        <w:t>Variant</w:t>
+      </w:r>
+      <w:r>
+        <w:rPr>
+          <w:rFonts w:hint="default" w:ascii="Cascadia Mono" w:hAnsi="Cascadia Mono" w:eastAsia="Cascadia Mono"/>
+          <w:color w:val="0000FF"/>
+          <w:sz w:val="19"/>
+          <w:szCs w:val="24"/>
+          <w:highlight w:val="white"/>
+        </w:rPr>
+        <w:t>="</w:t>
+      </w:r>
+      <w:r>
+        <w:rPr>
+          <w:rFonts w:hint="default" w:ascii="Cascadia Mono" w:hAnsi="Cascadia Mono" w:eastAsia="Cascadia Mono"/>
+          <w:color w:val="2B91AF"/>
+          <w:sz w:val="19"/>
+          <w:szCs w:val="24"/>
+          <w:highlight w:val="white"/>
+        </w:rPr>
+        <w:t>Variant</w:t>
+      </w:r>
+      <w:r>
+        <w:rPr>
+          <w:rFonts w:hint="default" w:ascii="Cascadia Mono" w:hAnsi="Cascadia Mono" w:eastAsia="Cascadia Mono"/>
+          <w:color w:val="000000"/>
+          <w:sz w:val="19"/>
+          <w:szCs w:val="24"/>
+          <w:highlight w:val="white"/>
+        </w:rPr>
+        <w:t>.Filled</w:t>
+      </w:r>
+      <w:r>
+        <w:rPr>
+          <w:rFonts w:hint="default" w:ascii="Cascadia Mono" w:hAnsi="Cascadia Mono" w:eastAsia="Cascadia Mono"/>
+          <w:color w:val="0000FF"/>
+          <w:sz w:val="19"/>
+          <w:szCs w:val="24"/>
+          <w:highlight w:val="white"/>
+        </w:rPr>
+        <w:t>"</w:t>
+      </w:r>
+      <w:r>
+        <w:rPr>
+          <w:rFonts w:hint="default" w:ascii="Cascadia Mono" w:hAnsi="Cascadia Mono" w:eastAsia="Cascadia Mono"/>
+          <w:color w:val="000000"/>
+          <w:sz w:val="19"/>
+          <w:szCs w:val="24"/>
+          <w:highlight w:val="white"/>
+        </w:rPr>
+        <w:t xml:space="preserve"> </w:t>
+      </w:r>
+      <w:r>
+        <w:rPr>
+          <w:rFonts w:hint="default" w:ascii="Cascadia Mono" w:hAnsi="Cascadia Mono" w:eastAsia="Cascadia Mono"/>
+          <w:b/>
+          <w:color w:val="800080"/>
+          <w:sz w:val="19"/>
+          <w:szCs w:val="24"/>
+          <w:highlight w:val="white"/>
+        </w:rPr>
+        <w:t>Color</w:t>
+      </w:r>
+      <w:r>
+        <w:rPr>
+          <w:rFonts w:hint="default" w:ascii="Cascadia Mono" w:hAnsi="Cascadia Mono" w:eastAsia="Cascadia Mono"/>
+          <w:color w:val="0000FF"/>
+          <w:sz w:val="19"/>
+          <w:szCs w:val="24"/>
+          <w:highlight w:val="white"/>
+        </w:rPr>
+        <w:t>="</w:t>
+      </w:r>
+      <w:r>
+        <w:rPr>
+          <w:rFonts w:hint="default" w:ascii="Cascadia Mono" w:hAnsi="Cascadia Mono" w:eastAsia="Cascadia Mono"/>
+          <w:color w:val="2B91AF"/>
+          <w:sz w:val="19"/>
+          <w:szCs w:val="24"/>
+          <w:highlight w:val="white"/>
+        </w:rPr>
+        <w:t>Color</w:t>
+      </w:r>
+      <w:r>
+        <w:rPr>
+          <w:rFonts w:hint="default" w:ascii="Cascadia Mono" w:hAnsi="Cascadia Mono" w:eastAsia="Cascadia Mono"/>
+          <w:color w:val="000000"/>
+          <w:sz w:val="19"/>
+          <w:szCs w:val="24"/>
+          <w:highlight w:val="white"/>
+        </w:rPr>
+        <w:t>.Primary</w:t>
+      </w:r>
+      <w:r>
+        <w:rPr>
+          <w:rFonts w:hint="default" w:ascii="Cascadia Mono" w:hAnsi="Cascadia Mono" w:eastAsia="Cascadia Mono"/>
+          <w:color w:val="0000FF"/>
+          <w:sz w:val="19"/>
+          <w:szCs w:val="24"/>
+          <w:highlight w:val="white"/>
+        </w:rPr>
+        <w:t>"</w:t>
+      </w:r>
+    </w:p>
+    <w:p>
+      <w:pPr>
+        <w:spacing w:beforeLines="0" w:afterLines="0"/>
+        <w:jc w:val="left"/>
+        <w:rPr>
+          <w:rFonts w:hint="default" w:ascii="Cascadia Mono" w:hAnsi="Cascadia Mono" w:eastAsia="Cascadia Mono"/>
+          <w:color w:val="000000"/>
+          <w:sz w:val="19"/>
+          <w:szCs w:val="24"/>
+          <w:highlight w:val="white"/>
+        </w:rPr>
+      </w:pPr>
+      <w:r>
+        <w:rPr>
+          <w:rFonts w:hint="default" w:ascii="Cascadia Mono" w:hAnsi="Cascadia Mono" w:eastAsia="Cascadia Mono"/>
+          <w:color w:val="000000"/>
+          <w:sz w:val="19"/>
+          <w:szCs w:val="24"/>
+          <w:highlight w:val="white"/>
+        </w:rPr>
+        <w:t xml:space="preserve">                   </w:t>
+      </w:r>
+      <w:r>
+        <w:rPr>
+          <w:rFonts w:hint="default" w:ascii="Cascadia Mono" w:hAnsi="Cascadia Mono" w:eastAsia="Cascadia Mono"/>
+          <w:b/>
+          <w:color w:val="800080"/>
+          <w:sz w:val="19"/>
+          <w:szCs w:val="24"/>
+          <w:highlight w:val="white"/>
+        </w:rPr>
+        <w:t>Class</w:t>
+      </w:r>
+      <w:r>
+        <w:rPr>
+          <w:rFonts w:hint="default" w:ascii="Cascadia Mono" w:hAnsi="Cascadia Mono" w:eastAsia="Cascadia Mono"/>
+          <w:color w:val="0000FF"/>
+          <w:sz w:val="19"/>
+          <w:szCs w:val="24"/>
+          <w:highlight w:val="white"/>
+        </w:rPr>
+        <w:t>="my-6"</w:t>
+      </w:r>
+      <w:r>
+        <w:rPr>
+          <w:rFonts w:hint="default" w:ascii="Cascadia Mono" w:hAnsi="Cascadia Mono" w:eastAsia="Cascadia Mono"/>
+          <w:color w:val="000000"/>
+          <w:sz w:val="19"/>
+          <w:szCs w:val="24"/>
+          <w:highlight w:val="white"/>
+        </w:rPr>
+        <w:t xml:space="preserve"> @</w:t>
+      </w:r>
+      <w:r>
+        <w:rPr>
+          <w:rFonts w:hint="default" w:ascii="Cascadia Mono" w:hAnsi="Cascadia Mono" w:eastAsia="Cascadia Mono"/>
+          <w:color w:val="800080"/>
+          <w:sz w:val="19"/>
+          <w:szCs w:val="24"/>
+          <w:highlight w:val="white"/>
+        </w:rPr>
+        <w:t>onclick</w:t>
+      </w:r>
+      <w:r>
+        <w:rPr>
+          <w:rFonts w:hint="default" w:ascii="Cascadia Mono" w:hAnsi="Cascadia Mono" w:eastAsia="Cascadia Mono"/>
+          <w:color w:val="0000FF"/>
+          <w:sz w:val="19"/>
+          <w:szCs w:val="24"/>
+          <w:highlight w:val="white"/>
+        </w:rPr>
+        <w:t>="</w:t>
+      </w:r>
+      <w:r>
+        <w:rPr>
+          <w:rFonts w:hint="default" w:ascii="Cascadia Mono" w:hAnsi="Cascadia Mono" w:eastAsia="Cascadia Mono"/>
+          <w:color w:val="000000"/>
+          <w:sz w:val="19"/>
+          <w:szCs w:val="24"/>
+          <w:highlight w:val="white"/>
+        </w:rPr>
+        <w:t>FazerLogin</w:t>
+      </w:r>
+      <w:r>
+        <w:rPr>
+          <w:rFonts w:hint="default" w:ascii="Cascadia Mono" w:hAnsi="Cascadia Mono" w:eastAsia="Cascadia Mono"/>
+          <w:color w:val="0000FF"/>
+          <w:sz w:val="19"/>
+          <w:szCs w:val="24"/>
+          <w:highlight w:val="white"/>
+        </w:rPr>
+        <w:t>"&gt;</w:t>
+      </w:r>
+    </w:p>
+    <w:p>
+      <w:pPr>
+        <w:spacing w:beforeLines="0" w:afterLines="0"/>
+        <w:jc w:val="left"/>
+        <w:rPr>
+          <w:rFonts w:hint="default" w:ascii="Cascadia Mono" w:hAnsi="Cascadia Mono" w:eastAsia="Cascadia Mono"/>
+          <w:color w:val="000000"/>
+          <w:sz w:val="19"/>
+          <w:szCs w:val="24"/>
+          <w:highlight w:val="white"/>
+        </w:rPr>
+      </w:pPr>
+      <w:r>
+        <w:rPr>
+          <w:rFonts w:hint="default" w:ascii="Cascadia Mono" w:hAnsi="Cascadia Mono" w:eastAsia="Cascadia Mono"/>
+          <w:color w:val="000000"/>
+          <w:sz w:val="19"/>
+          <w:szCs w:val="24"/>
+          <w:highlight w:val="white"/>
+        </w:rPr>
+        <w:t xml:space="preserve">            Login</w:t>
+      </w:r>
+    </w:p>
+    <w:p>
+      <w:pPr>
+        <w:spacing w:beforeLines="0" w:afterLines="0"/>
+        <w:jc w:val="left"/>
+        <w:rPr>
+          <w:rFonts w:hint="default" w:ascii="Cascadia Mono" w:hAnsi="Cascadia Mono" w:eastAsia="Cascadia Mono"/>
+          <w:color w:val="000000"/>
+          <w:sz w:val="19"/>
+          <w:szCs w:val="24"/>
+          <w:highlight w:val="white"/>
+        </w:rPr>
+      </w:pPr>
+      <w:r>
+        <w:rPr>
+          <w:rFonts w:hint="default" w:ascii="Cascadia Mono" w:hAnsi="Cascadia Mono" w:eastAsia="Cascadia Mono"/>
+          <w:color w:val="000000"/>
+          <w:sz w:val="19"/>
+          <w:szCs w:val="24"/>
+          <w:highlight w:val="white"/>
+        </w:rPr>
+        <w:t xml:space="preserve">        </w:t>
+      </w:r>
+      <w:r>
+        <w:rPr>
+          <w:rFonts w:hint="default" w:ascii="Cascadia Mono" w:hAnsi="Cascadia Mono" w:eastAsia="Cascadia Mono"/>
+          <w:color w:val="0000FF"/>
+          <w:sz w:val="19"/>
+          <w:szCs w:val="24"/>
+          <w:highlight w:val="white"/>
+        </w:rPr>
+        <w:t>&lt;/</w:t>
+      </w:r>
+      <w:r>
+        <w:rPr>
+          <w:rFonts w:hint="default" w:ascii="Cascadia Mono" w:hAnsi="Cascadia Mono" w:eastAsia="Cascadia Mono"/>
+          <w:b/>
+          <w:color w:val="800080"/>
+          <w:sz w:val="19"/>
+          <w:szCs w:val="24"/>
+          <w:highlight w:val="white"/>
+        </w:rPr>
+        <w:t>MudButton</w:t>
+      </w:r>
+      <w:r>
+        <w:rPr>
+          <w:rFonts w:hint="default" w:ascii="Cascadia Mono" w:hAnsi="Cascadia Mono" w:eastAsia="Cascadia Mono"/>
+          <w:color w:val="0000FF"/>
+          <w:sz w:val="19"/>
+          <w:szCs w:val="24"/>
+          <w:highlight w:val="white"/>
+        </w:rPr>
+        <w:t>&gt;</w:t>
+      </w:r>
+    </w:p>
+    <w:p>
+      <w:pPr>
+        <w:spacing w:beforeLines="0" w:afterLines="0"/>
+        <w:jc w:val="left"/>
+        <w:rPr>
+          <w:rFonts w:hint="default" w:ascii="Cascadia Mono" w:hAnsi="Cascadia Mono" w:eastAsia="Cascadia Mono"/>
+          <w:color w:val="000000"/>
+          <w:sz w:val="19"/>
+          <w:szCs w:val="24"/>
+          <w:highlight w:val="white"/>
+        </w:rPr>
+      </w:pPr>
+    </w:p>
+    <w:p>
+      <w:pPr>
+        <w:spacing w:beforeLines="0" w:afterLines="0"/>
+        <w:jc w:val="left"/>
+        <w:rPr>
+          <w:rFonts w:hint="default" w:ascii="Cascadia Mono" w:hAnsi="Cascadia Mono" w:eastAsia="Cascadia Mono"/>
+          <w:color w:val="000000"/>
+          <w:sz w:val="19"/>
+          <w:szCs w:val="24"/>
+          <w:highlight w:val="white"/>
+        </w:rPr>
+      </w:pPr>
+      <w:r>
+        <w:rPr>
+          <w:rFonts w:hint="default" w:ascii="Cascadia Mono" w:hAnsi="Cascadia Mono" w:eastAsia="Cascadia Mono"/>
+          <w:color w:val="000000"/>
+          <w:sz w:val="19"/>
+          <w:szCs w:val="24"/>
+          <w:highlight w:val="white"/>
+        </w:rPr>
+        <w:t xml:space="preserve">    </w:t>
+      </w:r>
+      <w:r>
+        <w:rPr>
+          <w:rFonts w:hint="default" w:ascii="Cascadia Mono" w:hAnsi="Cascadia Mono" w:eastAsia="Cascadia Mono"/>
+          <w:color w:val="0000FF"/>
+          <w:sz w:val="19"/>
+          <w:szCs w:val="24"/>
+          <w:highlight w:val="white"/>
+        </w:rPr>
+        <w:t>&lt;/</w:t>
+      </w:r>
+      <w:r>
+        <w:rPr>
+          <w:rFonts w:hint="default" w:ascii="Cascadia Mono" w:hAnsi="Cascadia Mono" w:eastAsia="Cascadia Mono"/>
+          <w:b/>
+          <w:color w:val="800080"/>
+          <w:sz w:val="19"/>
+          <w:szCs w:val="24"/>
+          <w:highlight w:val="white"/>
+        </w:rPr>
+        <w:t>MudForm</w:t>
+      </w:r>
+      <w:r>
+        <w:rPr>
+          <w:rFonts w:hint="default" w:ascii="Cascadia Mono" w:hAnsi="Cascadia Mono" w:eastAsia="Cascadia Mono"/>
+          <w:color w:val="0000FF"/>
+          <w:sz w:val="19"/>
+          <w:szCs w:val="24"/>
+          <w:highlight w:val="white"/>
+        </w:rPr>
+        <w:t>&gt;</w:t>
+      </w:r>
+    </w:p>
+    <w:p>
+      <w:pPr>
+        <w:spacing w:beforeLines="0" w:afterLines="0"/>
+        <w:jc w:val="left"/>
+        <w:rPr>
+          <w:rFonts w:hint="default" w:ascii="Cascadia Mono" w:hAnsi="Cascadia Mono" w:eastAsia="Cascadia Mono"/>
+          <w:color w:val="000000"/>
+          <w:sz w:val="19"/>
+          <w:szCs w:val="24"/>
+          <w:highlight w:val="white"/>
+        </w:rPr>
+      </w:pPr>
+      <w:r>
+        <w:rPr>
+          <w:rFonts w:hint="default" w:ascii="Cascadia Mono" w:hAnsi="Cascadia Mono" w:eastAsia="Cascadia Mono"/>
+          <w:color w:val="0000FF"/>
+          <w:sz w:val="19"/>
+          <w:szCs w:val="24"/>
+          <w:highlight w:val="white"/>
+        </w:rPr>
+        <w:t>&lt;/</w:t>
+      </w:r>
+      <w:r>
+        <w:rPr>
+          <w:rFonts w:hint="default" w:ascii="Cascadia Mono" w:hAnsi="Cascadia Mono" w:eastAsia="Cascadia Mono"/>
+          <w:b/>
+          <w:color w:val="800080"/>
+          <w:sz w:val="19"/>
+          <w:szCs w:val="24"/>
+          <w:highlight w:val="white"/>
+        </w:rPr>
+        <w:t>MudPaper</w:t>
+      </w:r>
+      <w:r>
+        <w:rPr>
+          <w:rFonts w:hint="default" w:ascii="Cascadia Mono" w:hAnsi="Cascadia Mono" w:eastAsia="Cascadia Mono"/>
+          <w:color w:val="0000FF"/>
+          <w:sz w:val="19"/>
+          <w:szCs w:val="24"/>
+          <w:highlight w:val="white"/>
+        </w:rPr>
+        <w:t>&gt;</w:t>
+      </w:r>
+    </w:p>
+    <w:p>
+      <w:pPr>
+        <w:spacing w:beforeLines="0" w:afterLines="0"/>
+        <w:jc w:val="left"/>
+        <w:rPr>
+          <w:rFonts w:hint="default" w:ascii="Cascadia Mono" w:hAnsi="Cascadia Mono" w:eastAsia="Cascadia Mono"/>
+          <w:color w:val="000000"/>
+          <w:sz w:val="19"/>
+          <w:szCs w:val="24"/>
+          <w:highlight w:val="white"/>
+        </w:rPr>
+      </w:pPr>
+    </w:p>
+    <w:p>
+      <w:pPr>
+        <w:spacing w:beforeLines="0" w:afterLines="0"/>
+        <w:jc w:val="left"/>
+        <w:rPr>
+          <w:rFonts w:hint="default" w:ascii="Cascadia Mono" w:hAnsi="Cascadia Mono" w:eastAsia="Cascadia Mono"/>
+          <w:color w:val="000000"/>
+          <w:sz w:val="19"/>
+          <w:szCs w:val="24"/>
+          <w:highlight w:val="white"/>
+        </w:rPr>
+      </w:pPr>
+      <w:r>
+        <w:rPr>
+          <w:rFonts w:hint="default" w:ascii="Cascadia Mono" w:hAnsi="Cascadia Mono" w:eastAsia="Cascadia Mono"/>
+          <w:color w:val="000000"/>
+          <w:sz w:val="19"/>
+          <w:szCs w:val="24"/>
+          <w:highlight w:val="white"/>
+        </w:rPr>
+        <w:t>@code {</w:t>
+      </w:r>
+    </w:p>
+    <w:p>
+      <w:pPr>
+        <w:spacing w:beforeLines="0" w:afterLines="0"/>
+        <w:jc w:val="left"/>
+        <w:rPr>
+          <w:rFonts w:hint="default" w:ascii="Cascadia Mono" w:hAnsi="Cascadia Mono" w:eastAsia="Cascadia Mono"/>
+          <w:color w:val="000000"/>
+          <w:sz w:val="19"/>
+          <w:szCs w:val="24"/>
+          <w:highlight w:val="white"/>
+        </w:rPr>
+      </w:pPr>
+      <w:r>
+        <w:rPr>
+          <w:rFonts w:hint="default" w:ascii="Cascadia Mono" w:hAnsi="Cascadia Mono" w:eastAsia="Cascadia Mono"/>
+          <w:color w:val="000000"/>
+          <w:sz w:val="19"/>
+          <w:szCs w:val="24"/>
+          <w:highlight w:val="white"/>
+        </w:rPr>
+        <w:t xml:space="preserve">    </w:t>
+      </w:r>
+      <w:r>
+        <w:rPr>
+          <w:rFonts w:hint="default" w:ascii="Cascadia Mono" w:hAnsi="Cascadia Mono" w:eastAsia="Cascadia Mono"/>
+          <w:color w:val="0000FF"/>
+          <w:sz w:val="19"/>
+          <w:szCs w:val="24"/>
+          <w:highlight w:val="white"/>
+        </w:rPr>
+        <w:t>private</w:t>
+      </w:r>
+      <w:r>
+        <w:rPr>
+          <w:rFonts w:hint="default" w:ascii="Cascadia Mono" w:hAnsi="Cascadia Mono" w:eastAsia="Cascadia Mono"/>
+          <w:color w:val="000000"/>
+          <w:sz w:val="19"/>
+          <w:szCs w:val="24"/>
+          <w:highlight w:val="white"/>
+        </w:rPr>
+        <w:t xml:space="preserve"> </w:t>
+      </w:r>
+      <w:r>
+        <w:rPr>
+          <w:rFonts w:hint="default" w:ascii="Cascadia Mono" w:hAnsi="Cascadia Mono" w:eastAsia="Cascadia Mono"/>
+          <w:color w:val="0000FF"/>
+          <w:sz w:val="19"/>
+          <w:szCs w:val="24"/>
+          <w:highlight w:val="white"/>
+        </w:rPr>
+        <w:t>string</w:t>
+      </w:r>
+      <w:r>
+        <w:rPr>
+          <w:rFonts w:hint="default" w:ascii="Cascadia Mono" w:hAnsi="Cascadia Mono" w:eastAsia="Cascadia Mono"/>
+          <w:color w:val="000000"/>
+          <w:sz w:val="19"/>
+          <w:szCs w:val="24"/>
+          <w:highlight w:val="white"/>
+        </w:rPr>
+        <w:t>? email;</w:t>
+      </w:r>
+    </w:p>
+    <w:p>
+      <w:pPr>
+        <w:spacing w:beforeLines="0" w:afterLines="0"/>
+        <w:jc w:val="left"/>
+        <w:rPr>
+          <w:rFonts w:hint="default" w:ascii="Cascadia Mono" w:hAnsi="Cascadia Mono" w:eastAsia="Cascadia Mono"/>
+          <w:color w:val="000000"/>
+          <w:sz w:val="19"/>
+          <w:szCs w:val="24"/>
+          <w:highlight w:val="white"/>
+        </w:rPr>
+      </w:pPr>
+      <w:r>
+        <w:rPr>
+          <w:rFonts w:hint="default" w:ascii="Cascadia Mono" w:hAnsi="Cascadia Mono" w:eastAsia="Cascadia Mono"/>
+          <w:color w:val="000000"/>
+          <w:sz w:val="19"/>
+          <w:szCs w:val="24"/>
+          <w:highlight w:val="white"/>
+        </w:rPr>
+        <w:t xml:space="preserve">    </w:t>
+      </w:r>
+      <w:r>
+        <w:rPr>
+          <w:rFonts w:hint="default" w:ascii="Cascadia Mono" w:hAnsi="Cascadia Mono" w:eastAsia="Cascadia Mono"/>
+          <w:color w:val="0000FF"/>
+          <w:sz w:val="19"/>
+          <w:szCs w:val="24"/>
+          <w:highlight w:val="white"/>
+        </w:rPr>
+        <w:t>private</w:t>
+      </w:r>
+      <w:r>
+        <w:rPr>
+          <w:rFonts w:hint="default" w:ascii="Cascadia Mono" w:hAnsi="Cascadia Mono" w:eastAsia="Cascadia Mono"/>
+          <w:color w:val="000000"/>
+          <w:sz w:val="19"/>
+          <w:szCs w:val="24"/>
+          <w:highlight w:val="white"/>
+        </w:rPr>
+        <w:t xml:space="preserve"> </w:t>
+      </w:r>
+      <w:r>
+        <w:rPr>
+          <w:rFonts w:hint="default" w:ascii="Cascadia Mono" w:hAnsi="Cascadia Mono" w:eastAsia="Cascadia Mono"/>
+          <w:color w:val="0000FF"/>
+          <w:sz w:val="19"/>
+          <w:szCs w:val="24"/>
+          <w:highlight w:val="white"/>
+        </w:rPr>
+        <w:t>string</w:t>
+      </w:r>
+      <w:r>
+        <w:rPr>
+          <w:rFonts w:hint="default" w:ascii="Cascadia Mono" w:hAnsi="Cascadia Mono" w:eastAsia="Cascadia Mono"/>
+          <w:color w:val="000000"/>
+          <w:sz w:val="19"/>
+          <w:szCs w:val="24"/>
+          <w:highlight w:val="white"/>
+        </w:rPr>
+        <w:t>? senha;</w:t>
+      </w:r>
+    </w:p>
+    <w:p>
+      <w:pPr>
+        <w:spacing w:beforeLines="0" w:afterLines="0"/>
+        <w:jc w:val="left"/>
+        <w:rPr>
+          <w:rFonts w:hint="default" w:ascii="Cascadia Mono" w:hAnsi="Cascadia Mono" w:eastAsia="Cascadia Mono"/>
+          <w:color w:val="000000"/>
+          <w:sz w:val="19"/>
+          <w:szCs w:val="24"/>
+          <w:highlight w:val="white"/>
+        </w:rPr>
+      </w:pPr>
+    </w:p>
+    <w:p>
+      <w:pPr>
+        <w:spacing w:beforeLines="0" w:afterLines="0"/>
+        <w:jc w:val="left"/>
+        <w:rPr>
+          <w:rFonts w:hint="default" w:ascii="Cascadia Mono" w:hAnsi="Cascadia Mono" w:eastAsia="Cascadia Mono"/>
+          <w:color w:val="000000"/>
+          <w:sz w:val="19"/>
+          <w:szCs w:val="24"/>
+          <w:highlight w:val="white"/>
+        </w:rPr>
+      </w:pPr>
+      <w:r>
+        <w:rPr>
+          <w:rFonts w:hint="default" w:ascii="Cascadia Mono" w:hAnsi="Cascadia Mono" w:eastAsia="Cascadia Mono"/>
+          <w:color w:val="000000"/>
+          <w:sz w:val="19"/>
+          <w:szCs w:val="24"/>
+          <w:highlight w:val="white"/>
+        </w:rPr>
+        <w:t xml:space="preserve">    </w:t>
+      </w:r>
+      <w:r>
+        <w:rPr>
+          <w:rFonts w:hint="default" w:ascii="Cascadia Mono" w:hAnsi="Cascadia Mono" w:eastAsia="Cascadia Mono"/>
+          <w:color w:val="0000FF"/>
+          <w:sz w:val="19"/>
+          <w:szCs w:val="24"/>
+          <w:highlight w:val="white"/>
+        </w:rPr>
+        <w:t>private</w:t>
+      </w:r>
+      <w:r>
+        <w:rPr>
+          <w:rFonts w:hint="default" w:ascii="Cascadia Mono" w:hAnsi="Cascadia Mono" w:eastAsia="Cascadia Mono"/>
+          <w:color w:val="000000"/>
+          <w:sz w:val="19"/>
+          <w:szCs w:val="24"/>
+          <w:highlight w:val="white"/>
+        </w:rPr>
+        <w:t xml:space="preserve"> </w:t>
+      </w:r>
+      <w:r>
+        <w:rPr>
+          <w:rFonts w:hint="default" w:ascii="Cascadia Mono" w:hAnsi="Cascadia Mono" w:eastAsia="Cascadia Mono"/>
+          <w:color w:val="0000FF"/>
+          <w:sz w:val="19"/>
+          <w:szCs w:val="24"/>
+          <w:highlight w:val="white"/>
+        </w:rPr>
+        <w:t>async</w:t>
+      </w:r>
+      <w:r>
+        <w:rPr>
+          <w:rFonts w:hint="default" w:ascii="Cascadia Mono" w:hAnsi="Cascadia Mono" w:eastAsia="Cascadia Mono"/>
+          <w:color w:val="000000"/>
+          <w:sz w:val="19"/>
+          <w:szCs w:val="24"/>
+          <w:highlight w:val="white"/>
+        </w:rPr>
+        <w:t xml:space="preserve"> </w:t>
+      </w:r>
+      <w:r>
+        <w:rPr>
+          <w:rFonts w:hint="default" w:ascii="Cascadia Mono" w:hAnsi="Cascadia Mono" w:eastAsia="Cascadia Mono"/>
+          <w:color w:val="2B91AF"/>
+          <w:sz w:val="19"/>
+          <w:szCs w:val="24"/>
+          <w:highlight w:val="white"/>
+        </w:rPr>
+        <w:t>Task</w:t>
+      </w:r>
+      <w:r>
+        <w:rPr>
+          <w:rFonts w:hint="default" w:ascii="Cascadia Mono" w:hAnsi="Cascadia Mono" w:eastAsia="Cascadia Mono"/>
+          <w:color w:val="000000"/>
+          <w:sz w:val="19"/>
+          <w:szCs w:val="24"/>
+          <w:highlight w:val="white"/>
+        </w:rPr>
+        <w:t xml:space="preserve"> FazerLogin()</w:t>
+      </w:r>
+    </w:p>
+    <w:p>
+      <w:pPr>
+        <w:spacing w:beforeLines="0" w:afterLines="0"/>
+        <w:jc w:val="left"/>
+        <w:rPr>
+          <w:rFonts w:hint="default" w:ascii="Cascadia Mono" w:hAnsi="Cascadia Mono" w:eastAsia="Cascadia Mono"/>
+          <w:color w:val="000000"/>
+          <w:sz w:val="19"/>
+          <w:szCs w:val="24"/>
+          <w:highlight w:val="white"/>
+        </w:rPr>
+      </w:pPr>
+      <w:r>
+        <w:rPr>
+          <w:rFonts w:hint="default" w:ascii="Cascadia Mono" w:hAnsi="Cascadia Mono" w:eastAsia="Cascadia Mono"/>
+          <w:color w:val="000000"/>
+          <w:sz w:val="19"/>
+          <w:szCs w:val="24"/>
+          <w:highlight w:val="white"/>
+        </w:rPr>
+        <w:t xml:space="preserve">    {</w:t>
+      </w:r>
+    </w:p>
+    <w:p>
+      <w:pPr>
+        <w:spacing w:beforeLines="0" w:afterLines="0"/>
+        <w:jc w:val="left"/>
+        <w:rPr>
+          <w:rFonts w:hint="default" w:ascii="Cascadia Mono" w:hAnsi="Cascadia Mono" w:eastAsia="Cascadia Mono"/>
+          <w:color w:val="000000"/>
+          <w:sz w:val="19"/>
+          <w:szCs w:val="24"/>
+          <w:highlight w:val="white"/>
+        </w:rPr>
+      </w:pPr>
+      <w:r>
+        <w:rPr>
+          <w:rFonts w:hint="default" w:ascii="Cascadia Mono" w:hAnsi="Cascadia Mono" w:eastAsia="Cascadia Mono"/>
+          <w:color w:val="000000"/>
+          <w:sz w:val="19"/>
+          <w:szCs w:val="24"/>
+          <w:highlight w:val="white"/>
+        </w:rPr>
+        <w:t xml:space="preserve">        </w:t>
+      </w:r>
+      <w:r>
+        <w:rPr>
+          <w:rFonts w:hint="default" w:ascii="Cascadia Mono" w:hAnsi="Cascadia Mono" w:eastAsia="Cascadia Mono"/>
+          <w:color w:val="0000FF"/>
+          <w:sz w:val="19"/>
+          <w:szCs w:val="24"/>
+          <w:highlight w:val="white"/>
+        </w:rPr>
+        <w:t>await</w:t>
+      </w:r>
+      <w:r>
+        <w:rPr>
+          <w:rFonts w:hint="default" w:ascii="Cascadia Mono" w:hAnsi="Cascadia Mono" w:eastAsia="Cascadia Mono"/>
+          <w:color w:val="000000"/>
+          <w:sz w:val="19"/>
+          <w:szCs w:val="24"/>
+          <w:highlight w:val="white"/>
+        </w:rPr>
+        <w:t xml:space="preserve"> authAPI.LoginAsync(email, senha);</w:t>
+      </w:r>
+    </w:p>
+    <w:p>
+      <w:pPr>
+        <w:spacing w:beforeLines="0" w:afterLines="0"/>
+        <w:jc w:val="left"/>
+        <w:rPr>
+          <w:rFonts w:hint="default" w:ascii="Cascadia Mono" w:hAnsi="Cascadia Mono" w:eastAsia="Cascadia Mono"/>
+          <w:color w:val="000000"/>
+          <w:sz w:val="19"/>
+          <w:szCs w:val="24"/>
+          <w:highlight w:val="white"/>
+        </w:rPr>
+      </w:pPr>
+      <w:r>
+        <w:rPr>
+          <w:rFonts w:hint="default" w:ascii="Cascadia Mono" w:hAnsi="Cascadia Mono" w:eastAsia="Cascadia Mono"/>
+          <w:color w:val="000000"/>
+          <w:sz w:val="19"/>
+          <w:szCs w:val="24"/>
+          <w:highlight w:val="white"/>
+        </w:rPr>
+        <w:t xml:space="preserve">    }</w:t>
+      </w:r>
+    </w:p>
+    <w:p>
+      <w:pPr>
+        <w:spacing w:beforeLines="0" w:afterLines="0"/>
+        <w:jc w:val="left"/>
+        <w:rPr>
+          <w:rFonts w:hint="default" w:ascii="Cascadia Mono" w:hAnsi="Cascadia Mono" w:eastAsia="Cascadia Mono"/>
+          <w:color w:val="000000"/>
+          <w:sz w:val="19"/>
+          <w:szCs w:val="24"/>
+          <w:highlight w:val="white"/>
+        </w:rPr>
+      </w:pPr>
+    </w:p>
+    <w:p>
+      <w:pPr>
+        <w:spacing w:beforeLines="0" w:afterLines="0"/>
+        <w:jc w:val="left"/>
+        <w:rPr>
+          <w:rFonts w:hint="default" w:ascii="Cascadia Mono" w:hAnsi="Cascadia Mono" w:eastAsia="Cascadia Mono"/>
+          <w:color w:val="000000"/>
+          <w:sz w:val="19"/>
+          <w:szCs w:val="24"/>
+          <w:highlight w:val="white"/>
+        </w:rPr>
+      </w:pPr>
+      <w:r>
+        <w:rPr>
+          <w:rFonts w:hint="default" w:ascii="Cascadia Mono" w:hAnsi="Cascadia Mono" w:eastAsia="Cascadia Mono"/>
+          <w:color w:val="000000"/>
+          <w:sz w:val="19"/>
+          <w:szCs w:val="24"/>
+          <w:highlight w:val="white"/>
+        </w:rPr>
+        <w:t>}</w:t>
+      </w:r>
+    </w:p>
+    <w:p>
+      <w:pPr>
+        <w:ind w:left="0" w:leftChars="0" w:firstLine="0" w:firstLineChars="0"/>
+        <w:rPr>
+          <w:rFonts w:hint="default" w:ascii="Cascadia Mono" w:hAnsi="Cascadia Mono" w:cs="Cascadia Mono"/>
+          <w:sz w:val="24"/>
+          <w:szCs w:val="24"/>
+          <w:lang w:val="pt-BR"/>
+        </w:rPr>
+      </w:pPr>
+    </w:p>
+    <w:p>
+      <w:pPr>
+        <w:ind w:left="0" w:leftChars="0" w:firstLine="0" w:firstLineChars="0"/>
+        <w:rPr>
+          <w:rFonts w:hint="default" w:ascii="Cascadia Mono" w:hAnsi="Cascadia Mono" w:cs="Cascadia Mono"/>
+          <w:sz w:val="24"/>
+          <w:szCs w:val="24"/>
+          <w:lang w:val="pt-BR"/>
+        </w:rPr>
+      </w:pPr>
+      <w:r>
+        <w:rPr>
+          <w:rFonts w:hint="default" w:ascii="Cascadia Mono" w:hAnsi="Cascadia Mono" w:cs="Cascadia Mono"/>
+          <w:sz w:val="24"/>
+          <w:szCs w:val="24"/>
+          <w:lang w:val="pt-BR"/>
+        </w:rPr>
+        <w:t>Para observar se o login foi bem sucedido através do formulário, podemos consultar, no navegador, as ferramentas do desenvolvedor, a aba console.</w:t>
+      </w:r>
+    </w:p>
+    <w:p>
+      <w:pPr>
+        <w:ind w:left="0" w:leftChars="0" w:firstLine="0" w:firstLineChars="0"/>
+        <w:rPr>
+          <w:rFonts w:hint="default" w:ascii="Cascadia Mono" w:hAnsi="Cascadia Mono" w:cs="Cascadia Mono"/>
+          <w:sz w:val="24"/>
+          <w:szCs w:val="24"/>
+          <w:lang w:val="pt-BR"/>
+        </w:rPr>
+      </w:pPr>
+      <w:r>
+        <w:drawing>
+          <wp:inline distT="0" distB="0" distL="114300" distR="114300">
+            <wp:extent cx="3035935" cy="2407920"/>
+            <wp:effectExtent l="0" t="0" r="12065" b="11430"/>
+            <wp:docPr id="3" name="Picture 1"/>
+            <wp:cNvGraphicFramePr>
+              <a:graphicFrameLocks xmlns:a="http://schemas.openxmlformats.org/drawingml/2006/main" noChangeAspect="1"/>
+            </wp:cNvGraphicFramePr>
+            <a:graphic xmlns:a="http://schemas.openxmlformats.org/drawingml/2006/main">
+              <a:graphicData uri="http://schemas.openxmlformats.org/drawingml/2006/picture">
+                <pic:pic xmlns:pic="http://schemas.openxmlformats.org/drawingml/2006/picture">
+                  <pic:nvPicPr>
+                    <pic:cNvPr id="3" name="Picture 1"/>
+                    <pic:cNvPicPr>
+                      <a:picLocks noChangeAspect="1"/>
+                    </pic:cNvPicPr>
+                  </pic:nvPicPr>
+                  <pic:blipFill>
+                    <a:blip r:embed="rId6"/>
+                    <a:stretch>
+                      <a:fillRect/>
+                    </a:stretch>
+                  </pic:blipFill>
+                  <pic:spPr>
+                    <a:xfrm>
+                      <a:off x="0" y="0"/>
+                      <a:ext cx="3035935" cy="2407920"/>
+                    </a:xfrm>
+                    <a:prstGeom prst="rect">
+                      <a:avLst/>
+                    </a:prstGeom>
+                    <a:noFill/>
+                    <a:ln>
+                      <a:noFill/>
+                    </a:ln>
+                  </pic:spPr>
+                </pic:pic>
+              </a:graphicData>
+            </a:graphic>
+          </wp:inline>
+        </w:drawing>
+      </w:r>
+    </w:p>
+    <w:p>
+      <w:pPr>
+        <w:ind w:left="0" w:leftChars="0" w:firstLine="0" w:firstLineChars="0"/>
+        <w:rPr>
+          <w:rFonts w:hint="default" w:ascii="Cascadia Mono" w:hAnsi="Cascadia Mono" w:cs="Cascadia Mono"/>
+          <w:sz w:val="24"/>
+          <w:szCs w:val="24"/>
+          <w:lang w:val="pt-BR"/>
+        </w:rPr>
+      </w:pPr>
+      <w:r>
+        <w:rPr>
+          <w:rFonts w:hint="default" w:ascii="Cascadia Mono" w:hAnsi="Cascadia Mono" w:cs="Cascadia Mono"/>
+          <w:sz w:val="24"/>
+          <w:szCs w:val="24"/>
+          <w:lang w:val="pt-BR"/>
+        </w:rPr>
+        <w:t>Importante destacar que, para que esse login efetuado mantenha a autorização de acesso, precisamos ainda configurar o cookie que vai armazenar essa informação</w:t>
+      </w:r>
+    </w:p>
+    <w:p>
+      <w:pPr>
+        <w:ind w:left="0" w:leftChars="0" w:firstLine="0" w:firstLineChars="0"/>
+        <w:rPr>
+          <w:rFonts w:hint="default" w:ascii="Cascadia Mono" w:hAnsi="Cascadia Mono" w:cs="Cascadia Mono"/>
+          <w:b w:val="0"/>
+          <w:bCs w:val="0"/>
+          <w:sz w:val="24"/>
+          <w:szCs w:val="24"/>
+          <w:lang w:val="pt-BR"/>
+        </w:rPr>
+      </w:pPr>
+    </w:p>
+    <w:p>
+      <w:pPr>
+        <w:ind w:left="0" w:leftChars="0" w:firstLine="0" w:firstLineChars="0"/>
+        <w:rPr>
+          <w:rFonts w:hint="default" w:ascii="Cascadia Mono" w:hAnsi="Cascadia Mono" w:cs="Cascadia Mono"/>
+          <w:b w:val="0"/>
+          <w:bCs w:val="0"/>
+          <w:sz w:val="24"/>
+          <w:szCs w:val="24"/>
+          <w:lang w:val="pt-BR"/>
+        </w:rPr>
+      </w:pPr>
       <w:bookmarkStart w:id="0" w:name="_GoBack"/>
       <w:bookmarkEnd w:id="0"/>
     </w:p>
@@ -4060,309 +8141,270 @@
       <w:pPr>
         <w:ind w:left="0" w:leftChars="0" w:firstLine="0" w:firstLineChars="0"/>
         <w:rPr>
-          <w:rFonts w:hint="default" w:ascii="Cascadia Mono" w:hAnsi="Cascadia Mono"/>
-          <w:b w:val="0"/>
-          <w:bCs w:val="0"/>
-          <w:sz w:val="24"/>
-          <w:szCs w:val="24"/>
-          <w:lang w:val="pt-BR"/>
-        </w:rPr>
-      </w:pPr>
-    </w:p>
-    <w:p>
-      <w:pPr>
-        <w:ind w:left="0" w:leftChars="0" w:firstLine="0" w:firstLineChars="0"/>
-        <w:rPr>
-          <w:rFonts w:hint="default" w:ascii="Cascadia Mono" w:hAnsi="Cascadia Mono"/>
-          <w:b w:val="0"/>
-          <w:bCs w:val="0"/>
-          <w:sz w:val="24"/>
-          <w:szCs w:val="24"/>
-          <w:lang w:val="pt-BR"/>
-        </w:rPr>
-      </w:pPr>
-    </w:p>
-    <w:p>
-      <w:pPr>
-        <w:ind w:left="0" w:leftChars="0" w:firstLine="0" w:firstLineChars="0"/>
-        <w:rPr>
-          <w:rFonts w:hint="default" w:ascii="Cascadia Mono" w:hAnsi="Cascadia Mono"/>
-          <w:b w:val="0"/>
-          <w:bCs w:val="0"/>
-          <w:sz w:val="24"/>
-          <w:szCs w:val="24"/>
-          <w:lang w:val="pt-BR"/>
-        </w:rPr>
-      </w:pPr>
-    </w:p>
-    <w:p>
-      <w:pPr>
-        <w:ind w:left="0" w:leftChars="0" w:firstLine="0" w:firstLineChars="0"/>
-        <w:rPr>
-          <w:rFonts w:hint="default" w:ascii="Cascadia Mono" w:hAnsi="Cascadia Mono"/>
-          <w:b w:val="0"/>
-          <w:bCs w:val="0"/>
-          <w:sz w:val="24"/>
-          <w:szCs w:val="24"/>
-          <w:lang w:val="pt-BR"/>
-        </w:rPr>
-      </w:pPr>
-    </w:p>
-    <w:p>
-      <w:pPr>
-        <w:ind w:left="0" w:leftChars="0" w:firstLine="0" w:firstLineChars="0"/>
-        <w:rPr>
-          <w:rFonts w:hint="default" w:ascii="Cascadia Mono" w:hAnsi="Cascadia Mono"/>
-          <w:b w:val="0"/>
-          <w:bCs w:val="0"/>
-          <w:sz w:val="24"/>
-          <w:szCs w:val="24"/>
-          <w:lang w:val="pt-BR"/>
-        </w:rPr>
-      </w:pPr>
-    </w:p>
-    <w:p>
-      <w:pPr>
-        <w:ind w:left="0" w:leftChars="0" w:firstLine="0" w:firstLineChars="0"/>
-        <w:rPr>
-          <w:rFonts w:hint="default" w:ascii="Cascadia Mono" w:hAnsi="Cascadia Mono"/>
-          <w:b w:val="0"/>
-          <w:bCs w:val="0"/>
-          <w:sz w:val="24"/>
-          <w:szCs w:val="24"/>
-          <w:lang w:val="pt-BR"/>
-        </w:rPr>
-      </w:pPr>
-    </w:p>
-    <w:p>
-      <w:pPr>
-        <w:ind w:left="0" w:leftChars="0" w:firstLine="0" w:firstLineChars="0"/>
-        <w:rPr>
-          <w:rFonts w:hint="default" w:ascii="Cascadia Mono" w:hAnsi="Cascadia Mono"/>
-          <w:b w:val="0"/>
-          <w:bCs w:val="0"/>
-          <w:sz w:val="24"/>
-          <w:szCs w:val="24"/>
-          <w:lang w:val="pt-BR"/>
-        </w:rPr>
-      </w:pPr>
-    </w:p>
-    <w:p>
-      <w:pPr>
-        <w:ind w:left="0" w:leftChars="0" w:firstLine="0" w:firstLineChars="0"/>
-        <w:rPr>
-          <w:rFonts w:hint="default" w:ascii="Cascadia Mono" w:hAnsi="Cascadia Mono"/>
-          <w:b w:val="0"/>
-          <w:bCs w:val="0"/>
-          <w:sz w:val="24"/>
-          <w:szCs w:val="24"/>
-          <w:lang w:val="pt-BR"/>
-        </w:rPr>
-      </w:pPr>
-    </w:p>
-    <w:p>
-      <w:pPr>
-        <w:ind w:left="0" w:leftChars="0" w:firstLine="0" w:firstLineChars="0"/>
-        <w:rPr>
-          <w:rFonts w:hint="default" w:ascii="Cascadia Mono" w:hAnsi="Cascadia Mono"/>
-          <w:b w:val="0"/>
-          <w:bCs w:val="0"/>
-          <w:sz w:val="24"/>
-          <w:szCs w:val="24"/>
-          <w:lang w:val="pt-BR"/>
-        </w:rPr>
-      </w:pPr>
-    </w:p>
-    <w:p>
-      <w:pPr>
-        <w:ind w:left="0" w:leftChars="0" w:firstLine="0" w:firstLineChars="0"/>
-        <w:rPr>
-          <w:rFonts w:hint="default" w:ascii="Cascadia Mono" w:hAnsi="Cascadia Mono"/>
-          <w:b w:val="0"/>
-          <w:bCs w:val="0"/>
-          <w:sz w:val="24"/>
-          <w:szCs w:val="24"/>
-          <w:lang w:val="pt-BR"/>
-        </w:rPr>
-      </w:pPr>
-    </w:p>
-    <w:p>
-      <w:pPr>
-        <w:ind w:left="0" w:leftChars="0" w:firstLine="0" w:firstLineChars="0"/>
-        <w:rPr>
-          <w:rFonts w:hint="default" w:ascii="Cascadia Mono" w:hAnsi="Cascadia Mono"/>
-          <w:b w:val="0"/>
-          <w:bCs w:val="0"/>
-          <w:sz w:val="24"/>
-          <w:szCs w:val="24"/>
-          <w:lang w:val="pt-BR"/>
-        </w:rPr>
-      </w:pPr>
-    </w:p>
-    <w:p>
-      <w:pPr>
-        <w:ind w:left="0" w:leftChars="0" w:firstLine="0" w:firstLineChars="0"/>
-        <w:rPr>
-          <w:rFonts w:hint="default" w:ascii="Cascadia Mono" w:hAnsi="Cascadia Mono"/>
-          <w:b w:val="0"/>
-          <w:bCs w:val="0"/>
-          <w:sz w:val="24"/>
-          <w:szCs w:val="24"/>
-          <w:lang w:val="pt-BR"/>
-        </w:rPr>
-      </w:pPr>
-    </w:p>
-    <w:p>
-      <w:pPr>
-        <w:ind w:left="0" w:leftChars="0" w:firstLine="0" w:firstLineChars="0"/>
-        <w:rPr>
-          <w:rFonts w:hint="default" w:ascii="Cascadia Mono" w:hAnsi="Cascadia Mono"/>
-          <w:b w:val="0"/>
-          <w:bCs w:val="0"/>
-          <w:sz w:val="24"/>
-          <w:szCs w:val="24"/>
-          <w:lang w:val="pt-BR"/>
-        </w:rPr>
-      </w:pPr>
-    </w:p>
-    <w:p>
-      <w:pPr>
-        <w:ind w:left="0" w:leftChars="0" w:firstLine="0" w:firstLineChars="0"/>
-        <w:rPr>
-          <w:rFonts w:hint="default" w:ascii="Cascadia Mono" w:hAnsi="Cascadia Mono"/>
-          <w:b w:val="0"/>
-          <w:bCs w:val="0"/>
-          <w:sz w:val="24"/>
-          <w:szCs w:val="24"/>
-          <w:lang w:val="pt-BR"/>
-        </w:rPr>
-      </w:pPr>
-    </w:p>
-    <w:p>
-      <w:pPr>
-        <w:ind w:left="0" w:leftChars="0" w:firstLine="0" w:firstLineChars="0"/>
-        <w:rPr>
-          <w:rFonts w:hint="default" w:ascii="Cascadia Mono" w:hAnsi="Cascadia Mono"/>
-          <w:b w:val="0"/>
-          <w:bCs w:val="0"/>
-          <w:sz w:val="24"/>
-          <w:szCs w:val="24"/>
-          <w:lang w:val="pt-BR"/>
-        </w:rPr>
-      </w:pPr>
-    </w:p>
-    <w:p>
-      <w:pPr>
-        <w:ind w:left="0" w:leftChars="0" w:firstLine="0" w:firstLineChars="0"/>
-        <w:rPr>
-          <w:rFonts w:hint="default" w:ascii="Cascadia Mono" w:hAnsi="Cascadia Mono"/>
-          <w:b w:val="0"/>
-          <w:bCs w:val="0"/>
-          <w:sz w:val="24"/>
-          <w:szCs w:val="24"/>
-          <w:lang w:val="pt-BR"/>
-        </w:rPr>
-      </w:pPr>
-    </w:p>
-    <w:p>
-      <w:pPr>
-        <w:ind w:left="0" w:leftChars="0" w:firstLine="0" w:firstLineChars="0"/>
-        <w:rPr>
-          <w:rFonts w:hint="default" w:ascii="Cascadia Mono" w:hAnsi="Cascadia Mono"/>
-          <w:b w:val="0"/>
-          <w:bCs w:val="0"/>
-          <w:sz w:val="24"/>
-          <w:szCs w:val="24"/>
-          <w:lang w:val="pt-BR"/>
-        </w:rPr>
-      </w:pPr>
-    </w:p>
-    <w:p>
-      <w:pPr>
-        <w:ind w:left="0" w:leftChars="0" w:firstLine="0" w:firstLineChars="0"/>
-        <w:rPr>
-          <w:rFonts w:hint="default" w:ascii="Cascadia Mono" w:hAnsi="Cascadia Mono"/>
-          <w:b w:val="0"/>
-          <w:bCs w:val="0"/>
-          <w:sz w:val="24"/>
-          <w:szCs w:val="24"/>
-          <w:lang w:val="pt-BR"/>
-        </w:rPr>
-      </w:pPr>
-    </w:p>
-    <w:p>
-      <w:pPr>
-        <w:ind w:left="0" w:leftChars="0" w:firstLine="0" w:firstLineChars="0"/>
-        <w:rPr>
-          <w:rFonts w:hint="default" w:ascii="Cascadia Mono" w:hAnsi="Cascadia Mono"/>
-          <w:b w:val="0"/>
-          <w:bCs w:val="0"/>
-          <w:sz w:val="24"/>
-          <w:szCs w:val="24"/>
-          <w:lang w:val="pt-BR"/>
-        </w:rPr>
-      </w:pPr>
-    </w:p>
-    <w:p>
-      <w:pPr>
-        <w:ind w:left="0" w:leftChars="0" w:firstLine="0" w:firstLineChars="0"/>
-        <w:rPr>
-          <w:rFonts w:hint="default" w:ascii="Cascadia Mono" w:hAnsi="Cascadia Mono"/>
-          <w:b w:val="0"/>
-          <w:bCs w:val="0"/>
-          <w:sz w:val="24"/>
-          <w:szCs w:val="24"/>
-          <w:lang w:val="pt-BR"/>
-        </w:rPr>
-      </w:pPr>
-    </w:p>
-    <w:p>
-      <w:pPr>
-        <w:ind w:left="0" w:leftChars="0" w:firstLine="0" w:firstLineChars="0"/>
-        <w:rPr>
-          <w:rFonts w:hint="default" w:ascii="Cascadia Mono" w:hAnsi="Cascadia Mono"/>
-          <w:b w:val="0"/>
-          <w:bCs w:val="0"/>
-          <w:sz w:val="24"/>
-          <w:szCs w:val="24"/>
-          <w:lang w:val="pt-BR"/>
-        </w:rPr>
-      </w:pPr>
-    </w:p>
-    <w:p>
-      <w:pPr>
-        <w:ind w:left="0" w:leftChars="0" w:firstLine="0" w:firstLineChars="0"/>
-        <w:rPr>
-          <w:rFonts w:hint="default" w:ascii="Cascadia Mono" w:hAnsi="Cascadia Mono"/>
-          <w:b w:val="0"/>
-          <w:bCs w:val="0"/>
-          <w:sz w:val="24"/>
-          <w:szCs w:val="24"/>
-          <w:lang w:val="pt-BR"/>
-        </w:rPr>
-      </w:pPr>
-    </w:p>
-    <w:p>
-      <w:pPr>
-        <w:ind w:left="0" w:leftChars="0" w:firstLine="0" w:firstLineChars="0"/>
-        <w:rPr>
-          <w:rFonts w:hint="default" w:ascii="Cascadia Mono" w:hAnsi="Cascadia Mono"/>
-          <w:b w:val="0"/>
-          <w:bCs w:val="0"/>
-          <w:sz w:val="24"/>
-          <w:szCs w:val="24"/>
-          <w:lang w:val="pt-BR"/>
-        </w:rPr>
-      </w:pPr>
-    </w:p>
-    <w:p>
-      <w:pPr>
-        <w:spacing w:beforeLines="0" w:afterLines="0"/>
-        <w:jc w:val="left"/>
-        <w:rPr>
-          <w:rFonts w:hint="default" w:ascii="Cascadia Mono" w:hAnsi="Cascadia Mono" w:eastAsia="Cascadia Mono"/>
-          <w:color w:val="000000"/>
-          <w:sz w:val="19"/>
+          <w:rFonts w:hint="default" w:ascii="Cascadia Mono" w:hAnsi="Cascadia Mono" w:cs="Cascadia Mono"/>
+          <w:b w:val="0"/>
+          <w:bCs w:val="0"/>
+          <w:sz w:val="24"/>
+          <w:szCs w:val="24"/>
+          <w:lang w:val="pt-BR"/>
+        </w:rPr>
+      </w:pPr>
+    </w:p>
+    <w:p>
+      <w:pPr>
+        <w:ind w:left="0" w:leftChars="0" w:firstLine="0" w:firstLineChars="0"/>
+        <w:rPr>
+          <w:rFonts w:hint="default" w:ascii="Cascadia Mono" w:hAnsi="Cascadia Mono" w:cs="Cascadia Mono"/>
+          <w:b w:val="0"/>
+          <w:bCs w:val="0"/>
+          <w:sz w:val="24"/>
+          <w:szCs w:val="24"/>
+          <w:lang w:val="pt-BR"/>
+        </w:rPr>
+      </w:pPr>
+    </w:p>
+    <w:p>
+      <w:pPr>
+        <w:ind w:left="0" w:leftChars="0" w:firstLine="0" w:firstLineChars="0"/>
+        <w:rPr>
+          <w:rFonts w:hint="default" w:ascii="Cascadia Mono" w:hAnsi="Cascadia Mono" w:cs="Cascadia Mono"/>
+          <w:b w:val="0"/>
+          <w:bCs w:val="0"/>
+          <w:sz w:val="24"/>
+          <w:szCs w:val="24"/>
+          <w:lang w:val="pt-BR"/>
+        </w:rPr>
+      </w:pPr>
+    </w:p>
+    <w:p>
+      <w:pPr>
+        <w:ind w:left="0" w:leftChars="0" w:firstLine="0" w:firstLineChars="0"/>
+        <w:rPr>
+          <w:rFonts w:hint="default" w:ascii="Cascadia Mono" w:hAnsi="Cascadia Mono" w:cs="Cascadia Mono"/>
+          <w:b w:val="0"/>
+          <w:bCs w:val="0"/>
+          <w:sz w:val="24"/>
+          <w:szCs w:val="24"/>
+          <w:lang w:val="pt-BR"/>
+        </w:rPr>
+      </w:pPr>
+    </w:p>
+    <w:p>
+      <w:pPr>
+        <w:ind w:left="0" w:leftChars="0" w:firstLine="0" w:firstLineChars="0"/>
+        <w:rPr>
+          <w:rFonts w:hint="default" w:ascii="Cascadia Mono" w:hAnsi="Cascadia Mono" w:cs="Cascadia Mono"/>
+          <w:b w:val="0"/>
+          <w:bCs w:val="0"/>
+          <w:sz w:val="24"/>
+          <w:szCs w:val="24"/>
+          <w:lang w:val="pt-BR"/>
+        </w:rPr>
+      </w:pPr>
+    </w:p>
+    <w:p>
+      <w:pPr>
+        <w:ind w:left="0" w:leftChars="0" w:firstLine="0" w:firstLineChars="0"/>
+        <w:rPr>
+          <w:rFonts w:hint="default" w:ascii="Cascadia Mono" w:hAnsi="Cascadia Mono" w:cs="Cascadia Mono"/>
+          <w:b w:val="0"/>
+          <w:bCs w:val="0"/>
+          <w:sz w:val="24"/>
+          <w:szCs w:val="24"/>
+          <w:lang w:val="pt-BR"/>
+        </w:rPr>
+      </w:pPr>
+    </w:p>
+    <w:p>
+      <w:pPr>
+        <w:ind w:left="0" w:leftChars="0" w:firstLine="0" w:firstLineChars="0"/>
+        <w:rPr>
+          <w:rFonts w:hint="default" w:ascii="Cascadia Mono" w:hAnsi="Cascadia Mono" w:cs="Cascadia Mono"/>
+          <w:b w:val="0"/>
+          <w:bCs w:val="0"/>
+          <w:sz w:val="24"/>
+          <w:szCs w:val="24"/>
+          <w:lang w:val="pt-BR"/>
+        </w:rPr>
+      </w:pPr>
+    </w:p>
+    <w:p>
+      <w:pPr>
+        <w:ind w:left="0" w:leftChars="0" w:firstLine="0" w:firstLineChars="0"/>
+        <w:rPr>
+          <w:rFonts w:hint="default" w:ascii="Cascadia Mono" w:hAnsi="Cascadia Mono" w:cs="Cascadia Mono"/>
+          <w:b w:val="0"/>
+          <w:bCs w:val="0"/>
+          <w:sz w:val="24"/>
+          <w:szCs w:val="24"/>
+          <w:lang w:val="pt-BR"/>
+        </w:rPr>
+      </w:pPr>
+    </w:p>
+    <w:p>
+      <w:pPr>
+        <w:ind w:left="0" w:leftChars="0" w:firstLine="0" w:firstLineChars="0"/>
+        <w:rPr>
+          <w:rFonts w:hint="default" w:ascii="Cascadia Mono" w:hAnsi="Cascadia Mono" w:cs="Cascadia Mono"/>
+          <w:b w:val="0"/>
+          <w:bCs w:val="0"/>
+          <w:sz w:val="24"/>
+          <w:szCs w:val="24"/>
+          <w:lang w:val="pt-BR"/>
+        </w:rPr>
+      </w:pPr>
+    </w:p>
+    <w:p>
+      <w:pPr>
+        <w:ind w:left="0" w:leftChars="0" w:firstLine="0" w:firstLineChars="0"/>
+        <w:rPr>
+          <w:rFonts w:hint="default" w:ascii="Cascadia Mono" w:hAnsi="Cascadia Mono" w:cs="Cascadia Mono"/>
+          <w:b w:val="0"/>
+          <w:bCs w:val="0"/>
+          <w:sz w:val="24"/>
+          <w:szCs w:val="24"/>
+          <w:lang w:val="pt-BR"/>
+        </w:rPr>
+      </w:pPr>
+    </w:p>
+    <w:p>
+      <w:pPr>
+        <w:ind w:left="0" w:leftChars="0" w:firstLine="0" w:firstLineChars="0"/>
+        <w:rPr>
+          <w:rFonts w:hint="default" w:ascii="Cascadia Mono" w:hAnsi="Cascadia Mono" w:cs="Cascadia Mono"/>
+          <w:b w:val="0"/>
+          <w:bCs w:val="0"/>
+          <w:sz w:val="24"/>
+          <w:szCs w:val="24"/>
+          <w:lang w:val="pt-BR"/>
+        </w:rPr>
+      </w:pPr>
+    </w:p>
+    <w:p>
+      <w:pPr>
+        <w:ind w:left="0" w:leftChars="0" w:firstLine="0" w:firstLineChars="0"/>
+        <w:rPr>
+          <w:rFonts w:hint="default" w:ascii="Cascadia Mono" w:hAnsi="Cascadia Mono" w:cs="Cascadia Mono"/>
+          <w:b w:val="0"/>
+          <w:bCs w:val="0"/>
+          <w:sz w:val="24"/>
+          <w:szCs w:val="24"/>
+          <w:lang w:val="pt-BR"/>
+        </w:rPr>
+      </w:pPr>
+    </w:p>
+    <w:p>
+      <w:pPr>
+        <w:ind w:left="0" w:leftChars="0" w:firstLine="0" w:firstLineChars="0"/>
+        <w:rPr>
+          <w:rFonts w:hint="default" w:ascii="Cascadia Mono" w:hAnsi="Cascadia Mono" w:cs="Cascadia Mono"/>
+          <w:b w:val="0"/>
+          <w:bCs w:val="0"/>
+          <w:sz w:val="24"/>
+          <w:szCs w:val="24"/>
+          <w:lang w:val="pt-BR"/>
+        </w:rPr>
+      </w:pPr>
+    </w:p>
+    <w:p>
+      <w:pPr>
+        <w:ind w:left="0" w:leftChars="0" w:firstLine="0" w:firstLineChars="0"/>
+        <w:rPr>
+          <w:rFonts w:hint="default" w:ascii="Cascadia Mono" w:hAnsi="Cascadia Mono" w:cs="Cascadia Mono"/>
+          <w:b w:val="0"/>
+          <w:bCs w:val="0"/>
+          <w:sz w:val="24"/>
+          <w:szCs w:val="24"/>
+          <w:lang w:val="pt-BR"/>
+        </w:rPr>
+      </w:pPr>
+    </w:p>
+    <w:p>
+      <w:pPr>
+        <w:ind w:left="0" w:leftChars="0" w:firstLine="0" w:firstLineChars="0"/>
+        <w:rPr>
+          <w:rFonts w:hint="default" w:ascii="Cascadia Mono" w:hAnsi="Cascadia Mono" w:cs="Cascadia Mono"/>
+          <w:b w:val="0"/>
+          <w:bCs w:val="0"/>
+          <w:sz w:val="24"/>
+          <w:szCs w:val="24"/>
+          <w:lang w:val="pt-BR"/>
+        </w:rPr>
+      </w:pPr>
+    </w:p>
+    <w:p>
+      <w:pPr>
+        <w:ind w:left="0" w:leftChars="0" w:firstLine="0" w:firstLineChars="0"/>
+        <w:rPr>
+          <w:rFonts w:hint="default" w:ascii="Cascadia Mono" w:hAnsi="Cascadia Mono" w:cs="Cascadia Mono"/>
+          <w:b w:val="0"/>
+          <w:bCs w:val="0"/>
+          <w:sz w:val="24"/>
+          <w:szCs w:val="24"/>
+          <w:lang w:val="pt-BR"/>
+        </w:rPr>
+      </w:pPr>
+    </w:p>
+    <w:p>
+      <w:pPr>
+        <w:ind w:left="0" w:leftChars="0" w:firstLine="0" w:firstLineChars="0"/>
+        <w:rPr>
+          <w:rFonts w:hint="default" w:ascii="Cascadia Mono" w:hAnsi="Cascadia Mono" w:cs="Cascadia Mono"/>
+          <w:b w:val="0"/>
+          <w:bCs w:val="0"/>
+          <w:sz w:val="24"/>
+          <w:szCs w:val="24"/>
+          <w:lang w:val="pt-BR"/>
+        </w:rPr>
+      </w:pPr>
+    </w:p>
+    <w:p>
+      <w:pPr>
+        <w:ind w:left="0" w:leftChars="0" w:firstLine="0" w:firstLineChars="0"/>
+        <w:rPr>
+          <w:rFonts w:hint="default" w:ascii="Cascadia Mono" w:hAnsi="Cascadia Mono" w:cs="Cascadia Mono"/>
+          <w:b w:val="0"/>
+          <w:bCs w:val="0"/>
+          <w:sz w:val="24"/>
+          <w:szCs w:val="24"/>
+          <w:lang w:val="pt-BR"/>
+        </w:rPr>
+      </w:pPr>
+    </w:p>
+    <w:p>
+      <w:pPr>
+        <w:ind w:left="0" w:leftChars="0" w:firstLine="0" w:firstLineChars="0"/>
+        <w:rPr>
+          <w:rFonts w:hint="default" w:ascii="Cascadia Mono" w:hAnsi="Cascadia Mono" w:cs="Cascadia Mono"/>
+          <w:b w:val="0"/>
+          <w:bCs w:val="0"/>
+          <w:sz w:val="24"/>
+          <w:szCs w:val="24"/>
+          <w:lang w:val="pt-BR"/>
+        </w:rPr>
+      </w:pPr>
+    </w:p>
+    <w:p>
+      <w:pPr>
+        <w:ind w:left="0" w:leftChars="0" w:firstLine="0" w:firstLineChars="0"/>
+        <w:rPr>
+          <w:rFonts w:hint="default" w:ascii="Cascadia Mono" w:hAnsi="Cascadia Mono" w:cs="Cascadia Mono"/>
+          <w:b w:val="0"/>
+          <w:bCs w:val="0"/>
+          <w:sz w:val="24"/>
+          <w:szCs w:val="24"/>
+          <w:lang w:val="pt-BR"/>
+        </w:rPr>
+      </w:pPr>
+    </w:p>
+    <w:p>
+      <w:pPr>
+        <w:spacing w:beforeLines="0" w:afterLines="0"/>
+        <w:jc w:val="left"/>
+        <w:rPr>
+          <w:rFonts w:hint="default" w:ascii="Cascadia Mono" w:hAnsi="Cascadia Mono" w:eastAsia="Cascadia Mono" w:cs="Cascadia Mono"/>
+          <w:color w:val="000000"/>
+          <w:sz w:val="24"/>
           <w:szCs w:val="24"/>
           <w:highlight w:val="white"/>
           <w:lang w:val="pt-BR"/>
@@ -4475,7 +8517,7 @@
     <w:lsdException w:qFormat="1" w:unhideWhenUsed="0" w:uiPriority="0" w:semiHidden="0" w:name="Title"/>
     <w:lsdException w:unhideWhenUsed="0" w:uiPriority="0" w:semiHidden="0" w:name="Closing"/>
     <w:lsdException w:unhideWhenUsed="0" w:uiPriority="0" w:semiHidden="0" w:name="Signature"/>
-    <w:lsdException w:unhideWhenUsed="0" w:uiPriority="0" w:name="Default Paragraph Font"/>
+    <w:lsdException w:qFormat="1" w:unhideWhenUsed="0" w:uiPriority="0" w:name="Default Paragraph Font"/>
     <w:lsdException w:unhideWhenUsed="0" w:uiPriority="0" w:semiHidden="0" w:name="Body Text"/>
     <w:lsdException w:unhideWhenUsed="0" w:uiPriority="0" w:semiHidden="0" w:name="Body Text Indent"/>
     <w:lsdException w:unhideWhenUsed="0" w:uiPriority="0" w:semiHidden="0" w:name="List Continue"/>
@@ -4495,7 +8537,7 @@
     <w:lsdException w:unhideWhenUsed="0" w:uiPriority="0" w:semiHidden="0" w:name="Body Text Indent 2"/>
     <w:lsdException w:unhideWhenUsed="0" w:uiPriority="0" w:semiHidden="0" w:name="Body Text Indent 3"/>
     <w:lsdException w:unhideWhenUsed="0" w:uiPriority="0" w:semiHidden="0" w:name="Block Text"/>
-    <w:lsdException w:unhideWhenUsed="0" w:uiPriority="0" w:semiHidden="0" w:name="Hyperlink"/>
+    <w:lsdException w:qFormat="1" w:unhideWhenUsed="0" w:uiPriority="0" w:semiHidden="0" w:name="Hyperlink"/>
     <w:lsdException w:unhideWhenUsed="0" w:uiPriority="0" w:semiHidden="0" w:name="FollowedHyperlink"/>
     <w:lsdException w:qFormat="1" w:unhideWhenUsed="0" w:uiPriority="0" w:semiHidden="0" w:name="Strong"/>
     <w:lsdException w:qFormat="1" w:unhideWhenUsed="0" w:uiPriority="0" w:semiHidden="0" w:name="Emphasis"/>
@@ -4671,6 +8713,7 @@
   <w:style w:type="character" w:default="1" w:styleId="2">
     <w:name w:val="Default Paragraph Font"/>
     <w:semiHidden/>
+    <w:qFormat/>
     <w:uiPriority w:val="0"/>
   </w:style>
   <w:style w:type="table" w:default="1" w:styleId="3">
@@ -4690,6 +8733,7 @@
   <w:style w:type="character" w:styleId="4">
     <w:name w:val="Hyperlink"/>
     <w:basedOn w:val="2"/>
+    <w:qFormat/>
     <w:uiPriority w:val="0"/>
     <w:rPr>
       <w:color w:val="0000FF"/>

</xml_diff>

<commit_message>
Formulário de login - com cookie persistente
</commit_message>
<xml_diff>
--- a/Notes.docx
+++ b/Notes.docx
@@ -4790,7 +4790,7 @@
           <w:szCs w:val="24"/>
           <w:lang w:val="pt-BR"/>
         </w:rPr>
-        <w:t>Agora vamos criar o serviço que vai usar a autentiação da API</w:t>
+        <w:t>Agora vamos criar o serviço que vai usar a autenticação da API</w:t>
       </w:r>
     </w:p>
     <w:p>
@@ -8099,43 +8099,1206 @@
           <w:lang w:val="pt-BR"/>
         </w:rPr>
       </w:pPr>
-      <w:r>
+    </w:p>
+    <w:p>
+      <w:pPr>
+        <w:ind w:left="0" w:leftChars="0" w:firstLine="0" w:firstLineChars="0"/>
         <w:rPr>
           <w:rFonts w:hint="default" w:ascii="Cascadia Mono" w:hAnsi="Cascadia Mono" w:cs="Cascadia Mono"/>
           <w:sz w:val="24"/>
           <w:szCs w:val="24"/>
           <w:lang w:val="pt-BR"/>
         </w:rPr>
-        <w:t>Importante destacar que, para que esse login efetuado mantenha a autorização de acesso, precisamos ainda configurar o cookie que vai armazenar essa informação</w:t>
-      </w:r>
-    </w:p>
-    <w:p>
-      <w:pPr>
-        <w:ind w:left="0" w:leftChars="0" w:firstLine="0" w:firstLineChars="0"/>
+      </w:pPr>
+      <w:r>
         <w:rPr>
           <w:rFonts w:hint="default" w:ascii="Cascadia Mono" w:hAnsi="Cascadia Mono" w:cs="Cascadia Mono"/>
-          <w:b w:val="0"/>
-          <w:bCs w:val="0"/>
-          <w:sz w:val="24"/>
-          <w:szCs w:val="24"/>
-          <w:lang w:val="pt-BR"/>
-        </w:rPr>
-      </w:pPr>
+          <w:sz w:val="24"/>
+          <w:szCs w:val="24"/>
+          <w:lang w:val="pt-BR"/>
+        </w:rPr>
+        <w:t>Importante destacar que, para que esse login efetuado seja mantido, precisamos ainda configurar o cookie que armazena essa informação de login para que ele possa ser utilizado nas requisições futuras, ou seja, o usuário loga uma vez e seu acesso continua para as requisições futuras. Para isso, usaremos o DelegatinsHandler, uma classe que consegue manipular as requisições https</w:t>
+      </w:r>
     </w:p>
     <w:p>
       <w:pPr>
         <w:ind w:left="0" w:leftChars="0" w:firstLine="0" w:firstLineChars="0"/>
         <w:rPr>
           <w:rFonts w:hint="default" w:ascii="Cascadia Mono" w:hAnsi="Cascadia Mono" w:cs="Cascadia Mono"/>
-          <w:b w:val="0"/>
-          <w:bCs w:val="0"/>
-          <w:sz w:val="24"/>
-          <w:szCs w:val="24"/>
-          <w:lang w:val="pt-BR"/>
-        </w:rPr>
-      </w:pPr>
+          <w:sz w:val="24"/>
+          <w:szCs w:val="24"/>
+          <w:lang w:val="pt-BR"/>
+        </w:rPr>
+      </w:pPr>
+    </w:p>
+    <w:p>
+      <w:pPr>
+        <w:ind w:left="0" w:leftChars="0" w:firstLine="0" w:firstLineChars="0"/>
+        <w:rPr>
+          <w:rFonts w:hint="default" w:ascii="Cascadia Mono" w:hAnsi="Cascadia Mono" w:cs="Cascadia Mono"/>
+          <w:sz w:val="24"/>
+          <w:szCs w:val="24"/>
+          <w:lang w:val="pt-BR"/>
+        </w:rPr>
+      </w:pPr>
+      <w:r>
+        <w:rPr>
+          <w:rFonts w:hint="default" w:ascii="Cascadia Mono" w:hAnsi="Cascadia Mono" w:cs="Cascadia Mono"/>
+          <w:sz w:val="24"/>
+          <w:szCs w:val="24"/>
+          <w:lang w:val="pt-BR"/>
+        </w:rPr>
+        <w:t>Services/Cookie Handler</w:t>
+      </w:r>
+    </w:p>
+    <w:p>
+      <w:pPr>
+        <w:spacing w:beforeLines="0" w:afterLines="0"/>
+        <w:jc w:val="left"/>
+        <w:rPr>
+          <w:rFonts w:hint="default" w:ascii="Cascadia Mono" w:hAnsi="Cascadia Mono" w:eastAsia="Cascadia Mono"/>
+          <w:color w:val="000000"/>
+          <w:sz w:val="19"/>
+          <w:szCs w:val="24"/>
+          <w:highlight w:val="white"/>
+        </w:rPr>
+      </w:pPr>
+    </w:p>
+    <w:p>
+      <w:pPr>
+        <w:spacing w:beforeLines="0" w:afterLines="0"/>
+        <w:jc w:val="left"/>
+        <w:rPr>
+          <w:rFonts w:hint="default" w:ascii="Cascadia Mono" w:hAnsi="Cascadia Mono" w:eastAsia="Cascadia Mono"/>
+          <w:color w:val="000000"/>
+          <w:sz w:val="19"/>
+          <w:szCs w:val="24"/>
+          <w:highlight w:val="white"/>
+        </w:rPr>
+      </w:pPr>
+      <w:r>
+        <w:rPr>
+          <w:rFonts w:hint="default" w:ascii="Cascadia Mono" w:hAnsi="Cascadia Mono" w:eastAsia="Cascadia Mono"/>
+          <w:color w:val="0000FF"/>
+          <w:sz w:val="19"/>
+          <w:szCs w:val="24"/>
+          <w:highlight w:val="white"/>
+        </w:rPr>
+        <w:t>using</w:t>
+      </w:r>
+      <w:r>
+        <w:rPr>
+          <w:rFonts w:hint="default" w:ascii="Cascadia Mono" w:hAnsi="Cascadia Mono" w:eastAsia="Cascadia Mono"/>
+          <w:color w:val="000000"/>
+          <w:sz w:val="19"/>
+          <w:szCs w:val="24"/>
+          <w:highlight w:val="white"/>
+        </w:rPr>
+        <w:t xml:space="preserve"> Microsoft.AspNetCore.Components.WebAssembly.Http;</w:t>
+      </w:r>
+    </w:p>
+    <w:p>
+      <w:pPr>
+        <w:spacing w:beforeLines="0" w:afterLines="0"/>
+        <w:jc w:val="left"/>
+        <w:rPr>
+          <w:rFonts w:hint="default" w:ascii="Cascadia Mono" w:hAnsi="Cascadia Mono" w:eastAsia="Cascadia Mono"/>
+          <w:color w:val="000000"/>
+          <w:sz w:val="19"/>
+          <w:szCs w:val="24"/>
+          <w:highlight w:val="white"/>
+        </w:rPr>
+      </w:pPr>
+    </w:p>
+    <w:p>
+      <w:pPr>
+        <w:spacing w:beforeLines="0" w:afterLines="0"/>
+        <w:jc w:val="left"/>
+        <w:rPr>
+          <w:rFonts w:hint="default" w:ascii="Cascadia Mono" w:hAnsi="Cascadia Mono" w:eastAsia="Cascadia Mono"/>
+          <w:color w:val="000000"/>
+          <w:sz w:val="19"/>
+          <w:szCs w:val="24"/>
+          <w:highlight w:val="white"/>
+        </w:rPr>
+      </w:pPr>
+      <w:r>
+        <w:rPr>
+          <w:rFonts w:hint="default" w:ascii="Cascadia Mono" w:hAnsi="Cascadia Mono" w:eastAsia="Cascadia Mono"/>
+          <w:color w:val="0000FF"/>
+          <w:sz w:val="19"/>
+          <w:szCs w:val="24"/>
+          <w:highlight w:val="white"/>
+        </w:rPr>
+        <w:t>namespace</w:t>
+      </w:r>
+      <w:r>
+        <w:rPr>
+          <w:rFonts w:hint="default" w:ascii="Cascadia Mono" w:hAnsi="Cascadia Mono" w:eastAsia="Cascadia Mono"/>
+          <w:color w:val="000000"/>
+          <w:sz w:val="19"/>
+          <w:szCs w:val="24"/>
+          <w:highlight w:val="white"/>
+        </w:rPr>
+        <w:t xml:space="preserve"> ScreenSound.Web.Services</w:t>
+      </w:r>
+    </w:p>
+    <w:p>
+      <w:pPr>
+        <w:spacing w:beforeLines="0" w:afterLines="0"/>
+        <w:jc w:val="left"/>
+        <w:rPr>
+          <w:rFonts w:hint="default" w:ascii="Cascadia Mono" w:hAnsi="Cascadia Mono" w:eastAsia="Cascadia Mono"/>
+          <w:color w:val="000000"/>
+          <w:sz w:val="19"/>
+          <w:szCs w:val="24"/>
+          <w:highlight w:val="white"/>
+        </w:rPr>
+      </w:pPr>
+      <w:r>
+        <w:rPr>
+          <w:rFonts w:hint="default" w:ascii="Cascadia Mono" w:hAnsi="Cascadia Mono" w:eastAsia="Cascadia Mono"/>
+          <w:color w:val="000000"/>
+          <w:sz w:val="19"/>
+          <w:szCs w:val="24"/>
+          <w:highlight w:val="white"/>
+        </w:rPr>
+        <w:t>{</w:t>
+      </w:r>
+    </w:p>
+    <w:p>
+      <w:pPr>
+        <w:spacing w:beforeLines="0" w:afterLines="0"/>
+        <w:jc w:val="left"/>
+        <w:rPr>
+          <w:rFonts w:hint="default" w:ascii="Cascadia Mono" w:hAnsi="Cascadia Mono" w:eastAsia="Cascadia Mono"/>
+          <w:color w:val="000000"/>
+          <w:sz w:val="19"/>
+          <w:szCs w:val="24"/>
+          <w:highlight w:val="white"/>
+        </w:rPr>
+      </w:pPr>
+      <w:r>
+        <w:rPr>
+          <w:rFonts w:hint="default" w:ascii="Cascadia Mono" w:hAnsi="Cascadia Mono" w:eastAsia="Cascadia Mono"/>
+          <w:color w:val="000000"/>
+          <w:sz w:val="19"/>
+          <w:szCs w:val="24"/>
+          <w:highlight w:val="white"/>
+        </w:rPr>
+        <w:t xml:space="preserve">    </w:t>
+      </w:r>
+      <w:r>
+        <w:rPr>
+          <w:rFonts w:hint="default" w:ascii="Cascadia Mono" w:hAnsi="Cascadia Mono" w:eastAsia="Cascadia Mono"/>
+          <w:color w:val="0000FF"/>
+          <w:sz w:val="19"/>
+          <w:szCs w:val="24"/>
+          <w:highlight w:val="white"/>
+        </w:rPr>
+        <w:t>public</w:t>
+      </w:r>
+      <w:r>
+        <w:rPr>
+          <w:rFonts w:hint="default" w:ascii="Cascadia Mono" w:hAnsi="Cascadia Mono" w:eastAsia="Cascadia Mono"/>
+          <w:color w:val="000000"/>
+          <w:sz w:val="19"/>
+          <w:szCs w:val="24"/>
+          <w:highlight w:val="white"/>
+        </w:rPr>
+        <w:t xml:space="preserve"> </w:t>
+      </w:r>
+      <w:r>
+        <w:rPr>
+          <w:rFonts w:hint="default" w:ascii="Cascadia Mono" w:hAnsi="Cascadia Mono" w:eastAsia="Cascadia Mono"/>
+          <w:color w:val="0000FF"/>
+          <w:sz w:val="19"/>
+          <w:szCs w:val="24"/>
+          <w:highlight w:val="white"/>
+        </w:rPr>
+        <w:t>class</w:t>
+      </w:r>
+      <w:r>
+        <w:rPr>
+          <w:rFonts w:hint="default" w:ascii="Cascadia Mono" w:hAnsi="Cascadia Mono" w:eastAsia="Cascadia Mono"/>
+          <w:color w:val="000000"/>
+          <w:sz w:val="19"/>
+          <w:szCs w:val="24"/>
+          <w:highlight w:val="white"/>
+        </w:rPr>
+        <w:t xml:space="preserve"> </w:t>
+      </w:r>
+      <w:r>
+        <w:rPr>
+          <w:rFonts w:hint="default" w:ascii="Cascadia Mono" w:hAnsi="Cascadia Mono" w:eastAsia="Cascadia Mono"/>
+          <w:color w:val="2B91AF"/>
+          <w:sz w:val="19"/>
+          <w:szCs w:val="24"/>
+          <w:highlight w:val="white"/>
+        </w:rPr>
+        <w:t>CookieHandler</w:t>
+      </w:r>
+      <w:r>
+        <w:rPr>
+          <w:rFonts w:hint="default" w:ascii="Cascadia Mono" w:hAnsi="Cascadia Mono" w:eastAsia="Cascadia Mono"/>
+          <w:color w:val="000000"/>
+          <w:sz w:val="19"/>
+          <w:szCs w:val="24"/>
+          <w:highlight w:val="white"/>
+        </w:rPr>
+        <w:t xml:space="preserve"> : </w:t>
+      </w:r>
+      <w:r>
+        <w:rPr>
+          <w:rFonts w:hint="default" w:ascii="Cascadia Mono" w:hAnsi="Cascadia Mono" w:eastAsia="Cascadia Mono"/>
+          <w:color w:val="2B91AF"/>
+          <w:sz w:val="19"/>
+          <w:szCs w:val="24"/>
+          <w:highlight w:val="white"/>
+        </w:rPr>
+        <w:t>DelegatingHandler</w:t>
+      </w:r>
+    </w:p>
+    <w:p>
+      <w:pPr>
+        <w:spacing w:beforeLines="0" w:afterLines="0"/>
+        <w:jc w:val="left"/>
+        <w:rPr>
+          <w:rFonts w:hint="default" w:ascii="Cascadia Mono" w:hAnsi="Cascadia Mono" w:eastAsia="Cascadia Mono"/>
+          <w:color w:val="000000"/>
+          <w:sz w:val="19"/>
+          <w:szCs w:val="24"/>
+          <w:highlight w:val="white"/>
+        </w:rPr>
+      </w:pPr>
+      <w:r>
+        <w:rPr>
+          <w:rFonts w:hint="default" w:ascii="Cascadia Mono" w:hAnsi="Cascadia Mono" w:eastAsia="Cascadia Mono"/>
+          <w:color w:val="000000"/>
+          <w:sz w:val="19"/>
+          <w:szCs w:val="24"/>
+          <w:highlight w:val="white"/>
+        </w:rPr>
+        <w:t xml:space="preserve">    {</w:t>
+      </w:r>
+    </w:p>
+    <w:p>
+      <w:pPr>
+        <w:spacing w:beforeLines="0" w:afterLines="0"/>
+        <w:jc w:val="left"/>
+        <w:rPr>
+          <w:rFonts w:hint="default" w:ascii="Cascadia Mono" w:hAnsi="Cascadia Mono" w:eastAsia="Cascadia Mono"/>
+          <w:color w:val="000000"/>
+          <w:sz w:val="19"/>
+          <w:szCs w:val="24"/>
+          <w:highlight w:val="white"/>
+        </w:rPr>
+      </w:pPr>
+      <w:r>
+        <w:rPr>
+          <w:rFonts w:hint="default" w:ascii="Cascadia Mono" w:hAnsi="Cascadia Mono" w:eastAsia="Cascadia Mono"/>
+          <w:color w:val="000000"/>
+          <w:sz w:val="19"/>
+          <w:szCs w:val="24"/>
+          <w:highlight w:val="white"/>
+        </w:rPr>
+        <w:t xml:space="preserve">        </w:t>
+      </w:r>
+      <w:r>
+        <w:rPr>
+          <w:rFonts w:hint="default" w:ascii="Cascadia Mono" w:hAnsi="Cascadia Mono" w:eastAsia="Cascadia Mono"/>
+          <w:color w:val="008000"/>
+          <w:sz w:val="19"/>
+          <w:szCs w:val="24"/>
+          <w:highlight w:val="white"/>
+        </w:rPr>
+        <w:t>//SOBRESCRITA DE MÉTODO QUE PASSA TODAS AS CREDENCIAIS DO NAVEGADOR</w:t>
+      </w:r>
+    </w:p>
+    <w:p>
+      <w:pPr>
+        <w:spacing w:beforeLines="0" w:afterLines="0"/>
+        <w:jc w:val="left"/>
+        <w:rPr>
+          <w:rFonts w:hint="default" w:ascii="Cascadia Mono" w:hAnsi="Cascadia Mono" w:eastAsia="Cascadia Mono"/>
+          <w:color w:val="000000"/>
+          <w:sz w:val="19"/>
+          <w:szCs w:val="24"/>
+          <w:highlight w:val="white"/>
+        </w:rPr>
+      </w:pPr>
+      <w:r>
+        <w:rPr>
+          <w:rFonts w:hint="default" w:ascii="Cascadia Mono" w:hAnsi="Cascadia Mono" w:eastAsia="Cascadia Mono"/>
+          <w:color w:val="000000"/>
+          <w:sz w:val="19"/>
+          <w:szCs w:val="24"/>
+          <w:highlight w:val="white"/>
+        </w:rPr>
+        <w:t xml:space="preserve">        </w:t>
+      </w:r>
+      <w:r>
+        <w:rPr>
+          <w:rFonts w:hint="default" w:ascii="Cascadia Mono" w:hAnsi="Cascadia Mono" w:eastAsia="Cascadia Mono"/>
+          <w:color w:val="008000"/>
+          <w:sz w:val="19"/>
+          <w:szCs w:val="24"/>
+          <w:highlight w:val="white"/>
+        </w:rPr>
+        <w:t>//PARA A PRÓXIMA REQUISIÇÃO</w:t>
+      </w:r>
+    </w:p>
+    <w:p>
+      <w:pPr>
+        <w:spacing w:beforeLines="0" w:afterLines="0"/>
+        <w:jc w:val="left"/>
+        <w:rPr>
+          <w:rFonts w:hint="default" w:ascii="Cascadia Mono" w:hAnsi="Cascadia Mono" w:eastAsia="Cascadia Mono"/>
+          <w:color w:val="000000"/>
+          <w:sz w:val="19"/>
+          <w:szCs w:val="24"/>
+          <w:highlight w:val="white"/>
+        </w:rPr>
+      </w:pPr>
+      <w:r>
+        <w:rPr>
+          <w:rFonts w:hint="default" w:ascii="Cascadia Mono" w:hAnsi="Cascadia Mono" w:eastAsia="Cascadia Mono"/>
+          <w:color w:val="000000"/>
+          <w:sz w:val="19"/>
+          <w:szCs w:val="24"/>
+          <w:highlight w:val="white"/>
+        </w:rPr>
+        <w:t xml:space="preserve">        </w:t>
+      </w:r>
+      <w:r>
+        <w:rPr>
+          <w:rFonts w:hint="default" w:ascii="Cascadia Mono" w:hAnsi="Cascadia Mono" w:eastAsia="Cascadia Mono"/>
+          <w:color w:val="008000"/>
+          <w:sz w:val="19"/>
+          <w:szCs w:val="24"/>
+          <w:highlight w:val="white"/>
+        </w:rPr>
+        <w:t>//PESSOA LOGA UMA VEZ, PERMANECE LOGADA</w:t>
+      </w:r>
+    </w:p>
+    <w:p>
+      <w:pPr>
+        <w:spacing w:beforeLines="0" w:afterLines="0"/>
+        <w:jc w:val="left"/>
+        <w:rPr>
+          <w:rFonts w:hint="default" w:ascii="Cascadia Mono" w:hAnsi="Cascadia Mono" w:eastAsia="Cascadia Mono"/>
+          <w:color w:val="000000"/>
+          <w:sz w:val="19"/>
+          <w:szCs w:val="24"/>
+          <w:highlight w:val="white"/>
+        </w:rPr>
+      </w:pPr>
+      <w:r>
+        <w:rPr>
+          <w:rFonts w:hint="default" w:ascii="Cascadia Mono" w:hAnsi="Cascadia Mono" w:eastAsia="Cascadia Mono"/>
+          <w:color w:val="000000"/>
+          <w:sz w:val="19"/>
+          <w:szCs w:val="24"/>
+          <w:highlight w:val="white"/>
+        </w:rPr>
+        <w:t xml:space="preserve">        </w:t>
+      </w:r>
+      <w:r>
+        <w:rPr>
+          <w:rFonts w:hint="default" w:ascii="Cascadia Mono" w:hAnsi="Cascadia Mono" w:eastAsia="Cascadia Mono"/>
+          <w:color w:val="0000FF"/>
+          <w:sz w:val="19"/>
+          <w:szCs w:val="24"/>
+          <w:highlight w:val="white"/>
+        </w:rPr>
+        <w:t>protected</w:t>
+      </w:r>
+      <w:r>
+        <w:rPr>
+          <w:rFonts w:hint="default" w:ascii="Cascadia Mono" w:hAnsi="Cascadia Mono" w:eastAsia="Cascadia Mono"/>
+          <w:color w:val="000000"/>
+          <w:sz w:val="19"/>
+          <w:szCs w:val="24"/>
+          <w:highlight w:val="white"/>
+        </w:rPr>
+        <w:t xml:space="preserve"> </w:t>
+      </w:r>
+      <w:r>
+        <w:rPr>
+          <w:rFonts w:hint="default" w:ascii="Cascadia Mono" w:hAnsi="Cascadia Mono" w:eastAsia="Cascadia Mono"/>
+          <w:color w:val="0000FF"/>
+          <w:sz w:val="19"/>
+          <w:szCs w:val="24"/>
+          <w:highlight w:val="white"/>
+        </w:rPr>
+        <w:t>override</w:t>
+      </w:r>
+      <w:r>
+        <w:rPr>
+          <w:rFonts w:hint="default" w:ascii="Cascadia Mono" w:hAnsi="Cascadia Mono" w:eastAsia="Cascadia Mono"/>
+          <w:color w:val="000000"/>
+          <w:sz w:val="19"/>
+          <w:szCs w:val="24"/>
+          <w:highlight w:val="white"/>
+        </w:rPr>
+        <w:t xml:space="preserve"> </w:t>
+      </w:r>
+      <w:r>
+        <w:rPr>
+          <w:rFonts w:hint="default" w:ascii="Cascadia Mono" w:hAnsi="Cascadia Mono" w:eastAsia="Cascadia Mono"/>
+          <w:color w:val="2B91AF"/>
+          <w:sz w:val="19"/>
+          <w:szCs w:val="24"/>
+          <w:highlight w:val="white"/>
+        </w:rPr>
+        <w:t>Task</w:t>
+      </w:r>
+      <w:r>
+        <w:rPr>
+          <w:rFonts w:hint="default" w:ascii="Cascadia Mono" w:hAnsi="Cascadia Mono" w:eastAsia="Cascadia Mono"/>
+          <w:color w:val="000000"/>
+          <w:sz w:val="19"/>
+          <w:szCs w:val="24"/>
+          <w:highlight w:val="white"/>
+        </w:rPr>
+        <w:t>&lt;</w:t>
+      </w:r>
+      <w:r>
+        <w:rPr>
+          <w:rFonts w:hint="default" w:ascii="Cascadia Mono" w:hAnsi="Cascadia Mono" w:eastAsia="Cascadia Mono"/>
+          <w:color w:val="2B91AF"/>
+          <w:sz w:val="19"/>
+          <w:szCs w:val="24"/>
+          <w:highlight w:val="white"/>
+        </w:rPr>
+        <w:t>HttpResponseMessage</w:t>
+      </w:r>
+      <w:r>
+        <w:rPr>
+          <w:rFonts w:hint="default" w:ascii="Cascadia Mono" w:hAnsi="Cascadia Mono" w:eastAsia="Cascadia Mono"/>
+          <w:color w:val="000000"/>
+          <w:sz w:val="19"/>
+          <w:szCs w:val="24"/>
+          <w:highlight w:val="white"/>
+        </w:rPr>
+        <w:t>&gt; SendAsync(</w:t>
+      </w:r>
+      <w:r>
+        <w:rPr>
+          <w:rFonts w:hint="default" w:ascii="Cascadia Mono" w:hAnsi="Cascadia Mono" w:eastAsia="Cascadia Mono"/>
+          <w:color w:val="2B91AF"/>
+          <w:sz w:val="19"/>
+          <w:szCs w:val="24"/>
+          <w:highlight w:val="white"/>
+        </w:rPr>
+        <w:t>HttpRequestMessage</w:t>
+      </w:r>
+      <w:r>
+        <w:rPr>
+          <w:rFonts w:hint="default" w:ascii="Cascadia Mono" w:hAnsi="Cascadia Mono" w:eastAsia="Cascadia Mono"/>
+          <w:color w:val="000000"/>
+          <w:sz w:val="19"/>
+          <w:szCs w:val="24"/>
+          <w:highlight w:val="white"/>
+        </w:rPr>
+        <w:t xml:space="preserve"> request, </w:t>
+      </w:r>
+      <w:r>
+        <w:rPr>
+          <w:rFonts w:hint="default" w:ascii="Cascadia Mono" w:hAnsi="Cascadia Mono" w:eastAsia="Cascadia Mono"/>
+          <w:color w:val="2B91AF"/>
+          <w:sz w:val="19"/>
+          <w:szCs w:val="24"/>
+          <w:highlight w:val="white"/>
+        </w:rPr>
+        <w:t>CancellationToken</w:t>
+      </w:r>
+      <w:r>
+        <w:rPr>
+          <w:rFonts w:hint="default" w:ascii="Cascadia Mono" w:hAnsi="Cascadia Mono" w:eastAsia="Cascadia Mono"/>
+          <w:color w:val="000000"/>
+          <w:sz w:val="19"/>
+          <w:szCs w:val="24"/>
+          <w:highlight w:val="white"/>
+        </w:rPr>
+        <w:t xml:space="preserve"> cancellationToken)</w:t>
+      </w:r>
+    </w:p>
+    <w:p>
+      <w:pPr>
+        <w:spacing w:beforeLines="0" w:afterLines="0"/>
+        <w:jc w:val="left"/>
+        <w:rPr>
+          <w:rFonts w:hint="default" w:ascii="Cascadia Mono" w:hAnsi="Cascadia Mono" w:eastAsia="Cascadia Mono"/>
+          <w:color w:val="000000"/>
+          <w:sz w:val="19"/>
+          <w:szCs w:val="24"/>
+          <w:highlight w:val="white"/>
+        </w:rPr>
+      </w:pPr>
+      <w:r>
+        <w:rPr>
+          <w:rFonts w:hint="default" w:ascii="Cascadia Mono" w:hAnsi="Cascadia Mono" w:eastAsia="Cascadia Mono"/>
+          <w:color w:val="000000"/>
+          <w:sz w:val="19"/>
+          <w:szCs w:val="24"/>
+          <w:highlight w:val="white"/>
+        </w:rPr>
+        <w:t xml:space="preserve">        {</w:t>
+      </w:r>
+    </w:p>
+    <w:p>
+      <w:pPr>
+        <w:spacing w:beforeLines="0" w:afterLines="0"/>
+        <w:jc w:val="left"/>
+        <w:rPr>
+          <w:rFonts w:hint="default" w:ascii="Cascadia Mono" w:hAnsi="Cascadia Mono" w:eastAsia="Cascadia Mono"/>
+          <w:color w:val="000000"/>
+          <w:sz w:val="19"/>
+          <w:szCs w:val="24"/>
+          <w:highlight w:val="white"/>
+        </w:rPr>
+      </w:pPr>
+      <w:r>
+        <w:rPr>
+          <w:rFonts w:hint="default" w:ascii="Cascadia Mono" w:hAnsi="Cascadia Mono" w:eastAsia="Cascadia Mono"/>
+          <w:color w:val="000000"/>
+          <w:sz w:val="19"/>
+          <w:szCs w:val="24"/>
+          <w:highlight w:val="white"/>
+        </w:rPr>
+        <w:t xml:space="preserve">            request.SetBrowserRequestCredentials(</w:t>
+      </w:r>
+      <w:r>
+        <w:rPr>
+          <w:rFonts w:hint="default" w:ascii="Cascadia Mono" w:hAnsi="Cascadia Mono" w:eastAsia="Cascadia Mono"/>
+          <w:color w:val="2B91AF"/>
+          <w:sz w:val="19"/>
+          <w:szCs w:val="24"/>
+          <w:highlight w:val="white"/>
+        </w:rPr>
+        <w:t>BrowserRequestCredentials</w:t>
+      </w:r>
+      <w:r>
+        <w:rPr>
+          <w:rFonts w:hint="default" w:ascii="Cascadia Mono" w:hAnsi="Cascadia Mono" w:eastAsia="Cascadia Mono"/>
+          <w:color w:val="000000"/>
+          <w:sz w:val="19"/>
+          <w:szCs w:val="24"/>
+          <w:highlight w:val="white"/>
+        </w:rPr>
+        <w:t>.Include);</w:t>
+      </w:r>
+    </w:p>
+    <w:p>
+      <w:pPr>
+        <w:spacing w:beforeLines="0" w:afterLines="0"/>
+        <w:jc w:val="left"/>
+        <w:rPr>
+          <w:rFonts w:hint="default" w:ascii="Cascadia Mono" w:hAnsi="Cascadia Mono" w:eastAsia="Cascadia Mono"/>
+          <w:color w:val="000000"/>
+          <w:sz w:val="19"/>
+          <w:szCs w:val="24"/>
+          <w:highlight w:val="white"/>
+        </w:rPr>
+      </w:pPr>
+      <w:r>
+        <w:rPr>
+          <w:rFonts w:hint="default" w:ascii="Cascadia Mono" w:hAnsi="Cascadia Mono" w:eastAsia="Cascadia Mono"/>
+          <w:color w:val="000000"/>
+          <w:sz w:val="19"/>
+          <w:szCs w:val="24"/>
+          <w:highlight w:val="white"/>
+        </w:rPr>
+        <w:t xml:space="preserve">            </w:t>
+      </w:r>
+      <w:r>
+        <w:rPr>
+          <w:rFonts w:hint="default" w:ascii="Cascadia Mono" w:hAnsi="Cascadia Mono" w:eastAsia="Cascadia Mono"/>
+          <w:color w:val="0000FF"/>
+          <w:sz w:val="19"/>
+          <w:szCs w:val="24"/>
+          <w:highlight w:val="white"/>
+        </w:rPr>
+        <w:t>return</w:t>
+      </w:r>
+      <w:r>
+        <w:rPr>
+          <w:rFonts w:hint="default" w:ascii="Cascadia Mono" w:hAnsi="Cascadia Mono" w:eastAsia="Cascadia Mono"/>
+          <w:color w:val="000000"/>
+          <w:sz w:val="19"/>
+          <w:szCs w:val="24"/>
+          <w:highlight w:val="white"/>
+        </w:rPr>
+        <w:t xml:space="preserve"> </w:t>
+      </w:r>
+      <w:r>
+        <w:rPr>
+          <w:rFonts w:hint="default" w:ascii="Cascadia Mono" w:hAnsi="Cascadia Mono" w:eastAsia="Cascadia Mono"/>
+          <w:color w:val="0000FF"/>
+          <w:sz w:val="19"/>
+          <w:szCs w:val="24"/>
+          <w:highlight w:val="white"/>
+        </w:rPr>
+        <w:t>base</w:t>
+      </w:r>
+      <w:r>
+        <w:rPr>
+          <w:rFonts w:hint="default" w:ascii="Cascadia Mono" w:hAnsi="Cascadia Mono" w:eastAsia="Cascadia Mono"/>
+          <w:color w:val="000000"/>
+          <w:sz w:val="19"/>
+          <w:szCs w:val="24"/>
+          <w:highlight w:val="white"/>
+        </w:rPr>
+        <w:t>.SendAsync(request, cancellationToken);</w:t>
+      </w:r>
+    </w:p>
+    <w:p>
+      <w:pPr>
+        <w:spacing w:beforeLines="0" w:afterLines="0"/>
+        <w:jc w:val="left"/>
+        <w:rPr>
+          <w:rFonts w:hint="default" w:ascii="Cascadia Mono" w:hAnsi="Cascadia Mono" w:eastAsia="Cascadia Mono"/>
+          <w:color w:val="000000"/>
+          <w:sz w:val="19"/>
+          <w:szCs w:val="24"/>
+          <w:highlight w:val="white"/>
+        </w:rPr>
+      </w:pPr>
+      <w:r>
+        <w:rPr>
+          <w:rFonts w:hint="default" w:ascii="Cascadia Mono" w:hAnsi="Cascadia Mono" w:eastAsia="Cascadia Mono"/>
+          <w:color w:val="000000"/>
+          <w:sz w:val="19"/>
+          <w:szCs w:val="24"/>
+          <w:highlight w:val="white"/>
+        </w:rPr>
+        <w:t xml:space="preserve">        }</w:t>
+      </w:r>
+    </w:p>
+    <w:p>
+      <w:pPr>
+        <w:spacing w:beforeLines="0" w:afterLines="0"/>
+        <w:jc w:val="left"/>
+        <w:rPr>
+          <w:rFonts w:hint="default" w:ascii="Cascadia Mono" w:hAnsi="Cascadia Mono" w:eastAsia="Cascadia Mono"/>
+          <w:color w:val="000000"/>
+          <w:sz w:val="19"/>
+          <w:szCs w:val="24"/>
+          <w:highlight w:val="white"/>
+        </w:rPr>
+      </w:pPr>
+      <w:r>
+        <w:rPr>
+          <w:rFonts w:hint="default" w:ascii="Cascadia Mono" w:hAnsi="Cascadia Mono" w:eastAsia="Cascadia Mono"/>
+          <w:color w:val="000000"/>
+          <w:sz w:val="19"/>
+          <w:szCs w:val="24"/>
+          <w:highlight w:val="white"/>
+        </w:rPr>
+        <w:t xml:space="preserve">    }</w:t>
+      </w:r>
+    </w:p>
+    <w:p>
+      <w:pPr>
+        <w:ind w:left="0" w:leftChars="0" w:firstLine="0" w:firstLineChars="0"/>
+        <w:rPr>
+          <w:rFonts w:hint="default" w:ascii="Cascadia Mono" w:hAnsi="Cascadia Mono" w:cs="Cascadia Mono"/>
+          <w:sz w:val="24"/>
+          <w:szCs w:val="24"/>
+          <w:lang w:val="pt-BR"/>
+        </w:rPr>
+      </w:pPr>
+      <w:r>
+        <w:rPr>
+          <w:rFonts w:hint="default" w:ascii="Cascadia Mono" w:hAnsi="Cascadia Mono" w:eastAsia="Cascadia Mono"/>
+          <w:color w:val="000000"/>
+          <w:sz w:val="19"/>
+          <w:szCs w:val="24"/>
+          <w:highlight w:val="white"/>
+        </w:rPr>
+        <w:t>}</w:t>
+      </w:r>
+    </w:p>
+    <w:p>
+      <w:pPr>
+        <w:ind w:left="0" w:leftChars="0" w:firstLine="0" w:firstLineChars="0"/>
+        <w:rPr>
+          <w:rFonts w:hint="default" w:ascii="Cascadia Mono" w:hAnsi="Cascadia Mono" w:cs="Cascadia Mono"/>
+          <w:sz w:val="24"/>
+          <w:szCs w:val="24"/>
+          <w:lang w:val="pt-BR"/>
+        </w:rPr>
+      </w:pPr>
+    </w:p>
+    <w:p>
+      <w:pPr>
+        <w:ind w:left="0" w:leftChars="0" w:firstLine="0" w:firstLineChars="0"/>
+        <w:rPr>
+          <w:rFonts w:hint="default" w:ascii="Cascadia Mono" w:hAnsi="Cascadia Mono" w:cs="Cascadia Mono"/>
+          <w:sz w:val="24"/>
+          <w:szCs w:val="24"/>
+          <w:lang w:val="pt-BR"/>
+        </w:rPr>
+      </w:pPr>
+    </w:p>
+    <w:p>
+      <w:pPr>
+        <w:ind w:left="0" w:leftChars="0" w:firstLine="0" w:firstLineChars="0"/>
+        <w:rPr>
+          <w:rFonts w:hint="default" w:ascii="Cascadia Mono" w:hAnsi="Cascadia Mono" w:cs="Cascadia Mono"/>
+          <w:sz w:val="24"/>
+          <w:szCs w:val="24"/>
+          <w:lang w:val="pt-BR"/>
+        </w:rPr>
+      </w:pPr>
+      <w:r>
+        <w:rPr>
+          <w:rFonts w:hint="default" w:ascii="Cascadia Mono" w:hAnsi="Cascadia Mono" w:cs="Cascadia Mono"/>
+          <w:sz w:val="24"/>
+          <w:szCs w:val="24"/>
+          <w:lang w:val="pt-BR"/>
+        </w:rPr>
+        <w:t>Program.cs</w:t>
+      </w:r>
+    </w:p>
+    <w:p>
+      <w:pPr>
+        <w:spacing w:beforeLines="0" w:afterLines="0"/>
+        <w:jc w:val="left"/>
+        <w:rPr>
+          <w:rFonts w:hint="default" w:ascii="Cascadia Mono" w:hAnsi="Cascadia Mono" w:eastAsia="Cascadia Mono"/>
+          <w:color w:val="000000"/>
+          <w:sz w:val="19"/>
+          <w:szCs w:val="24"/>
+          <w:highlight w:val="white"/>
+        </w:rPr>
+      </w:pPr>
+      <w:r>
+        <w:rPr>
+          <w:rFonts w:hint="default" w:ascii="Cascadia Mono" w:hAnsi="Cascadia Mono" w:eastAsia="Cascadia Mono"/>
+          <w:color w:val="000000"/>
+          <w:sz w:val="19"/>
+          <w:szCs w:val="24"/>
+          <w:highlight w:val="white"/>
+        </w:rPr>
+        <w:t>builder.Services.AddScoped&lt;</w:t>
+      </w:r>
+      <w:r>
+        <w:rPr>
+          <w:rFonts w:hint="default" w:ascii="Cascadia Mono" w:hAnsi="Cascadia Mono" w:eastAsia="Cascadia Mono"/>
+          <w:color w:val="2B91AF"/>
+          <w:sz w:val="19"/>
+          <w:szCs w:val="24"/>
+          <w:highlight w:val="white"/>
+        </w:rPr>
+        <w:t>CookieHandler</w:t>
+      </w:r>
+      <w:r>
+        <w:rPr>
+          <w:rFonts w:hint="default" w:ascii="Cascadia Mono" w:hAnsi="Cascadia Mono" w:eastAsia="Cascadia Mono"/>
+          <w:color w:val="000000"/>
+          <w:sz w:val="19"/>
+          <w:szCs w:val="24"/>
+          <w:highlight w:val="white"/>
+        </w:rPr>
+        <w:t>&gt;();</w:t>
+      </w:r>
+    </w:p>
+    <w:p>
+      <w:pPr>
+        <w:spacing w:beforeLines="0" w:afterLines="0"/>
+        <w:jc w:val="left"/>
+        <w:rPr>
+          <w:rFonts w:hint="default" w:ascii="Cascadia Mono" w:hAnsi="Cascadia Mono" w:eastAsia="Cascadia Mono"/>
+          <w:color w:val="000000"/>
+          <w:sz w:val="19"/>
+          <w:szCs w:val="24"/>
+          <w:highlight w:val="white"/>
+          <w:lang w:val="pt-BR"/>
+        </w:rPr>
+      </w:pPr>
+      <w:r>
+        <w:rPr>
+          <w:rFonts w:hint="default" w:ascii="Cascadia Mono" w:hAnsi="Cascadia Mono" w:eastAsia="Cascadia Mono"/>
+          <w:color w:val="000000"/>
+          <w:sz w:val="19"/>
+          <w:szCs w:val="24"/>
+          <w:highlight w:val="white"/>
+          <w:lang w:val="pt-BR"/>
+        </w:rPr>
+        <w:t>.</w:t>
+      </w:r>
+    </w:p>
+    <w:p>
+      <w:pPr>
+        <w:spacing w:beforeLines="0" w:afterLines="0"/>
+        <w:jc w:val="left"/>
+        <w:rPr>
+          <w:rFonts w:hint="default" w:ascii="Cascadia Mono" w:hAnsi="Cascadia Mono" w:eastAsia="Cascadia Mono"/>
+          <w:color w:val="000000"/>
+          <w:sz w:val="19"/>
+          <w:szCs w:val="24"/>
+          <w:highlight w:val="white"/>
+          <w:lang w:val="pt-BR"/>
+        </w:rPr>
+      </w:pPr>
+      <w:r>
+        <w:rPr>
+          <w:rFonts w:hint="default" w:ascii="Cascadia Mono" w:hAnsi="Cascadia Mono" w:eastAsia="Cascadia Mono"/>
+          <w:color w:val="000000"/>
+          <w:sz w:val="19"/>
+          <w:szCs w:val="24"/>
+          <w:highlight w:val="white"/>
+          <w:lang w:val="pt-BR"/>
+        </w:rPr>
+        <w:t>.</w:t>
+      </w:r>
+    </w:p>
+    <w:p>
+      <w:pPr>
+        <w:spacing w:beforeLines="0" w:afterLines="0"/>
+        <w:jc w:val="left"/>
+        <w:rPr>
+          <w:rFonts w:hint="default" w:ascii="Cascadia Mono" w:hAnsi="Cascadia Mono" w:eastAsia="Cascadia Mono"/>
+          <w:color w:val="000000"/>
+          <w:sz w:val="19"/>
+          <w:szCs w:val="24"/>
+          <w:highlight w:val="white"/>
+        </w:rPr>
+      </w:pPr>
+      <w:r>
+        <w:rPr>
+          <w:rFonts w:hint="default" w:ascii="Cascadia Mono" w:hAnsi="Cascadia Mono" w:eastAsia="Cascadia Mono"/>
+          <w:color w:val="008000"/>
+          <w:sz w:val="19"/>
+          <w:szCs w:val="24"/>
+          <w:highlight w:val="white"/>
+        </w:rPr>
+        <w:t>//CONFIGURANDO CLIENTE HTTP CHAMADO API</w:t>
+      </w:r>
+    </w:p>
+    <w:p>
+      <w:pPr>
+        <w:spacing w:beforeLines="0" w:afterLines="0"/>
+        <w:jc w:val="left"/>
+        <w:rPr>
+          <w:rFonts w:hint="default" w:ascii="Cascadia Mono" w:hAnsi="Cascadia Mono" w:eastAsia="Cascadia Mono"/>
+          <w:color w:val="000000"/>
+          <w:sz w:val="19"/>
+          <w:szCs w:val="24"/>
+          <w:highlight w:val="white"/>
+        </w:rPr>
+      </w:pPr>
+      <w:r>
+        <w:rPr>
+          <w:rFonts w:hint="default" w:ascii="Cascadia Mono" w:hAnsi="Cascadia Mono" w:eastAsia="Cascadia Mono"/>
+          <w:color w:val="000000"/>
+          <w:sz w:val="19"/>
+          <w:szCs w:val="24"/>
+          <w:highlight w:val="white"/>
+        </w:rPr>
+        <w:t>builder.Services.AddHttpClient(</w:t>
+      </w:r>
+      <w:r>
+        <w:rPr>
+          <w:rFonts w:hint="default" w:ascii="Cascadia Mono" w:hAnsi="Cascadia Mono" w:eastAsia="Cascadia Mono"/>
+          <w:color w:val="A31515"/>
+          <w:sz w:val="19"/>
+          <w:szCs w:val="24"/>
+          <w:highlight w:val="white"/>
+        </w:rPr>
+        <w:t>"API"</w:t>
+      </w:r>
+      <w:r>
+        <w:rPr>
+          <w:rFonts w:hint="default" w:ascii="Cascadia Mono" w:hAnsi="Cascadia Mono" w:eastAsia="Cascadia Mono"/>
+          <w:color w:val="000000"/>
+          <w:sz w:val="19"/>
+          <w:szCs w:val="24"/>
+          <w:highlight w:val="white"/>
+        </w:rPr>
+        <w:t>,client =&gt; {</w:t>
+      </w:r>
+    </w:p>
+    <w:p>
+      <w:pPr>
+        <w:spacing w:beforeLines="0" w:afterLines="0"/>
+        <w:jc w:val="left"/>
+        <w:rPr>
+          <w:rFonts w:hint="default" w:ascii="Cascadia Mono" w:hAnsi="Cascadia Mono" w:eastAsia="Cascadia Mono"/>
+          <w:color w:val="000000"/>
+          <w:sz w:val="19"/>
+          <w:szCs w:val="24"/>
+          <w:highlight w:val="white"/>
+        </w:rPr>
+      </w:pPr>
+      <w:r>
+        <w:rPr>
+          <w:rFonts w:hint="default" w:ascii="Cascadia Mono" w:hAnsi="Cascadia Mono" w:eastAsia="Cascadia Mono"/>
+          <w:color w:val="000000"/>
+          <w:sz w:val="19"/>
+          <w:szCs w:val="24"/>
+          <w:highlight w:val="white"/>
+        </w:rPr>
+        <w:t xml:space="preserve">    client.BaseAddress = </w:t>
+      </w:r>
+      <w:r>
+        <w:rPr>
+          <w:rFonts w:hint="default" w:ascii="Cascadia Mono" w:hAnsi="Cascadia Mono" w:eastAsia="Cascadia Mono"/>
+          <w:color w:val="0000FF"/>
+          <w:sz w:val="19"/>
+          <w:szCs w:val="24"/>
+          <w:highlight w:val="white"/>
+        </w:rPr>
+        <w:t>new</w:t>
+      </w:r>
+      <w:r>
+        <w:rPr>
+          <w:rFonts w:hint="default" w:ascii="Cascadia Mono" w:hAnsi="Cascadia Mono" w:eastAsia="Cascadia Mono"/>
+          <w:color w:val="000000"/>
+          <w:sz w:val="19"/>
+          <w:szCs w:val="24"/>
+          <w:highlight w:val="white"/>
+        </w:rPr>
+        <w:t xml:space="preserve"> </w:t>
+      </w:r>
+      <w:r>
+        <w:rPr>
+          <w:rFonts w:hint="default" w:ascii="Cascadia Mono" w:hAnsi="Cascadia Mono" w:eastAsia="Cascadia Mono"/>
+          <w:color w:val="2B91AF"/>
+          <w:sz w:val="19"/>
+          <w:szCs w:val="24"/>
+          <w:highlight w:val="white"/>
+        </w:rPr>
+        <w:t>Uri</w:t>
+      </w:r>
+      <w:r>
+        <w:rPr>
+          <w:rFonts w:hint="default" w:ascii="Cascadia Mono" w:hAnsi="Cascadia Mono" w:eastAsia="Cascadia Mono"/>
+          <w:color w:val="000000"/>
+          <w:sz w:val="19"/>
+          <w:szCs w:val="24"/>
+          <w:highlight w:val="white"/>
+        </w:rPr>
+        <w:t>(builder.Configuration[</w:t>
+      </w:r>
+      <w:r>
+        <w:rPr>
+          <w:rFonts w:hint="default" w:ascii="Cascadia Mono" w:hAnsi="Cascadia Mono" w:eastAsia="Cascadia Mono"/>
+          <w:color w:val="A31515"/>
+          <w:sz w:val="19"/>
+          <w:szCs w:val="24"/>
+          <w:highlight w:val="white"/>
+        </w:rPr>
+        <w:t>"APIServer:Url"</w:t>
+      </w:r>
+      <w:r>
+        <w:rPr>
+          <w:rFonts w:hint="default" w:ascii="Cascadia Mono" w:hAnsi="Cascadia Mono" w:eastAsia="Cascadia Mono"/>
+          <w:color w:val="000000"/>
+          <w:sz w:val="19"/>
+          <w:szCs w:val="24"/>
+          <w:highlight w:val="white"/>
+        </w:rPr>
+        <w:t>]!);</w:t>
+      </w:r>
+    </w:p>
+    <w:p>
+      <w:pPr>
+        <w:spacing w:beforeLines="0" w:afterLines="0"/>
+        <w:jc w:val="left"/>
+        <w:rPr>
+          <w:rFonts w:hint="default" w:ascii="Cascadia Mono" w:hAnsi="Cascadia Mono" w:eastAsia="Cascadia Mono"/>
+          <w:color w:val="000000"/>
+          <w:sz w:val="19"/>
+          <w:szCs w:val="24"/>
+          <w:highlight w:val="white"/>
+        </w:rPr>
+      </w:pPr>
+      <w:r>
+        <w:rPr>
+          <w:rFonts w:hint="default" w:ascii="Cascadia Mono" w:hAnsi="Cascadia Mono" w:eastAsia="Cascadia Mono"/>
+          <w:color w:val="000000"/>
+          <w:sz w:val="19"/>
+          <w:szCs w:val="24"/>
+          <w:highlight w:val="white"/>
+        </w:rPr>
+        <w:t xml:space="preserve">    client.DefaultRequestHeaders.Add(</w:t>
+      </w:r>
+      <w:r>
+        <w:rPr>
+          <w:rFonts w:hint="default" w:ascii="Cascadia Mono" w:hAnsi="Cascadia Mono" w:eastAsia="Cascadia Mono"/>
+          <w:color w:val="A31515"/>
+          <w:sz w:val="19"/>
+          <w:szCs w:val="24"/>
+          <w:highlight w:val="white"/>
+        </w:rPr>
+        <w:t>"Accept"</w:t>
+      </w:r>
+      <w:r>
+        <w:rPr>
+          <w:rFonts w:hint="default" w:ascii="Cascadia Mono" w:hAnsi="Cascadia Mono" w:eastAsia="Cascadia Mono"/>
+          <w:color w:val="000000"/>
+          <w:sz w:val="19"/>
+          <w:szCs w:val="24"/>
+          <w:highlight w:val="white"/>
+        </w:rPr>
+        <w:t xml:space="preserve">, </w:t>
+      </w:r>
+      <w:r>
+        <w:rPr>
+          <w:rFonts w:hint="default" w:ascii="Cascadia Mono" w:hAnsi="Cascadia Mono" w:eastAsia="Cascadia Mono"/>
+          <w:color w:val="A31515"/>
+          <w:sz w:val="19"/>
+          <w:szCs w:val="24"/>
+          <w:highlight w:val="white"/>
+        </w:rPr>
+        <w:t>"application/json"</w:t>
+      </w:r>
+      <w:r>
+        <w:rPr>
+          <w:rFonts w:hint="default" w:ascii="Cascadia Mono" w:hAnsi="Cascadia Mono" w:eastAsia="Cascadia Mono"/>
+          <w:color w:val="000000"/>
+          <w:sz w:val="19"/>
+          <w:szCs w:val="24"/>
+          <w:highlight w:val="white"/>
+        </w:rPr>
+        <w:t>);</w:t>
+      </w:r>
+    </w:p>
+    <w:p>
+      <w:pPr>
+        <w:spacing w:beforeLines="0" w:afterLines="0"/>
+        <w:jc w:val="left"/>
+        <w:rPr>
+          <w:rFonts w:hint="default" w:ascii="Cascadia Mono" w:hAnsi="Cascadia Mono" w:eastAsia="Cascadia Mono"/>
+          <w:color w:val="000000"/>
+          <w:sz w:val="19"/>
+          <w:szCs w:val="24"/>
+          <w:highlight w:val="white"/>
+          <w:lang w:val="pt-BR"/>
+        </w:rPr>
+      </w:pPr>
+      <w:r>
+        <w:rPr>
+          <w:rFonts w:hint="default" w:ascii="Cascadia Mono" w:hAnsi="Cascadia Mono" w:eastAsia="Cascadia Mono"/>
+          <w:color w:val="000000"/>
+          <w:sz w:val="19"/>
+          <w:szCs w:val="24"/>
+          <w:highlight w:val="white"/>
+        </w:rPr>
+        <w:t>}).AddHttpMessageHandler&lt;</w:t>
+      </w:r>
+      <w:r>
+        <w:rPr>
+          <w:rFonts w:hint="default" w:ascii="Cascadia Mono" w:hAnsi="Cascadia Mono" w:eastAsia="Cascadia Mono"/>
+          <w:color w:val="2B91AF"/>
+          <w:sz w:val="19"/>
+          <w:szCs w:val="24"/>
+          <w:highlight w:val="white"/>
+        </w:rPr>
+        <w:t>CookieHandler</w:t>
+      </w:r>
+      <w:r>
+        <w:rPr>
+          <w:rFonts w:hint="default" w:ascii="Cascadia Mono" w:hAnsi="Cascadia Mono" w:eastAsia="Cascadia Mono"/>
+          <w:color w:val="000000"/>
+          <w:sz w:val="19"/>
+          <w:szCs w:val="24"/>
+          <w:highlight w:val="white"/>
+        </w:rPr>
+        <w:t>&gt;();</w:t>
+      </w:r>
+      <w:r>
+        <w:rPr>
+          <w:rFonts w:hint="default" w:ascii="Cascadia Mono" w:hAnsi="Cascadia Mono" w:eastAsia="Cascadia Mono"/>
+          <w:color w:val="008000"/>
+          <w:sz w:val="19"/>
+          <w:szCs w:val="24"/>
+          <w:highlight w:val="white"/>
+        </w:rPr>
+        <w:t>//CONFIGURAÇÃO DE COOKIE</w:t>
+      </w:r>
+    </w:p>
+    <w:p>
+      <w:pPr>
+        <w:ind w:left="0" w:leftChars="0" w:firstLine="0" w:firstLineChars="0"/>
+        <w:rPr>
+          <w:rFonts w:hint="default" w:ascii="Cascadia Mono" w:hAnsi="Cascadia Mono" w:cs="Cascadia Mono"/>
+          <w:sz w:val="24"/>
+          <w:szCs w:val="24"/>
+          <w:lang w:val="pt-BR"/>
+        </w:rPr>
+      </w:pPr>
+    </w:p>
+    <w:p>
+      <w:pPr>
+        <w:ind w:left="0" w:leftChars="0" w:firstLine="0" w:firstLineChars="0"/>
+        <w:rPr>
+          <w:rFonts w:hint="default" w:ascii="Cascadia Mono" w:hAnsi="Cascadia Mono" w:cs="Cascadia Mono"/>
+          <w:sz w:val="24"/>
+          <w:szCs w:val="24"/>
+          <w:lang w:val="pt-BR"/>
+        </w:rPr>
+      </w:pPr>
+      <w:r>
+        <w:rPr>
+          <w:rFonts w:hint="default" w:ascii="Cascadia Mono" w:hAnsi="Cascadia Mono" w:cs="Cascadia Mono"/>
+          <w:sz w:val="24"/>
+          <w:szCs w:val="24"/>
+          <w:lang w:val="pt-BR"/>
+        </w:rPr>
+        <w:t>Não deu certo! - Pelo Swagger, com o useCookie true funciona</w:t>
+      </w:r>
+    </w:p>
+    <w:p>
+      <w:pPr>
+        <w:ind w:left="0" w:leftChars="0" w:firstLine="0" w:firstLineChars="0"/>
+        <w:rPr>
+          <w:rFonts w:hint="default" w:ascii="Cascadia Mono" w:hAnsi="Cascadia Mono" w:cs="Cascadia Mono"/>
+          <w:sz w:val="24"/>
+          <w:szCs w:val="24"/>
+          <w:lang w:val="pt-BR"/>
+        </w:rPr>
+      </w:pPr>
+      <w:r>
+        <w:rPr>
+          <w:rFonts w:hint="default" w:ascii="Cascadia Mono" w:hAnsi="Cascadia Mono" w:cs="Cascadia Mono"/>
+          <w:sz w:val="24"/>
+          <w:szCs w:val="24"/>
+          <w:lang w:val="pt-BR"/>
+        </w:rPr>
+        <w:t>Pelo navegador, o cookie não aparece. Pq?</w:t>
+      </w:r>
       <w:bookmarkStart w:id="0" w:name="_GoBack"/>
       <w:bookmarkEnd w:id="0"/>
+    </w:p>
+    <w:p>
+      <w:pPr>
+        <w:ind w:left="0" w:leftChars="0" w:firstLine="0" w:firstLineChars="0"/>
+        <w:rPr>
+          <w:rFonts w:hint="default" w:ascii="Cascadia Mono" w:hAnsi="Cascadia Mono" w:cs="Cascadia Mono"/>
+          <w:b w:val="0"/>
+          <w:bCs w:val="0"/>
+          <w:sz w:val="24"/>
+          <w:szCs w:val="24"/>
+          <w:lang w:val="pt-BR"/>
+        </w:rPr>
+      </w:pPr>
+    </w:p>
+    <w:p>
+      <w:pPr>
+        <w:ind w:left="0" w:leftChars="0" w:firstLine="0" w:firstLineChars="0"/>
+        <w:rPr>
+          <w:rFonts w:hint="default" w:ascii="Cascadia Mono" w:hAnsi="Cascadia Mono" w:cs="Cascadia Mono"/>
+          <w:b w:val="0"/>
+          <w:bCs w:val="0"/>
+          <w:sz w:val="24"/>
+          <w:szCs w:val="24"/>
+          <w:lang w:val="pt-BR"/>
+        </w:rPr>
+      </w:pPr>
     </w:p>
     <w:p>
       <w:pPr>

</xml_diff>

<commit_message>
Avaliações de Artistas - modelo e migration
</commit_message>
<xml_diff>
--- a/Notes.docx
+++ b/Notes.docx
@@ -19763,7 +19763,7 @@
           <w:szCs w:val="24"/>
           <w:lang w:val="pt-BR"/>
         </w:rPr>
-        <w:t>Adição do atributo Authorized na página Pages/Artistas</w:t>
+        <w:t>Adição do atributo Authorize na página Pages/Artistas</w:t>
       </w:r>
     </w:p>
     <w:p>
@@ -22780,34 +22780,2475 @@
         </w:rPr>
         <w:t>Assim, a aplicação tem um uso mais prático e intuitivo.</w:t>
       </w:r>
+    </w:p>
+    <w:p>
+      <w:pPr>
+        <w:ind w:left="0" w:leftChars="0" w:firstLine="0" w:firstLineChars="0"/>
+        <w:rPr>
+          <w:rFonts w:hint="default" w:ascii="Cascadia Mono" w:hAnsi="Cascadia Mono" w:cs="Cascadia Mono"/>
+          <w:b w:val="0"/>
+          <w:bCs w:val="0"/>
+          <w:sz w:val="24"/>
+          <w:szCs w:val="24"/>
+          <w:lang w:val="pt-BR"/>
+        </w:rPr>
+      </w:pPr>
+    </w:p>
+    <w:p>
+      <w:pPr>
+        <w:ind w:left="0" w:leftChars="0" w:firstLine="0" w:firstLineChars="0"/>
+        <w:rPr>
+          <w:rFonts w:hint="default" w:ascii="Cascadia Mono" w:hAnsi="Cascadia Mono" w:cs="Cascadia Mono"/>
+          <w:b w:val="0"/>
+          <w:bCs w:val="0"/>
+          <w:sz w:val="24"/>
+          <w:szCs w:val="24"/>
+          <w:lang w:val="pt-BR"/>
+        </w:rPr>
+      </w:pPr>
+    </w:p>
+    <w:p>
+      <w:pPr>
+        <w:ind w:left="0" w:leftChars="0" w:firstLine="0" w:firstLineChars="0"/>
+        <w:rPr>
+          <w:rFonts w:hint="default" w:ascii="Cascadia Mono" w:hAnsi="Cascadia Mono" w:cs="Cascadia Mono"/>
+          <w:b/>
+          <w:bCs/>
+          <w:sz w:val="24"/>
+          <w:szCs w:val="24"/>
+          <w:lang w:val="pt-BR"/>
+        </w:rPr>
+      </w:pPr>
+      <w:r>
+        <w:rPr>
+          <w:rFonts w:hint="default" w:ascii="Cascadia Mono" w:hAnsi="Cascadia Mono" w:cs="Cascadia Mono"/>
+          <w:b/>
+          <w:bCs/>
+          <w:sz w:val="24"/>
+          <w:szCs w:val="24"/>
+          <w:lang w:val="pt-BR"/>
+        </w:rPr>
+        <w:t>SISTEMA DE AVALIAÇÃO DE ARTISTAS - MODELOS</w:t>
+      </w:r>
+    </w:p>
+    <w:p>
+      <w:pPr>
+        <w:ind w:left="0" w:leftChars="0" w:firstLine="0" w:firstLineChars="0"/>
+        <w:rPr>
+          <w:rFonts w:hint="default" w:ascii="Cascadia Mono" w:hAnsi="Cascadia Mono" w:cs="Cascadia Mono"/>
+          <w:b w:val="0"/>
+          <w:bCs w:val="0"/>
+          <w:sz w:val="24"/>
+          <w:szCs w:val="24"/>
+          <w:lang w:val="pt-BR"/>
+        </w:rPr>
+      </w:pPr>
+      <w:r>
+        <w:rPr>
+          <w:rFonts w:hint="default" w:ascii="Cascadia Mono" w:hAnsi="Cascadia Mono" w:cs="Cascadia Mono"/>
+          <w:b w:val="0"/>
+          <w:bCs w:val="0"/>
+          <w:sz w:val="24"/>
+          <w:szCs w:val="24"/>
+          <w:lang w:val="pt-BR"/>
+        </w:rPr>
+        <w:t>Para criar um sistema de avaliação dos artistas, primeiros criamos a classe AvaliacaoArtista no projeto ScreenSound.Modelos</w:t>
+      </w:r>
+    </w:p>
+    <w:p>
+      <w:pPr>
+        <w:ind w:left="0" w:leftChars="0" w:firstLine="0" w:firstLineChars="0"/>
+        <w:rPr>
+          <w:rFonts w:hint="default" w:ascii="Cascadia Mono" w:hAnsi="Cascadia Mono" w:cs="Cascadia Mono"/>
+          <w:b w:val="0"/>
+          <w:bCs w:val="0"/>
+          <w:sz w:val="24"/>
+          <w:szCs w:val="24"/>
+          <w:lang w:val="pt-BR"/>
+        </w:rPr>
+      </w:pPr>
+    </w:p>
+    <w:p>
+      <w:pPr>
+        <w:ind w:left="0" w:leftChars="0" w:firstLine="0" w:firstLineChars="0"/>
+        <w:rPr>
+          <w:rFonts w:hint="default" w:ascii="Cascadia Mono" w:hAnsi="Cascadia Mono" w:cs="Cascadia Mono"/>
+          <w:b w:val="0"/>
+          <w:bCs w:val="0"/>
+          <w:sz w:val="24"/>
+          <w:szCs w:val="24"/>
+          <w:lang w:val="pt-BR"/>
+        </w:rPr>
+      </w:pPr>
+      <w:r>
+        <w:rPr>
+          <w:rFonts w:hint="default" w:ascii="Cascadia Mono" w:hAnsi="Cascadia Mono" w:cs="Cascadia Mono"/>
+          <w:b w:val="0"/>
+          <w:bCs w:val="0"/>
+          <w:sz w:val="24"/>
+          <w:szCs w:val="24"/>
+          <w:lang w:val="pt-BR"/>
+        </w:rPr>
+        <w:t>ScreenSound.Shared.Modelos/Modelos/AvaliacaoArtista</w:t>
+      </w:r>
+    </w:p>
+    <w:p>
+      <w:pPr>
+        <w:spacing w:beforeLines="0" w:afterLines="0"/>
+        <w:jc w:val="left"/>
+        <w:rPr>
+          <w:rFonts w:hint="default" w:ascii="Cascadia Mono" w:hAnsi="Cascadia Mono" w:eastAsia="Cascadia Mono"/>
+          <w:color w:val="000000"/>
+          <w:sz w:val="19"/>
+          <w:szCs w:val="24"/>
+          <w:highlight w:val="white"/>
+        </w:rPr>
+      </w:pPr>
+      <w:r>
+        <w:rPr>
+          <w:rFonts w:hint="default" w:ascii="Cascadia Mono" w:hAnsi="Cascadia Mono" w:eastAsia="Cascadia Mono"/>
+          <w:color w:val="000000"/>
+          <w:sz w:val="19"/>
+          <w:szCs w:val="24"/>
+          <w:highlight w:val="white"/>
+        </w:rPr>
+        <w:t xml:space="preserve">    </w:t>
+      </w:r>
+      <w:r>
+        <w:rPr>
+          <w:rFonts w:hint="default" w:ascii="Cascadia Mono" w:hAnsi="Cascadia Mono" w:eastAsia="Cascadia Mono"/>
+          <w:color w:val="0000FF"/>
+          <w:sz w:val="19"/>
+          <w:szCs w:val="24"/>
+          <w:highlight w:val="white"/>
+        </w:rPr>
+        <w:t>public</w:t>
+      </w:r>
+      <w:r>
+        <w:rPr>
+          <w:rFonts w:hint="default" w:ascii="Cascadia Mono" w:hAnsi="Cascadia Mono" w:eastAsia="Cascadia Mono"/>
+          <w:color w:val="000000"/>
+          <w:sz w:val="19"/>
+          <w:szCs w:val="24"/>
+          <w:highlight w:val="white"/>
+        </w:rPr>
+        <w:t xml:space="preserve"> </w:t>
+      </w:r>
+      <w:r>
+        <w:rPr>
+          <w:rFonts w:hint="default" w:ascii="Cascadia Mono" w:hAnsi="Cascadia Mono" w:eastAsia="Cascadia Mono"/>
+          <w:color w:val="0000FF"/>
+          <w:sz w:val="19"/>
+          <w:szCs w:val="24"/>
+          <w:highlight w:val="white"/>
+        </w:rPr>
+        <w:t>class</w:t>
+      </w:r>
+      <w:r>
+        <w:rPr>
+          <w:rFonts w:hint="default" w:ascii="Cascadia Mono" w:hAnsi="Cascadia Mono" w:eastAsia="Cascadia Mono"/>
+          <w:color w:val="000000"/>
+          <w:sz w:val="19"/>
+          <w:szCs w:val="24"/>
+          <w:highlight w:val="white"/>
+        </w:rPr>
+        <w:t xml:space="preserve"> </w:t>
+      </w:r>
+      <w:r>
+        <w:rPr>
+          <w:rFonts w:hint="default" w:ascii="Cascadia Mono" w:hAnsi="Cascadia Mono" w:eastAsia="Cascadia Mono"/>
+          <w:color w:val="2B91AF"/>
+          <w:sz w:val="19"/>
+          <w:szCs w:val="24"/>
+          <w:highlight w:val="white"/>
+        </w:rPr>
+        <w:t>AvaliacaoArtista</w:t>
+      </w:r>
+    </w:p>
+    <w:p>
+      <w:pPr>
+        <w:spacing w:beforeLines="0" w:afterLines="0"/>
+        <w:jc w:val="left"/>
+        <w:rPr>
+          <w:rFonts w:hint="default" w:ascii="Cascadia Mono" w:hAnsi="Cascadia Mono" w:eastAsia="Cascadia Mono"/>
+          <w:color w:val="000000"/>
+          <w:sz w:val="19"/>
+          <w:szCs w:val="24"/>
+          <w:highlight w:val="white"/>
+        </w:rPr>
+      </w:pPr>
+      <w:r>
+        <w:rPr>
+          <w:rFonts w:hint="default" w:ascii="Cascadia Mono" w:hAnsi="Cascadia Mono" w:eastAsia="Cascadia Mono"/>
+          <w:color w:val="000000"/>
+          <w:sz w:val="19"/>
+          <w:szCs w:val="24"/>
+          <w:highlight w:val="white"/>
+        </w:rPr>
+        <w:t xml:space="preserve">    {</w:t>
+      </w:r>
+    </w:p>
+    <w:p>
+      <w:pPr>
+        <w:spacing w:beforeLines="0" w:afterLines="0"/>
+        <w:jc w:val="left"/>
+        <w:rPr>
+          <w:rFonts w:hint="default" w:ascii="Cascadia Mono" w:hAnsi="Cascadia Mono" w:eastAsia="Cascadia Mono"/>
+          <w:color w:val="000000"/>
+          <w:sz w:val="19"/>
+          <w:szCs w:val="24"/>
+          <w:highlight w:val="white"/>
+        </w:rPr>
+      </w:pPr>
+      <w:r>
+        <w:rPr>
+          <w:rFonts w:hint="default" w:ascii="Cascadia Mono" w:hAnsi="Cascadia Mono" w:eastAsia="Cascadia Mono"/>
+          <w:color w:val="000000"/>
+          <w:sz w:val="19"/>
+          <w:szCs w:val="24"/>
+          <w:highlight w:val="white"/>
+        </w:rPr>
+        <w:t xml:space="preserve">        </w:t>
+      </w:r>
+      <w:r>
+        <w:rPr>
+          <w:rFonts w:hint="default" w:ascii="Cascadia Mono" w:hAnsi="Cascadia Mono" w:eastAsia="Cascadia Mono"/>
+          <w:color w:val="008000"/>
+          <w:sz w:val="19"/>
+          <w:szCs w:val="24"/>
+          <w:highlight w:val="white"/>
+        </w:rPr>
+        <w:t>//PROPRIEDADES - CAMPOS</w:t>
+      </w:r>
+    </w:p>
+    <w:p>
+      <w:pPr>
+        <w:spacing w:beforeLines="0" w:afterLines="0"/>
+        <w:jc w:val="left"/>
+        <w:rPr>
+          <w:rFonts w:hint="default" w:ascii="Cascadia Mono" w:hAnsi="Cascadia Mono" w:eastAsia="Cascadia Mono"/>
+          <w:color w:val="000000"/>
+          <w:sz w:val="19"/>
+          <w:szCs w:val="24"/>
+          <w:highlight w:val="white"/>
+        </w:rPr>
+      </w:pPr>
+      <w:r>
+        <w:rPr>
+          <w:rFonts w:hint="default" w:ascii="Cascadia Mono" w:hAnsi="Cascadia Mono" w:eastAsia="Cascadia Mono"/>
+          <w:color w:val="000000"/>
+          <w:sz w:val="19"/>
+          <w:szCs w:val="24"/>
+          <w:highlight w:val="white"/>
+        </w:rPr>
+        <w:t xml:space="preserve">        </w:t>
+      </w:r>
+      <w:r>
+        <w:rPr>
+          <w:rFonts w:hint="default" w:ascii="Cascadia Mono" w:hAnsi="Cascadia Mono" w:eastAsia="Cascadia Mono"/>
+          <w:color w:val="0000FF"/>
+          <w:sz w:val="19"/>
+          <w:szCs w:val="24"/>
+          <w:highlight w:val="white"/>
+        </w:rPr>
+        <w:t>public</w:t>
+      </w:r>
+      <w:r>
+        <w:rPr>
+          <w:rFonts w:hint="default" w:ascii="Cascadia Mono" w:hAnsi="Cascadia Mono" w:eastAsia="Cascadia Mono"/>
+          <w:color w:val="000000"/>
+          <w:sz w:val="19"/>
+          <w:szCs w:val="24"/>
+          <w:highlight w:val="white"/>
+        </w:rPr>
+        <w:t xml:space="preserve"> </w:t>
+      </w:r>
+      <w:r>
+        <w:rPr>
+          <w:rFonts w:hint="default" w:ascii="Cascadia Mono" w:hAnsi="Cascadia Mono" w:eastAsia="Cascadia Mono"/>
+          <w:color w:val="0000FF"/>
+          <w:sz w:val="19"/>
+          <w:szCs w:val="24"/>
+          <w:highlight w:val="white"/>
+        </w:rPr>
+        <w:t>int</w:t>
+      </w:r>
+      <w:r>
+        <w:rPr>
+          <w:rFonts w:hint="default" w:ascii="Cascadia Mono" w:hAnsi="Cascadia Mono" w:eastAsia="Cascadia Mono"/>
+          <w:color w:val="000000"/>
+          <w:sz w:val="19"/>
+          <w:szCs w:val="24"/>
+          <w:highlight w:val="white"/>
+        </w:rPr>
+        <w:t xml:space="preserve"> ArtistaId { </w:t>
+      </w:r>
+      <w:r>
+        <w:rPr>
+          <w:rFonts w:hint="default" w:ascii="Cascadia Mono" w:hAnsi="Cascadia Mono" w:eastAsia="Cascadia Mono"/>
+          <w:color w:val="0000FF"/>
+          <w:sz w:val="19"/>
+          <w:szCs w:val="24"/>
+          <w:highlight w:val="white"/>
+        </w:rPr>
+        <w:t>get</w:t>
+      </w:r>
+      <w:r>
+        <w:rPr>
+          <w:rFonts w:hint="default" w:ascii="Cascadia Mono" w:hAnsi="Cascadia Mono" w:eastAsia="Cascadia Mono"/>
+          <w:color w:val="000000"/>
+          <w:sz w:val="19"/>
+          <w:szCs w:val="24"/>
+          <w:highlight w:val="white"/>
+        </w:rPr>
+        <w:t xml:space="preserve">; </w:t>
+      </w:r>
+      <w:r>
+        <w:rPr>
+          <w:rFonts w:hint="default" w:ascii="Cascadia Mono" w:hAnsi="Cascadia Mono" w:eastAsia="Cascadia Mono"/>
+          <w:color w:val="0000FF"/>
+          <w:sz w:val="19"/>
+          <w:szCs w:val="24"/>
+          <w:highlight w:val="white"/>
+        </w:rPr>
+        <w:t>set</w:t>
+      </w:r>
+      <w:r>
+        <w:rPr>
+          <w:rFonts w:hint="default" w:ascii="Cascadia Mono" w:hAnsi="Cascadia Mono" w:eastAsia="Cascadia Mono"/>
+          <w:color w:val="000000"/>
+          <w:sz w:val="19"/>
+          <w:szCs w:val="24"/>
+          <w:highlight w:val="white"/>
+        </w:rPr>
+        <w:t>; }</w:t>
+      </w:r>
+    </w:p>
+    <w:p>
+      <w:pPr>
+        <w:spacing w:beforeLines="0" w:afterLines="0"/>
+        <w:jc w:val="left"/>
+        <w:rPr>
+          <w:rFonts w:hint="default" w:ascii="Cascadia Mono" w:hAnsi="Cascadia Mono" w:eastAsia="Cascadia Mono"/>
+          <w:color w:val="000000"/>
+          <w:sz w:val="19"/>
+          <w:szCs w:val="24"/>
+          <w:highlight w:val="white"/>
+        </w:rPr>
+      </w:pPr>
+      <w:r>
+        <w:rPr>
+          <w:rFonts w:hint="default" w:ascii="Cascadia Mono" w:hAnsi="Cascadia Mono" w:eastAsia="Cascadia Mono"/>
+          <w:color w:val="000000"/>
+          <w:sz w:val="19"/>
+          <w:szCs w:val="24"/>
+          <w:highlight w:val="white"/>
+        </w:rPr>
+        <w:t xml:space="preserve">        </w:t>
+      </w:r>
+      <w:r>
+        <w:rPr>
+          <w:rFonts w:hint="default" w:ascii="Cascadia Mono" w:hAnsi="Cascadia Mono" w:eastAsia="Cascadia Mono"/>
+          <w:color w:val="0000FF"/>
+          <w:sz w:val="19"/>
+          <w:szCs w:val="24"/>
+          <w:highlight w:val="white"/>
+        </w:rPr>
+        <w:t>public</w:t>
+      </w:r>
+      <w:r>
+        <w:rPr>
+          <w:rFonts w:hint="default" w:ascii="Cascadia Mono" w:hAnsi="Cascadia Mono" w:eastAsia="Cascadia Mono"/>
+          <w:color w:val="000000"/>
+          <w:sz w:val="19"/>
+          <w:szCs w:val="24"/>
+          <w:highlight w:val="white"/>
+        </w:rPr>
+        <w:t xml:space="preserve"> </w:t>
+      </w:r>
+      <w:r>
+        <w:rPr>
+          <w:rFonts w:hint="default" w:ascii="Cascadia Mono" w:hAnsi="Cascadia Mono" w:eastAsia="Cascadia Mono"/>
+          <w:color w:val="0000FF"/>
+          <w:sz w:val="19"/>
+          <w:szCs w:val="24"/>
+          <w:highlight w:val="white"/>
+        </w:rPr>
+        <w:t>virtual</w:t>
+      </w:r>
+      <w:r>
+        <w:rPr>
+          <w:rFonts w:hint="default" w:ascii="Cascadia Mono" w:hAnsi="Cascadia Mono" w:eastAsia="Cascadia Mono"/>
+          <w:color w:val="000000"/>
+          <w:sz w:val="19"/>
+          <w:szCs w:val="24"/>
+          <w:highlight w:val="white"/>
+        </w:rPr>
+        <w:t xml:space="preserve"> </w:t>
+      </w:r>
+      <w:r>
+        <w:rPr>
+          <w:rFonts w:hint="default" w:ascii="Cascadia Mono" w:hAnsi="Cascadia Mono" w:eastAsia="Cascadia Mono"/>
+          <w:color w:val="2B91AF"/>
+          <w:sz w:val="19"/>
+          <w:szCs w:val="24"/>
+          <w:highlight w:val="white"/>
+        </w:rPr>
+        <w:t>Artista</w:t>
+      </w:r>
+      <w:r>
+        <w:rPr>
+          <w:rFonts w:hint="default" w:ascii="Cascadia Mono" w:hAnsi="Cascadia Mono" w:eastAsia="Cascadia Mono"/>
+          <w:color w:val="000000"/>
+          <w:sz w:val="19"/>
+          <w:szCs w:val="24"/>
+          <w:highlight w:val="white"/>
+        </w:rPr>
+        <w:t xml:space="preserve">? Artista { </w:t>
+      </w:r>
+      <w:r>
+        <w:rPr>
+          <w:rFonts w:hint="default" w:ascii="Cascadia Mono" w:hAnsi="Cascadia Mono" w:eastAsia="Cascadia Mono"/>
+          <w:color w:val="0000FF"/>
+          <w:sz w:val="19"/>
+          <w:szCs w:val="24"/>
+          <w:highlight w:val="white"/>
+        </w:rPr>
+        <w:t>get</w:t>
+      </w:r>
+      <w:r>
+        <w:rPr>
+          <w:rFonts w:hint="default" w:ascii="Cascadia Mono" w:hAnsi="Cascadia Mono" w:eastAsia="Cascadia Mono"/>
+          <w:color w:val="000000"/>
+          <w:sz w:val="19"/>
+          <w:szCs w:val="24"/>
+          <w:highlight w:val="white"/>
+        </w:rPr>
+        <w:t xml:space="preserve">; </w:t>
+      </w:r>
+      <w:r>
+        <w:rPr>
+          <w:rFonts w:hint="default" w:ascii="Cascadia Mono" w:hAnsi="Cascadia Mono" w:eastAsia="Cascadia Mono"/>
+          <w:color w:val="0000FF"/>
+          <w:sz w:val="19"/>
+          <w:szCs w:val="24"/>
+          <w:highlight w:val="white"/>
+        </w:rPr>
+        <w:t>set</w:t>
+      </w:r>
+      <w:r>
+        <w:rPr>
+          <w:rFonts w:hint="default" w:ascii="Cascadia Mono" w:hAnsi="Cascadia Mono" w:eastAsia="Cascadia Mono"/>
+          <w:color w:val="000000"/>
+          <w:sz w:val="19"/>
+          <w:szCs w:val="24"/>
+          <w:highlight w:val="white"/>
+        </w:rPr>
+        <w:t>; }</w:t>
+      </w:r>
+    </w:p>
+    <w:p>
+      <w:pPr>
+        <w:spacing w:beforeLines="0" w:afterLines="0"/>
+        <w:jc w:val="left"/>
+        <w:rPr>
+          <w:rFonts w:hint="default" w:ascii="Cascadia Mono" w:hAnsi="Cascadia Mono" w:eastAsia="Cascadia Mono"/>
+          <w:color w:val="000000"/>
+          <w:sz w:val="19"/>
+          <w:szCs w:val="24"/>
+          <w:highlight w:val="white"/>
+        </w:rPr>
+      </w:pPr>
+    </w:p>
+    <w:p>
+      <w:pPr>
+        <w:spacing w:beforeLines="0" w:afterLines="0"/>
+        <w:jc w:val="left"/>
+        <w:rPr>
+          <w:rFonts w:hint="default" w:ascii="Cascadia Mono" w:hAnsi="Cascadia Mono" w:eastAsia="Cascadia Mono"/>
+          <w:color w:val="000000"/>
+          <w:sz w:val="19"/>
+          <w:szCs w:val="24"/>
+          <w:highlight w:val="white"/>
+        </w:rPr>
+      </w:pPr>
+      <w:r>
+        <w:rPr>
+          <w:rFonts w:hint="default" w:ascii="Cascadia Mono" w:hAnsi="Cascadia Mono" w:eastAsia="Cascadia Mono"/>
+          <w:color w:val="000000"/>
+          <w:sz w:val="19"/>
+          <w:szCs w:val="24"/>
+          <w:highlight w:val="white"/>
+        </w:rPr>
+        <w:t xml:space="preserve">        </w:t>
+      </w:r>
+      <w:r>
+        <w:rPr>
+          <w:rFonts w:hint="default" w:ascii="Cascadia Mono" w:hAnsi="Cascadia Mono" w:eastAsia="Cascadia Mono"/>
+          <w:color w:val="008000"/>
+          <w:sz w:val="19"/>
+          <w:szCs w:val="24"/>
+          <w:highlight w:val="white"/>
+        </w:rPr>
+        <w:t>//RELAÇÃO COM PESSOA SEM REFERÊNCIA DIRETO AO OBJETO</w:t>
+      </w:r>
+    </w:p>
+    <w:p>
+      <w:pPr>
+        <w:spacing w:beforeLines="0" w:afterLines="0"/>
+        <w:jc w:val="left"/>
+        <w:rPr>
+          <w:rFonts w:hint="default" w:ascii="Cascadia Mono" w:hAnsi="Cascadia Mono" w:eastAsia="Cascadia Mono"/>
+          <w:color w:val="000000"/>
+          <w:sz w:val="19"/>
+          <w:szCs w:val="24"/>
+          <w:highlight w:val="white"/>
+        </w:rPr>
+      </w:pPr>
+      <w:r>
+        <w:rPr>
+          <w:rFonts w:hint="default" w:ascii="Cascadia Mono" w:hAnsi="Cascadia Mono" w:eastAsia="Cascadia Mono"/>
+          <w:color w:val="000000"/>
+          <w:sz w:val="19"/>
+          <w:szCs w:val="24"/>
+          <w:highlight w:val="white"/>
+        </w:rPr>
+        <w:t xml:space="preserve">        </w:t>
+      </w:r>
+      <w:r>
+        <w:rPr>
+          <w:rFonts w:hint="default" w:ascii="Cascadia Mono" w:hAnsi="Cascadia Mono" w:eastAsia="Cascadia Mono"/>
+          <w:color w:val="008000"/>
+          <w:sz w:val="19"/>
+          <w:szCs w:val="24"/>
+          <w:highlight w:val="white"/>
+        </w:rPr>
+        <w:t>//PARA NÃO CRIAR DEPENDÊNCIA ENTRE O PROJETO DE MODELOS</w:t>
+      </w:r>
+    </w:p>
+    <w:p>
+      <w:pPr>
+        <w:spacing w:beforeLines="0" w:afterLines="0"/>
+        <w:jc w:val="left"/>
+        <w:rPr>
+          <w:rFonts w:hint="default" w:ascii="Cascadia Mono" w:hAnsi="Cascadia Mono" w:eastAsia="Cascadia Mono"/>
+          <w:color w:val="000000"/>
+          <w:sz w:val="19"/>
+          <w:szCs w:val="24"/>
+          <w:highlight w:val="white"/>
+        </w:rPr>
+      </w:pPr>
+      <w:r>
+        <w:rPr>
+          <w:rFonts w:hint="default" w:ascii="Cascadia Mono" w:hAnsi="Cascadia Mono" w:eastAsia="Cascadia Mono"/>
+          <w:color w:val="000000"/>
+          <w:sz w:val="19"/>
+          <w:szCs w:val="24"/>
+          <w:highlight w:val="white"/>
+        </w:rPr>
+        <w:t xml:space="preserve">        </w:t>
+      </w:r>
+      <w:r>
+        <w:rPr>
+          <w:rFonts w:hint="default" w:ascii="Cascadia Mono" w:hAnsi="Cascadia Mono" w:eastAsia="Cascadia Mono"/>
+          <w:color w:val="008000"/>
+          <w:sz w:val="19"/>
+          <w:szCs w:val="24"/>
+          <w:highlight w:val="white"/>
+        </w:rPr>
+        <w:t>//E O PROJETO DE DADOS (ONDE FICA A CLASSE PESSOA COM ACESSO)</w:t>
+      </w:r>
+    </w:p>
+    <w:p>
+      <w:pPr>
+        <w:spacing w:beforeLines="0" w:afterLines="0"/>
+        <w:jc w:val="left"/>
+        <w:rPr>
+          <w:rFonts w:hint="default" w:ascii="Cascadia Mono" w:hAnsi="Cascadia Mono" w:eastAsia="Cascadia Mono"/>
+          <w:color w:val="000000"/>
+          <w:sz w:val="19"/>
+          <w:szCs w:val="24"/>
+          <w:highlight w:val="white"/>
+        </w:rPr>
+      </w:pPr>
+      <w:r>
+        <w:rPr>
+          <w:rFonts w:hint="default" w:ascii="Cascadia Mono" w:hAnsi="Cascadia Mono" w:eastAsia="Cascadia Mono"/>
+          <w:color w:val="000000"/>
+          <w:sz w:val="19"/>
+          <w:szCs w:val="24"/>
+          <w:highlight w:val="white"/>
+        </w:rPr>
+        <w:t xml:space="preserve">        </w:t>
+      </w:r>
+      <w:r>
+        <w:rPr>
+          <w:rFonts w:hint="default" w:ascii="Cascadia Mono" w:hAnsi="Cascadia Mono" w:eastAsia="Cascadia Mono"/>
+          <w:color w:val="0000FF"/>
+          <w:sz w:val="19"/>
+          <w:szCs w:val="24"/>
+          <w:highlight w:val="white"/>
+        </w:rPr>
+        <w:t>public</w:t>
+      </w:r>
+      <w:r>
+        <w:rPr>
+          <w:rFonts w:hint="default" w:ascii="Cascadia Mono" w:hAnsi="Cascadia Mono" w:eastAsia="Cascadia Mono"/>
+          <w:color w:val="000000"/>
+          <w:sz w:val="19"/>
+          <w:szCs w:val="24"/>
+          <w:highlight w:val="white"/>
+        </w:rPr>
+        <w:t xml:space="preserve"> </w:t>
+      </w:r>
+      <w:r>
+        <w:rPr>
+          <w:rFonts w:hint="default" w:ascii="Cascadia Mono" w:hAnsi="Cascadia Mono" w:eastAsia="Cascadia Mono"/>
+          <w:color w:val="0000FF"/>
+          <w:sz w:val="19"/>
+          <w:szCs w:val="24"/>
+          <w:highlight w:val="white"/>
+        </w:rPr>
+        <w:t>int</w:t>
+      </w:r>
+      <w:r>
+        <w:rPr>
+          <w:rFonts w:hint="default" w:ascii="Cascadia Mono" w:hAnsi="Cascadia Mono" w:eastAsia="Cascadia Mono"/>
+          <w:color w:val="000000"/>
+          <w:sz w:val="19"/>
+          <w:szCs w:val="24"/>
+          <w:highlight w:val="white"/>
+        </w:rPr>
+        <w:t xml:space="preserve"> PessoaId { </w:t>
+      </w:r>
+      <w:r>
+        <w:rPr>
+          <w:rFonts w:hint="default" w:ascii="Cascadia Mono" w:hAnsi="Cascadia Mono" w:eastAsia="Cascadia Mono"/>
+          <w:color w:val="0000FF"/>
+          <w:sz w:val="19"/>
+          <w:szCs w:val="24"/>
+          <w:highlight w:val="white"/>
+        </w:rPr>
+        <w:t>get</w:t>
+      </w:r>
+      <w:r>
+        <w:rPr>
+          <w:rFonts w:hint="default" w:ascii="Cascadia Mono" w:hAnsi="Cascadia Mono" w:eastAsia="Cascadia Mono"/>
+          <w:color w:val="000000"/>
+          <w:sz w:val="19"/>
+          <w:szCs w:val="24"/>
+          <w:highlight w:val="white"/>
+        </w:rPr>
+        <w:t>;</w:t>
+      </w:r>
+      <w:r>
+        <w:rPr>
+          <w:rFonts w:hint="default" w:ascii="Cascadia Mono" w:hAnsi="Cascadia Mono" w:eastAsia="Cascadia Mono"/>
+          <w:color w:val="0000FF"/>
+          <w:sz w:val="19"/>
+          <w:szCs w:val="24"/>
+          <w:highlight w:val="white"/>
+        </w:rPr>
+        <w:t>set</w:t>
+      </w:r>
+      <w:r>
+        <w:rPr>
+          <w:rFonts w:hint="default" w:ascii="Cascadia Mono" w:hAnsi="Cascadia Mono" w:eastAsia="Cascadia Mono"/>
+          <w:color w:val="000000"/>
+          <w:sz w:val="19"/>
+          <w:szCs w:val="24"/>
+          <w:highlight w:val="white"/>
+        </w:rPr>
+        <w:t>; }</w:t>
+      </w:r>
+    </w:p>
+    <w:p>
+      <w:pPr>
+        <w:spacing w:beforeLines="0" w:afterLines="0"/>
+        <w:jc w:val="left"/>
+        <w:rPr>
+          <w:rFonts w:hint="default" w:ascii="Cascadia Mono" w:hAnsi="Cascadia Mono" w:eastAsia="Cascadia Mono"/>
+          <w:color w:val="000000"/>
+          <w:sz w:val="19"/>
+          <w:szCs w:val="24"/>
+          <w:highlight w:val="white"/>
+        </w:rPr>
+      </w:pPr>
+      <w:r>
+        <w:rPr>
+          <w:rFonts w:hint="default" w:ascii="Cascadia Mono" w:hAnsi="Cascadia Mono" w:eastAsia="Cascadia Mono"/>
+          <w:color w:val="000000"/>
+          <w:sz w:val="19"/>
+          <w:szCs w:val="24"/>
+          <w:highlight w:val="white"/>
+        </w:rPr>
+        <w:t xml:space="preserve">        </w:t>
+      </w:r>
+    </w:p>
+    <w:p>
+      <w:pPr>
+        <w:spacing w:beforeLines="0" w:afterLines="0"/>
+        <w:jc w:val="left"/>
+        <w:rPr>
+          <w:rFonts w:hint="default" w:ascii="Cascadia Mono" w:hAnsi="Cascadia Mono" w:eastAsia="Cascadia Mono"/>
+          <w:color w:val="000000"/>
+          <w:sz w:val="19"/>
+          <w:szCs w:val="24"/>
+          <w:highlight w:val="white"/>
+        </w:rPr>
+      </w:pPr>
+      <w:r>
+        <w:rPr>
+          <w:rFonts w:hint="default" w:ascii="Cascadia Mono" w:hAnsi="Cascadia Mono" w:eastAsia="Cascadia Mono"/>
+          <w:color w:val="000000"/>
+          <w:sz w:val="19"/>
+          <w:szCs w:val="24"/>
+          <w:highlight w:val="white"/>
+        </w:rPr>
+        <w:t xml:space="preserve">        </w:t>
+      </w:r>
+      <w:r>
+        <w:rPr>
+          <w:rFonts w:hint="default" w:ascii="Cascadia Mono" w:hAnsi="Cascadia Mono" w:eastAsia="Cascadia Mono"/>
+          <w:color w:val="0000FF"/>
+          <w:sz w:val="19"/>
+          <w:szCs w:val="24"/>
+          <w:highlight w:val="white"/>
+        </w:rPr>
+        <w:t>public</w:t>
+      </w:r>
+      <w:r>
+        <w:rPr>
+          <w:rFonts w:hint="default" w:ascii="Cascadia Mono" w:hAnsi="Cascadia Mono" w:eastAsia="Cascadia Mono"/>
+          <w:color w:val="000000"/>
+          <w:sz w:val="19"/>
+          <w:szCs w:val="24"/>
+          <w:highlight w:val="white"/>
+        </w:rPr>
+        <w:t xml:space="preserve"> </w:t>
+      </w:r>
+      <w:r>
+        <w:rPr>
+          <w:rFonts w:hint="default" w:ascii="Cascadia Mono" w:hAnsi="Cascadia Mono" w:eastAsia="Cascadia Mono"/>
+          <w:color w:val="0000FF"/>
+          <w:sz w:val="19"/>
+          <w:szCs w:val="24"/>
+          <w:highlight w:val="white"/>
+        </w:rPr>
+        <w:t>int</w:t>
+      </w:r>
+      <w:r>
+        <w:rPr>
+          <w:rFonts w:hint="default" w:ascii="Cascadia Mono" w:hAnsi="Cascadia Mono" w:eastAsia="Cascadia Mono"/>
+          <w:color w:val="000000"/>
+          <w:sz w:val="19"/>
+          <w:szCs w:val="24"/>
+          <w:highlight w:val="white"/>
+        </w:rPr>
+        <w:t xml:space="preserve"> Nota { </w:t>
+      </w:r>
+      <w:r>
+        <w:rPr>
+          <w:rFonts w:hint="default" w:ascii="Cascadia Mono" w:hAnsi="Cascadia Mono" w:eastAsia="Cascadia Mono"/>
+          <w:color w:val="0000FF"/>
+          <w:sz w:val="19"/>
+          <w:szCs w:val="24"/>
+          <w:highlight w:val="white"/>
+        </w:rPr>
+        <w:t>get</w:t>
+      </w:r>
+      <w:r>
+        <w:rPr>
+          <w:rFonts w:hint="default" w:ascii="Cascadia Mono" w:hAnsi="Cascadia Mono" w:eastAsia="Cascadia Mono"/>
+          <w:color w:val="000000"/>
+          <w:sz w:val="19"/>
+          <w:szCs w:val="24"/>
+          <w:highlight w:val="white"/>
+        </w:rPr>
+        <w:t xml:space="preserve">; </w:t>
+      </w:r>
+      <w:r>
+        <w:rPr>
+          <w:rFonts w:hint="default" w:ascii="Cascadia Mono" w:hAnsi="Cascadia Mono" w:eastAsia="Cascadia Mono"/>
+          <w:color w:val="0000FF"/>
+          <w:sz w:val="19"/>
+          <w:szCs w:val="24"/>
+          <w:highlight w:val="white"/>
+        </w:rPr>
+        <w:t>set</w:t>
+      </w:r>
+      <w:r>
+        <w:rPr>
+          <w:rFonts w:hint="default" w:ascii="Cascadia Mono" w:hAnsi="Cascadia Mono" w:eastAsia="Cascadia Mono"/>
+          <w:color w:val="000000"/>
+          <w:sz w:val="19"/>
+          <w:szCs w:val="24"/>
+          <w:highlight w:val="white"/>
+        </w:rPr>
+        <w:t>; }</w:t>
+      </w:r>
+    </w:p>
+    <w:p>
+      <w:pPr>
+        <w:spacing w:beforeLines="0" w:afterLines="0"/>
+        <w:jc w:val="left"/>
+        <w:rPr>
+          <w:rFonts w:hint="default" w:ascii="Cascadia Mono" w:hAnsi="Cascadia Mono" w:eastAsia="Cascadia Mono"/>
+          <w:color w:val="000000"/>
+          <w:sz w:val="19"/>
+          <w:szCs w:val="24"/>
+          <w:highlight w:val="white"/>
+        </w:rPr>
+      </w:pPr>
+    </w:p>
+    <w:p>
+      <w:pPr>
+        <w:spacing w:beforeLines="0" w:afterLines="0"/>
+        <w:jc w:val="left"/>
+        <w:rPr>
+          <w:rFonts w:hint="default" w:ascii="Cascadia Mono" w:hAnsi="Cascadia Mono" w:eastAsia="Cascadia Mono"/>
+          <w:color w:val="000000"/>
+          <w:sz w:val="19"/>
+          <w:szCs w:val="24"/>
+          <w:highlight w:val="white"/>
+        </w:rPr>
+      </w:pPr>
+      <w:r>
+        <w:rPr>
+          <w:rFonts w:hint="default" w:ascii="Cascadia Mono" w:hAnsi="Cascadia Mono" w:eastAsia="Cascadia Mono"/>
+          <w:color w:val="000000"/>
+          <w:sz w:val="19"/>
+          <w:szCs w:val="24"/>
+          <w:highlight w:val="white"/>
+        </w:rPr>
+        <w:t xml:space="preserve">    }</w:t>
+      </w:r>
+    </w:p>
+    <w:p>
+      <w:pPr>
+        <w:ind w:left="0" w:leftChars="0" w:firstLine="0" w:firstLineChars="0"/>
+        <w:rPr>
+          <w:rFonts w:hint="default" w:ascii="Cascadia Mono" w:hAnsi="Cascadia Mono" w:cs="Cascadia Mono"/>
+          <w:b w:val="0"/>
+          <w:bCs w:val="0"/>
+          <w:sz w:val="24"/>
+          <w:szCs w:val="24"/>
+          <w:lang w:val="pt-BR"/>
+        </w:rPr>
+      </w:pPr>
+      <w:r>
+        <w:rPr>
+          <w:rFonts w:hint="default" w:ascii="Cascadia Mono" w:hAnsi="Cascadia Mono" w:eastAsia="Cascadia Mono"/>
+          <w:color w:val="000000"/>
+          <w:sz w:val="19"/>
+          <w:szCs w:val="24"/>
+          <w:highlight w:val="white"/>
+        </w:rPr>
+        <w:t>}</w:t>
+      </w:r>
+    </w:p>
+    <w:p>
+      <w:pPr>
+        <w:ind w:left="0" w:leftChars="0" w:firstLine="0" w:firstLineChars="0"/>
+        <w:rPr>
+          <w:rFonts w:hint="default" w:ascii="Cascadia Mono" w:hAnsi="Cascadia Mono" w:cs="Cascadia Mono"/>
+          <w:b w:val="0"/>
+          <w:bCs w:val="0"/>
+          <w:sz w:val="24"/>
+          <w:szCs w:val="24"/>
+          <w:lang w:val="pt-BR"/>
+        </w:rPr>
+      </w:pPr>
+    </w:p>
+    <w:p>
+      <w:pPr>
+        <w:ind w:left="0" w:leftChars="0" w:firstLine="0" w:firstLineChars="0"/>
+        <w:rPr>
+          <w:rFonts w:hint="default" w:ascii="Cascadia Mono" w:hAnsi="Cascadia Mono" w:cs="Cascadia Mono"/>
+          <w:b w:val="0"/>
+          <w:bCs w:val="0"/>
+          <w:sz w:val="24"/>
+          <w:szCs w:val="24"/>
+          <w:lang w:val="pt-BR"/>
+        </w:rPr>
+      </w:pPr>
+      <w:r>
+        <w:rPr>
+          <w:rFonts w:hint="default" w:ascii="Cascadia Mono" w:hAnsi="Cascadia Mono" w:cs="Cascadia Mono"/>
+          <w:b w:val="0"/>
+          <w:bCs w:val="0"/>
+          <w:sz w:val="24"/>
+          <w:szCs w:val="24"/>
+          <w:lang w:val="pt-BR"/>
+        </w:rPr>
+        <w:t>E mudar no modelo Artista para que englobe a nova classe</w:t>
+      </w:r>
+    </w:p>
+    <w:p>
+      <w:pPr>
+        <w:ind w:left="0" w:leftChars="0" w:firstLine="0" w:firstLineChars="0"/>
+        <w:rPr>
+          <w:rFonts w:hint="default" w:ascii="Cascadia Mono" w:hAnsi="Cascadia Mono" w:cs="Cascadia Mono"/>
+          <w:b w:val="0"/>
+          <w:bCs w:val="0"/>
+          <w:sz w:val="24"/>
+          <w:szCs w:val="24"/>
+          <w:lang w:val="pt-BR"/>
+        </w:rPr>
+      </w:pPr>
+    </w:p>
+    <w:p>
+      <w:pPr>
+        <w:ind w:left="0" w:leftChars="0" w:firstLine="0" w:firstLineChars="0"/>
+        <w:rPr>
+          <w:rFonts w:hint="default" w:ascii="Cascadia Mono" w:hAnsi="Cascadia Mono" w:cs="Cascadia Mono"/>
+          <w:b w:val="0"/>
+          <w:bCs w:val="0"/>
+          <w:sz w:val="24"/>
+          <w:szCs w:val="24"/>
+          <w:lang w:val="pt-BR"/>
+        </w:rPr>
+      </w:pPr>
+      <w:r>
+        <w:rPr>
+          <w:rFonts w:hint="default" w:ascii="Cascadia Mono" w:hAnsi="Cascadia Mono" w:cs="Cascadia Mono"/>
+          <w:b w:val="0"/>
+          <w:bCs w:val="0"/>
+          <w:sz w:val="24"/>
+          <w:szCs w:val="24"/>
+          <w:lang w:val="pt-BR"/>
+        </w:rPr>
+        <w:t>ScreenSound.Shared.Modelos/Modelos/Artista</w:t>
+      </w:r>
+    </w:p>
+    <w:p>
+      <w:pPr>
+        <w:spacing w:beforeLines="0" w:afterLines="0"/>
+        <w:ind w:firstLine="445"/>
+        <w:jc w:val="left"/>
+        <w:rPr>
+          <w:rFonts w:hint="default" w:ascii="Cascadia Mono" w:hAnsi="Cascadia Mono" w:eastAsia="Cascadia Mono"/>
+          <w:color w:val="000000"/>
+          <w:sz w:val="19"/>
+          <w:szCs w:val="24"/>
+          <w:highlight w:val="white"/>
+        </w:rPr>
+      </w:pPr>
+      <w:r>
+        <w:rPr>
+          <w:rFonts w:hint="default" w:ascii="Cascadia Mono" w:hAnsi="Cascadia Mono" w:eastAsia="Cascadia Mono"/>
+          <w:color w:val="0000FF"/>
+          <w:sz w:val="19"/>
+          <w:szCs w:val="24"/>
+          <w:highlight w:val="white"/>
+        </w:rPr>
+        <w:t>public</w:t>
+      </w:r>
+      <w:r>
+        <w:rPr>
+          <w:rFonts w:hint="default" w:ascii="Cascadia Mono" w:hAnsi="Cascadia Mono" w:eastAsia="Cascadia Mono"/>
+          <w:color w:val="000000"/>
+          <w:sz w:val="19"/>
+          <w:szCs w:val="24"/>
+          <w:highlight w:val="white"/>
+        </w:rPr>
+        <w:t xml:space="preserve"> </w:t>
+      </w:r>
+      <w:r>
+        <w:rPr>
+          <w:rFonts w:hint="default" w:ascii="Cascadia Mono" w:hAnsi="Cascadia Mono" w:eastAsia="Cascadia Mono"/>
+          <w:color w:val="0000FF"/>
+          <w:sz w:val="19"/>
+          <w:szCs w:val="24"/>
+          <w:highlight w:val="white"/>
+        </w:rPr>
+        <w:t>virtual</w:t>
+      </w:r>
+      <w:r>
+        <w:rPr>
+          <w:rFonts w:hint="default" w:ascii="Cascadia Mono" w:hAnsi="Cascadia Mono" w:eastAsia="Cascadia Mono"/>
+          <w:color w:val="000000"/>
+          <w:sz w:val="19"/>
+          <w:szCs w:val="24"/>
+          <w:highlight w:val="white"/>
+        </w:rPr>
+        <w:t xml:space="preserve"> </w:t>
+      </w:r>
+      <w:r>
+        <w:rPr>
+          <w:rFonts w:hint="default" w:ascii="Cascadia Mono" w:hAnsi="Cascadia Mono" w:eastAsia="Cascadia Mono"/>
+          <w:color w:val="2B91AF"/>
+          <w:sz w:val="19"/>
+          <w:szCs w:val="24"/>
+          <w:highlight w:val="white"/>
+        </w:rPr>
+        <w:t>ICollection</w:t>
+      </w:r>
+      <w:r>
+        <w:rPr>
+          <w:rFonts w:hint="default" w:ascii="Cascadia Mono" w:hAnsi="Cascadia Mono" w:eastAsia="Cascadia Mono"/>
+          <w:color w:val="000000"/>
+          <w:sz w:val="19"/>
+          <w:szCs w:val="24"/>
+          <w:highlight w:val="white"/>
+        </w:rPr>
+        <w:t>&lt;</w:t>
+      </w:r>
+      <w:r>
+        <w:rPr>
+          <w:rFonts w:hint="default" w:ascii="Cascadia Mono" w:hAnsi="Cascadia Mono" w:eastAsia="Cascadia Mono"/>
+          <w:color w:val="2B91AF"/>
+          <w:sz w:val="19"/>
+          <w:szCs w:val="24"/>
+          <w:highlight w:val="white"/>
+        </w:rPr>
+        <w:t>AvaliacaoArtista</w:t>
+      </w:r>
+      <w:r>
+        <w:rPr>
+          <w:rFonts w:hint="default" w:ascii="Cascadia Mono" w:hAnsi="Cascadia Mono" w:eastAsia="Cascadia Mono"/>
+          <w:color w:val="000000"/>
+          <w:sz w:val="19"/>
+          <w:szCs w:val="24"/>
+          <w:highlight w:val="white"/>
+        </w:rPr>
+        <w:t xml:space="preserve">&gt; Avaliacoes { </w:t>
+      </w:r>
+      <w:r>
+        <w:rPr>
+          <w:rFonts w:hint="default" w:ascii="Cascadia Mono" w:hAnsi="Cascadia Mono" w:eastAsia="Cascadia Mono"/>
+          <w:color w:val="0000FF"/>
+          <w:sz w:val="19"/>
+          <w:szCs w:val="24"/>
+          <w:highlight w:val="white"/>
+        </w:rPr>
+        <w:t>get</w:t>
+      </w:r>
+      <w:r>
+        <w:rPr>
+          <w:rFonts w:hint="default" w:ascii="Cascadia Mono" w:hAnsi="Cascadia Mono" w:eastAsia="Cascadia Mono"/>
+          <w:color w:val="000000"/>
+          <w:sz w:val="19"/>
+          <w:szCs w:val="24"/>
+          <w:highlight w:val="white"/>
+        </w:rPr>
+        <w:t xml:space="preserve">; </w:t>
+      </w:r>
+      <w:r>
+        <w:rPr>
+          <w:rFonts w:hint="default" w:ascii="Cascadia Mono" w:hAnsi="Cascadia Mono" w:eastAsia="Cascadia Mono"/>
+          <w:color w:val="0000FF"/>
+          <w:sz w:val="19"/>
+          <w:szCs w:val="24"/>
+          <w:highlight w:val="white"/>
+        </w:rPr>
+        <w:t>set</w:t>
+      </w:r>
+      <w:r>
+        <w:rPr>
+          <w:rFonts w:hint="default" w:ascii="Cascadia Mono" w:hAnsi="Cascadia Mono" w:eastAsia="Cascadia Mono"/>
+          <w:color w:val="000000"/>
+          <w:sz w:val="19"/>
+          <w:szCs w:val="24"/>
+          <w:highlight w:val="white"/>
+        </w:rPr>
+        <w:t xml:space="preserve">; } = </w:t>
+      </w:r>
+      <w:r>
+        <w:rPr>
+          <w:rFonts w:hint="default" w:ascii="Cascadia Mono" w:hAnsi="Cascadia Mono" w:eastAsia="Cascadia Mono"/>
+          <w:color w:val="0000FF"/>
+          <w:sz w:val="19"/>
+          <w:szCs w:val="24"/>
+          <w:highlight w:val="white"/>
+        </w:rPr>
+        <w:t>new</w:t>
+      </w:r>
+      <w:r>
+        <w:rPr>
+          <w:rFonts w:hint="default" w:ascii="Cascadia Mono" w:hAnsi="Cascadia Mono" w:eastAsia="Cascadia Mono"/>
+          <w:color w:val="000000"/>
+          <w:sz w:val="19"/>
+          <w:szCs w:val="24"/>
+          <w:highlight w:val="white"/>
+        </w:rPr>
+        <w:t xml:space="preserve"> </w:t>
+      </w:r>
+      <w:r>
+        <w:rPr>
+          <w:rFonts w:hint="default" w:ascii="Cascadia Mono" w:hAnsi="Cascadia Mono" w:eastAsia="Cascadia Mono"/>
+          <w:color w:val="2B91AF"/>
+          <w:sz w:val="19"/>
+          <w:szCs w:val="24"/>
+          <w:highlight w:val="white"/>
+        </w:rPr>
+        <w:t>List</w:t>
+      </w:r>
+      <w:r>
+        <w:rPr>
+          <w:rFonts w:hint="default" w:ascii="Cascadia Mono" w:hAnsi="Cascadia Mono" w:eastAsia="Cascadia Mono"/>
+          <w:color w:val="000000"/>
+          <w:sz w:val="19"/>
+          <w:szCs w:val="24"/>
+          <w:highlight w:val="white"/>
+        </w:rPr>
+        <w:t>&lt;</w:t>
+      </w:r>
+      <w:r>
+        <w:rPr>
+          <w:rFonts w:hint="default" w:ascii="Cascadia Mono" w:hAnsi="Cascadia Mono" w:eastAsia="Cascadia Mono"/>
+          <w:color w:val="2B91AF"/>
+          <w:sz w:val="19"/>
+          <w:szCs w:val="24"/>
+          <w:highlight w:val="white"/>
+        </w:rPr>
+        <w:t>AvaliacaoArtista</w:t>
+      </w:r>
+      <w:r>
+        <w:rPr>
+          <w:rFonts w:hint="default" w:ascii="Cascadia Mono" w:hAnsi="Cascadia Mono" w:eastAsia="Cascadia Mono"/>
+          <w:color w:val="000000"/>
+          <w:sz w:val="19"/>
+          <w:szCs w:val="24"/>
+          <w:highlight w:val="white"/>
+        </w:rPr>
+        <w:t>&gt;();</w:t>
+      </w:r>
+    </w:p>
+    <w:p>
+      <w:pPr>
+        <w:spacing w:beforeLines="0" w:afterLines="0"/>
+        <w:jc w:val="left"/>
+        <w:rPr>
+          <w:rFonts w:hint="default" w:ascii="Cascadia Mono" w:hAnsi="Cascadia Mono" w:eastAsia="Cascadia Mono"/>
+          <w:color w:val="000000"/>
+          <w:sz w:val="19"/>
+          <w:szCs w:val="24"/>
+          <w:highlight w:val="white"/>
+          <w:lang w:val="pt-BR"/>
+        </w:rPr>
+      </w:pPr>
+      <w:r>
+        <w:rPr>
+          <w:rFonts w:hint="default" w:ascii="Cascadia Mono" w:hAnsi="Cascadia Mono" w:eastAsia="Cascadia Mono"/>
+          <w:color w:val="000000"/>
+          <w:sz w:val="19"/>
+          <w:szCs w:val="24"/>
+          <w:highlight w:val="white"/>
+          <w:lang w:val="pt-BR"/>
+        </w:rPr>
+        <w:t>.</w:t>
+      </w:r>
+    </w:p>
+    <w:p>
+      <w:pPr>
+        <w:spacing w:beforeLines="0" w:afterLines="0"/>
+        <w:jc w:val="left"/>
+        <w:rPr>
+          <w:rFonts w:hint="default" w:ascii="Cascadia Mono" w:hAnsi="Cascadia Mono" w:eastAsia="Cascadia Mono"/>
+          <w:color w:val="000000"/>
+          <w:sz w:val="19"/>
+          <w:szCs w:val="24"/>
+          <w:highlight w:val="white"/>
+          <w:lang w:val="pt-BR"/>
+        </w:rPr>
+      </w:pPr>
+      <w:r>
+        <w:rPr>
+          <w:rFonts w:hint="default" w:ascii="Cascadia Mono" w:hAnsi="Cascadia Mono" w:eastAsia="Cascadia Mono"/>
+          <w:color w:val="000000"/>
+          <w:sz w:val="19"/>
+          <w:szCs w:val="24"/>
+          <w:highlight w:val="white"/>
+          <w:lang w:val="pt-BR"/>
+        </w:rPr>
+        <w:t>.</w:t>
+      </w:r>
+    </w:p>
+    <w:p>
+      <w:pPr>
+        <w:spacing w:beforeLines="0" w:afterLines="0"/>
+        <w:jc w:val="left"/>
+        <w:rPr>
+          <w:rFonts w:hint="default" w:ascii="Cascadia Mono" w:hAnsi="Cascadia Mono" w:eastAsia="Cascadia Mono"/>
+          <w:color w:val="000000"/>
+          <w:sz w:val="19"/>
+          <w:szCs w:val="24"/>
+          <w:highlight w:val="white"/>
+        </w:rPr>
+      </w:pPr>
+      <w:r>
+        <w:rPr>
+          <w:rFonts w:hint="default" w:ascii="Cascadia Mono" w:hAnsi="Cascadia Mono" w:eastAsia="Cascadia Mono"/>
+          <w:color w:val="000000"/>
+          <w:sz w:val="19"/>
+          <w:szCs w:val="24"/>
+          <w:highlight w:val="white"/>
+        </w:rPr>
+        <w:t xml:space="preserve">    </w:t>
+      </w:r>
+      <w:r>
+        <w:rPr>
+          <w:rFonts w:hint="default" w:ascii="Cascadia Mono" w:hAnsi="Cascadia Mono" w:eastAsia="Cascadia Mono"/>
+          <w:color w:val="0000FF"/>
+          <w:sz w:val="19"/>
+          <w:szCs w:val="24"/>
+          <w:highlight w:val="white"/>
+        </w:rPr>
+        <w:t>public</w:t>
+      </w:r>
+      <w:r>
+        <w:rPr>
+          <w:rFonts w:hint="default" w:ascii="Cascadia Mono" w:hAnsi="Cascadia Mono" w:eastAsia="Cascadia Mono"/>
+          <w:color w:val="000000"/>
+          <w:sz w:val="19"/>
+          <w:szCs w:val="24"/>
+          <w:highlight w:val="white"/>
+        </w:rPr>
+        <w:t xml:space="preserve"> </w:t>
+      </w:r>
+      <w:r>
+        <w:rPr>
+          <w:rFonts w:hint="default" w:ascii="Cascadia Mono" w:hAnsi="Cascadia Mono" w:eastAsia="Cascadia Mono"/>
+          <w:color w:val="0000FF"/>
+          <w:sz w:val="19"/>
+          <w:szCs w:val="24"/>
+          <w:highlight w:val="white"/>
+        </w:rPr>
+        <w:t>void</w:t>
+      </w:r>
+      <w:r>
+        <w:rPr>
+          <w:rFonts w:hint="default" w:ascii="Cascadia Mono" w:hAnsi="Cascadia Mono" w:eastAsia="Cascadia Mono"/>
+          <w:color w:val="000000"/>
+          <w:sz w:val="19"/>
+          <w:szCs w:val="24"/>
+          <w:highlight w:val="white"/>
+        </w:rPr>
+        <w:t xml:space="preserve"> AdicionarNota(</w:t>
+      </w:r>
+      <w:r>
+        <w:rPr>
+          <w:rFonts w:hint="default" w:ascii="Cascadia Mono" w:hAnsi="Cascadia Mono" w:eastAsia="Cascadia Mono"/>
+          <w:color w:val="0000FF"/>
+          <w:sz w:val="19"/>
+          <w:szCs w:val="24"/>
+          <w:highlight w:val="white"/>
+        </w:rPr>
+        <w:t>int</w:t>
+      </w:r>
+      <w:r>
+        <w:rPr>
+          <w:rFonts w:hint="default" w:ascii="Cascadia Mono" w:hAnsi="Cascadia Mono" w:eastAsia="Cascadia Mono"/>
+          <w:color w:val="000000"/>
+          <w:sz w:val="19"/>
+          <w:szCs w:val="24"/>
+          <w:highlight w:val="white"/>
+        </w:rPr>
+        <w:t xml:space="preserve"> pessoaId, </w:t>
+      </w:r>
+      <w:r>
+        <w:rPr>
+          <w:rFonts w:hint="default" w:ascii="Cascadia Mono" w:hAnsi="Cascadia Mono" w:eastAsia="Cascadia Mono"/>
+          <w:color w:val="0000FF"/>
+          <w:sz w:val="19"/>
+          <w:szCs w:val="24"/>
+          <w:highlight w:val="white"/>
+        </w:rPr>
+        <w:t>int</w:t>
+      </w:r>
+      <w:r>
+        <w:rPr>
+          <w:rFonts w:hint="default" w:ascii="Cascadia Mono" w:hAnsi="Cascadia Mono" w:eastAsia="Cascadia Mono"/>
+          <w:color w:val="000000"/>
+          <w:sz w:val="19"/>
+          <w:szCs w:val="24"/>
+          <w:highlight w:val="white"/>
+        </w:rPr>
+        <w:t xml:space="preserve"> nota)</w:t>
+      </w:r>
+    </w:p>
+    <w:p>
+      <w:pPr>
+        <w:spacing w:beforeLines="0" w:afterLines="0"/>
+        <w:jc w:val="left"/>
+        <w:rPr>
+          <w:rFonts w:hint="default" w:ascii="Cascadia Mono" w:hAnsi="Cascadia Mono" w:eastAsia="Cascadia Mono"/>
+          <w:color w:val="000000"/>
+          <w:sz w:val="19"/>
+          <w:szCs w:val="24"/>
+          <w:highlight w:val="white"/>
+        </w:rPr>
+      </w:pPr>
+      <w:r>
+        <w:rPr>
+          <w:rFonts w:hint="default" w:ascii="Cascadia Mono" w:hAnsi="Cascadia Mono" w:eastAsia="Cascadia Mono"/>
+          <w:color w:val="000000"/>
+          <w:sz w:val="19"/>
+          <w:szCs w:val="24"/>
+          <w:highlight w:val="white"/>
+        </w:rPr>
+        <w:t xml:space="preserve">    {</w:t>
+      </w:r>
+    </w:p>
+    <w:p>
+      <w:pPr>
+        <w:spacing w:beforeLines="0" w:afterLines="0"/>
+        <w:jc w:val="left"/>
+        <w:rPr>
+          <w:rFonts w:hint="default" w:ascii="Cascadia Mono" w:hAnsi="Cascadia Mono" w:eastAsia="Cascadia Mono"/>
+          <w:color w:val="000000"/>
+          <w:sz w:val="19"/>
+          <w:szCs w:val="24"/>
+          <w:highlight w:val="white"/>
+        </w:rPr>
+      </w:pPr>
+      <w:r>
+        <w:rPr>
+          <w:rFonts w:hint="default" w:ascii="Cascadia Mono" w:hAnsi="Cascadia Mono" w:eastAsia="Cascadia Mono"/>
+          <w:color w:val="000000"/>
+          <w:sz w:val="19"/>
+          <w:szCs w:val="24"/>
+          <w:highlight w:val="white"/>
+        </w:rPr>
+        <w:t xml:space="preserve">        </w:t>
+      </w:r>
+      <w:r>
+        <w:rPr>
+          <w:rFonts w:hint="default" w:ascii="Cascadia Mono" w:hAnsi="Cascadia Mono" w:eastAsia="Cascadia Mono"/>
+          <w:color w:val="008000"/>
+          <w:sz w:val="19"/>
+          <w:szCs w:val="24"/>
+          <w:highlight w:val="white"/>
+        </w:rPr>
+        <w:t>//NOTA ENTRE INTERVALO 1 A 5</w:t>
+      </w:r>
+    </w:p>
+    <w:p>
+      <w:pPr>
+        <w:spacing w:beforeLines="0" w:afterLines="0"/>
+        <w:jc w:val="left"/>
+        <w:rPr>
+          <w:rFonts w:hint="default" w:ascii="Cascadia Mono" w:hAnsi="Cascadia Mono" w:eastAsia="Cascadia Mono"/>
+          <w:color w:val="000000"/>
+          <w:sz w:val="19"/>
+          <w:szCs w:val="24"/>
+          <w:highlight w:val="white"/>
+        </w:rPr>
+      </w:pPr>
+      <w:r>
+        <w:rPr>
+          <w:rFonts w:hint="default" w:ascii="Cascadia Mono" w:hAnsi="Cascadia Mono" w:eastAsia="Cascadia Mono"/>
+          <w:color w:val="000000"/>
+          <w:sz w:val="19"/>
+          <w:szCs w:val="24"/>
+          <w:highlight w:val="white"/>
+        </w:rPr>
+        <w:t xml:space="preserve">        nota = </w:t>
+      </w:r>
+      <w:r>
+        <w:rPr>
+          <w:rFonts w:hint="default" w:ascii="Cascadia Mono" w:hAnsi="Cascadia Mono" w:eastAsia="Cascadia Mono"/>
+          <w:color w:val="2B91AF"/>
+          <w:sz w:val="19"/>
+          <w:szCs w:val="24"/>
+          <w:highlight w:val="white"/>
+        </w:rPr>
+        <w:t>Math</w:t>
+      </w:r>
+      <w:r>
+        <w:rPr>
+          <w:rFonts w:hint="default" w:ascii="Cascadia Mono" w:hAnsi="Cascadia Mono" w:eastAsia="Cascadia Mono"/>
+          <w:color w:val="000000"/>
+          <w:sz w:val="19"/>
+          <w:szCs w:val="24"/>
+          <w:highlight w:val="white"/>
+        </w:rPr>
+        <w:t>.Clamp(nota, 1, 5);</w:t>
+      </w:r>
+    </w:p>
+    <w:p>
+      <w:pPr>
+        <w:spacing w:beforeLines="0" w:afterLines="0"/>
+        <w:ind w:firstLine="855" w:firstLineChars="450"/>
+        <w:jc w:val="left"/>
+        <w:rPr>
+          <w:rFonts w:hint="default" w:ascii="Cascadia Mono" w:hAnsi="Cascadia Mono" w:eastAsia="Cascadia Mono"/>
+          <w:color w:val="000000"/>
+          <w:sz w:val="19"/>
+          <w:szCs w:val="24"/>
+          <w:highlight w:val="white"/>
+        </w:rPr>
+      </w:pPr>
+      <w:r>
+        <w:rPr>
+          <w:rFonts w:hint="default" w:ascii="Cascadia Mono" w:hAnsi="Cascadia Mono" w:eastAsia="Cascadia Mono"/>
+          <w:color w:val="008000"/>
+          <w:sz w:val="19"/>
+          <w:szCs w:val="24"/>
+          <w:highlight w:val="white"/>
+        </w:rPr>
+        <w:t>//nota = Math.Min( Math.Max(nota, 1), 5);</w:t>
+      </w:r>
+    </w:p>
+    <w:p>
+      <w:pPr>
+        <w:spacing w:beforeLines="0" w:afterLines="0"/>
+        <w:jc w:val="left"/>
+        <w:rPr>
+          <w:rFonts w:hint="default" w:ascii="Cascadia Mono" w:hAnsi="Cascadia Mono" w:eastAsia="Cascadia Mono"/>
+          <w:color w:val="000000"/>
+          <w:sz w:val="19"/>
+          <w:szCs w:val="24"/>
+          <w:highlight w:val="white"/>
+        </w:rPr>
+      </w:pPr>
+      <w:r>
+        <w:rPr>
+          <w:rFonts w:hint="default" w:ascii="Cascadia Mono" w:hAnsi="Cascadia Mono" w:eastAsia="Cascadia Mono"/>
+          <w:color w:val="000000"/>
+          <w:sz w:val="19"/>
+          <w:szCs w:val="24"/>
+          <w:highlight w:val="white"/>
+        </w:rPr>
+        <w:t xml:space="preserve">        Avaliacoes.Add(</w:t>
+      </w:r>
+      <w:r>
+        <w:rPr>
+          <w:rFonts w:hint="default" w:ascii="Cascadia Mono" w:hAnsi="Cascadia Mono" w:eastAsia="Cascadia Mono"/>
+          <w:color w:val="0000FF"/>
+          <w:sz w:val="19"/>
+          <w:szCs w:val="24"/>
+          <w:highlight w:val="white"/>
+        </w:rPr>
+        <w:t>new</w:t>
+      </w:r>
+      <w:r>
+        <w:rPr>
+          <w:rFonts w:hint="default" w:ascii="Cascadia Mono" w:hAnsi="Cascadia Mono" w:eastAsia="Cascadia Mono"/>
+          <w:color w:val="000000"/>
+          <w:sz w:val="19"/>
+          <w:szCs w:val="24"/>
+          <w:highlight w:val="white"/>
+        </w:rPr>
+        <w:t xml:space="preserve"> </w:t>
+      </w:r>
+      <w:r>
+        <w:rPr>
+          <w:rFonts w:hint="default" w:ascii="Cascadia Mono" w:hAnsi="Cascadia Mono" w:eastAsia="Cascadia Mono"/>
+          <w:color w:val="2B91AF"/>
+          <w:sz w:val="19"/>
+          <w:szCs w:val="24"/>
+          <w:highlight w:val="white"/>
+        </w:rPr>
+        <w:t>AvaliacaoArtista</w:t>
+      </w:r>
+      <w:r>
+        <w:rPr>
+          <w:rFonts w:hint="default" w:ascii="Cascadia Mono" w:hAnsi="Cascadia Mono" w:eastAsia="Cascadia Mono"/>
+          <w:color w:val="000000"/>
+          <w:sz w:val="19"/>
+          <w:szCs w:val="24"/>
+          <w:highlight w:val="white"/>
+        </w:rPr>
+        <w:t>()</w:t>
+      </w:r>
+    </w:p>
+    <w:p>
+      <w:pPr>
+        <w:spacing w:beforeLines="0" w:afterLines="0"/>
+        <w:jc w:val="left"/>
+        <w:rPr>
+          <w:rFonts w:hint="default" w:ascii="Cascadia Mono" w:hAnsi="Cascadia Mono" w:eastAsia="Cascadia Mono"/>
+          <w:color w:val="000000"/>
+          <w:sz w:val="19"/>
+          <w:szCs w:val="24"/>
+          <w:highlight w:val="white"/>
+        </w:rPr>
+      </w:pPr>
+      <w:r>
+        <w:rPr>
+          <w:rFonts w:hint="default" w:ascii="Cascadia Mono" w:hAnsi="Cascadia Mono" w:eastAsia="Cascadia Mono"/>
+          <w:color w:val="000000"/>
+          <w:sz w:val="19"/>
+          <w:szCs w:val="24"/>
+          <w:highlight w:val="white"/>
+        </w:rPr>
+        <w:t xml:space="preserve">        {</w:t>
+      </w:r>
+    </w:p>
+    <w:p>
+      <w:pPr>
+        <w:spacing w:beforeLines="0" w:afterLines="0"/>
+        <w:jc w:val="left"/>
+        <w:rPr>
+          <w:rFonts w:hint="default" w:ascii="Cascadia Mono" w:hAnsi="Cascadia Mono" w:eastAsia="Cascadia Mono"/>
+          <w:color w:val="000000"/>
+          <w:sz w:val="19"/>
+          <w:szCs w:val="24"/>
+          <w:highlight w:val="white"/>
+        </w:rPr>
+      </w:pPr>
+      <w:r>
+        <w:rPr>
+          <w:rFonts w:hint="default" w:ascii="Cascadia Mono" w:hAnsi="Cascadia Mono" w:eastAsia="Cascadia Mono"/>
+          <w:color w:val="000000"/>
+          <w:sz w:val="19"/>
+          <w:szCs w:val="24"/>
+          <w:highlight w:val="white"/>
+        </w:rPr>
+        <w:t xml:space="preserve">            ArtistaId = </w:t>
+      </w:r>
+      <w:r>
+        <w:rPr>
+          <w:rFonts w:hint="default" w:ascii="Cascadia Mono" w:hAnsi="Cascadia Mono" w:eastAsia="Cascadia Mono"/>
+          <w:color w:val="0000FF"/>
+          <w:sz w:val="19"/>
+          <w:szCs w:val="24"/>
+          <w:highlight w:val="white"/>
+        </w:rPr>
+        <w:t>this</w:t>
+      </w:r>
+      <w:r>
+        <w:rPr>
+          <w:rFonts w:hint="default" w:ascii="Cascadia Mono" w:hAnsi="Cascadia Mono" w:eastAsia="Cascadia Mono"/>
+          <w:color w:val="000000"/>
+          <w:sz w:val="19"/>
+          <w:szCs w:val="24"/>
+          <w:highlight w:val="white"/>
+        </w:rPr>
+        <w:t>.Id,</w:t>
+      </w:r>
+    </w:p>
+    <w:p>
+      <w:pPr>
+        <w:spacing w:beforeLines="0" w:afterLines="0"/>
+        <w:jc w:val="left"/>
+        <w:rPr>
+          <w:rFonts w:hint="default" w:ascii="Cascadia Mono" w:hAnsi="Cascadia Mono" w:eastAsia="Cascadia Mono"/>
+          <w:color w:val="000000"/>
+          <w:sz w:val="19"/>
+          <w:szCs w:val="24"/>
+          <w:highlight w:val="white"/>
+        </w:rPr>
+      </w:pPr>
+      <w:r>
+        <w:rPr>
+          <w:rFonts w:hint="default" w:ascii="Cascadia Mono" w:hAnsi="Cascadia Mono" w:eastAsia="Cascadia Mono"/>
+          <w:color w:val="000000"/>
+          <w:sz w:val="19"/>
+          <w:szCs w:val="24"/>
+          <w:highlight w:val="white"/>
+        </w:rPr>
+        <w:t xml:space="preserve">            PessoaId = pessoaId,</w:t>
+      </w:r>
+    </w:p>
+    <w:p>
+      <w:pPr>
+        <w:spacing w:beforeLines="0" w:afterLines="0"/>
+        <w:jc w:val="left"/>
+        <w:rPr>
+          <w:rFonts w:hint="default" w:ascii="Cascadia Mono" w:hAnsi="Cascadia Mono" w:eastAsia="Cascadia Mono"/>
+          <w:color w:val="000000"/>
+          <w:sz w:val="19"/>
+          <w:szCs w:val="24"/>
+          <w:highlight w:val="white"/>
+        </w:rPr>
+      </w:pPr>
+      <w:r>
+        <w:rPr>
+          <w:rFonts w:hint="default" w:ascii="Cascadia Mono" w:hAnsi="Cascadia Mono" w:eastAsia="Cascadia Mono"/>
+          <w:color w:val="000000"/>
+          <w:sz w:val="19"/>
+          <w:szCs w:val="24"/>
+          <w:highlight w:val="white"/>
+        </w:rPr>
+        <w:t xml:space="preserve">            Nota = nota</w:t>
+      </w:r>
+    </w:p>
+    <w:p>
+      <w:pPr>
+        <w:spacing w:beforeLines="0" w:afterLines="0"/>
+        <w:jc w:val="left"/>
+        <w:rPr>
+          <w:rFonts w:hint="default" w:ascii="Cascadia Mono" w:hAnsi="Cascadia Mono" w:eastAsia="Cascadia Mono"/>
+          <w:color w:val="000000"/>
+          <w:sz w:val="19"/>
+          <w:szCs w:val="24"/>
+          <w:highlight w:val="white"/>
+        </w:rPr>
+      </w:pPr>
+      <w:r>
+        <w:rPr>
+          <w:rFonts w:hint="default" w:ascii="Cascadia Mono" w:hAnsi="Cascadia Mono" w:eastAsia="Cascadia Mono"/>
+          <w:color w:val="000000"/>
+          <w:sz w:val="19"/>
+          <w:szCs w:val="24"/>
+          <w:highlight w:val="white"/>
+        </w:rPr>
+        <w:t xml:space="preserve">        });</w:t>
+      </w:r>
+    </w:p>
+    <w:p>
+      <w:pPr>
+        <w:spacing w:beforeLines="0" w:afterLines="0"/>
+        <w:jc w:val="left"/>
+        <w:rPr>
+          <w:rFonts w:hint="default" w:ascii="Cascadia Mono" w:hAnsi="Cascadia Mono" w:eastAsia="Cascadia Mono"/>
+          <w:color w:val="000000"/>
+          <w:sz w:val="19"/>
+          <w:szCs w:val="24"/>
+          <w:highlight w:val="white"/>
+          <w:lang w:val="pt-BR"/>
+        </w:rPr>
+      </w:pPr>
+      <w:r>
+        <w:rPr>
+          <w:rFonts w:hint="default" w:ascii="Cascadia Mono" w:hAnsi="Cascadia Mono" w:eastAsia="Cascadia Mono"/>
+          <w:color w:val="000000"/>
+          <w:sz w:val="19"/>
+          <w:szCs w:val="24"/>
+          <w:highlight w:val="white"/>
+        </w:rPr>
+        <w:t xml:space="preserve">    }</w:t>
+      </w:r>
+    </w:p>
+    <w:p>
+      <w:pPr>
+        <w:ind w:left="0" w:leftChars="0" w:firstLine="0" w:firstLineChars="0"/>
+        <w:rPr>
+          <w:rFonts w:hint="default" w:ascii="Cascadia Mono" w:hAnsi="Cascadia Mono" w:cs="Cascadia Mono"/>
+          <w:b w:val="0"/>
+          <w:bCs w:val="0"/>
+          <w:sz w:val="24"/>
+          <w:szCs w:val="24"/>
+          <w:lang w:val="pt-BR"/>
+        </w:rPr>
+      </w:pPr>
+    </w:p>
+    <w:p>
+      <w:pPr>
+        <w:ind w:left="0" w:leftChars="0" w:firstLine="0" w:firstLineChars="0"/>
+        <w:rPr>
+          <w:rFonts w:hint="default" w:ascii="Cascadia Mono" w:hAnsi="Cascadia Mono" w:cs="Cascadia Mono"/>
+          <w:b w:val="0"/>
+          <w:bCs w:val="0"/>
+          <w:sz w:val="24"/>
+          <w:szCs w:val="24"/>
+          <w:lang w:val="pt-BR"/>
+        </w:rPr>
+      </w:pPr>
+    </w:p>
+    <w:p>
+      <w:pPr>
+        <w:ind w:left="0" w:leftChars="0" w:firstLine="0" w:firstLineChars="0"/>
+        <w:rPr>
+          <w:rFonts w:hint="default" w:ascii="Cascadia Mono" w:hAnsi="Cascadia Mono" w:cs="Cascadia Mono"/>
+          <w:b w:val="0"/>
+          <w:bCs w:val="0"/>
+          <w:sz w:val="24"/>
+          <w:szCs w:val="24"/>
+          <w:lang w:val="pt-BR"/>
+        </w:rPr>
+      </w:pPr>
+      <w:r>
+        <w:rPr>
+          <w:rFonts w:hint="default" w:ascii="Cascadia Mono" w:hAnsi="Cascadia Mono" w:cs="Cascadia Mono"/>
+          <w:b/>
+          <w:bCs/>
+          <w:sz w:val="24"/>
+          <w:szCs w:val="24"/>
+          <w:lang w:val="pt-BR"/>
+        </w:rPr>
+        <w:t>PERSISTIR A AVALIAÇÃO DE ARTISTAS NA BD COM ENTITY FRAMEWORK</w:t>
+      </w:r>
+    </w:p>
+    <w:p>
+      <w:pPr>
+        <w:ind w:left="0" w:leftChars="0" w:firstLine="0" w:firstLineChars="0"/>
+        <w:rPr>
+          <w:rFonts w:hint="default" w:ascii="Cascadia Mono" w:hAnsi="Cascadia Mono" w:cs="Cascadia Mono"/>
+          <w:b w:val="0"/>
+          <w:bCs w:val="0"/>
+          <w:sz w:val="24"/>
+          <w:szCs w:val="24"/>
+          <w:lang w:val="pt-BR"/>
+        </w:rPr>
+      </w:pPr>
+      <w:r>
+        <w:rPr>
+          <w:rFonts w:hint="default" w:ascii="Cascadia Mono" w:hAnsi="Cascadia Mono" w:cs="Cascadia Mono"/>
+          <w:b w:val="0"/>
+          <w:bCs w:val="0"/>
+          <w:sz w:val="24"/>
+          <w:szCs w:val="24"/>
+          <w:lang w:val="pt-BR"/>
+        </w:rPr>
+        <w:t>Para que o novo modelo AvaliacaoArtista seja persistido na BD já com sua relação com a tabela Artistas, faz-se o seguinte:</w:t>
+      </w:r>
+    </w:p>
+    <w:p>
+      <w:pPr>
+        <w:ind w:left="0" w:leftChars="0" w:firstLine="0" w:firstLineChars="0"/>
+        <w:rPr>
+          <w:rFonts w:hint="default" w:ascii="Cascadia Mono" w:hAnsi="Cascadia Mono" w:cs="Cascadia Mono"/>
+          <w:b w:val="0"/>
+          <w:bCs w:val="0"/>
+          <w:sz w:val="24"/>
+          <w:szCs w:val="24"/>
+          <w:lang w:val="pt-BR"/>
+        </w:rPr>
+      </w:pPr>
+    </w:p>
+    <w:p>
+      <w:pPr>
+        <w:ind w:left="0" w:leftChars="0" w:firstLine="0" w:firstLineChars="0"/>
+        <w:rPr>
+          <w:rFonts w:hint="default" w:ascii="Cascadia Mono" w:hAnsi="Cascadia Mono" w:cs="Cascadia Mono"/>
+          <w:b w:val="0"/>
+          <w:bCs w:val="0"/>
+          <w:sz w:val="24"/>
+          <w:szCs w:val="24"/>
+          <w:lang w:val="pt-BR"/>
+        </w:rPr>
+      </w:pPr>
+      <w:r>
+        <w:rPr>
+          <w:rFonts w:hint="default" w:ascii="Cascadia Mono" w:hAnsi="Cascadia Mono" w:cs="Cascadia Mono"/>
+          <w:b w:val="0"/>
+          <w:bCs w:val="0"/>
+          <w:sz w:val="24"/>
+          <w:szCs w:val="24"/>
+          <w:lang w:val="pt-BR"/>
+        </w:rPr>
+        <w:t>-Considerando que na tabela AvaliacoesArtistas teremos as colunas ArtistaId e PessoaId conjuntamente como chave primária, ou seja, não haverá mais de uma avaliação para uma banda vinda de uma pessoa;</w:t>
+      </w:r>
+    </w:p>
+    <w:p>
+      <w:pPr>
+        <w:ind w:left="0" w:leftChars="0" w:firstLine="0" w:firstLineChars="0"/>
+        <w:rPr>
+          <w:rFonts w:hint="default" w:ascii="Cascadia Mono" w:hAnsi="Cascadia Mono" w:cs="Cascadia Mono"/>
+          <w:b w:val="0"/>
+          <w:bCs w:val="0"/>
+          <w:sz w:val="24"/>
+          <w:szCs w:val="24"/>
+          <w:lang w:val="pt-BR"/>
+        </w:rPr>
+      </w:pPr>
+      <w:r>
+        <w:rPr>
+          <w:rFonts w:hint="default" w:ascii="Cascadia Mono" w:hAnsi="Cascadia Mono" w:cs="Cascadia Mono"/>
+          <w:b w:val="0"/>
+          <w:bCs w:val="0"/>
+          <w:sz w:val="24"/>
+          <w:szCs w:val="24"/>
+          <w:lang w:val="pt-BR"/>
+        </w:rPr>
+        <w:t>-Relação entre Artistas e AvaliacoesArtistas é 1:N, ou seja, um artista com várias avaliações.</w:t>
+      </w:r>
+    </w:p>
+    <w:p>
+      <w:pPr>
+        <w:ind w:left="0" w:leftChars="0" w:firstLine="0" w:firstLineChars="0"/>
+        <w:rPr>
+          <w:rFonts w:hint="default" w:ascii="Cascadia Mono" w:hAnsi="Cascadia Mono" w:cs="Cascadia Mono"/>
+          <w:b w:val="0"/>
+          <w:bCs w:val="0"/>
+          <w:sz w:val="24"/>
+          <w:szCs w:val="24"/>
+          <w:lang w:val="pt-BR"/>
+        </w:rPr>
+      </w:pPr>
+    </w:p>
+    <w:p>
+      <w:pPr>
+        <w:ind w:left="0" w:leftChars="0" w:firstLine="0" w:firstLineChars="0"/>
+        <w:rPr>
+          <w:rFonts w:hint="default" w:ascii="Cascadia Mono" w:hAnsi="Cascadia Mono" w:cs="Cascadia Mono"/>
+          <w:b w:val="0"/>
+          <w:bCs w:val="0"/>
+          <w:sz w:val="24"/>
+          <w:szCs w:val="24"/>
+          <w:lang w:val="pt-BR"/>
+        </w:rPr>
+      </w:pPr>
+      <w:r>
+        <w:rPr>
+          <w:rFonts w:hint="default" w:ascii="Cascadia Mono" w:hAnsi="Cascadia Mono" w:cs="Cascadia Mono"/>
+          <w:b w:val="0"/>
+          <w:bCs w:val="0"/>
+          <w:sz w:val="24"/>
+          <w:szCs w:val="24"/>
+          <w:lang w:val="pt-BR"/>
+        </w:rPr>
+        <w:t>ScreenSound.Shared.Dados/Banco/ScreenSoundContext</w:t>
+      </w:r>
+    </w:p>
+    <w:p>
+      <w:pPr>
+        <w:spacing w:beforeLines="0" w:afterLines="0"/>
+        <w:jc w:val="left"/>
+        <w:rPr>
+          <w:rFonts w:hint="default" w:ascii="Cascadia Mono" w:hAnsi="Cascadia Mono" w:eastAsia="Cascadia Mono"/>
+          <w:color w:val="0000FF"/>
+          <w:sz w:val="19"/>
+          <w:szCs w:val="24"/>
+          <w:highlight w:val="white"/>
+          <w:lang w:val="pt-BR"/>
+        </w:rPr>
+      </w:pPr>
+      <w:r>
+        <w:rPr>
+          <w:rFonts w:hint="default" w:ascii="Cascadia Mono" w:hAnsi="Cascadia Mono" w:eastAsia="Cascadia Mono"/>
+          <w:color w:val="0000FF"/>
+          <w:sz w:val="19"/>
+          <w:szCs w:val="24"/>
+          <w:highlight w:val="white"/>
+          <w:lang w:val="pt-BR"/>
+        </w:rPr>
+        <w:t>.</w:t>
+      </w:r>
+    </w:p>
+    <w:p>
+      <w:pPr>
+        <w:spacing w:beforeLines="0" w:afterLines="0"/>
+        <w:jc w:val="left"/>
+        <w:rPr>
+          <w:rFonts w:hint="default" w:ascii="Cascadia Mono" w:hAnsi="Cascadia Mono" w:eastAsia="Cascadia Mono"/>
+          <w:color w:val="0000FF"/>
+          <w:sz w:val="19"/>
+          <w:szCs w:val="24"/>
+          <w:highlight w:val="white"/>
+          <w:lang w:val="pt-BR"/>
+        </w:rPr>
+      </w:pPr>
+      <w:r>
+        <w:rPr>
+          <w:rFonts w:hint="default" w:ascii="Cascadia Mono" w:hAnsi="Cascadia Mono" w:eastAsia="Cascadia Mono"/>
+          <w:color w:val="0000FF"/>
+          <w:sz w:val="19"/>
+          <w:szCs w:val="24"/>
+          <w:highlight w:val="white"/>
+          <w:lang w:val="pt-BR"/>
+        </w:rPr>
+        <w:t>.</w:t>
+      </w:r>
+    </w:p>
+    <w:p>
+      <w:pPr>
+        <w:spacing w:beforeLines="0" w:afterLines="0"/>
+        <w:jc w:val="left"/>
+        <w:rPr>
+          <w:rFonts w:hint="default" w:ascii="Cascadia Mono" w:hAnsi="Cascadia Mono" w:eastAsia="Cascadia Mono"/>
+          <w:color w:val="000000"/>
+          <w:sz w:val="19"/>
+          <w:szCs w:val="24"/>
+          <w:highlight w:val="white"/>
+        </w:rPr>
+      </w:pPr>
+      <w:r>
+        <w:rPr>
+          <w:rFonts w:hint="default" w:ascii="Cascadia Mono" w:hAnsi="Cascadia Mono" w:eastAsia="Cascadia Mono"/>
+          <w:color w:val="0000FF"/>
+          <w:sz w:val="19"/>
+          <w:szCs w:val="24"/>
+          <w:highlight w:val="white"/>
+        </w:rPr>
+        <w:t>public</w:t>
+      </w:r>
+      <w:r>
+        <w:rPr>
+          <w:rFonts w:hint="default" w:ascii="Cascadia Mono" w:hAnsi="Cascadia Mono" w:eastAsia="Cascadia Mono"/>
+          <w:color w:val="000000"/>
+          <w:sz w:val="19"/>
+          <w:szCs w:val="24"/>
+          <w:highlight w:val="white"/>
+        </w:rPr>
+        <w:t xml:space="preserve"> </w:t>
+      </w:r>
+      <w:r>
+        <w:rPr>
+          <w:rFonts w:hint="default" w:ascii="Cascadia Mono" w:hAnsi="Cascadia Mono" w:eastAsia="Cascadia Mono"/>
+          <w:color w:val="2B91AF"/>
+          <w:sz w:val="19"/>
+          <w:szCs w:val="24"/>
+          <w:highlight w:val="white"/>
+        </w:rPr>
+        <w:t>DbSet</w:t>
+      </w:r>
+      <w:r>
+        <w:rPr>
+          <w:rFonts w:hint="default" w:ascii="Cascadia Mono" w:hAnsi="Cascadia Mono" w:eastAsia="Cascadia Mono"/>
+          <w:color w:val="000000"/>
+          <w:sz w:val="19"/>
+          <w:szCs w:val="24"/>
+          <w:highlight w:val="white"/>
+        </w:rPr>
+        <w:t>&lt;</w:t>
+      </w:r>
+      <w:r>
+        <w:rPr>
+          <w:rFonts w:hint="default" w:ascii="Cascadia Mono" w:hAnsi="Cascadia Mono" w:eastAsia="Cascadia Mono"/>
+          <w:color w:val="2B91AF"/>
+          <w:sz w:val="19"/>
+          <w:szCs w:val="24"/>
+          <w:highlight w:val="white"/>
+        </w:rPr>
+        <w:t>AvaliacaoArtista</w:t>
+      </w:r>
+      <w:r>
+        <w:rPr>
+          <w:rFonts w:hint="default" w:ascii="Cascadia Mono" w:hAnsi="Cascadia Mono" w:eastAsia="Cascadia Mono"/>
+          <w:color w:val="000000"/>
+          <w:sz w:val="19"/>
+          <w:szCs w:val="24"/>
+          <w:highlight w:val="white"/>
+        </w:rPr>
+        <w:t xml:space="preserve">&gt; AvaliacoesArtistas { </w:t>
+      </w:r>
+      <w:r>
+        <w:rPr>
+          <w:rFonts w:hint="default" w:ascii="Cascadia Mono" w:hAnsi="Cascadia Mono" w:eastAsia="Cascadia Mono"/>
+          <w:color w:val="0000FF"/>
+          <w:sz w:val="19"/>
+          <w:szCs w:val="24"/>
+          <w:highlight w:val="white"/>
+        </w:rPr>
+        <w:t>get</w:t>
+      </w:r>
+      <w:r>
+        <w:rPr>
+          <w:rFonts w:hint="default" w:ascii="Cascadia Mono" w:hAnsi="Cascadia Mono" w:eastAsia="Cascadia Mono"/>
+          <w:color w:val="000000"/>
+          <w:sz w:val="19"/>
+          <w:szCs w:val="24"/>
+          <w:highlight w:val="white"/>
+        </w:rPr>
+        <w:t xml:space="preserve">; </w:t>
+      </w:r>
+      <w:r>
+        <w:rPr>
+          <w:rFonts w:hint="default" w:ascii="Cascadia Mono" w:hAnsi="Cascadia Mono" w:eastAsia="Cascadia Mono"/>
+          <w:color w:val="0000FF"/>
+          <w:sz w:val="19"/>
+          <w:szCs w:val="24"/>
+          <w:highlight w:val="white"/>
+        </w:rPr>
+        <w:t>set</w:t>
+      </w:r>
+      <w:r>
+        <w:rPr>
+          <w:rFonts w:hint="default" w:ascii="Cascadia Mono" w:hAnsi="Cascadia Mono" w:eastAsia="Cascadia Mono"/>
+          <w:color w:val="000000"/>
+          <w:sz w:val="19"/>
+          <w:szCs w:val="24"/>
+          <w:highlight w:val="white"/>
+        </w:rPr>
+        <w:t>; }</w:t>
+      </w:r>
+    </w:p>
+    <w:p>
+      <w:pPr>
+        <w:spacing w:beforeLines="0" w:afterLines="0"/>
+        <w:jc w:val="left"/>
+        <w:rPr>
+          <w:rFonts w:hint="default" w:ascii="Cascadia Mono" w:hAnsi="Cascadia Mono" w:eastAsia="Cascadia Mono"/>
+          <w:color w:val="000000"/>
+          <w:sz w:val="19"/>
+          <w:szCs w:val="24"/>
+          <w:highlight w:val="white"/>
+          <w:lang w:val="pt-BR"/>
+        </w:rPr>
+      </w:pPr>
+      <w:r>
+        <w:rPr>
+          <w:rFonts w:hint="default" w:ascii="Cascadia Mono" w:hAnsi="Cascadia Mono" w:eastAsia="Cascadia Mono"/>
+          <w:color w:val="000000"/>
+          <w:sz w:val="19"/>
+          <w:szCs w:val="24"/>
+          <w:highlight w:val="white"/>
+          <w:lang w:val="pt-BR"/>
+        </w:rPr>
+        <w:t>.</w:t>
+      </w:r>
+    </w:p>
+    <w:p>
+      <w:pPr>
+        <w:spacing w:beforeLines="0" w:afterLines="0"/>
+        <w:jc w:val="left"/>
+        <w:rPr>
+          <w:rFonts w:hint="default" w:ascii="Cascadia Mono" w:hAnsi="Cascadia Mono" w:eastAsia="Cascadia Mono"/>
+          <w:color w:val="000000"/>
+          <w:sz w:val="19"/>
+          <w:szCs w:val="24"/>
+          <w:highlight w:val="white"/>
+          <w:lang w:val="pt-BR"/>
+        </w:rPr>
+      </w:pPr>
+      <w:r>
+        <w:rPr>
+          <w:rFonts w:hint="default" w:ascii="Cascadia Mono" w:hAnsi="Cascadia Mono" w:eastAsia="Cascadia Mono"/>
+          <w:color w:val="000000"/>
+          <w:sz w:val="19"/>
+          <w:szCs w:val="24"/>
+          <w:highlight w:val="white"/>
+          <w:lang w:val="pt-BR"/>
+        </w:rPr>
+        <w:t>.</w:t>
+      </w:r>
+    </w:p>
+    <w:p>
+      <w:pPr>
+        <w:spacing w:beforeLines="0" w:afterLines="0"/>
+        <w:jc w:val="left"/>
+        <w:rPr>
+          <w:rFonts w:hint="default" w:ascii="Cascadia Mono" w:hAnsi="Cascadia Mono" w:eastAsia="Cascadia Mono"/>
+          <w:color w:val="000000"/>
+          <w:sz w:val="19"/>
+          <w:szCs w:val="24"/>
+          <w:highlight w:val="white"/>
+        </w:rPr>
+      </w:pPr>
+      <w:r>
+        <w:rPr>
+          <w:rFonts w:hint="default" w:ascii="Cascadia Mono" w:hAnsi="Cascadia Mono" w:eastAsia="Cascadia Mono"/>
+          <w:color w:val="0000FF"/>
+          <w:sz w:val="19"/>
+          <w:szCs w:val="24"/>
+          <w:highlight w:val="white"/>
+        </w:rPr>
+        <w:t>protected</w:t>
+      </w:r>
+      <w:r>
+        <w:rPr>
+          <w:rFonts w:hint="default" w:ascii="Cascadia Mono" w:hAnsi="Cascadia Mono" w:eastAsia="Cascadia Mono"/>
+          <w:color w:val="000000"/>
+          <w:sz w:val="19"/>
+          <w:szCs w:val="24"/>
+          <w:highlight w:val="white"/>
+        </w:rPr>
+        <w:t xml:space="preserve"> </w:t>
+      </w:r>
+      <w:r>
+        <w:rPr>
+          <w:rFonts w:hint="default" w:ascii="Cascadia Mono" w:hAnsi="Cascadia Mono" w:eastAsia="Cascadia Mono"/>
+          <w:color w:val="0000FF"/>
+          <w:sz w:val="19"/>
+          <w:szCs w:val="24"/>
+          <w:highlight w:val="white"/>
+        </w:rPr>
+        <w:t>override</w:t>
+      </w:r>
+      <w:r>
+        <w:rPr>
+          <w:rFonts w:hint="default" w:ascii="Cascadia Mono" w:hAnsi="Cascadia Mono" w:eastAsia="Cascadia Mono"/>
+          <w:color w:val="000000"/>
+          <w:sz w:val="19"/>
+          <w:szCs w:val="24"/>
+          <w:highlight w:val="white"/>
+        </w:rPr>
+        <w:t xml:space="preserve"> </w:t>
+      </w:r>
+      <w:r>
+        <w:rPr>
+          <w:rFonts w:hint="default" w:ascii="Cascadia Mono" w:hAnsi="Cascadia Mono" w:eastAsia="Cascadia Mono"/>
+          <w:color w:val="0000FF"/>
+          <w:sz w:val="19"/>
+          <w:szCs w:val="24"/>
+          <w:highlight w:val="white"/>
+        </w:rPr>
+        <w:t>void</w:t>
+      </w:r>
+      <w:r>
+        <w:rPr>
+          <w:rFonts w:hint="default" w:ascii="Cascadia Mono" w:hAnsi="Cascadia Mono" w:eastAsia="Cascadia Mono"/>
+          <w:color w:val="000000"/>
+          <w:sz w:val="19"/>
+          <w:szCs w:val="24"/>
+          <w:highlight w:val="white"/>
+        </w:rPr>
+        <w:t xml:space="preserve"> OnModelCreating(</w:t>
+      </w:r>
+      <w:r>
+        <w:rPr>
+          <w:rFonts w:hint="default" w:ascii="Cascadia Mono" w:hAnsi="Cascadia Mono" w:eastAsia="Cascadia Mono"/>
+          <w:color w:val="2B91AF"/>
+          <w:sz w:val="19"/>
+          <w:szCs w:val="24"/>
+          <w:highlight w:val="white"/>
+        </w:rPr>
+        <w:t>ModelBuilder</w:t>
+      </w:r>
+      <w:r>
+        <w:rPr>
+          <w:rFonts w:hint="default" w:ascii="Cascadia Mono" w:hAnsi="Cascadia Mono" w:eastAsia="Cascadia Mono"/>
+          <w:color w:val="000000"/>
+          <w:sz w:val="19"/>
+          <w:szCs w:val="24"/>
+          <w:highlight w:val="white"/>
+        </w:rPr>
+        <w:t xml:space="preserve"> modelBuilder)</w:t>
+      </w:r>
+    </w:p>
+    <w:p>
+      <w:pPr>
+        <w:spacing w:beforeLines="0" w:afterLines="0"/>
+        <w:jc w:val="left"/>
+        <w:rPr>
+          <w:rFonts w:hint="default" w:ascii="Cascadia Mono" w:hAnsi="Cascadia Mono" w:eastAsia="Cascadia Mono"/>
+          <w:color w:val="000000"/>
+          <w:sz w:val="19"/>
+          <w:szCs w:val="24"/>
+          <w:highlight w:val="white"/>
+        </w:rPr>
+      </w:pPr>
+      <w:r>
+        <w:rPr>
+          <w:rFonts w:hint="default" w:ascii="Cascadia Mono" w:hAnsi="Cascadia Mono" w:eastAsia="Cascadia Mono"/>
+          <w:color w:val="000000"/>
+          <w:sz w:val="19"/>
+          <w:szCs w:val="24"/>
+          <w:highlight w:val="white"/>
+        </w:rPr>
+        <w:t>{</w:t>
+      </w:r>
+    </w:p>
+    <w:p>
+      <w:pPr>
+        <w:spacing w:beforeLines="0" w:afterLines="0"/>
+        <w:jc w:val="left"/>
+        <w:rPr>
+          <w:rFonts w:hint="default" w:ascii="Cascadia Mono" w:hAnsi="Cascadia Mono" w:eastAsia="Cascadia Mono"/>
+          <w:color w:val="000000"/>
+          <w:sz w:val="19"/>
+          <w:szCs w:val="24"/>
+          <w:highlight w:val="white"/>
+          <w:lang w:val="pt-BR"/>
+        </w:rPr>
+      </w:pPr>
+      <w:r>
+        <w:rPr>
+          <w:rFonts w:hint="default" w:ascii="Cascadia Mono" w:hAnsi="Cascadia Mono" w:eastAsia="Cascadia Mono"/>
+          <w:color w:val="000000"/>
+          <w:sz w:val="19"/>
+          <w:szCs w:val="24"/>
+          <w:highlight w:val="white"/>
+          <w:lang w:val="pt-BR"/>
+        </w:rPr>
+        <w:t>.</w:t>
+      </w:r>
+    </w:p>
+    <w:p>
+      <w:pPr>
+        <w:spacing w:beforeLines="0" w:afterLines="0"/>
+        <w:jc w:val="left"/>
+        <w:rPr>
+          <w:rFonts w:hint="default" w:ascii="Cascadia Mono" w:hAnsi="Cascadia Mono" w:eastAsia="Cascadia Mono"/>
+          <w:color w:val="000000"/>
+          <w:sz w:val="19"/>
+          <w:szCs w:val="24"/>
+          <w:highlight w:val="white"/>
+        </w:rPr>
+      </w:pPr>
+      <w:r>
+        <w:rPr>
+          <w:rFonts w:hint="default" w:ascii="Cascadia Mono" w:hAnsi="Cascadia Mono" w:eastAsia="Cascadia Mono"/>
+          <w:color w:val="000000"/>
+          <w:sz w:val="19"/>
+          <w:szCs w:val="24"/>
+          <w:highlight w:val="white"/>
+          <w:lang w:val="pt-BR"/>
+        </w:rPr>
+        <w:t>.</w:t>
+      </w:r>
+    </w:p>
+    <w:p>
+      <w:pPr>
+        <w:spacing w:beforeLines="0" w:afterLines="0"/>
+        <w:jc w:val="left"/>
+        <w:rPr>
+          <w:rFonts w:hint="default" w:ascii="Cascadia Mono" w:hAnsi="Cascadia Mono" w:eastAsia="Cascadia Mono"/>
+          <w:color w:val="008000"/>
+          <w:sz w:val="19"/>
+          <w:szCs w:val="24"/>
+          <w:highlight w:val="white"/>
+        </w:rPr>
+      </w:pPr>
+      <w:r>
+        <w:rPr>
+          <w:rFonts w:hint="default" w:ascii="Cascadia Mono" w:hAnsi="Cascadia Mono" w:eastAsia="Cascadia Mono"/>
+          <w:color w:val="000000"/>
+          <w:sz w:val="19"/>
+          <w:szCs w:val="24"/>
+          <w:highlight w:val="white"/>
+        </w:rPr>
+        <w:t xml:space="preserve">    </w:t>
+      </w:r>
+      <w:r>
+        <w:rPr>
+          <w:rFonts w:hint="default" w:ascii="Cascadia Mono" w:hAnsi="Cascadia Mono" w:eastAsia="Cascadia Mono"/>
+          <w:color w:val="008000"/>
+          <w:sz w:val="19"/>
+          <w:szCs w:val="24"/>
+          <w:highlight w:val="white"/>
+        </w:rPr>
+        <w:t>//CHAVE PRIMÁRIA DA TABELA AvaliacoesArtistas</w:t>
+      </w:r>
+    </w:p>
+    <w:p>
+      <w:pPr>
+        <w:spacing w:beforeLines="0" w:afterLines="0"/>
+        <w:jc w:val="left"/>
+        <w:rPr>
+          <w:rFonts w:hint="default" w:ascii="Cascadia Mono" w:hAnsi="Cascadia Mono" w:eastAsia="Cascadia Mono"/>
+          <w:color w:val="008000"/>
+          <w:sz w:val="19"/>
+          <w:szCs w:val="24"/>
+          <w:highlight w:val="white"/>
+        </w:rPr>
+      </w:pPr>
+      <w:r>
+        <w:rPr>
+          <w:rFonts w:hint="default" w:ascii="Cascadia Mono" w:hAnsi="Cascadia Mono" w:eastAsia="Cascadia Mono"/>
+          <w:color w:val="000000"/>
+          <w:sz w:val="19"/>
+          <w:szCs w:val="24"/>
+          <w:highlight w:val="white"/>
+        </w:rPr>
+        <w:t xml:space="preserve">    </w:t>
+      </w:r>
+      <w:r>
+        <w:rPr>
+          <w:rFonts w:hint="default" w:ascii="Cascadia Mono" w:hAnsi="Cascadia Mono" w:eastAsia="Cascadia Mono"/>
+          <w:color w:val="008000"/>
+          <w:sz w:val="19"/>
+          <w:szCs w:val="24"/>
+          <w:highlight w:val="white"/>
+        </w:rPr>
+        <w:t>//É O CONJUNTO DAS CHAVES ArtistaId e PessoaId</w:t>
+      </w:r>
+    </w:p>
+    <w:p>
+      <w:pPr>
+        <w:spacing w:beforeLines="0" w:afterLines="0"/>
+        <w:jc w:val="left"/>
+        <w:rPr>
+          <w:rFonts w:hint="default" w:ascii="Cascadia Mono" w:hAnsi="Cascadia Mono" w:eastAsia="Cascadia Mono"/>
+          <w:color w:val="000000"/>
+          <w:sz w:val="19"/>
+          <w:szCs w:val="24"/>
+          <w:highlight w:val="white"/>
+        </w:rPr>
+      </w:pPr>
+      <w:r>
+        <w:rPr>
+          <w:rFonts w:hint="default" w:ascii="Cascadia Mono" w:hAnsi="Cascadia Mono" w:eastAsia="Cascadia Mono"/>
+          <w:color w:val="000000"/>
+          <w:sz w:val="19"/>
+          <w:szCs w:val="24"/>
+          <w:highlight w:val="white"/>
+        </w:rPr>
+        <w:t xml:space="preserve">    modelBuilder.Entity&lt;</w:t>
+      </w:r>
+      <w:r>
+        <w:rPr>
+          <w:rFonts w:hint="default" w:ascii="Cascadia Mono" w:hAnsi="Cascadia Mono" w:eastAsia="Cascadia Mono"/>
+          <w:color w:val="2B91AF"/>
+          <w:sz w:val="19"/>
+          <w:szCs w:val="24"/>
+          <w:highlight w:val="white"/>
+        </w:rPr>
+        <w:t>AvaliacaoArtista</w:t>
+      </w:r>
+      <w:r>
+        <w:rPr>
+          <w:rFonts w:hint="default" w:ascii="Cascadia Mono" w:hAnsi="Cascadia Mono" w:eastAsia="Cascadia Mono"/>
+          <w:color w:val="000000"/>
+          <w:sz w:val="19"/>
+          <w:szCs w:val="24"/>
+          <w:highlight w:val="white"/>
+        </w:rPr>
+        <w:t>&gt;()</w:t>
+      </w:r>
+    </w:p>
+    <w:p>
+      <w:pPr>
+        <w:spacing w:beforeLines="0" w:afterLines="0"/>
+        <w:jc w:val="left"/>
+        <w:rPr>
+          <w:rFonts w:hint="default" w:ascii="Cascadia Mono" w:hAnsi="Cascadia Mono" w:eastAsia="Cascadia Mono"/>
+          <w:color w:val="000000"/>
+          <w:sz w:val="19"/>
+          <w:szCs w:val="24"/>
+          <w:highlight w:val="white"/>
+        </w:rPr>
+      </w:pPr>
+      <w:r>
+        <w:rPr>
+          <w:rFonts w:hint="default" w:ascii="Cascadia Mono" w:hAnsi="Cascadia Mono" w:eastAsia="Cascadia Mono"/>
+          <w:color w:val="000000"/>
+          <w:sz w:val="19"/>
+          <w:szCs w:val="24"/>
+          <w:highlight w:val="white"/>
+        </w:rPr>
+        <w:t xml:space="preserve">        .HasKey(a =&gt; </w:t>
+      </w:r>
+      <w:r>
+        <w:rPr>
+          <w:rFonts w:hint="default" w:ascii="Cascadia Mono" w:hAnsi="Cascadia Mono" w:eastAsia="Cascadia Mono"/>
+          <w:color w:val="0000FF"/>
+          <w:sz w:val="19"/>
+          <w:szCs w:val="24"/>
+          <w:highlight w:val="white"/>
+        </w:rPr>
+        <w:t>new</w:t>
+      </w:r>
+      <w:r>
+        <w:rPr>
+          <w:rFonts w:hint="default" w:ascii="Cascadia Mono" w:hAnsi="Cascadia Mono" w:eastAsia="Cascadia Mono"/>
+          <w:color w:val="000000"/>
+          <w:sz w:val="19"/>
+          <w:szCs w:val="24"/>
+          <w:highlight w:val="white"/>
+        </w:rPr>
+        <w:t xml:space="preserve"> { a.ArtistaId, a.PessoaId });</w:t>
+      </w:r>
+    </w:p>
+    <w:p>
+      <w:pPr>
+        <w:spacing w:beforeLines="0" w:afterLines="0"/>
+        <w:jc w:val="left"/>
+        <w:rPr>
+          <w:rFonts w:hint="default" w:ascii="Cascadia Mono" w:hAnsi="Cascadia Mono" w:eastAsia="Cascadia Mono"/>
+          <w:color w:val="000000"/>
+          <w:sz w:val="19"/>
+          <w:szCs w:val="24"/>
+          <w:highlight w:val="white"/>
+          <w:lang w:val="pt-BR"/>
+        </w:rPr>
+      </w:pPr>
+      <w:r>
+        <w:rPr>
+          <w:rFonts w:hint="default" w:ascii="Cascadia Mono" w:hAnsi="Cascadia Mono" w:eastAsia="Cascadia Mono"/>
+          <w:color w:val="000000"/>
+          <w:sz w:val="19"/>
+          <w:szCs w:val="24"/>
+          <w:highlight w:val="white"/>
+        </w:rPr>
+        <w:t>}</w:t>
+      </w:r>
+    </w:p>
+    <w:p>
+      <w:pPr>
+        <w:ind w:left="0" w:leftChars="0" w:firstLine="0" w:firstLineChars="0"/>
+        <w:rPr>
+          <w:rFonts w:hint="default" w:ascii="Cascadia Mono" w:hAnsi="Cascadia Mono" w:cs="Cascadia Mono"/>
+          <w:b w:val="0"/>
+          <w:bCs w:val="0"/>
+          <w:sz w:val="24"/>
+          <w:szCs w:val="24"/>
+          <w:lang w:val="pt-BR"/>
+        </w:rPr>
+      </w:pPr>
+    </w:p>
+    <w:p>
+      <w:pPr>
+        <w:ind w:left="0" w:leftChars="0" w:firstLine="0" w:firstLineChars="0"/>
+        <w:rPr>
+          <w:rFonts w:hint="default" w:ascii="Cascadia Mono" w:hAnsi="Cascadia Mono" w:cs="Cascadia Mono"/>
+          <w:b w:val="0"/>
+          <w:bCs w:val="0"/>
+          <w:sz w:val="24"/>
+          <w:szCs w:val="24"/>
+          <w:lang w:val="pt-BR"/>
+        </w:rPr>
+      </w:pPr>
+      <w:r>
+        <w:rPr>
+          <w:rFonts w:hint="default" w:ascii="Cascadia Mono" w:hAnsi="Cascadia Mono" w:cs="Cascadia Mono"/>
+          <w:b w:val="0"/>
+          <w:bCs w:val="0"/>
+          <w:sz w:val="24"/>
+          <w:szCs w:val="24"/>
+          <w:lang w:val="pt-BR"/>
+        </w:rPr>
+        <w:t>Feitas as mudanças, construir a migração e realizar a atualização do banco</w:t>
+      </w:r>
+    </w:p>
+    <w:p>
+      <w:pPr>
+        <w:ind w:left="0" w:leftChars="0" w:firstLine="0" w:firstLineChars="0"/>
+        <w:rPr>
+          <w:rFonts w:hint="default" w:ascii="Cascadia Mono" w:hAnsi="Cascadia Mono" w:cs="Cascadia Mono"/>
+          <w:b w:val="0"/>
+          <w:bCs w:val="0"/>
+          <w:sz w:val="24"/>
+          <w:szCs w:val="24"/>
+          <w:lang w:val="pt-BR"/>
+        </w:rPr>
+      </w:pPr>
+      <w:r>
+        <w:rPr>
+          <w:rFonts w:hint="default" w:ascii="Cascadia Mono" w:hAnsi="Cascadia Mono" w:cs="Cascadia Mono"/>
+          <w:b w:val="0"/>
+          <w:bCs w:val="0"/>
+          <w:sz w:val="24"/>
+          <w:szCs w:val="24"/>
+          <w:lang w:val="pt-BR"/>
+        </w:rPr>
+        <w:t>Ferramentas -&gt; Console Gerenciador de Pacotes do Nuget -&gt; Console Gerenciador de pacotes -&gt; Com projeto ScreenSound.Shared.Dados selecionado</w:t>
+      </w:r>
+    </w:p>
+    <w:p>
+      <w:pPr>
+        <w:ind w:left="0" w:leftChars="0" w:firstLine="0" w:firstLineChars="0"/>
+        <w:rPr>
+          <w:rFonts w:hint="default" w:ascii="Cascadia Mono" w:hAnsi="Cascadia Mono" w:cs="Cascadia Mono"/>
+          <w:b w:val="0"/>
+          <w:bCs w:val="0"/>
+          <w:sz w:val="24"/>
+          <w:szCs w:val="24"/>
+          <w:lang w:val="pt-BR"/>
+        </w:rPr>
+      </w:pPr>
+      <w:r>
+        <w:rPr>
+          <w:rFonts w:hint="default" w:ascii="Cascadia Mono" w:hAnsi="Cascadia Mono" w:cs="Cascadia Mono"/>
+          <w:b w:val="0"/>
+          <w:bCs w:val="0"/>
+          <w:sz w:val="24"/>
+          <w:szCs w:val="24"/>
+          <w:lang w:val="pt-BR"/>
+        </w:rPr>
+        <w:t>Add-Migration AvaliacoesArtistas</w:t>
+      </w:r>
+    </w:p>
+    <w:p>
+      <w:pPr>
+        <w:ind w:left="0" w:leftChars="0" w:firstLine="0" w:firstLineChars="0"/>
+        <w:rPr>
+          <w:rFonts w:hint="default" w:ascii="Cascadia Mono" w:hAnsi="Cascadia Mono" w:cs="Cascadia Mono"/>
+          <w:b w:val="0"/>
+          <w:bCs w:val="0"/>
+          <w:sz w:val="24"/>
+          <w:szCs w:val="24"/>
+          <w:lang w:val="pt-BR"/>
+        </w:rPr>
+      </w:pPr>
+      <w:r>
+        <w:rPr>
+          <w:rFonts w:hint="default" w:ascii="Cascadia Mono" w:hAnsi="Cascadia Mono" w:cs="Cascadia Mono"/>
+          <w:b w:val="0"/>
+          <w:bCs w:val="0"/>
+          <w:sz w:val="24"/>
+          <w:szCs w:val="24"/>
+          <w:lang w:val="pt-BR"/>
+        </w:rPr>
+        <w:t>Update-Database</w:t>
+      </w:r>
       <w:bookmarkStart w:id="0" w:name="_GoBack"/>
       <w:bookmarkEnd w:id="0"/>
-    </w:p>
-    <w:p>
-      <w:pPr>
-        <w:ind w:left="0" w:leftChars="0" w:firstLine="0" w:firstLineChars="0"/>
-        <w:rPr>
-          <w:rFonts w:hint="default" w:ascii="Cascadia Mono" w:hAnsi="Cascadia Mono" w:cs="Cascadia Mono"/>
-          <w:b w:val="0"/>
-          <w:bCs w:val="0"/>
-          <w:sz w:val="24"/>
-          <w:szCs w:val="24"/>
-          <w:lang w:val="pt-BR"/>
-        </w:rPr>
-      </w:pPr>
-    </w:p>
-    <w:p>
-      <w:pPr>
-        <w:ind w:left="0" w:leftChars="0" w:firstLine="0" w:firstLineChars="0"/>
-        <w:rPr>
-          <w:rFonts w:hint="default" w:ascii="Cascadia Mono" w:hAnsi="Cascadia Mono" w:cs="Cascadia Mono"/>
-          <w:b w:val="0"/>
-          <w:bCs w:val="0"/>
-          <w:sz w:val="24"/>
-          <w:szCs w:val="24"/>
-          <w:lang w:val="pt-BR"/>
-        </w:rPr>
-      </w:pPr>
     </w:p>
     <w:p>
       <w:pPr>

</xml_diff>

<commit_message>
Endpoint Avaliação de Artistas - consulta
Em caso de não existir uma avaliação - a nota é zero
</commit_message>
<xml_diff>
--- a/Notes.docx
+++ b/Notes.docx
@@ -25247,86 +25247,2074 @@
         </w:rPr>
         <w:t>Update-Database</w:t>
       </w:r>
+    </w:p>
+    <w:p>
+      <w:pPr>
+        <w:ind w:left="0" w:leftChars="0" w:firstLine="0" w:firstLineChars="0"/>
+        <w:rPr>
+          <w:rFonts w:hint="default" w:ascii="Cascadia Mono" w:hAnsi="Cascadia Mono" w:cs="Cascadia Mono"/>
+          <w:b w:val="0"/>
+          <w:bCs w:val="0"/>
+          <w:sz w:val="24"/>
+          <w:szCs w:val="24"/>
+          <w:lang w:val="pt-BR"/>
+        </w:rPr>
+      </w:pPr>
+    </w:p>
+    <w:p>
+      <w:pPr>
+        <w:ind w:left="0" w:leftChars="0" w:firstLine="0" w:firstLineChars="0"/>
+        <w:rPr>
+          <w:rFonts w:hint="default" w:ascii="Cascadia Mono" w:hAnsi="Cascadia Mono" w:cs="Cascadia Mono"/>
+          <w:b w:val="0"/>
+          <w:bCs w:val="0"/>
+          <w:sz w:val="24"/>
+          <w:szCs w:val="24"/>
+          <w:lang w:val="pt-BR"/>
+        </w:rPr>
+      </w:pPr>
+    </w:p>
+    <w:p>
+      <w:pPr>
+        <w:ind w:left="0" w:leftChars="0" w:firstLine="0" w:firstLineChars="0"/>
+        <w:rPr>
+          <w:rFonts w:hint="default" w:ascii="Cascadia Mono" w:hAnsi="Cascadia Mono" w:cs="Cascadia Mono"/>
+          <w:b/>
+          <w:bCs/>
+          <w:sz w:val="24"/>
+          <w:szCs w:val="24"/>
+          <w:lang w:val="pt-BR"/>
+        </w:rPr>
+      </w:pPr>
+      <w:r>
+        <w:rPr>
+          <w:rFonts w:hint="default" w:ascii="Cascadia Mono" w:hAnsi="Cascadia Mono" w:cs="Cascadia Mono"/>
+          <w:b/>
+          <w:bCs/>
+          <w:sz w:val="24"/>
+          <w:szCs w:val="24"/>
+          <w:lang w:val="pt-BR"/>
+        </w:rPr>
+        <w:t>ENDPOINT DE AVALIAÇÃO DE ARTISTA</w:t>
+      </w:r>
+    </w:p>
+    <w:p>
+      <w:pPr>
+        <w:ind w:left="0" w:leftChars="0" w:firstLine="0" w:firstLineChars="0"/>
+        <w:rPr>
+          <w:rFonts w:hint="default" w:ascii="Cascadia Mono" w:hAnsi="Cascadia Mono" w:cs="Cascadia Mono"/>
+          <w:b w:val="0"/>
+          <w:bCs w:val="0"/>
+          <w:sz w:val="24"/>
+          <w:szCs w:val="24"/>
+          <w:lang w:val="pt-BR"/>
+        </w:rPr>
+      </w:pPr>
+      <w:r>
+        <w:rPr>
+          <w:rFonts w:hint="default" w:ascii="Cascadia Mono" w:hAnsi="Cascadia Mono" w:cs="Cascadia Mono"/>
+          <w:b w:val="0"/>
+          <w:bCs w:val="0"/>
+          <w:sz w:val="24"/>
+          <w:szCs w:val="24"/>
+          <w:lang w:val="pt-BR"/>
+        </w:rPr>
+        <w:t>Para que um usuário possa avaliar um artista, primeiramente temos que criar esse endpoint na API que vai ser responsável por adicionar essa avaliação relacionada ao artista. Usa-se nesse caso a classe ScreenSound.API/Endpoints/ArtistaExtensions visto que, as operações relacionadas às avaliações de um artista estão juntas com as demais operações da tabela artista em si.</w:t>
+      </w:r>
+    </w:p>
+    <w:p>
+      <w:pPr>
+        <w:ind w:left="0" w:leftChars="0" w:firstLine="0" w:firstLineChars="0"/>
+        <w:rPr>
+          <w:rFonts w:hint="default" w:ascii="Cascadia Mono" w:hAnsi="Cascadia Mono" w:cs="Cascadia Mono"/>
+          <w:b w:val="0"/>
+          <w:bCs w:val="0"/>
+          <w:sz w:val="24"/>
+          <w:szCs w:val="24"/>
+          <w:lang w:val="pt-BR"/>
+        </w:rPr>
+      </w:pPr>
+    </w:p>
+    <w:p>
+      <w:pPr>
+        <w:ind w:left="0" w:leftChars="0" w:firstLine="0" w:firstLineChars="0"/>
+        <w:rPr>
+          <w:rFonts w:hint="default" w:ascii="Cascadia Mono" w:hAnsi="Cascadia Mono" w:cs="Cascadia Mono"/>
+          <w:b w:val="0"/>
+          <w:bCs w:val="0"/>
+          <w:sz w:val="24"/>
+          <w:szCs w:val="24"/>
+          <w:lang w:val="pt-BR"/>
+        </w:rPr>
+      </w:pPr>
+      <w:r>
+        <w:rPr>
+          <w:rFonts w:hint="default" w:ascii="Cascadia Mono" w:hAnsi="Cascadia Mono" w:cs="Cascadia Mono"/>
+          <w:b w:val="0"/>
+          <w:bCs w:val="0"/>
+          <w:sz w:val="24"/>
+          <w:szCs w:val="24"/>
+          <w:lang w:val="pt-BR"/>
+        </w:rPr>
+        <w:t>ScreenSound.API/Endpoints/ArtistaExtensions</w:t>
+      </w:r>
+    </w:p>
+    <w:p>
+      <w:pPr>
+        <w:spacing w:beforeLines="0" w:afterLines="0"/>
+        <w:jc w:val="left"/>
+        <w:rPr>
+          <w:rFonts w:hint="default" w:ascii="Cascadia Mono" w:hAnsi="Cascadia Mono" w:eastAsia="Cascadia Mono"/>
+          <w:color w:val="008000"/>
+          <w:sz w:val="19"/>
+          <w:szCs w:val="24"/>
+          <w:highlight w:val="white"/>
+        </w:rPr>
+      </w:pPr>
+      <w:r>
+        <w:rPr>
+          <w:rFonts w:hint="default" w:ascii="Cascadia Mono" w:hAnsi="Cascadia Mono" w:eastAsia="Cascadia Mono"/>
+          <w:color w:val="008000"/>
+          <w:sz w:val="19"/>
+          <w:szCs w:val="24"/>
+          <w:highlight w:val="white"/>
+        </w:rPr>
+        <w:t>//ENDPOINT PARA INSERÇÃO/ATUALIZAÇÃO DE UMA AVALIAÇÃO</w:t>
+      </w:r>
+    </w:p>
+    <w:p>
+      <w:pPr>
+        <w:spacing w:beforeLines="0" w:afterLines="0"/>
+        <w:jc w:val="left"/>
+        <w:rPr>
+          <w:rFonts w:hint="default" w:ascii="Cascadia Mono" w:hAnsi="Cascadia Mono" w:eastAsia="Cascadia Mono"/>
+          <w:color w:val="000000"/>
+          <w:sz w:val="19"/>
+          <w:szCs w:val="24"/>
+          <w:highlight w:val="white"/>
+        </w:rPr>
+      </w:pPr>
+      <w:r>
+        <w:rPr>
+          <w:rFonts w:hint="default" w:ascii="Cascadia Mono" w:hAnsi="Cascadia Mono" w:eastAsia="Cascadia Mono"/>
+          <w:color w:val="000000"/>
+          <w:sz w:val="19"/>
+          <w:szCs w:val="24"/>
+          <w:highlight w:val="white"/>
+        </w:rPr>
+        <w:t>groupBuilder.MapPost(</w:t>
+      </w:r>
+      <w:r>
+        <w:rPr>
+          <w:rFonts w:hint="default" w:ascii="Cascadia Mono" w:hAnsi="Cascadia Mono" w:eastAsia="Cascadia Mono"/>
+          <w:color w:val="A31515"/>
+          <w:sz w:val="19"/>
+          <w:szCs w:val="24"/>
+          <w:highlight w:val="white"/>
+        </w:rPr>
+        <w:t>"avaliacao"</w:t>
+      </w:r>
+      <w:r>
+        <w:rPr>
+          <w:rFonts w:hint="default" w:ascii="Cascadia Mono" w:hAnsi="Cascadia Mono" w:eastAsia="Cascadia Mono"/>
+          <w:color w:val="000000"/>
+          <w:sz w:val="19"/>
+          <w:szCs w:val="24"/>
+          <w:highlight w:val="white"/>
+        </w:rPr>
+        <w:t>, (</w:t>
+      </w:r>
+    </w:p>
+    <w:p>
+      <w:pPr>
+        <w:spacing w:beforeLines="0" w:afterLines="0"/>
+        <w:jc w:val="left"/>
+        <w:rPr>
+          <w:rFonts w:hint="default" w:ascii="Cascadia Mono" w:hAnsi="Cascadia Mono" w:eastAsia="Cascadia Mono"/>
+          <w:color w:val="000000"/>
+          <w:sz w:val="19"/>
+          <w:szCs w:val="24"/>
+          <w:highlight w:val="white"/>
+        </w:rPr>
+      </w:pPr>
+      <w:r>
+        <w:rPr>
+          <w:rFonts w:hint="default" w:ascii="Cascadia Mono" w:hAnsi="Cascadia Mono" w:eastAsia="Cascadia Mono"/>
+          <w:color w:val="000000"/>
+          <w:sz w:val="19"/>
+          <w:szCs w:val="24"/>
+          <w:highlight w:val="white"/>
+        </w:rPr>
+        <w:t xml:space="preserve">    </w:t>
+      </w:r>
+      <w:r>
+        <w:rPr>
+          <w:rFonts w:hint="default" w:ascii="Cascadia Mono" w:hAnsi="Cascadia Mono" w:eastAsia="Cascadia Mono"/>
+          <w:color w:val="2B91AF"/>
+          <w:sz w:val="19"/>
+          <w:szCs w:val="24"/>
+          <w:highlight w:val="white"/>
+        </w:rPr>
+        <w:t>HttpContext</w:t>
+      </w:r>
+      <w:r>
+        <w:rPr>
+          <w:rFonts w:hint="default" w:ascii="Cascadia Mono" w:hAnsi="Cascadia Mono" w:eastAsia="Cascadia Mono"/>
+          <w:color w:val="000000"/>
+          <w:sz w:val="19"/>
+          <w:szCs w:val="24"/>
+          <w:highlight w:val="white"/>
+        </w:rPr>
+        <w:t xml:space="preserve"> context,</w:t>
+      </w:r>
+    </w:p>
+    <w:p>
+      <w:pPr>
+        <w:spacing w:beforeLines="0" w:afterLines="0"/>
+        <w:jc w:val="left"/>
+        <w:rPr>
+          <w:rFonts w:hint="default" w:ascii="Cascadia Mono" w:hAnsi="Cascadia Mono" w:eastAsia="Cascadia Mono"/>
+          <w:color w:val="000000"/>
+          <w:sz w:val="19"/>
+          <w:szCs w:val="24"/>
+          <w:highlight w:val="white"/>
+        </w:rPr>
+      </w:pPr>
+      <w:r>
+        <w:rPr>
+          <w:rFonts w:hint="default" w:ascii="Cascadia Mono" w:hAnsi="Cascadia Mono" w:eastAsia="Cascadia Mono"/>
+          <w:color w:val="000000"/>
+          <w:sz w:val="19"/>
+          <w:szCs w:val="24"/>
+          <w:highlight w:val="white"/>
+        </w:rPr>
+        <w:t xml:space="preserve">    [</w:t>
+      </w:r>
+      <w:r>
+        <w:rPr>
+          <w:rFonts w:hint="default" w:ascii="Cascadia Mono" w:hAnsi="Cascadia Mono" w:eastAsia="Cascadia Mono"/>
+          <w:color w:val="2B91AF"/>
+          <w:sz w:val="19"/>
+          <w:szCs w:val="24"/>
+          <w:highlight w:val="white"/>
+        </w:rPr>
+        <w:t>FromBody</w:t>
+      </w:r>
+      <w:r>
+        <w:rPr>
+          <w:rFonts w:hint="default" w:ascii="Cascadia Mono" w:hAnsi="Cascadia Mono" w:eastAsia="Cascadia Mono"/>
+          <w:color w:val="000000"/>
+          <w:sz w:val="19"/>
+          <w:szCs w:val="24"/>
+          <w:highlight w:val="white"/>
+        </w:rPr>
+        <w:t xml:space="preserve">] </w:t>
+      </w:r>
+      <w:r>
+        <w:rPr>
+          <w:rFonts w:hint="default" w:ascii="Cascadia Mono" w:hAnsi="Cascadia Mono" w:eastAsia="Cascadia Mono"/>
+          <w:color w:val="2B91AF"/>
+          <w:sz w:val="19"/>
+          <w:szCs w:val="24"/>
+          <w:highlight w:val="white"/>
+        </w:rPr>
+        <w:t>AvaliacaoArtistaRequest</w:t>
+      </w:r>
+      <w:r>
+        <w:rPr>
+          <w:rFonts w:hint="default" w:ascii="Cascadia Mono" w:hAnsi="Cascadia Mono" w:eastAsia="Cascadia Mono"/>
+          <w:color w:val="000000"/>
+          <w:sz w:val="19"/>
+          <w:szCs w:val="24"/>
+          <w:highlight w:val="white"/>
+        </w:rPr>
+        <w:t xml:space="preserve"> request,</w:t>
+      </w:r>
+    </w:p>
+    <w:p>
+      <w:pPr>
+        <w:spacing w:beforeLines="0" w:afterLines="0"/>
+        <w:jc w:val="left"/>
+        <w:rPr>
+          <w:rFonts w:hint="default" w:ascii="Cascadia Mono" w:hAnsi="Cascadia Mono" w:eastAsia="Cascadia Mono"/>
+          <w:color w:val="000000"/>
+          <w:sz w:val="19"/>
+          <w:szCs w:val="24"/>
+          <w:highlight w:val="white"/>
+        </w:rPr>
+      </w:pPr>
+      <w:r>
+        <w:rPr>
+          <w:rFonts w:hint="default" w:ascii="Cascadia Mono" w:hAnsi="Cascadia Mono" w:eastAsia="Cascadia Mono"/>
+          <w:color w:val="000000"/>
+          <w:sz w:val="19"/>
+          <w:szCs w:val="24"/>
+          <w:highlight w:val="white"/>
+        </w:rPr>
+        <w:t xml:space="preserve">    [</w:t>
+      </w:r>
+      <w:r>
+        <w:rPr>
+          <w:rFonts w:hint="default" w:ascii="Cascadia Mono" w:hAnsi="Cascadia Mono" w:eastAsia="Cascadia Mono"/>
+          <w:color w:val="2B91AF"/>
+          <w:sz w:val="19"/>
+          <w:szCs w:val="24"/>
+          <w:highlight w:val="white"/>
+        </w:rPr>
+        <w:t>FromServices</w:t>
+      </w:r>
+      <w:r>
+        <w:rPr>
+          <w:rFonts w:hint="default" w:ascii="Cascadia Mono" w:hAnsi="Cascadia Mono" w:eastAsia="Cascadia Mono"/>
+          <w:color w:val="000000"/>
+          <w:sz w:val="19"/>
+          <w:szCs w:val="24"/>
+          <w:highlight w:val="white"/>
+        </w:rPr>
+        <w:t xml:space="preserve">] </w:t>
+      </w:r>
+      <w:r>
+        <w:rPr>
+          <w:rFonts w:hint="default" w:ascii="Cascadia Mono" w:hAnsi="Cascadia Mono" w:eastAsia="Cascadia Mono"/>
+          <w:color w:val="2B91AF"/>
+          <w:sz w:val="19"/>
+          <w:szCs w:val="24"/>
+          <w:highlight w:val="white"/>
+        </w:rPr>
+        <w:t>DAL</w:t>
+      </w:r>
+      <w:r>
+        <w:rPr>
+          <w:rFonts w:hint="default" w:ascii="Cascadia Mono" w:hAnsi="Cascadia Mono" w:eastAsia="Cascadia Mono"/>
+          <w:color w:val="000000"/>
+          <w:sz w:val="19"/>
+          <w:szCs w:val="24"/>
+          <w:highlight w:val="white"/>
+        </w:rPr>
+        <w:t>&lt;</w:t>
+      </w:r>
+      <w:r>
+        <w:rPr>
+          <w:rFonts w:hint="default" w:ascii="Cascadia Mono" w:hAnsi="Cascadia Mono" w:eastAsia="Cascadia Mono"/>
+          <w:color w:val="2B91AF"/>
+          <w:sz w:val="19"/>
+          <w:szCs w:val="24"/>
+          <w:highlight w:val="white"/>
+        </w:rPr>
+        <w:t>Artista</w:t>
+      </w:r>
+      <w:r>
+        <w:rPr>
+          <w:rFonts w:hint="default" w:ascii="Cascadia Mono" w:hAnsi="Cascadia Mono" w:eastAsia="Cascadia Mono"/>
+          <w:color w:val="000000"/>
+          <w:sz w:val="19"/>
+          <w:szCs w:val="24"/>
+          <w:highlight w:val="white"/>
+        </w:rPr>
+        <w:t>&gt; dalArtista,</w:t>
+      </w:r>
+    </w:p>
+    <w:p>
+      <w:pPr>
+        <w:spacing w:beforeLines="0" w:afterLines="0"/>
+        <w:jc w:val="left"/>
+        <w:rPr>
+          <w:rFonts w:hint="default" w:ascii="Cascadia Mono" w:hAnsi="Cascadia Mono" w:eastAsia="Cascadia Mono"/>
+          <w:color w:val="000000"/>
+          <w:sz w:val="19"/>
+          <w:szCs w:val="24"/>
+          <w:highlight w:val="white"/>
+        </w:rPr>
+      </w:pPr>
+      <w:r>
+        <w:rPr>
+          <w:rFonts w:hint="default" w:ascii="Cascadia Mono" w:hAnsi="Cascadia Mono" w:eastAsia="Cascadia Mono"/>
+          <w:color w:val="000000"/>
+          <w:sz w:val="19"/>
+          <w:szCs w:val="24"/>
+          <w:highlight w:val="white"/>
+        </w:rPr>
+        <w:t xml:space="preserve">    [</w:t>
+      </w:r>
+      <w:r>
+        <w:rPr>
+          <w:rFonts w:hint="default" w:ascii="Cascadia Mono" w:hAnsi="Cascadia Mono" w:eastAsia="Cascadia Mono"/>
+          <w:color w:val="2B91AF"/>
+          <w:sz w:val="19"/>
+          <w:szCs w:val="24"/>
+          <w:highlight w:val="white"/>
+        </w:rPr>
+        <w:t>FromServices</w:t>
+      </w:r>
+      <w:r>
+        <w:rPr>
+          <w:rFonts w:hint="default" w:ascii="Cascadia Mono" w:hAnsi="Cascadia Mono" w:eastAsia="Cascadia Mono"/>
+          <w:color w:val="000000"/>
+          <w:sz w:val="19"/>
+          <w:szCs w:val="24"/>
+          <w:highlight w:val="white"/>
+        </w:rPr>
+        <w:t xml:space="preserve">] </w:t>
+      </w:r>
+      <w:r>
+        <w:rPr>
+          <w:rFonts w:hint="default" w:ascii="Cascadia Mono" w:hAnsi="Cascadia Mono" w:eastAsia="Cascadia Mono"/>
+          <w:color w:val="2B91AF"/>
+          <w:sz w:val="19"/>
+          <w:szCs w:val="24"/>
+          <w:highlight w:val="white"/>
+        </w:rPr>
+        <w:t>DAL</w:t>
+      </w:r>
+      <w:r>
+        <w:rPr>
+          <w:rFonts w:hint="default" w:ascii="Cascadia Mono" w:hAnsi="Cascadia Mono" w:eastAsia="Cascadia Mono"/>
+          <w:color w:val="000000"/>
+          <w:sz w:val="19"/>
+          <w:szCs w:val="24"/>
+          <w:highlight w:val="white"/>
+        </w:rPr>
+        <w:t>&lt;</w:t>
+      </w:r>
+      <w:r>
+        <w:rPr>
+          <w:rFonts w:hint="default" w:ascii="Cascadia Mono" w:hAnsi="Cascadia Mono" w:eastAsia="Cascadia Mono"/>
+          <w:color w:val="2B91AF"/>
+          <w:sz w:val="19"/>
+          <w:szCs w:val="24"/>
+          <w:highlight w:val="white"/>
+        </w:rPr>
+        <w:t>PessoaComAcesso</w:t>
+      </w:r>
+      <w:r>
+        <w:rPr>
+          <w:rFonts w:hint="default" w:ascii="Cascadia Mono" w:hAnsi="Cascadia Mono" w:eastAsia="Cascadia Mono"/>
+          <w:color w:val="000000"/>
+          <w:sz w:val="19"/>
+          <w:szCs w:val="24"/>
+          <w:highlight w:val="white"/>
+        </w:rPr>
+        <w:t>&gt; dalPessoa) =&gt;</w:t>
+      </w:r>
+    </w:p>
+    <w:p>
+      <w:pPr>
+        <w:spacing w:beforeLines="0" w:afterLines="0"/>
+        <w:jc w:val="left"/>
+        <w:rPr>
+          <w:rFonts w:hint="default" w:ascii="Cascadia Mono" w:hAnsi="Cascadia Mono" w:eastAsia="Cascadia Mono"/>
+          <w:color w:val="000000"/>
+          <w:sz w:val="19"/>
+          <w:szCs w:val="24"/>
+          <w:highlight w:val="white"/>
+        </w:rPr>
+      </w:pPr>
+      <w:r>
+        <w:rPr>
+          <w:rFonts w:hint="default" w:ascii="Cascadia Mono" w:hAnsi="Cascadia Mono" w:eastAsia="Cascadia Mono"/>
+          <w:color w:val="000000"/>
+          <w:sz w:val="19"/>
+          <w:szCs w:val="24"/>
+          <w:highlight w:val="white"/>
+        </w:rPr>
+        <w:t>{</w:t>
+      </w:r>
+    </w:p>
+    <w:p>
+      <w:pPr>
+        <w:spacing w:beforeLines="0" w:afterLines="0"/>
+        <w:jc w:val="left"/>
+        <w:rPr>
+          <w:rFonts w:hint="default" w:ascii="Cascadia Mono" w:hAnsi="Cascadia Mono" w:eastAsia="Cascadia Mono"/>
+          <w:color w:val="008000"/>
+          <w:sz w:val="19"/>
+          <w:szCs w:val="24"/>
+          <w:highlight w:val="white"/>
+        </w:rPr>
+      </w:pPr>
+      <w:r>
+        <w:rPr>
+          <w:rFonts w:hint="default" w:ascii="Cascadia Mono" w:hAnsi="Cascadia Mono" w:eastAsia="Cascadia Mono"/>
+          <w:color w:val="000000"/>
+          <w:sz w:val="19"/>
+          <w:szCs w:val="24"/>
+          <w:highlight w:val="white"/>
+        </w:rPr>
+        <w:t xml:space="preserve">    </w:t>
+      </w:r>
+      <w:r>
+        <w:rPr>
+          <w:rFonts w:hint="default" w:ascii="Cascadia Mono" w:hAnsi="Cascadia Mono" w:eastAsia="Cascadia Mono"/>
+          <w:color w:val="008000"/>
+          <w:sz w:val="19"/>
+          <w:szCs w:val="24"/>
+          <w:highlight w:val="white"/>
+        </w:rPr>
+        <w:t>//IDENTIFICAÇÃO DO ARTISTA A AVALIAR</w:t>
+      </w:r>
+    </w:p>
+    <w:p>
+      <w:pPr>
+        <w:spacing w:beforeLines="0" w:afterLines="0"/>
+        <w:jc w:val="left"/>
+        <w:rPr>
+          <w:rFonts w:hint="default" w:ascii="Cascadia Mono" w:hAnsi="Cascadia Mono" w:eastAsia="Cascadia Mono"/>
+          <w:color w:val="000000"/>
+          <w:sz w:val="19"/>
+          <w:szCs w:val="24"/>
+          <w:highlight w:val="white"/>
+        </w:rPr>
+      </w:pPr>
+      <w:r>
+        <w:rPr>
+          <w:rFonts w:hint="default" w:ascii="Cascadia Mono" w:hAnsi="Cascadia Mono" w:eastAsia="Cascadia Mono"/>
+          <w:color w:val="000000"/>
+          <w:sz w:val="19"/>
+          <w:szCs w:val="24"/>
+          <w:highlight w:val="white"/>
+        </w:rPr>
+        <w:t xml:space="preserve">    </w:t>
+      </w:r>
+      <w:r>
+        <w:rPr>
+          <w:rFonts w:hint="default" w:ascii="Cascadia Mono" w:hAnsi="Cascadia Mono" w:eastAsia="Cascadia Mono"/>
+          <w:color w:val="0000FF"/>
+          <w:sz w:val="19"/>
+          <w:szCs w:val="24"/>
+          <w:highlight w:val="white"/>
+        </w:rPr>
+        <w:t>var</w:t>
+      </w:r>
+      <w:r>
+        <w:rPr>
+          <w:rFonts w:hint="default" w:ascii="Cascadia Mono" w:hAnsi="Cascadia Mono" w:eastAsia="Cascadia Mono"/>
+          <w:color w:val="000000"/>
+          <w:sz w:val="19"/>
+          <w:szCs w:val="24"/>
+          <w:highlight w:val="white"/>
+        </w:rPr>
+        <w:t xml:space="preserve"> artista = dalArtista.RecuperarPor(a =&gt; a.Id == request.artistaId);</w:t>
+      </w:r>
+    </w:p>
+    <w:p>
+      <w:pPr>
+        <w:spacing w:beforeLines="0" w:afterLines="0"/>
+        <w:jc w:val="left"/>
+        <w:rPr>
+          <w:rFonts w:hint="default" w:ascii="Cascadia Mono" w:hAnsi="Cascadia Mono" w:eastAsia="Cascadia Mono"/>
+          <w:color w:val="000000"/>
+          <w:sz w:val="19"/>
+          <w:szCs w:val="24"/>
+          <w:highlight w:val="white"/>
+        </w:rPr>
+      </w:pPr>
+      <w:r>
+        <w:rPr>
+          <w:rFonts w:hint="default" w:ascii="Cascadia Mono" w:hAnsi="Cascadia Mono" w:eastAsia="Cascadia Mono"/>
+          <w:color w:val="000000"/>
+          <w:sz w:val="19"/>
+          <w:szCs w:val="24"/>
+          <w:highlight w:val="white"/>
+        </w:rPr>
+        <w:t xml:space="preserve">    </w:t>
+      </w:r>
+      <w:r>
+        <w:rPr>
+          <w:rFonts w:hint="default" w:ascii="Cascadia Mono" w:hAnsi="Cascadia Mono" w:eastAsia="Cascadia Mono"/>
+          <w:color w:val="0000FF"/>
+          <w:sz w:val="19"/>
+          <w:szCs w:val="24"/>
+          <w:highlight w:val="white"/>
+        </w:rPr>
+        <w:t>if</w:t>
+      </w:r>
+      <w:r>
+        <w:rPr>
+          <w:rFonts w:hint="default" w:ascii="Cascadia Mono" w:hAnsi="Cascadia Mono" w:eastAsia="Cascadia Mono"/>
+          <w:color w:val="000000"/>
+          <w:sz w:val="19"/>
+          <w:szCs w:val="24"/>
+          <w:highlight w:val="white"/>
+        </w:rPr>
+        <w:t xml:space="preserve"> (artista </w:t>
+      </w:r>
+      <w:r>
+        <w:rPr>
+          <w:rFonts w:hint="default" w:ascii="Cascadia Mono" w:hAnsi="Cascadia Mono" w:eastAsia="Cascadia Mono"/>
+          <w:color w:val="0000FF"/>
+          <w:sz w:val="19"/>
+          <w:szCs w:val="24"/>
+          <w:highlight w:val="white"/>
+        </w:rPr>
+        <w:t>is</w:t>
+      </w:r>
+      <w:r>
+        <w:rPr>
+          <w:rFonts w:hint="default" w:ascii="Cascadia Mono" w:hAnsi="Cascadia Mono" w:eastAsia="Cascadia Mono"/>
+          <w:color w:val="000000"/>
+          <w:sz w:val="19"/>
+          <w:szCs w:val="24"/>
+          <w:highlight w:val="white"/>
+        </w:rPr>
+        <w:t xml:space="preserve"> </w:t>
+      </w:r>
+      <w:r>
+        <w:rPr>
+          <w:rFonts w:hint="default" w:ascii="Cascadia Mono" w:hAnsi="Cascadia Mono" w:eastAsia="Cascadia Mono"/>
+          <w:color w:val="0000FF"/>
+          <w:sz w:val="19"/>
+          <w:szCs w:val="24"/>
+          <w:highlight w:val="white"/>
+        </w:rPr>
+        <w:t>null</w:t>
+      </w:r>
+      <w:r>
+        <w:rPr>
+          <w:rFonts w:hint="default" w:ascii="Cascadia Mono" w:hAnsi="Cascadia Mono" w:eastAsia="Cascadia Mono"/>
+          <w:color w:val="000000"/>
+          <w:sz w:val="19"/>
+          <w:szCs w:val="24"/>
+          <w:highlight w:val="white"/>
+        </w:rPr>
+        <w:t xml:space="preserve">) </w:t>
+      </w:r>
+      <w:r>
+        <w:rPr>
+          <w:rFonts w:hint="default" w:ascii="Cascadia Mono" w:hAnsi="Cascadia Mono" w:eastAsia="Cascadia Mono"/>
+          <w:color w:val="0000FF"/>
+          <w:sz w:val="19"/>
+          <w:szCs w:val="24"/>
+          <w:highlight w:val="white"/>
+        </w:rPr>
+        <w:t>return</w:t>
+      </w:r>
+      <w:r>
+        <w:rPr>
+          <w:rFonts w:hint="default" w:ascii="Cascadia Mono" w:hAnsi="Cascadia Mono" w:eastAsia="Cascadia Mono"/>
+          <w:color w:val="000000"/>
+          <w:sz w:val="19"/>
+          <w:szCs w:val="24"/>
+          <w:highlight w:val="white"/>
+        </w:rPr>
+        <w:t xml:space="preserve"> </w:t>
+      </w:r>
+      <w:r>
+        <w:rPr>
+          <w:rFonts w:hint="default" w:ascii="Cascadia Mono" w:hAnsi="Cascadia Mono" w:eastAsia="Cascadia Mono"/>
+          <w:color w:val="2B91AF"/>
+          <w:sz w:val="19"/>
+          <w:szCs w:val="24"/>
+          <w:highlight w:val="white"/>
+        </w:rPr>
+        <w:t>Results</w:t>
+      </w:r>
+      <w:r>
+        <w:rPr>
+          <w:rFonts w:hint="default" w:ascii="Cascadia Mono" w:hAnsi="Cascadia Mono" w:eastAsia="Cascadia Mono"/>
+          <w:color w:val="000000"/>
+          <w:sz w:val="19"/>
+          <w:szCs w:val="24"/>
+          <w:highlight w:val="white"/>
+        </w:rPr>
+        <w:t>.NotFound();</w:t>
+      </w:r>
+    </w:p>
+    <w:p>
+      <w:pPr>
+        <w:spacing w:beforeLines="0" w:afterLines="0"/>
+        <w:jc w:val="left"/>
+        <w:rPr>
+          <w:rFonts w:hint="default" w:ascii="Cascadia Mono" w:hAnsi="Cascadia Mono" w:eastAsia="Cascadia Mono"/>
+          <w:color w:val="000000"/>
+          <w:sz w:val="19"/>
+          <w:szCs w:val="24"/>
+          <w:highlight w:val="white"/>
+        </w:rPr>
+      </w:pPr>
+    </w:p>
+    <w:p>
+      <w:pPr>
+        <w:spacing w:beforeLines="0" w:afterLines="0"/>
+        <w:jc w:val="left"/>
+        <w:rPr>
+          <w:rFonts w:hint="default" w:ascii="Cascadia Mono" w:hAnsi="Cascadia Mono" w:eastAsia="Cascadia Mono"/>
+          <w:color w:val="008000"/>
+          <w:sz w:val="19"/>
+          <w:szCs w:val="24"/>
+          <w:highlight w:val="white"/>
+        </w:rPr>
+      </w:pPr>
+      <w:r>
+        <w:rPr>
+          <w:rFonts w:hint="default" w:ascii="Cascadia Mono" w:hAnsi="Cascadia Mono" w:eastAsia="Cascadia Mono"/>
+          <w:color w:val="000000"/>
+          <w:sz w:val="19"/>
+          <w:szCs w:val="24"/>
+          <w:highlight w:val="white"/>
+        </w:rPr>
+        <w:t xml:space="preserve">    </w:t>
+      </w:r>
+      <w:r>
+        <w:rPr>
+          <w:rFonts w:hint="default" w:ascii="Cascadia Mono" w:hAnsi="Cascadia Mono" w:eastAsia="Cascadia Mono"/>
+          <w:color w:val="008000"/>
+          <w:sz w:val="19"/>
+          <w:szCs w:val="24"/>
+          <w:highlight w:val="white"/>
+        </w:rPr>
+        <w:t>//IDENTIFICAÇÃO DO USUÁRIO QUE ESTÁ AVALIANDO</w:t>
+      </w:r>
+    </w:p>
+    <w:p>
+      <w:pPr>
+        <w:spacing w:beforeLines="0" w:afterLines="0"/>
+        <w:jc w:val="left"/>
+        <w:rPr>
+          <w:rFonts w:hint="default" w:ascii="Cascadia Mono" w:hAnsi="Cascadia Mono" w:eastAsia="Cascadia Mono"/>
+          <w:color w:val="000000"/>
+          <w:sz w:val="19"/>
+          <w:szCs w:val="24"/>
+          <w:highlight w:val="white"/>
+        </w:rPr>
+      </w:pPr>
+      <w:r>
+        <w:rPr>
+          <w:rFonts w:hint="default" w:ascii="Cascadia Mono" w:hAnsi="Cascadia Mono" w:eastAsia="Cascadia Mono"/>
+          <w:color w:val="000000"/>
+          <w:sz w:val="19"/>
+          <w:szCs w:val="24"/>
+          <w:highlight w:val="white"/>
+        </w:rPr>
+        <w:t xml:space="preserve">    </w:t>
+      </w:r>
+      <w:r>
+        <w:rPr>
+          <w:rFonts w:hint="default" w:ascii="Cascadia Mono" w:hAnsi="Cascadia Mono" w:eastAsia="Cascadia Mono"/>
+          <w:color w:val="0000FF"/>
+          <w:sz w:val="19"/>
+          <w:szCs w:val="24"/>
+          <w:highlight w:val="white"/>
+        </w:rPr>
+        <w:t>var</w:t>
+      </w:r>
+      <w:r>
+        <w:rPr>
+          <w:rFonts w:hint="default" w:ascii="Cascadia Mono" w:hAnsi="Cascadia Mono" w:eastAsia="Cascadia Mono"/>
+          <w:color w:val="000000"/>
+          <w:sz w:val="19"/>
+          <w:szCs w:val="24"/>
+          <w:highlight w:val="white"/>
+        </w:rPr>
+        <w:t xml:space="preserve"> email = context.User.Claims</w:t>
+      </w:r>
+    </w:p>
+    <w:p>
+      <w:pPr>
+        <w:spacing w:beforeLines="0" w:afterLines="0"/>
+        <w:jc w:val="left"/>
+        <w:rPr>
+          <w:rFonts w:hint="default" w:ascii="Cascadia Mono" w:hAnsi="Cascadia Mono" w:eastAsia="Cascadia Mono"/>
+          <w:color w:val="000000"/>
+          <w:sz w:val="19"/>
+          <w:szCs w:val="24"/>
+          <w:highlight w:val="white"/>
+        </w:rPr>
+      </w:pPr>
+      <w:r>
+        <w:rPr>
+          <w:rFonts w:hint="default" w:ascii="Cascadia Mono" w:hAnsi="Cascadia Mono" w:eastAsia="Cascadia Mono"/>
+          <w:color w:val="000000"/>
+          <w:sz w:val="19"/>
+          <w:szCs w:val="24"/>
+          <w:highlight w:val="white"/>
+        </w:rPr>
+        <w:t xml:space="preserve">        .FirstOrDefault(c =&gt; c.Type == </w:t>
+      </w:r>
+      <w:r>
+        <w:rPr>
+          <w:rFonts w:hint="default" w:ascii="Cascadia Mono" w:hAnsi="Cascadia Mono" w:eastAsia="Cascadia Mono"/>
+          <w:color w:val="2B91AF"/>
+          <w:sz w:val="19"/>
+          <w:szCs w:val="24"/>
+          <w:highlight w:val="white"/>
+        </w:rPr>
+        <w:t>ClaimTypes</w:t>
+      </w:r>
+      <w:r>
+        <w:rPr>
+          <w:rFonts w:hint="default" w:ascii="Cascadia Mono" w:hAnsi="Cascadia Mono" w:eastAsia="Cascadia Mono"/>
+          <w:color w:val="000000"/>
+          <w:sz w:val="19"/>
+          <w:szCs w:val="24"/>
+          <w:highlight w:val="white"/>
+        </w:rPr>
+        <w:t>.Email)?.Value</w:t>
+      </w:r>
+    </w:p>
+    <w:p>
+      <w:pPr>
+        <w:spacing w:beforeLines="0" w:afterLines="0"/>
+        <w:jc w:val="left"/>
+        <w:rPr>
+          <w:rFonts w:hint="default" w:ascii="Cascadia Mono" w:hAnsi="Cascadia Mono" w:eastAsia="Cascadia Mono"/>
+          <w:color w:val="000000"/>
+          <w:sz w:val="19"/>
+          <w:szCs w:val="24"/>
+          <w:highlight w:val="white"/>
+        </w:rPr>
+      </w:pPr>
+      <w:r>
+        <w:rPr>
+          <w:rFonts w:hint="default" w:ascii="Cascadia Mono" w:hAnsi="Cascadia Mono" w:eastAsia="Cascadia Mono"/>
+          <w:color w:val="000000"/>
+          <w:sz w:val="19"/>
+          <w:szCs w:val="24"/>
+          <w:highlight w:val="white"/>
+        </w:rPr>
+        <w:t xml:space="preserve">        ?? </w:t>
+      </w:r>
+      <w:r>
+        <w:rPr>
+          <w:rFonts w:hint="default" w:ascii="Cascadia Mono" w:hAnsi="Cascadia Mono" w:eastAsia="Cascadia Mono"/>
+          <w:color w:val="0000FF"/>
+          <w:sz w:val="19"/>
+          <w:szCs w:val="24"/>
+          <w:highlight w:val="white"/>
+        </w:rPr>
+        <w:t>throw</w:t>
+      </w:r>
+      <w:r>
+        <w:rPr>
+          <w:rFonts w:hint="default" w:ascii="Cascadia Mono" w:hAnsi="Cascadia Mono" w:eastAsia="Cascadia Mono"/>
+          <w:color w:val="000000"/>
+          <w:sz w:val="19"/>
+          <w:szCs w:val="24"/>
+          <w:highlight w:val="white"/>
+        </w:rPr>
+        <w:t xml:space="preserve"> </w:t>
+      </w:r>
+      <w:r>
+        <w:rPr>
+          <w:rFonts w:hint="default" w:ascii="Cascadia Mono" w:hAnsi="Cascadia Mono" w:eastAsia="Cascadia Mono"/>
+          <w:color w:val="0000FF"/>
+          <w:sz w:val="19"/>
+          <w:szCs w:val="24"/>
+          <w:highlight w:val="white"/>
+        </w:rPr>
+        <w:t>new</w:t>
+      </w:r>
+      <w:r>
+        <w:rPr>
+          <w:rFonts w:hint="default" w:ascii="Cascadia Mono" w:hAnsi="Cascadia Mono" w:eastAsia="Cascadia Mono"/>
+          <w:color w:val="000000"/>
+          <w:sz w:val="19"/>
+          <w:szCs w:val="24"/>
+          <w:highlight w:val="white"/>
+        </w:rPr>
+        <w:t xml:space="preserve"> </w:t>
+      </w:r>
+      <w:r>
+        <w:rPr>
+          <w:rFonts w:hint="default" w:ascii="Cascadia Mono" w:hAnsi="Cascadia Mono" w:eastAsia="Cascadia Mono"/>
+          <w:color w:val="2B91AF"/>
+          <w:sz w:val="19"/>
+          <w:szCs w:val="24"/>
+          <w:highlight w:val="white"/>
+        </w:rPr>
+        <w:t>InvalidOperationException</w:t>
+      </w:r>
+      <w:r>
+        <w:rPr>
+          <w:rFonts w:hint="default" w:ascii="Cascadia Mono" w:hAnsi="Cascadia Mono" w:eastAsia="Cascadia Mono"/>
+          <w:color w:val="000000"/>
+          <w:sz w:val="19"/>
+          <w:szCs w:val="24"/>
+          <w:highlight w:val="white"/>
+        </w:rPr>
+        <w:t>(</w:t>
+      </w:r>
+      <w:r>
+        <w:rPr>
+          <w:rFonts w:hint="default" w:ascii="Cascadia Mono" w:hAnsi="Cascadia Mono" w:eastAsia="Cascadia Mono"/>
+          <w:color w:val="A31515"/>
+          <w:sz w:val="19"/>
+          <w:szCs w:val="24"/>
+          <w:highlight w:val="white"/>
+        </w:rPr>
+        <w:t>"Usuário não conectado!"</w:t>
+      </w:r>
+      <w:r>
+        <w:rPr>
+          <w:rFonts w:hint="default" w:ascii="Cascadia Mono" w:hAnsi="Cascadia Mono" w:eastAsia="Cascadia Mono"/>
+          <w:color w:val="000000"/>
+          <w:sz w:val="19"/>
+          <w:szCs w:val="24"/>
+          <w:highlight w:val="white"/>
+        </w:rPr>
+        <w:t>);</w:t>
+      </w:r>
+    </w:p>
+    <w:p>
+      <w:pPr>
+        <w:spacing w:beforeLines="0" w:afterLines="0"/>
+        <w:jc w:val="left"/>
+        <w:rPr>
+          <w:rFonts w:hint="default" w:ascii="Cascadia Mono" w:hAnsi="Cascadia Mono" w:eastAsia="Cascadia Mono"/>
+          <w:color w:val="008000"/>
+          <w:sz w:val="19"/>
+          <w:szCs w:val="24"/>
+          <w:highlight w:val="white"/>
+        </w:rPr>
+      </w:pPr>
+      <w:r>
+        <w:rPr>
+          <w:rFonts w:hint="default" w:ascii="Cascadia Mono" w:hAnsi="Cascadia Mono" w:eastAsia="Cascadia Mono"/>
+          <w:color w:val="000000"/>
+          <w:sz w:val="19"/>
+          <w:szCs w:val="24"/>
+          <w:highlight w:val="white"/>
+        </w:rPr>
+        <w:t xml:space="preserve">    </w:t>
+      </w:r>
+      <w:r>
+        <w:rPr>
+          <w:rFonts w:hint="default" w:ascii="Cascadia Mono" w:hAnsi="Cascadia Mono" w:eastAsia="Cascadia Mono"/>
+          <w:color w:val="008000"/>
+          <w:sz w:val="19"/>
+          <w:szCs w:val="24"/>
+          <w:highlight w:val="white"/>
+        </w:rPr>
+        <w:t>//context.User.Claims - USA INFORMAÇÕES DO COOKIE DE AUTENTICAÇÃO</w:t>
+      </w:r>
+    </w:p>
+    <w:p>
+      <w:pPr>
+        <w:spacing w:beforeLines="0" w:afterLines="0"/>
+        <w:jc w:val="left"/>
+        <w:rPr>
+          <w:rFonts w:hint="default" w:ascii="Cascadia Mono" w:hAnsi="Cascadia Mono" w:eastAsia="Cascadia Mono"/>
+          <w:color w:val="008000"/>
+          <w:sz w:val="19"/>
+          <w:szCs w:val="24"/>
+          <w:highlight w:val="white"/>
+        </w:rPr>
+      </w:pPr>
+    </w:p>
+    <w:p>
+      <w:pPr>
+        <w:spacing w:beforeLines="0" w:afterLines="0"/>
+        <w:jc w:val="left"/>
+        <w:rPr>
+          <w:rFonts w:hint="default" w:ascii="Cascadia Mono" w:hAnsi="Cascadia Mono" w:eastAsia="Cascadia Mono"/>
+          <w:color w:val="000000"/>
+          <w:sz w:val="19"/>
+          <w:szCs w:val="24"/>
+          <w:highlight w:val="white"/>
+        </w:rPr>
+      </w:pPr>
+      <w:r>
+        <w:rPr>
+          <w:rFonts w:hint="default" w:ascii="Cascadia Mono" w:hAnsi="Cascadia Mono" w:eastAsia="Cascadia Mono"/>
+          <w:color w:val="000000"/>
+          <w:sz w:val="19"/>
+          <w:szCs w:val="24"/>
+          <w:highlight w:val="white"/>
+        </w:rPr>
+        <w:t xml:space="preserve">    </w:t>
+      </w:r>
+      <w:r>
+        <w:rPr>
+          <w:rFonts w:hint="default" w:ascii="Cascadia Mono" w:hAnsi="Cascadia Mono" w:eastAsia="Cascadia Mono"/>
+          <w:color w:val="0000FF"/>
+          <w:sz w:val="19"/>
+          <w:szCs w:val="24"/>
+          <w:highlight w:val="white"/>
+        </w:rPr>
+        <w:t>var</w:t>
+      </w:r>
+      <w:r>
+        <w:rPr>
+          <w:rFonts w:hint="default" w:ascii="Cascadia Mono" w:hAnsi="Cascadia Mono" w:eastAsia="Cascadia Mono"/>
+          <w:color w:val="000000"/>
+          <w:sz w:val="19"/>
+          <w:szCs w:val="24"/>
+          <w:highlight w:val="white"/>
+        </w:rPr>
+        <w:t xml:space="preserve"> pessoa = dalPessoa</w:t>
+      </w:r>
+    </w:p>
+    <w:p>
+      <w:pPr>
+        <w:spacing w:beforeLines="0" w:afterLines="0"/>
+        <w:jc w:val="left"/>
+        <w:rPr>
+          <w:rFonts w:hint="default" w:ascii="Cascadia Mono" w:hAnsi="Cascadia Mono" w:eastAsia="Cascadia Mono"/>
+          <w:color w:val="000000"/>
+          <w:sz w:val="19"/>
+          <w:szCs w:val="24"/>
+          <w:highlight w:val="white"/>
+        </w:rPr>
+      </w:pPr>
+      <w:r>
+        <w:rPr>
+          <w:rFonts w:hint="default" w:ascii="Cascadia Mono" w:hAnsi="Cascadia Mono" w:eastAsia="Cascadia Mono"/>
+          <w:color w:val="000000"/>
+          <w:sz w:val="19"/>
+          <w:szCs w:val="24"/>
+          <w:highlight w:val="white"/>
+        </w:rPr>
+        <w:t xml:space="preserve">        .RecuperarPor(p =&gt; p.Email.Equals(email))</w:t>
+      </w:r>
+    </w:p>
+    <w:p>
+      <w:pPr>
+        <w:spacing w:beforeLines="0" w:afterLines="0"/>
+        <w:jc w:val="left"/>
+        <w:rPr>
+          <w:rFonts w:hint="default" w:ascii="Cascadia Mono" w:hAnsi="Cascadia Mono" w:eastAsia="Cascadia Mono"/>
+          <w:color w:val="000000"/>
+          <w:sz w:val="19"/>
+          <w:szCs w:val="24"/>
+          <w:highlight w:val="white"/>
+        </w:rPr>
+      </w:pPr>
+      <w:r>
+        <w:rPr>
+          <w:rFonts w:hint="default" w:ascii="Cascadia Mono" w:hAnsi="Cascadia Mono" w:eastAsia="Cascadia Mono"/>
+          <w:color w:val="000000"/>
+          <w:sz w:val="19"/>
+          <w:szCs w:val="24"/>
+          <w:highlight w:val="white"/>
+        </w:rPr>
+        <w:t xml:space="preserve">        ?? </w:t>
+      </w:r>
+      <w:r>
+        <w:rPr>
+          <w:rFonts w:hint="default" w:ascii="Cascadia Mono" w:hAnsi="Cascadia Mono" w:eastAsia="Cascadia Mono"/>
+          <w:color w:val="0000FF"/>
+          <w:sz w:val="19"/>
+          <w:szCs w:val="24"/>
+          <w:highlight w:val="white"/>
+        </w:rPr>
+        <w:t>throw</w:t>
+      </w:r>
+      <w:r>
+        <w:rPr>
+          <w:rFonts w:hint="default" w:ascii="Cascadia Mono" w:hAnsi="Cascadia Mono" w:eastAsia="Cascadia Mono"/>
+          <w:color w:val="000000"/>
+          <w:sz w:val="19"/>
+          <w:szCs w:val="24"/>
+          <w:highlight w:val="white"/>
+        </w:rPr>
+        <w:t xml:space="preserve"> </w:t>
+      </w:r>
+      <w:r>
+        <w:rPr>
+          <w:rFonts w:hint="default" w:ascii="Cascadia Mono" w:hAnsi="Cascadia Mono" w:eastAsia="Cascadia Mono"/>
+          <w:color w:val="0000FF"/>
+          <w:sz w:val="19"/>
+          <w:szCs w:val="24"/>
+          <w:highlight w:val="white"/>
+        </w:rPr>
+        <w:t>new</w:t>
+      </w:r>
+      <w:r>
+        <w:rPr>
+          <w:rFonts w:hint="default" w:ascii="Cascadia Mono" w:hAnsi="Cascadia Mono" w:eastAsia="Cascadia Mono"/>
+          <w:color w:val="000000"/>
+          <w:sz w:val="19"/>
+          <w:szCs w:val="24"/>
+          <w:highlight w:val="white"/>
+        </w:rPr>
+        <w:t xml:space="preserve"> </w:t>
+      </w:r>
+      <w:r>
+        <w:rPr>
+          <w:rFonts w:hint="default" w:ascii="Cascadia Mono" w:hAnsi="Cascadia Mono" w:eastAsia="Cascadia Mono"/>
+          <w:color w:val="2B91AF"/>
+          <w:sz w:val="19"/>
+          <w:szCs w:val="24"/>
+          <w:highlight w:val="white"/>
+        </w:rPr>
+        <w:t>InvalidOperationException</w:t>
+      </w:r>
+      <w:r>
+        <w:rPr>
+          <w:rFonts w:hint="default" w:ascii="Cascadia Mono" w:hAnsi="Cascadia Mono" w:eastAsia="Cascadia Mono"/>
+          <w:color w:val="000000"/>
+          <w:sz w:val="19"/>
+          <w:szCs w:val="24"/>
+          <w:highlight w:val="white"/>
+        </w:rPr>
+        <w:t>(</w:t>
+      </w:r>
+      <w:r>
+        <w:rPr>
+          <w:rFonts w:hint="default" w:ascii="Cascadia Mono" w:hAnsi="Cascadia Mono" w:eastAsia="Cascadia Mono"/>
+          <w:color w:val="A31515"/>
+          <w:sz w:val="19"/>
+          <w:szCs w:val="24"/>
+          <w:highlight w:val="white"/>
+        </w:rPr>
+        <w:t>"Usuário não conectado!"</w:t>
+      </w:r>
+      <w:r>
+        <w:rPr>
+          <w:rFonts w:hint="default" w:ascii="Cascadia Mono" w:hAnsi="Cascadia Mono" w:eastAsia="Cascadia Mono"/>
+          <w:color w:val="000000"/>
+          <w:sz w:val="19"/>
+          <w:szCs w:val="24"/>
+          <w:highlight w:val="white"/>
+        </w:rPr>
+        <w:t>);</w:t>
+      </w:r>
+    </w:p>
+    <w:p>
+      <w:pPr>
+        <w:spacing w:beforeLines="0" w:afterLines="0"/>
+        <w:jc w:val="left"/>
+        <w:rPr>
+          <w:rFonts w:hint="default" w:ascii="Cascadia Mono" w:hAnsi="Cascadia Mono" w:eastAsia="Cascadia Mono"/>
+          <w:color w:val="000000"/>
+          <w:sz w:val="19"/>
+          <w:szCs w:val="24"/>
+          <w:highlight w:val="white"/>
+        </w:rPr>
+      </w:pPr>
+    </w:p>
+    <w:p>
+      <w:pPr>
+        <w:spacing w:beforeLines="0" w:afterLines="0"/>
+        <w:jc w:val="left"/>
+        <w:rPr>
+          <w:rFonts w:hint="default" w:ascii="Cascadia Mono" w:hAnsi="Cascadia Mono" w:eastAsia="Cascadia Mono"/>
+          <w:color w:val="008000"/>
+          <w:sz w:val="19"/>
+          <w:szCs w:val="24"/>
+          <w:highlight w:val="white"/>
+        </w:rPr>
+      </w:pPr>
+      <w:r>
+        <w:rPr>
+          <w:rFonts w:hint="default" w:ascii="Cascadia Mono" w:hAnsi="Cascadia Mono" w:eastAsia="Cascadia Mono"/>
+          <w:color w:val="000000"/>
+          <w:sz w:val="19"/>
+          <w:szCs w:val="24"/>
+          <w:highlight w:val="white"/>
+        </w:rPr>
+        <w:t xml:space="preserve">    </w:t>
+      </w:r>
+      <w:r>
+        <w:rPr>
+          <w:rFonts w:hint="default" w:ascii="Cascadia Mono" w:hAnsi="Cascadia Mono" w:eastAsia="Cascadia Mono"/>
+          <w:color w:val="008000"/>
+          <w:sz w:val="19"/>
+          <w:szCs w:val="24"/>
+          <w:highlight w:val="white"/>
+        </w:rPr>
+        <w:t>//IDENTIFICAÇÃO DA AVALIAÇÃO (CASO EXISTA)</w:t>
+      </w:r>
+    </w:p>
+    <w:p>
+      <w:pPr>
+        <w:spacing w:beforeLines="0" w:afterLines="0"/>
+        <w:jc w:val="left"/>
+        <w:rPr>
+          <w:rFonts w:hint="default" w:ascii="Cascadia Mono" w:hAnsi="Cascadia Mono" w:eastAsia="Cascadia Mono"/>
+          <w:color w:val="000000"/>
+          <w:sz w:val="19"/>
+          <w:szCs w:val="24"/>
+          <w:highlight w:val="white"/>
+        </w:rPr>
+      </w:pPr>
+      <w:r>
+        <w:rPr>
+          <w:rFonts w:hint="default" w:ascii="Cascadia Mono" w:hAnsi="Cascadia Mono" w:eastAsia="Cascadia Mono"/>
+          <w:color w:val="000000"/>
+          <w:sz w:val="19"/>
+          <w:szCs w:val="24"/>
+          <w:highlight w:val="white"/>
+        </w:rPr>
+        <w:t xml:space="preserve">    </w:t>
+      </w:r>
+      <w:r>
+        <w:rPr>
+          <w:rFonts w:hint="default" w:ascii="Cascadia Mono" w:hAnsi="Cascadia Mono" w:eastAsia="Cascadia Mono"/>
+          <w:color w:val="0000FF"/>
+          <w:sz w:val="19"/>
+          <w:szCs w:val="24"/>
+          <w:highlight w:val="white"/>
+        </w:rPr>
+        <w:t>var</w:t>
+      </w:r>
+      <w:r>
+        <w:rPr>
+          <w:rFonts w:hint="default" w:ascii="Cascadia Mono" w:hAnsi="Cascadia Mono" w:eastAsia="Cascadia Mono"/>
+          <w:color w:val="000000"/>
+          <w:sz w:val="19"/>
+          <w:szCs w:val="24"/>
+          <w:highlight w:val="white"/>
+        </w:rPr>
+        <w:t xml:space="preserve"> avaliacao = artista.Avaliacoes</w:t>
+      </w:r>
+    </w:p>
+    <w:p>
+      <w:pPr>
+        <w:spacing w:beforeLines="0" w:afterLines="0"/>
+        <w:jc w:val="left"/>
+        <w:rPr>
+          <w:rFonts w:hint="default" w:ascii="Cascadia Mono" w:hAnsi="Cascadia Mono" w:eastAsia="Cascadia Mono"/>
+          <w:color w:val="000000"/>
+          <w:sz w:val="19"/>
+          <w:szCs w:val="24"/>
+          <w:highlight w:val="white"/>
+        </w:rPr>
+      </w:pPr>
+      <w:r>
+        <w:rPr>
+          <w:rFonts w:hint="default" w:ascii="Cascadia Mono" w:hAnsi="Cascadia Mono" w:eastAsia="Cascadia Mono"/>
+          <w:color w:val="000000"/>
+          <w:sz w:val="19"/>
+          <w:szCs w:val="24"/>
+          <w:highlight w:val="white"/>
+        </w:rPr>
+        <w:t xml:space="preserve">        .FirstOrDefault(av =&gt; av.ArtistaId == artista.Id </w:t>
+      </w:r>
+    </w:p>
+    <w:p>
+      <w:pPr>
+        <w:spacing w:beforeLines="0" w:afterLines="0"/>
+        <w:jc w:val="left"/>
+        <w:rPr>
+          <w:rFonts w:hint="default" w:ascii="Cascadia Mono" w:hAnsi="Cascadia Mono" w:eastAsia="Cascadia Mono"/>
+          <w:color w:val="000000"/>
+          <w:sz w:val="19"/>
+          <w:szCs w:val="24"/>
+          <w:highlight w:val="white"/>
+        </w:rPr>
+      </w:pPr>
+      <w:r>
+        <w:rPr>
+          <w:rFonts w:hint="default" w:ascii="Cascadia Mono" w:hAnsi="Cascadia Mono" w:eastAsia="Cascadia Mono"/>
+          <w:color w:val="000000"/>
+          <w:sz w:val="19"/>
+          <w:szCs w:val="24"/>
+          <w:highlight w:val="white"/>
+        </w:rPr>
+        <w:t xml:space="preserve">                            &amp;&amp; av.PessoaId == pessoa.Id);</w:t>
+      </w:r>
+    </w:p>
+    <w:p>
+      <w:pPr>
+        <w:spacing w:beforeLines="0" w:afterLines="0"/>
+        <w:jc w:val="left"/>
+        <w:rPr>
+          <w:rFonts w:hint="default" w:ascii="Cascadia Mono" w:hAnsi="Cascadia Mono" w:eastAsia="Cascadia Mono"/>
+          <w:color w:val="000000"/>
+          <w:sz w:val="19"/>
+          <w:szCs w:val="24"/>
+          <w:highlight w:val="white"/>
+        </w:rPr>
+      </w:pPr>
+    </w:p>
+    <w:p>
+      <w:pPr>
+        <w:spacing w:beforeLines="0" w:afterLines="0"/>
+        <w:jc w:val="left"/>
+        <w:rPr>
+          <w:rFonts w:hint="default" w:ascii="Cascadia Mono" w:hAnsi="Cascadia Mono" w:eastAsia="Cascadia Mono"/>
+          <w:color w:val="008000"/>
+          <w:sz w:val="19"/>
+          <w:szCs w:val="24"/>
+          <w:highlight w:val="white"/>
+        </w:rPr>
+      </w:pPr>
+      <w:r>
+        <w:rPr>
+          <w:rFonts w:hint="default" w:ascii="Cascadia Mono" w:hAnsi="Cascadia Mono" w:eastAsia="Cascadia Mono"/>
+          <w:color w:val="000000"/>
+          <w:sz w:val="19"/>
+          <w:szCs w:val="24"/>
+          <w:highlight w:val="white"/>
+        </w:rPr>
+        <w:t xml:space="preserve">    </w:t>
+      </w:r>
+      <w:r>
+        <w:rPr>
+          <w:rFonts w:hint="default" w:ascii="Cascadia Mono" w:hAnsi="Cascadia Mono" w:eastAsia="Cascadia Mono"/>
+          <w:color w:val="008000"/>
+          <w:sz w:val="19"/>
+          <w:szCs w:val="24"/>
+          <w:highlight w:val="white"/>
+        </w:rPr>
+        <w:t>//SE ESSA AVALIAÇÃO AINDA NÃO EXISTIR, OU SEJA</w:t>
+      </w:r>
+    </w:p>
+    <w:p>
+      <w:pPr>
+        <w:spacing w:beforeLines="0" w:afterLines="0"/>
+        <w:jc w:val="left"/>
+        <w:rPr>
+          <w:rFonts w:hint="default" w:ascii="Cascadia Mono" w:hAnsi="Cascadia Mono" w:eastAsia="Cascadia Mono"/>
+          <w:color w:val="008000"/>
+          <w:sz w:val="19"/>
+          <w:szCs w:val="24"/>
+          <w:highlight w:val="white"/>
+        </w:rPr>
+      </w:pPr>
+      <w:r>
+        <w:rPr>
+          <w:rFonts w:hint="default" w:ascii="Cascadia Mono" w:hAnsi="Cascadia Mono" w:eastAsia="Cascadia Mono"/>
+          <w:color w:val="000000"/>
+          <w:sz w:val="19"/>
+          <w:szCs w:val="24"/>
+          <w:highlight w:val="white"/>
+        </w:rPr>
+        <w:t xml:space="preserve">    </w:t>
+      </w:r>
+      <w:r>
+        <w:rPr>
+          <w:rFonts w:hint="default" w:ascii="Cascadia Mono" w:hAnsi="Cascadia Mono" w:eastAsia="Cascadia Mono"/>
+          <w:color w:val="008000"/>
+          <w:sz w:val="19"/>
+          <w:szCs w:val="24"/>
+          <w:highlight w:val="white"/>
+        </w:rPr>
+        <w:t>//É A PRIMEIRA VEZ QUE ESSE USUÁRIO AVALIA ESSA BANDA/ARTISTA</w:t>
+      </w:r>
+    </w:p>
+    <w:p>
+      <w:pPr>
+        <w:spacing w:beforeLines="0" w:afterLines="0"/>
+        <w:jc w:val="left"/>
+        <w:rPr>
+          <w:rFonts w:hint="default" w:ascii="Cascadia Mono" w:hAnsi="Cascadia Mono" w:eastAsia="Cascadia Mono"/>
+          <w:color w:val="000000"/>
+          <w:sz w:val="19"/>
+          <w:szCs w:val="24"/>
+          <w:highlight w:val="white"/>
+        </w:rPr>
+      </w:pPr>
+      <w:r>
+        <w:rPr>
+          <w:rFonts w:hint="default" w:ascii="Cascadia Mono" w:hAnsi="Cascadia Mono" w:eastAsia="Cascadia Mono"/>
+          <w:color w:val="000000"/>
+          <w:sz w:val="19"/>
+          <w:szCs w:val="24"/>
+          <w:highlight w:val="white"/>
+        </w:rPr>
+        <w:t xml:space="preserve">    </w:t>
+      </w:r>
+      <w:r>
+        <w:rPr>
+          <w:rFonts w:hint="default" w:ascii="Cascadia Mono" w:hAnsi="Cascadia Mono" w:eastAsia="Cascadia Mono"/>
+          <w:color w:val="0000FF"/>
+          <w:sz w:val="19"/>
+          <w:szCs w:val="24"/>
+          <w:highlight w:val="white"/>
+        </w:rPr>
+        <w:t>if</w:t>
+      </w:r>
+      <w:r>
+        <w:rPr>
+          <w:rFonts w:hint="default" w:ascii="Cascadia Mono" w:hAnsi="Cascadia Mono" w:eastAsia="Cascadia Mono"/>
+          <w:color w:val="000000"/>
+          <w:sz w:val="19"/>
+          <w:szCs w:val="24"/>
+          <w:highlight w:val="white"/>
+        </w:rPr>
+        <w:t xml:space="preserve">(avaliacao </w:t>
+      </w:r>
+      <w:r>
+        <w:rPr>
+          <w:rFonts w:hint="default" w:ascii="Cascadia Mono" w:hAnsi="Cascadia Mono" w:eastAsia="Cascadia Mono"/>
+          <w:color w:val="0000FF"/>
+          <w:sz w:val="19"/>
+          <w:szCs w:val="24"/>
+          <w:highlight w:val="white"/>
+        </w:rPr>
+        <w:t>is</w:t>
+      </w:r>
+      <w:r>
+        <w:rPr>
+          <w:rFonts w:hint="default" w:ascii="Cascadia Mono" w:hAnsi="Cascadia Mono" w:eastAsia="Cascadia Mono"/>
+          <w:color w:val="000000"/>
+          <w:sz w:val="19"/>
+          <w:szCs w:val="24"/>
+          <w:highlight w:val="white"/>
+        </w:rPr>
+        <w:t xml:space="preserve"> </w:t>
+      </w:r>
+      <w:r>
+        <w:rPr>
+          <w:rFonts w:hint="default" w:ascii="Cascadia Mono" w:hAnsi="Cascadia Mono" w:eastAsia="Cascadia Mono"/>
+          <w:color w:val="0000FF"/>
+          <w:sz w:val="19"/>
+          <w:szCs w:val="24"/>
+          <w:highlight w:val="white"/>
+        </w:rPr>
+        <w:t>null</w:t>
+      </w:r>
+      <w:r>
+        <w:rPr>
+          <w:rFonts w:hint="default" w:ascii="Cascadia Mono" w:hAnsi="Cascadia Mono" w:eastAsia="Cascadia Mono"/>
+          <w:color w:val="000000"/>
+          <w:sz w:val="19"/>
+          <w:szCs w:val="24"/>
+          <w:highlight w:val="white"/>
+        </w:rPr>
+        <w:t>)</w:t>
+      </w:r>
+    </w:p>
+    <w:p>
+      <w:pPr>
+        <w:spacing w:beforeLines="0" w:afterLines="0"/>
+        <w:jc w:val="left"/>
+        <w:rPr>
+          <w:rFonts w:hint="default" w:ascii="Cascadia Mono" w:hAnsi="Cascadia Mono" w:eastAsia="Cascadia Mono"/>
+          <w:color w:val="000000"/>
+          <w:sz w:val="19"/>
+          <w:szCs w:val="24"/>
+          <w:highlight w:val="white"/>
+        </w:rPr>
+      </w:pPr>
+      <w:r>
+        <w:rPr>
+          <w:rFonts w:hint="default" w:ascii="Cascadia Mono" w:hAnsi="Cascadia Mono" w:eastAsia="Cascadia Mono"/>
+          <w:color w:val="000000"/>
+          <w:sz w:val="19"/>
+          <w:szCs w:val="24"/>
+          <w:highlight w:val="white"/>
+        </w:rPr>
+        <w:t xml:space="preserve">    {</w:t>
+      </w:r>
+    </w:p>
+    <w:p>
+      <w:pPr>
+        <w:spacing w:beforeLines="0" w:afterLines="0"/>
+        <w:jc w:val="left"/>
+        <w:rPr>
+          <w:rFonts w:hint="default" w:ascii="Cascadia Mono" w:hAnsi="Cascadia Mono" w:eastAsia="Cascadia Mono"/>
+          <w:color w:val="008000"/>
+          <w:sz w:val="19"/>
+          <w:szCs w:val="24"/>
+          <w:highlight w:val="white"/>
+        </w:rPr>
+      </w:pPr>
+      <w:r>
+        <w:rPr>
+          <w:rFonts w:hint="default" w:ascii="Cascadia Mono" w:hAnsi="Cascadia Mono" w:eastAsia="Cascadia Mono"/>
+          <w:color w:val="000000"/>
+          <w:sz w:val="19"/>
+          <w:szCs w:val="24"/>
+          <w:highlight w:val="white"/>
+        </w:rPr>
+        <w:t xml:space="preserve">        </w:t>
+      </w:r>
+      <w:r>
+        <w:rPr>
+          <w:rFonts w:hint="default" w:ascii="Cascadia Mono" w:hAnsi="Cascadia Mono" w:eastAsia="Cascadia Mono"/>
+          <w:color w:val="008000"/>
+          <w:sz w:val="19"/>
+          <w:szCs w:val="24"/>
+          <w:highlight w:val="white"/>
+        </w:rPr>
+        <w:t xml:space="preserve">//ADICIONO A AVALIAÇÃO NA TABELA </w:t>
+      </w:r>
+    </w:p>
+    <w:p>
+      <w:pPr>
+        <w:spacing w:beforeLines="0" w:afterLines="0"/>
+        <w:jc w:val="left"/>
+        <w:rPr>
+          <w:rFonts w:hint="default" w:ascii="Cascadia Mono" w:hAnsi="Cascadia Mono" w:eastAsia="Cascadia Mono"/>
+          <w:color w:val="000000"/>
+          <w:sz w:val="19"/>
+          <w:szCs w:val="24"/>
+          <w:highlight w:val="white"/>
+        </w:rPr>
+      </w:pPr>
+      <w:r>
+        <w:rPr>
+          <w:rFonts w:hint="default" w:ascii="Cascadia Mono" w:hAnsi="Cascadia Mono" w:eastAsia="Cascadia Mono"/>
+          <w:color w:val="000000"/>
+          <w:sz w:val="19"/>
+          <w:szCs w:val="24"/>
+          <w:highlight w:val="white"/>
+        </w:rPr>
+        <w:t xml:space="preserve">        artista.AdicionarNota(pessoa.Id, request.nota);</w:t>
+      </w:r>
+    </w:p>
+    <w:p>
+      <w:pPr>
+        <w:spacing w:beforeLines="0" w:afterLines="0"/>
+        <w:jc w:val="left"/>
+        <w:rPr>
+          <w:rFonts w:hint="default" w:ascii="Cascadia Mono" w:hAnsi="Cascadia Mono" w:eastAsia="Cascadia Mono"/>
+          <w:color w:val="000000"/>
+          <w:sz w:val="19"/>
+          <w:szCs w:val="24"/>
+          <w:highlight w:val="white"/>
+        </w:rPr>
+      </w:pPr>
+      <w:r>
+        <w:rPr>
+          <w:rFonts w:hint="default" w:ascii="Cascadia Mono" w:hAnsi="Cascadia Mono" w:eastAsia="Cascadia Mono"/>
+          <w:color w:val="000000"/>
+          <w:sz w:val="19"/>
+          <w:szCs w:val="24"/>
+          <w:highlight w:val="white"/>
+        </w:rPr>
+        <w:t xml:space="preserve">    }</w:t>
+      </w:r>
+    </w:p>
+    <w:p>
+      <w:pPr>
+        <w:spacing w:beforeLines="0" w:afterLines="0"/>
+        <w:jc w:val="left"/>
+        <w:rPr>
+          <w:rFonts w:hint="default" w:ascii="Cascadia Mono" w:hAnsi="Cascadia Mono" w:eastAsia="Cascadia Mono"/>
+          <w:color w:val="008000"/>
+          <w:sz w:val="19"/>
+          <w:szCs w:val="24"/>
+          <w:highlight w:val="white"/>
+        </w:rPr>
+      </w:pPr>
+      <w:r>
+        <w:rPr>
+          <w:rFonts w:hint="default" w:ascii="Cascadia Mono" w:hAnsi="Cascadia Mono" w:eastAsia="Cascadia Mono"/>
+          <w:color w:val="000000"/>
+          <w:sz w:val="19"/>
+          <w:szCs w:val="24"/>
+          <w:highlight w:val="white"/>
+        </w:rPr>
+        <w:t xml:space="preserve">    </w:t>
+      </w:r>
+      <w:r>
+        <w:rPr>
+          <w:rFonts w:hint="default" w:ascii="Cascadia Mono" w:hAnsi="Cascadia Mono" w:eastAsia="Cascadia Mono"/>
+          <w:color w:val="0000FF"/>
+          <w:sz w:val="19"/>
+          <w:szCs w:val="24"/>
+          <w:highlight w:val="white"/>
+        </w:rPr>
+        <w:t>else</w:t>
+      </w:r>
+      <w:r>
+        <w:rPr>
+          <w:rFonts w:hint="default" w:ascii="Cascadia Mono" w:hAnsi="Cascadia Mono" w:eastAsia="Cascadia Mono"/>
+          <w:color w:val="008000"/>
+          <w:sz w:val="19"/>
+          <w:szCs w:val="24"/>
+          <w:highlight w:val="white"/>
+        </w:rPr>
+        <w:t>//CASO JÁ EXISTA ESSA AVALIAÇÃO</w:t>
+      </w:r>
+    </w:p>
+    <w:p>
+      <w:pPr>
+        <w:spacing w:beforeLines="0" w:afterLines="0"/>
+        <w:jc w:val="left"/>
+        <w:rPr>
+          <w:rFonts w:hint="default" w:ascii="Cascadia Mono" w:hAnsi="Cascadia Mono" w:eastAsia="Cascadia Mono"/>
+          <w:color w:val="000000"/>
+          <w:sz w:val="19"/>
+          <w:szCs w:val="24"/>
+          <w:highlight w:val="white"/>
+        </w:rPr>
+      </w:pPr>
+      <w:r>
+        <w:rPr>
+          <w:rFonts w:hint="default" w:ascii="Cascadia Mono" w:hAnsi="Cascadia Mono" w:eastAsia="Cascadia Mono"/>
+          <w:color w:val="000000"/>
+          <w:sz w:val="19"/>
+          <w:szCs w:val="24"/>
+          <w:highlight w:val="white"/>
+        </w:rPr>
+        <w:t xml:space="preserve">    {</w:t>
+      </w:r>
+    </w:p>
+    <w:p>
+      <w:pPr>
+        <w:spacing w:beforeLines="0" w:afterLines="0"/>
+        <w:jc w:val="left"/>
+        <w:rPr>
+          <w:rFonts w:hint="default" w:ascii="Cascadia Mono" w:hAnsi="Cascadia Mono" w:eastAsia="Cascadia Mono"/>
+          <w:color w:val="008000"/>
+          <w:sz w:val="19"/>
+          <w:szCs w:val="24"/>
+          <w:highlight w:val="white"/>
+        </w:rPr>
+      </w:pPr>
+      <w:r>
+        <w:rPr>
+          <w:rFonts w:hint="default" w:ascii="Cascadia Mono" w:hAnsi="Cascadia Mono" w:eastAsia="Cascadia Mono"/>
+          <w:color w:val="000000"/>
+          <w:sz w:val="19"/>
+          <w:szCs w:val="24"/>
+          <w:highlight w:val="white"/>
+        </w:rPr>
+        <w:t xml:space="preserve">        </w:t>
+      </w:r>
+      <w:r>
+        <w:rPr>
+          <w:rFonts w:hint="default" w:ascii="Cascadia Mono" w:hAnsi="Cascadia Mono" w:eastAsia="Cascadia Mono"/>
+          <w:color w:val="008000"/>
+          <w:sz w:val="19"/>
+          <w:szCs w:val="24"/>
+          <w:highlight w:val="white"/>
+        </w:rPr>
+        <w:t>//ATUALIZO SUA INFORMAÇÃO DE NOTA COM A NOVA NOTA PASSADA</w:t>
+      </w:r>
+    </w:p>
+    <w:p>
+      <w:pPr>
+        <w:spacing w:beforeLines="0" w:afterLines="0"/>
+        <w:jc w:val="left"/>
+        <w:rPr>
+          <w:rFonts w:hint="default" w:ascii="Cascadia Mono" w:hAnsi="Cascadia Mono" w:eastAsia="Cascadia Mono"/>
+          <w:color w:val="000000"/>
+          <w:sz w:val="19"/>
+          <w:szCs w:val="24"/>
+          <w:highlight w:val="white"/>
+        </w:rPr>
+      </w:pPr>
+      <w:r>
+        <w:rPr>
+          <w:rFonts w:hint="default" w:ascii="Cascadia Mono" w:hAnsi="Cascadia Mono" w:eastAsia="Cascadia Mono"/>
+          <w:color w:val="000000"/>
+          <w:sz w:val="19"/>
+          <w:szCs w:val="24"/>
+          <w:highlight w:val="white"/>
+        </w:rPr>
+        <w:t xml:space="preserve">        avaliacao.Nota = request.nota;</w:t>
+      </w:r>
+    </w:p>
+    <w:p>
+      <w:pPr>
+        <w:spacing w:beforeLines="0" w:afterLines="0"/>
+        <w:jc w:val="left"/>
+        <w:rPr>
+          <w:rFonts w:hint="default" w:ascii="Cascadia Mono" w:hAnsi="Cascadia Mono" w:eastAsia="Cascadia Mono"/>
+          <w:color w:val="000000"/>
+          <w:sz w:val="19"/>
+          <w:szCs w:val="24"/>
+          <w:highlight w:val="white"/>
+        </w:rPr>
+      </w:pPr>
+      <w:r>
+        <w:rPr>
+          <w:rFonts w:hint="default" w:ascii="Cascadia Mono" w:hAnsi="Cascadia Mono" w:eastAsia="Cascadia Mono"/>
+          <w:color w:val="000000"/>
+          <w:sz w:val="19"/>
+          <w:szCs w:val="24"/>
+          <w:highlight w:val="white"/>
+        </w:rPr>
+        <w:t xml:space="preserve">    }</w:t>
+      </w:r>
+    </w:p>
+    <w:p>
+      <w:pPr>
+        <w:spacing w:beforeLines="0" w:afterLines="0"/>
+        <w:jc w:val="left"/>
+        <w:rPr>
+          <w:rFonts w:hint="default" w:ascii="Cascadia Mono" w:hAnsi="Cascadia Mono" w:eastAsia="Cascadia Mono"/>
+          <w:color w:val="000000"/>
+          <w:sz w:val="19"/>
+          <w:szCs w:val="24"/>
+          <w:highlight w:val="white"/>
+        </w:rPr>
+      </w:pPr>
+    </w:p>
+    <w:p>
+      <w:pPr>
+        <w:spacing w:beforeLines="0" w:afterLines="0"/>
+        <w:jc w:val="left"/>
+        <w:rPr>
+          <w:rFonts w:hint="default" w:ascii="Cascadia Mono" w:hAnsi="Cascadia Mono" w:eastAsia="Cascadia Mono"/>
+          <w:color w:val="000000"/>
+          <w:sz w:val="19"/>
+          <w:szCs w:val="24"/>
+          <w:highlight w:val="white"/>
+        </w:rPr>
+      </w:pPr>
+      <w:r>
+        <w:rPr>
+          <w:rFonts w:hint="default" w:ascii="Cascadia Mono" w:hAnsi="Cascadia Mono" w:eastAsia="Cascadia Mono"/>
+          <w:color w:val="000000"/>
+          <w:sz w:val="19"/>
+          <w:szCs w:val="24"/>
+          <w:highlight w:val="white"/>
+        </w:rPr>
+        <w:t xml:space="preserve">    </w:t>
+      </w:r>
+      <w:r>
+        <w:rPr>
+          <w:rFonts w:hint="default" w:ascii="Cascadia Mono" w:hAnsi="Cascadia Mono" w:eastAsia="Cascadia Mono"/>
+          <w:color w:val="0000FF"/>
+          <w:sz w:val="19"/>
+          <w:szCs w:val="24"/>
+          <w:highlight w:val="white"/>
+        </w:rPr>
+        <w:t>return</w:t>
+      </w:r>
+      <w:r>
+        <w:rPr>
+          <w:rFonts w:hint="default" w:ascii="Cascadia Mono" w:hAnsi="Cascadia Mono" w:eastAsia="Cascadia Mono"/>
+          <w:color w:val="000000"/>
+          <w:sz w:val="19"/>
+          <w:szCs w:val="24"/>
+          <w:highlight w:val="white"/>
+        </w:rPr>
+        <w:t xml:space="preserve"> </w:t>
+      </w:r>
+      <w:r>
+        <w:rPr>
+          <w:rFonts w:hint="default" w:ascii="Cascadia Mono" w:hAnsi="Cascadia Mono" w:eastAsia="Cascadia Mono"/>
+          <w:color w:val="2B91AF"/>
+          <w:sz w:val="19"/>
+          <w:szCs w:val="24"/>
+          <w:highlight w:val="white"/>
+        </w:rPr>
+        <w:t>Results</w:t>
+      </w:r>
+      <w:r>
+        <w:rPr>
+          <w:rFonts w:hint="default" w:ascii="Cascadia Mono" w:hAnsi="Cascadia Mono" w:eastAsia="Cascadia Mono"/>
+          <w:color w:val="000000"/>
+          <w:sz w:val="19"/>
+          <w:szCs w:val="24"/>
+          <w:highlight w:val="white"/>
+        </w:rPr>
+        <w:t>.Created();</w:t>
+      </w:r>
+    </w:p>
+    <w:p>
+      <w:pPr>
+        <w:ind w:left="0" w:leftChars="0" w:firstLine="0" w:firstLineChars="0"/>
+        <w:rPr>
+          <w:rFonts w:hint="default" w:ascii="Cascadia Mono" w:hAnsi="Cascadia Mono" w:cs="Cascadia Mono"/>
+          <w:b w:val="0"/>
+          <w:bCs w:val="0"/>
+          <w:sz w:val="24"/>
+          <w:szCs w:val="24"/>
+          <w:lang w:val="pt-BR"/>
+        </w:rPr>
+      </w:pPr>
+      <w:r>
+        <w:rPr>
+          <w:rFonts w:hint="default" w:ascii="Cascadia Mono" w:hAnsi="Cascadia Mono" w:eastAsia="Cascadia Mono"/>
+          <w:color w:val="000000"/>
+          <w:sz w:val="19"/>
+          <w:szCs w:val="24"/>
+          <w:highlight w:val="white"/>
+        </w:rPr>
+        <w:t>});</w:t>
+      </w:r>
+    </w:p>
+    <w:p>
+      <w:pPr>
+        <w:ind w:left="0" w:leftChars="0" w:firstLine="0" w:firstLineChars="0"/>
+        <w:rPr>
+          <w:rFonts w:hint="default" w:ascii="Cascadia Mono" w:hAnsi="Cascadia Mono" w:cs="Cascadia Mono"/>
+          <w:b w:val="0"/>
+          <w:bCs w:val="0"/>
+          <w:sz w:val="24"/>
+          <w:szCs w:val="24"/>
+          <w:lang w:val="pt-BR"/>
+        </w:rPr>
+      </w:pPr>
+    </w:p>
+    <w:p>
+      <w:pPr>
+        <w:ind w:left="0" w:leftChars="0" w:firstLine="0" w:firstLineChars="0"/>
+        <w:rPr>
+          <w:rFonts w:hint="default" w:ascii="Cascadia Mono" w:hAnsi="Cascadia Mono" w:cs="Cascadia Mono"/>
+          <w:b w:val="0"/>
+          <w:bCs w:val="0"/>
+          <w:sz w:val="24"/>
+          <w:szCs w:val="24"/>
+          <w:lang w:val="pt-BR"/>
+        </w:rPr>
+      </w:pPr>
+      <w:r>
+        <w:rPr>
+          <w:rFonts w:hint="default" w:ascii="Cascadia Mono" w:hAnsi="Cascadia Mono" w:cs="Cascadia Mono"/>
+          <w:b w:val="0"/>
+          <w:bCs w:val="0"/>
+          <w:sz w:val="24"/>
+          <w:szCs w:val="24"/>
+          <w:lang w:val="pt-BR"/>
+        </w:rPr>
+        <w:t>Sendo que este endpoint precisa de um record que vai representar o request de avaliação do artista feito pelo usuário</w:t>
+      </w:r>
+    </w:p>
+    <w:p>
+      <w:pPr>
+        <w:ind w:left="0" w:leftChars="0" w:firstLine="0" w:firstLineChars="0"/>
+        <w:rPr>
+          <w:rFonts w:hint="default" w:ascii="Cascadia Mono" w:hAnsi="Cascadia Mono" w:cs="Cascadia Mono"/>
+          <w:b w:val="0"/>
+          <w:bCs w:val="0"/>
+          <w:sz w:val="24"/>
+          <w:szCs w:val="24"/>
+          <w:lang w:val="pt-BR"/>
+        </w:rPr>
+      </w:pPr>
+    </w:p>
+    <w:p>
+      <w:pPr>
+        <w:ind w:left="0" w:leftChars="0" w:firstLine="0" w:firstLineChars="0"/>
+        <w:rPr>
+          <w:rFonts w:hint="default" w:ascii="Cascadia Mono" w:hAnsi="Cascadia Mono" w:cs="Cascadia Mono"/>
+          <w:b w:val="0"/>
+          <w:bCs w:val="0"/>
+          <w:sz w:val="24"/>
+          <w:szCs w:val="24"/>
+          <w:lang w:val="pt-BR"/>
+        </w:rPr>
+      </w:pPr>
+      <w:r>
+        <w:rPr>
+          <w:rFonts w:hint="default" w:ascii="Cascadia Mono" w:hAnsi="Cascadia Mono" w:cs="Cascadia Mono"/>
+          <w:b w:val="0"/>
+          <w:bCs w:val="0"/>
+          <w:sz w:val="24"/>
+          <w:szCs w:val="24"/>
+          <w:lang w:val="pt-BR"/>
+        </w:rPr>
+        <w:t>ScreenSound.API.Requests/AvaliacaoArtistaRequest</w:t>
+      </w:r>
+    </w:p>
+    <w:p>
+      <w:pPr>
+        <w:spacing w:beforeLines="0" w:afterLines="0"/>
+        <w:jc w:val="left"/>
+        <w:rPr>
+          <w:rFonts w:hint="default" w:ascii="Cascadia Mono" w:hAnsi="Cascadia Mono" w:eastAsia="Cascadia Mono"/>
+          <w:color w:val="000000"/>
+          <w:sz w:val="19"/>
+          <w:szCs w:val="24"/>
+          <w:highlight w:val="white"/>
+        </w:rPr>
+      </w:pPr>
+      <w:r>
+        <w:rPr>
+          <w:rFonts w:hint="default" w:ascii="Cascadia Mono" w:hAnsi="Cascadia Mono" w:eastAsia="Cascadia Mono"/>
+          <w:color w:val="0000FF"/>
+          <w:sz w:val="19"/>
+          <w:szCs w:val="24"/>
+          <w:highlight w:val="white"/>
+        </w:rPr>
+        <w:t>namespace</w:t>
+      </w:r>
+      <w:r>
+        <w:rPr>
+          <w:rFonts w:hint="default" w:ascii="Cascadia Mono" w:hAnsi="Cascadia Mono" w:eastAsia="Cascadia Mono"/>
+          <w:color w:val="000000"/>
+          <w:sz w:val="19"/>
+          <w:szCs w:val="24"/>
+          <w:highlight w:val="white"/>
+        </w:rPr>
+        <w:t xml:space="preserve"> ScreenSound.API.Requests</w:t>
+      </w:r>
+    </w:p>
+    <w:p>
+      <w:pPr>
+        <w:spacing w:beforeLines="0" w:afterLines="0"/>
+        <w:jc w:val="left"/>
+        <w:rPr>
+          <w:rFonts w:hint="default" w:ascii="Cascadia Mono" w:hAnsi="Cascadia Mono" w:eastAsia="Cascadia Mono"/>
+          <w:color w:val="000000"/>
+          <w:sz w:val="19"/>
+          <w:szCs w:val="24"/>
+          <w:highlight w:val="white"/>
+        </w:rPr>
+      </w:pPr>
+      <w:r>
+        <w:rPr>
+          <w:rFonts w:hint="default" w:ascii="Cascadia Mono" w:hAnsi="Cascadia Mono" w:eastAsia="Cascadia Mono"/>
+          <w:color w:val="000000"/>
+          <w:sz w:val="19"/>
+          <w:szCs w:val="24"/>
+          <w:highlight w:val="white"/>
+        </w:rPr>
+        <w:t>{</w:t>
+      </w:r>
+    </w:p>
+    <w:p>
+      <w:pPr>
+        <w:spacing w:beforeLines="0" w:afterLines="0"/>
+        <w:jc w:val="left"/>
+        <w:rPr>
+          <w:rFonts w:hint="default" w:ascii="Cascadia Mono" w:hAnsi="Cascadia Mono" w:eastAsia="Cascadia Mono"/>
+          <w:color w:val="000000"/>
+          <w:sz w:val="19"/>
+          <w:szCs w:val="24"/>
+          <w:highlight w:val="white"/>
+        </w:rPr>
+      </w:pPr>
+      <w:r>
+        <w:rPr>
+          <w:rFonts w:hint="default" w:ascii="Cascadia Mono" w:hAnsi="Cascadia Mono" w:eastAsia="Cascadia Mono"/>
+          <w:color w:val="000000"/>
+          <w:sz w:val="19"/>
+          <w:szCs w:val="24"/>
+          <w:highlight w:val="white"/>
+        </w:rPr>
+        <w:t xml:space="preserve">    </w:t>
+      </w:r>
+      <w:r>
+        <w:rPr>
+          <w:rFonts w:hint="default" w:ascii="Cascadia Mono" w:hAnsi="Cascadia Mono" w:eastAsia="Cascadia Mono"/>
+          <w:color w:val="0000FF"/>
+          <w:sz w:val="19"/>
+          <w:szCs w:val="24"/>
+          <w:highlight w:val="white"/>
+        </w:rPr>
+        <w:t>public</w:t>
+      </w:r>
+      <w:r>
+        <w:rPr>
+          <w:rFonts w:hint="default" w:ascii="Cascadia Mono" w:hAnsi="Cascadia Mono" w:eastAsia="Cascadia Mono"/>
+          <w:color w:val="000000"/>
+          <w:sz w:val="19"/>
+          <w:szCs w:val="24"/>
+          <w:highlight w:val="white"/>
+        </w:rPr>
+        <w:t xml:space="preserve"> </w:t>
+      </w:r>
+      <w:r>
+        <w:rPr>
+          <w:rFonts w:hint="default" w:ascii="Cascadia Mono" w:hAnsi="Cascadia Mono" w:eastAsia="Cascadia Mono"/>
+          <w:color w:val="0000FF"/>
+          <w:sz w:val="19"/>
+          <w:szCs w:val="24"/>
+          <w:highlight w:val="white"/>
+        </w:rPr>
+        <w:t>record</w:t>
+      </w:r>
+      <w:r>
+        <w:rPr>
+          <w:rFonts w:hint="default" w:ascii="Cascadia Mono" w:hAnsi="Cascadia Mono" w:eastAsia="Cascadia Mono"/>
+          <w:color w:val="000000"/>
+          <w:sz w:val="19"/>
+          <w:szCs w:val="24"/>
+          <w:highlight w:val="white"/>
+        </w:rPr>
+        <w:t xml:space="preserve"> </w:t>
+      </w:r>
+      <w:r>
+        <w:rPr>
+          <w:rFonts w:hint="default" w:ascii="Cascadia Mono" w:hAnsi="Cascadia Mono" w:eastAsia="Cascadia Mono"/>
+          <w:color w:val="2B91AF"/>
+          <w:sz w:val="19"/>
+          <w:szCs w:val="24"/>
+          <w:highlight w:val="white"/>
+        </w:rPr>
+        <w:t>AvaliacaoArtistaRequest</w:t>
+      </w:r>
+      <w:r>
+        <w:rPr>
+          <w:rFonts w:hint="default" w:ascii="Cascadia Mono" w:hAnsi="Cascadia Mono" w:eastAsia="Cascadia Mono"/>
+          <w:color w:val="000000"/>
+          <w:sz w:val="19"/>
+          <w:szCs w:val="24"/>
+          <w:highlight w:val="white"/>
+        </w:rPr>
+        <w:t>(</w:t>
+      </w:r>
+      <w:r>
+        <w:rPr>
+          <w:rFonts w:hint="default" w:ascii="Cascadia Mono" w:hAnsi="Cascadia Mono" w:eastAsia="Cascadia Mono"/>
+          <w:color w:val="0000FF"/>
+          <w:sz w:val="19"/>
+          <w:szCs w:val="24"/>
+          <w:highlight w:val="white"/>
+        </w:rPr>
+        <w:t>int</w:t>
+      </w:r>
+      <w:r>
+        <w:rPr>
+          <w:rFonts w:hint="default" w:ascii="Cascadia Mono" w:hAnsi="Cascadia Mono" w:eastAsia="Cascadia Mono"/>
+          <w:color w:val="000000"/>
+          <w:sz w:val="19"/>
+          <w:szCs w:val="24"/>
+          <w:highlight w:val="white"/>
+        </w:rPr>
+        <w:t xml:space="preserve"> artistaId, </w:t>
+      </w:r>
+      <w:r>
+        <w:rPr>
+          <w:rFonts w:hint="default" w:ascii="Cascadia Mono" w:hAnsi="Cascadia Mono" w:eastAsia="Cascadia Mono"/>
+          <w:color w:val="0000FF"/>
+          <w:sz w:val="19"/>
+          <w:szCs w:val="24"/>
+          <w:highlight w:val="white"/>
+        </w:rPr>
+        <w:t>int</w:t>
+      </w:r>
+      <w:r>
+        <w:rPr>
+          <w:rFonts w:hint="default" w:ascii="Cascadia Mono" w:hAnsi="Cascadia Mono" w:eastAsia="Cascadia Mono"/>
+          <w:color w:val="000000"/>
+          <w:sz w:val="19"/>
+          <w:szCs w:val="24"/>
+          <w:highlight w:val="white"/>
+        </w:rPr>
+        <w:t xml:space="preserve"> nota);</w:t>
+      </w:r>
+    </w:p>
+    <w:p>
+      <w:pPr>
+        <w:ind w:left="0" w:leftChars="0" w:firstLine="0" w:firstLineChars="0"/>
+        <w:rPr>
+          <w:rFonts w:hint="default" w:ascii="Cascadia Mono" w:hAnsi="Cascadia Mono" w:cs="Cascadia Mono"/>
+          <w:b w:val="0"/>
+          <w:bCs w:val="0"/>
+          <w:sz w:val="24"/>
+          <w:szCs w:val="24"/>
+          <w:lang w:val="pt-BR"/>
+        </w:rPr>
+      </w:pPr>
+      <w:r>
+        <w:rPr>
+          <w:rFonts w:hint="default" w:ascii="Cascadia Mono" w:hAnsi="Cascadia Mono" w:eastAsia="Cascadia Mono"/>
+          <w:color w:val="000000"/>
+          <w:sz w:val="19"/>
+          <w:szCs w:val="24"/>
+          <w:highlight w:val="white"/>
+        </w:rPr>
+        <w:t>}</w:t>
+      </w:r>
+    </w:p>
+    <w:p>
+      <w:pPr>
+        <w:ind w:left="0" w:leftChars="0" w:firstLine="0" w:firstLineChars="0"/>
+        <w:rPr>
+          <w:rFonts w:hint="default" w:ascii="Cascadia Mono" w:hAnsi="Cascadia Mono" w:cs="Cascadia Mono"/>
+          <w:b w:val="0"/>
+          <w:bCs w:val="0"/>
+          <w:sz w:val="24"/>
+          <w:szCs w:val="24"/>
+          <w:lang w:val="pt-BR"/>
+        </w:rPr>
+      </w:pPr>
+    </w:p>
+    <w:p>
+      <w:pPr>
+        <w:ind w:left="0" w:leftChars="0" w:firstLine="0" w:firstLineChars="0"/>
+        <w:rPr>
+          <w:rFonts w:hint="default" w:ascii="Cascadia Mono" w:hAnsi="Cascadia Mono" w:cs="Cascadia Mono"/>
+          <w:b w:val="0"/>
+          <w:bCs w:val="0"/>
+          <w:sz w:val="24"/>
+          <w:szCs w:val="24"/>
+          <w:lang w:val="pt-BR"/>
+        </w:rPr>
+      </w:pPr>
       <w:bookmarkStart w:id="0" w:name="_GoBack"/>
       <w:bookmarkEnd w:id="0"/>
-    </w:p>
-    <w:p>
-      <w:pPr>
-        <w:ind w:left="0" w:leftChars="0" w:firstLine="0" w:firstLineChars="0"/>
-        <w:rPr>
-          <w:rFonts w:hint="default" w:ascii="Cascadia Mono" w:hAnsi="Cascadia Mono" w:cs="Cascadia Mono"/>
-          <w:b w:val="0"/>
-          <w:bCs w:val="0"/>
-          <w:sz w:val="24"/>
-          <w:szCs w:val="24"/>
-          <w:lang w:val="pt-BR"/>
-        </w:rPr>
-      </w:pPr>
-    </w:p>
-    <w:p>
-      <w:pPr>
-        <w:ind w:left="0" w:leftChars="0" w:firstLine="0" w:firstLineChars="0"/>
-        <w:rPr>
-          <w:rFonts w:hint="default" w:ascii="Cascadia Mono" w:hAnsi="Cascadia Mono" w:cs="Cascadia Mono"/>
-          <w:b w:val="0"/>
-          <w:bCs w:val="0"/>
-          <w:sz w:val="24"/>
-          <w:szCs w:val="24"/>
-          <w:lang w:val="pt-BR"/>
-        </w:rPr>
-      </w:pPr>
-    </w:p>
-    <w:p>
-      <w:pPr>
-        <w:ind w:left="0" w:leftChars="0" w:firstLine="0" w:firstLineChars="0"/>
-        <w:rPr>
-          <w:rFonts w:hint="default" w:ascii="Cascadia Mono" w:hAnsi="Cascadia Mono" w:cs="Cascadia Mono"/>
-          <w:b w:val="0"/>
-          <w:bCs w:val="0"/>
-          <w:sz w:val="24"/>
-          <w:szCs w:val="24"/>
-          <w:lang w:val="pt-BR"/>
-        </w:rPr>
-      </w:pPr>
-    </w:p>
-    <w:p>
-      <w:pPr>
-        <w:ind w:left="0" w:leftChars="0" w:firstLine="0" w:firstLineChars="0"/>
-        <w:rPr>
-          <w:rFonts w:hint="default" w:ascii="Cascadia Mono" w:hAnsi="Cascadia Mono" w:cs="Cascadia Mono"/>
-          <w:b w:val="0"/>
-          <w:bCs w:val="0"/>
-          <w:sz w:val="24"/>
-          <w:szCs w:val="24"/>
-          <w:lang w:val="pt-BR"/>
-        </w:rPr>
-      </w:pPr>
-    </w:p>
-    <w:p>
-      <w:pPr>
-        <w:ind w:left="0" w:leftChars="0" w:firstLine="0" w:firstLineChars="0"/>
-        <w:rPr>
-          <w:rFonts w:hint="default" w:ascii="Cascadia Mono" w:hAnsi="Cascadia Mono" w:cs="Cascadia Mono"/>
-          <w:b w:val="0"/>
-          <w:bCs w:val="0"/>
-          <w:sz w:val="24"/>
-          <w:szCs w:val="24"/>
-          <w:lang w:val="pt-BR"/>
-        </w:rPr>
-      </w:pPr>
-    </w:p>
-    <w:p>
-      <w:pPr>
-        <w:ind w:left="0" w:leftChars="0" w:firstLine="0" w:firstLineChars="0"/>
-        <w:rPr>
-          <w:rFonts w:hint="default" w:ascii="Cascadia Mono" w:hAnsi="Cascadia Mono" w:cs="Cascadia Mono"/>
-          <w:b w:val="0"/>
-          <w:bCs w:val="0"/>
-          <w:sz w:val="24"/>
-          <w:szCs w:val="24"/>
-          <w:lang w:val="pt-BR"/>
-        </w:rPr>
-      </w:pPr>
     </w:p>
     <w:p>
       <w:pPr>

</xml_diff>

<commit_message>
Avaliação de artista por MudRating
</commit_message>
<xml_diff>
--- a/Notes.docx
+++ b/Notes.docx
@@ -27313,6 +27313,3483 @@
           <w:lang w:val="pt-BR"/>
         </w:rPr>
       </w:pPr>
+      <w:r>
+        <w:rPr>
+          <w:rFonts w:hint="default" w:ascii="Cascadia Mono" w:hAnsi="Cascadia Mono" w:cs="Cascadia Mono"/>
+          <w:b w:val="0"/>
+          <w:bCs w:val="0"/>
+          <w:sz w:val="24"/>
+          <w:szCs w:val="24"/>
+          <w:lang w:val="pt-BR"/>
+        </w:rPr>
+        <w:t>E também precisa da injeção do serviço DAL&lt;PessoaComAcesso&gt;</w:t>
+      </w:r>
+    </w:p>
+    <w:p>
+      <w:pPr>
+        <w:ind w:left="0" w:leftChars="0" w:firstLine="0" w:firstLineChars="0"/>
+        <w:rPr>
+          <w:rFonts w:hint="default" w:ascii="Cascadia Mono" w:hAnsi="Cascadia Mono" w:cs="Cascadia Mono"/>
+          <w:b w:val="0"/>
+          <w:bCs w:val="0"/>
+          <w:sz w:val="24"/>
+          <w:szCs w:val="24"/>
+          <w:lang w:val="pt-BR"/>
+        </w:rPr>
+      </w:pPr>
+      <w:r>
+        <w:rPr>
+          <w:rFonts w:hint="default" w:ascii="Cascadia Mono" w:hAnsi="Cascadia Mono" w:cs="Cascadia Mono"/>
+          <w:b w:val="0"/>
+          <w:bCs w:val="0"/>
+          <w:sz w:val="24"/>
+          <w:szCs w:val="24"/>
+          <w:lang w:val="pt-BR"/>
+        </w:rPr>
+        <w:t>Program.cs</w:t>
+      </w:r>
+    </w:p>
+    <w:p>
+      <w:pPr>
+        <w:spacing w:beforeLines="0" w:afterLines="0"/>
+        <w:jc w:val="left"/>
+        <w:rPr>
+          <w:rFonts w:hint="default" w:ascii="Cascadia Mono" w:hAnsi="Cascadia Mono" w:eastAsia="Cascadia Mono"/>
+          <w:color w:val="000000"/>
+          <w:sz w:val="19"/>
+          <w:szCs w:val="24"/>
+          <w:highlight w:val="white"/>
+        </w:rPr>
+      </w:pPr>
+      <w:r>
+        <w:rPr>
+          <w:rFonts w:hint="default" w:ascii="Cascadia Mono" w:hAnsi="Cascadia Mono" w:eastAsia="Cascadia Mono"/>
+          <w:color w:val="000000"/>
+          <w:sz w:val="19"/>
+          <w:szCs w:val="24"/>
+          <w:highlight w:val="white"/>
+        </w:rPr>
+        <w:t>builder.Services.AddTransient&lt;</w:t>
+      </w:r>
+      <w:r>
+        <w:rPr>
+          <w:rFonts w:hint="default" w:ascii="Cascadia Mono" w:hAnsi="Cascadia Mono" w:eastAsia="Cascadia Mono"/>
+          <w:color w:val="2B91AF"/>
+          <w:sz w:val="19"/>
+          <w:szCs w:val="24"/>
+          <w:highlight w:val="white"/>
+        </w:rPr>
+        <w:t>DAL</w:t>
+      </w:r>
+      <w:r>
+        <w:rPr>
+          <w:rFonts w:hint="default" w:ascii="Cascadia Mono" w:hAnsi="Cascadia Mono" w:eastAsia="Cascadia Mono"/>
+          <w:color w:val="000000"/>
+          <w:sz w:val="19"/>
+          <w:szCs w:val="24"/>
+          <w:highlight w:val="white"/>
+        </w:rPr>
+        <w:t>&lt;</w:t>
+      </w:r>
+      <w:r>
+        <w:rPr>
+          <w:rFonts w:hint="default" w:ascii="Cascadia Mono" w:hAnsi="Cascadia Mono" w:eastAsia="Cascadia Mono"/>
+          <w:color w:val="2B91AF"/>
+          <w:sz w:val="19"/>
+          <w:szCs w:val="24"/>
+          <w:highlight w:val="white"/>
+        </w:rPr>
+        <w:t>PessoaComAcesso</w:t>
+      </w:r>
+      <w:r>
+        <w:rPr>
+          <w:rFonts w:hint="default" w:ascii="Cascadia Mono" w:hAnsi="Cascadia Mono" w:eastAsia="Cascadia Mono"/>
+          <w:color w:val="000000"/>
+          <w:sz w:val="19"/>
+          <w:szCs w:val="24"/>
+          <w:highlight w:val="white"/>
+        </w:rPr>
+        <w:t>&gt;&gt;();</w:t>
+      </w:r>
+    </w:p>
+    <w:p>
+      <w:pPr>
+        <w:ind w:left="0" w:leftChars="0" w:firstLine="0" w:firstLineChars="0"/>
+        <w:rPr>
+          <w:rFonts w:hint="default" w:ascii="Cascadia Mono" w:hAnsi="Cascadia Mono" w:cs="Cascadia Mono"/>
+          <w:b w:val="0"/>
+          <w:bCs w:val="0"/>
+          <w:sz w:val="24"/>
+          <w:szCs w:val="24"/>
+          <w:lang w:val="pt-BR"/>
+        </w:rPr>
+      </w:pPr>
+    </w:p>
+    <w:p>
+      <w:pPr>
+        <w:ind w:left="0" w:leftChars="0" w:firstLine="0" w:firstLineChars="0"/>
+        <w:rPr>
+          <w:rFonts w:hint="default" w:ascii="Cascadia Mono" w:hAnsi="Cascadia Mono" w:cs="Cascadia Mono"/>
+          <w:b w:val="0"/>
+          <w:bCs w:val="0"/>
+          <w:sz w:val="24"/>
+          <w:szCs w:val="24"/>
+          <w:lang w:val="pt-BR"/>
+        </w:rPr>
+      </w:pPr>
+    </w:p>
+    <w:p>
+      <w:pPr>
+        <w:ind w:left="0" w:leftChars="0" w:firstLine="0" w:firstLineChars="0"/>
+        <w:rPr>
+          <w:rFonts w:hint="default" w:ascii="Cascadia Mono" w:hAnsi="Cascadia Mono" w:cs="Cascadia Mono"/>
+          <w:b/>
+          <w:bCs/>
+          <w:sz w:val="24"/>
+          <w:szCs w:val="24"/>
+          <w:lang w:val="pt-BR"/>
+        </w:rPr>
+      </w:pPr>
+      <w:r>
+        <w:rPr>
+          <w:rFonts w:hint="default" w:ascii="Cascadia Mono" w:hAnsi="Cascadia Mono" w:cs="Cascadia Mono"/>
+          <w:b/>
+          <w:bCs/>
+          <w:sz w:val="24"/>
+          <w:szCs w:val="24"/>
+          <w:lang w:val="pt-BR"/>
+        </w:rPr>
+        <w:t>LISTAGEM DE ARTISTAS MOSTRANDO MÉDIA DE NOTAS</w:t>
+      </w:r>
+    </w:p>
+    <w:p>
+      <w:pPr>
+        <w:ind w:left="0" w:leftChars="0" w:firstLine="0" w:firstLineChars="0"/>
+        <w:rPr>
+          <w:rFonts w:hint="default" w:ascii="Cascadia Mono" w:hAnsi="Cascadia Mono" w:cs="Cascadia Mono"/>
+          <w:b w:val="0"/>
+          <w:bCs w:val="0"/>
+          <w:sz w:val="24"/>
+          <w:szCs w:val="24"/>
+          <w:lang w:val="pt-BR"/>
+        </w:rPr>
+      </w:pPr>
+      <w:r>
+        <w:rPr>
+          <w:rFonts w:hint="default" w:ascii="Cascadia Mono" w:hAnsi="Cascadia Mono" w:cs="Cascadia Mono"/>
+          <w:b w:val="0"/>
+          <w:bCs w:val="0"/>
+          <w:sz w:val="24"/>
+          <w:szCs w:val="24"/>
+          <w:lang w:val="pt-BR"/>
+        </w:rPr>
+        <w:t>No momento de exibir todos os artistas cadastrados, agora queremos exibir também um campo classificação, que vai exibir a média de todas as notas daquele artista. Para fazer isso, primeiramente mudamos o record ArtistaReponse para que ele tenha uma propriedade Classificacao</w:t>
+      </w:r>
+    </w:p>
+    <w:p>
+      <w:pPr>
+        <w:ind w:left="0" w:leftChars="0" w:firstLine="0" w:firstLineChars="0"/>
+        <w:rPr>
+          <w:rFonts w:hint="default" w:ascii="Cascadia Mono" w:hAnsi="Cascadia Mono" w:cs="Cascadia Mono"/>
+          <w:b w:val="0"/>
+          <w:bCs w:val="0"/>
+          <w:sz w:val="24"/>
+          <w:szCs w:val="24"/>
+          <w:lang w:val="pt-BR"/>
+        </w:rPr>
+      </w:pPr>
+    </w:p>
+    <w:p>
+      <w:pPr>
+        <w:ind w:left="0" w:leftChars="0" w:firstLine="0" w:firstLineChars="0"/>
+        <w:rPr>
+          <w:rFonts w:hint="default" w:ascii="Cascadia Mono" w:hAnsi="Cascadia Mono" w:cs="Cascadia Mono"/>
+          <w:b w:val="0"/>
+          <w:bCs w:val="0"/>
+          <w:sz w:val="24"/>
+          <w:szCs w:val="24"/>
+          <w:lang w:val="pt-BR"/>
+        </w:rPr>
+      </w:pPr>
+      <w:r>
+        <w:rPr>
+          <w:rFonts w:hint="default" w:ascii="Cascadia Mono" w:hAnsi="Cascadia Mono" w:cs="Cascadia Mono"/>
+          <w:b w:val="0"/>
+          <w:bCs w:val="0"/>
+          <w:sz w:val="24"/>
+          <w:szCs w:val="24"/>
+          <w:lang w:val="pt-BR"/>
+        </w:rPr>
+        <w:t>ScreenSound.API/Reponse/ArtistaResponse</w:t>
+      </w:r>
+    </w:p>
+    <w:p>
+      <w:pPr>
+        <w:spacing w:beforeLines="0" w:afterLines="0"/>
+        <w:jc w:val="left"/>
+        <w:rPr>
+          <w:rFonts w:hint="default" w:ascii="Cascadia Mono" w:hAnsi="Cascadia Mono" w:eastAsia="Cascadia Mono"/>
+          <w:color w:val="000000"/>
+          <w:sz w:val="19"/>
+          <w:szCs w:val="24"/>
+          <w:highlight w:val="white"/>
+        </w:rPr>
+      </w:pPr>
+      <w:r>
+        <w:rPr>
+          <w:rFonts w:hint="default" w:ascii="Cascadia Mono" w:hAnsi="Cascadia Mono" w:eastAsia="Cascadia Mono"/>
+          <w:color w:val="0000FF"/>
+          <w:sz w:val="19"/>
+          <w:szCs w:val="24"/>
+          <w:highlight w:val="white"/>
+        </w:rPr>
+        <w:t>public</w:t>
+      </w:r>
+      <w:r>
+        <w:rPr>
+          <w:rFonts w:hint="default" w:ascii="Cascadia Mono" w:hAnsi="Cascadia Mono" w:eastAsia="Cascadia Mono"/>
+          <w:color w:val="000000"/>
+          <w:sz w:val="19"/>
+          <w:szCs w:val="24"/>
+          <w:highlight w:val="white"/>
+        </w:rPr>
+        <w:t xml:space="preserve"> </w:t>
+      </w:r>
+      <w:r>
+        <w:rPr>
+          <w:rFonts w:hint="default" w:ascii="Cascadia Mono" w:hAnsi="Cascadia Mono" w:eastAsia="Cascadia Mono"/>
+          <w:color w:val="0000FF"/>
+          <w:sz w:val="19"/>
+          <w:szCs w:val="24"/>
+          <w:highlight w:val="white"/>
+        </w:rPr>
+        <w:t>record</w:t>
+      </w:r>
+      <w:r>
+        <w:rPr>
+          <w:rFonts w:hint="default" w:ascii="Cascadia Mono" w:hAnsi="Cascadia Mono" w:eastAsia="Cascadia Mono"/>
+          <w:color w:val="000000"/>
+          <w:sz w:val="19"/>
+          <w:szCs w:val="24"/>
+          <w:highlight w:val="white"/>
+        </w:rPr>
+        <w:t xml:space="preserve"> </w:t>
+      </w:r>
+      <w:r>
+        <w:rPr>
+          <w:rFonts w:hint="default" w:ascii="Cascadia Mono" w:hAnsi="Cascadia Mono" w:eastAsia="Cascadia Mono"/>
+          <w:color w:val="2B91AF"/>
+          <w:sz w:val="19"/>
+          <w:szCs w:val="24"/>
+          <w:highlight w:val="white"/>
+        </w:rPr>
+        <w:t>ArtistaResponse</w:t>
+      </w:r>
+      <w:r>
+        <w:rPr>
+          <w:rFonts w:hint="default" w:ascii="Cascadia Mono" w:hAnsi="Cascadia Mono" w:eastAsia="Cascadia Mono"/>
+          <w:color w:val="000000"/>
+          <w:sz w:val="19"/>
+          <w:szCs w:val="24"/>
+          <w:highlight w:val="white"/>
+        </w:rPr>
+        <w:t>(</w:t>
+      </w:r>
+      <w:r>
+        <w:rPr>
+          <w:rFonts w:hint="default" w:ascii="Cascadia Mono" w:hAnsi="Cascadia Mono" w:eastAsia="Cascadia Mono"/>
+          <w:color w:val="0000FF"/>
+          <w:sz w:val="19"/>
+          <w:szCs w:val="24"/>
+          <w:highlight w:val="white"/>
+        </w:rPr>
+        <w:t>int</w:t>
+      </w:r>
+      <w:r>
+        <w:rPr>
+          <w:rFonts w:hint="default" w:ascii="Cascadia Mono" w:hAnsi="Cascadia Mono" w:eastAsia="Cascadia Mono"/>
+          <w:color w:val="000000"/>
+          <w:sz w:val="19"/>
+          <w:szCs w:val="24"/>
+          <w:highlight w:val="white"/>
+        </w:rPr>
+        <w:t xml:space="preserve"> Id, </w:t>
+      </w:r>
+      <w:r>
+        <w:rPr>
+          <w:rFonts w:hint="default" w:ascii="Cascadia Mono" w:hAnsi="Cascadia Mono" w:eastAsia="Cascadia Mono"/>
+          <w:color w:val="0000FF"/>
+          <w:sz w:val="19"/>
+          <w:szCs w:val="24"/>
+          <w:highlight w:val="white"/>
+        </w:rPr>
+        <w:t>string</w:t>
+      </w:r>
+      <w:r>
+        <w:rPr>
+          <w:rFonts w:hint="default" w:ascii="Cascadia Mono" w:hAnsi="Cascadia Mono" w:eastAsia="Cascadia Mono"/>
+          <w:color w:val="000000"/>
+          <w:sz w:val="19"/>
+          <w:szCs w:val="24"/>
+          <w:highlight w:val="white"/>
+        </w:rPr>
+        <w:t xml:space="preserve"> Nome, </w:t>
+      </w:r>
+      <w:r>
+        <w:rPr>
+          <w:rFonts w:hint="default" w:ascii="Cascadia Mono" w:hAnsi="Cascadia Mono" w:eastAsia="Cascadia Mono"/>
+          <w:color w:val="0000FF"/>
+          <w:sz w:val="19"/>
+          <w:szCs w:val="24"/>
+          <w:highlight w:val="white"/>
+        </w:rPr>
+        <w:t>string</w:t>
+      </w:r>
+      <w:r>
+        <w:rPr>
+          <w:rFonts w:hint="default" w:ascii="Cascadia Mono" w:hAnsi="Cascadia Mono" w:eastAsia="Cascadia Mono"/>
+          <w:color w:val="000000"/>
+          <w:sz w:val="19"/>
+          <w:szCs w:val="24"/>
+          <w:highlight w:val="white"/>
+        </w:rPr>
+        <w:t xml:space="preserve"> Bio, </w:t>
+      </w:r>
+      <w:r>
+        <w:rPr>
+          <w:rFonts w:hint="default" w:ascii="Cascadia Mono" w:hAnsi="Cascadia Mono" w:eastAsia="Cascadia Mono"/>
+          <w:color w:val="0000FF"/>
+          <w:sz w:val="19"/>
+          <w:szCs w:val="24"/>
+          <w:highlight w:val="white"/>
+        </w:rPr>
+        <w:t>string</w:t>
+      </w:r>
+      <w:r>
+        <w:rPr>
+          <w:rFonts w:hint="default" w:ascii="Cascadia Mono" w:hAnsi="Cascadia Mono" w:eastAsia="Cascadia Mono"/>
+          <w:color w:val="000000"/>
+          <w:sz w:val="19"/>
+          <w:szCs w:val="24"/>
+          <w:highlight w:val="white"/>
+        </w:rPr>
+        <w:t>? FotoPerfil)</w:t>
+      </w:r>
+    </w:p>
+    <w:p>
+      <w:pPr>
+        <w:spacing w:beforeLines="0" w:afterLines="0"/>
+        <w:jc w:val="left"/>
+        <w:rPr>
+          <w:rFonts w:hint="default" w:ascii="Cascadia Mono" w:hAnsi="Cascadia Mono" w:eastAsia="Cascadia Mono"/>
+          <w:color w:val="000000"/>
+          <w:sz w:val="19"/>
+          <w:szCs w:val="24"/>
+          <w:highlight w:val="white"/>
+        </w:rPr>
+      </w:pPr>
+      <w:r>
+        <w:rPr>
+          <w:rFonts w:hint="default" w:ascii="Cascadia Mono" w:hAnsi="Cascadia Mono" w:eastAsia="Cascadia Mono"/>
+          <w:color w:val="000000"/>
+          <w:sz w:val="19"/>
+          <w:szCs w:val="24"/>
+          <w:highlight w:val="white"/>
+        </w:rPr>
+        <w:t>{</w:t>
+      </w:r>
+    </w:p>
+    <w:p>
+      <w:pPr>
+        <w:spacing w:beforeLines="0" w:afterLines="0"/>
+        <w:jc w:val="left"/>
+        <w:rPr>
+          <w:rFonts w:hint="default" w:ascii="Cascadia Mono" w:hAnsi="Cascadia Mono" w:eastAsia="Cascadia Mono"/>
+          <w:color w:val="000000"/>
+          <w:sz w:val="19"/>
+          <w:szCs w:val="24"/>
+          <w:highlight w:val="white"/>
+        </w:rPr>
+      </w:pPr>
+      <w:r>
+        <w:rPr>
+          <w:rFonts w:hint="default" w:ascii="Cascadia Mono" w:hAnsi="Cascadia Mono" w:eastAsia="Cascadia Mono"/>
+          <w:color w:val="000000"/>
+          <w:sz w:val="19"/>
+          <w:szCs w:val="24"/>
+          <w:highlight w:val="white"/>
+        </w:rPr>
+        <w:t xml:space="preserve">    </w:t>
+      </w:r>
+      <w:r>
+        <w:rPr>
+          <w:rFonts w:hint="default" w:ascii="Cascadia Mono" w:hAnsi="Cascadia Mono" w:eastAsia="Cascadia Mono"/>
+          <w:color w:val="0000FF"/>
+          <w:sz w:val="19"/>
+          <w:szCs w:val="24"/>
+          <w:highlight w:val="white"/>
+        </w:rPr>
+        <w:t>public</w:t>
+      </w:r>
+      <w:r>
+        <w:rPr>
+          <w:rFonts w:hint="default" w:ascii="Cascadia Mono" w:hAnsi="Cascadia Mono" w:eastAsia="Cascadia Mono"/>
+          <w:color w:val="000000"/>
+          <w:sz w:val="19"/>
+          <w:szCs w:val="24"/>
+          <w:highlight w:val="white"/>
+        </w:rPr>
+        <w:t xml:space="preserve"> </w:t>
+      </w:r>
+      <w:r>
+        <w:rPr>
+          <w:rFonts w:hint="default" w:ascii="Cascadia Mono" w:hAnsi="Cascadia Mono" w:eastAsia="Cascadia Mono"/>
+          <w:color w:val="0000FF"/>
+          <w:sz w:val="19"/>
+          <w:szCs w:val="24"/>
+          <w:highlight w:val="white"/>
+        </w:rPr>
+        <w:t>double</w:t>
+      </w:r>
+      <w:r>
+        <w:rPr>
+          <w:rFonts w:hint="default" w:ascii="Cascadia Mono" w:hAnsi="Cascadia Mono" w:eastAsia="Cascadia Mono"/>
+          <w:color w:val="000000"/>
+          <w:sz w:val="19"/>
+          <w:szCs w:val="24"/>
+          <w:highlight w:val="white"/>
+        </w:rPr>
+        <w:t xml:space="preserve">? Classificacao { </w:t>
+      </w:r>
+      <w:r>
+        <w:rPr>
+          <w:rFonts w:hint="default" w:ascii="Cascadia Mono" w:hAnsi="Cascadia Mono" w:eastAsia="Cascadia Mono"/>
+          <w:color w:val="0000FF"/>
+          <w:sz w:val="19"/>
+          <w:szCs w:val="24"/>
+          <w:highlight w:val="white"/>
+        </w:rPr>
+        <w:t>get</w:t>
+      </w:r>
+      <w:r>
+        <w:rPr>
+          <w:rFonts w:hint="default" w:ascii="Cascadia Mono" w:hAnsi="Cascadia Mono" w:eastAsia="Cascadia Mono"/>
+          <w:color w:val="000000"/>
+          <w:sz w:val="19"/>
+          <w:szCs w:val="24"/>
+          <w:highlight w:val="white"/>
+        </w:rPr>
+        <w:t xml:space="preserve">; </w:t>
+      </w:r>
+      <w:r>
+        <w:rPr>
+          <w:rFonts w:hint="default" w:ascii="Cascadia Mono" w:hAnsi="Cascadia Mono" w:eastAsia="Cascadia Mono"/>
+          <w:color w:val="0000FF"/>
+          <w:sz w:val="19"/>
+          <w:szCs w:val="24"/>
+          <w:highlight w:val="white"/>
+        </w:rPr>
+        <w:t>set</w:t>
+      </w:r>
+      <w:r>
+        <w:rPr>
+          <w:rFonts w:hint="default" w:ascii="Cascadia Mono" w:hAnsi="Cascadia Mono" w:eastAsia="Cascadia Mono"/>
+          <w:color w:val="000000"/>
+          <w:sz w:val="19"/>
+          <w:szCs w:val="24"/>
+          <w:highlight w:val="white"/>
+        </w:rPr>
+        <w:t>; }</w:t>
+      </w:r>
+    </w:p>
+    <w:p>
+      <w:pPr>
+        <w:ind w:left="0" w:leftChars="0" w:firstLine="0" w:firstLineChars="0"/>
+        <w:rPr>
+          <w:rFonts w:hint="default" w:ascii="Cascadia Mono" w:hAnsi="Cascadia Mono" w:cs="Cascadia Mono"/>
+          <w:b w:val="0"/>
+          <w:bCs w:val="0"/>
+          <w:sz w:val="24"/>
+          <w:szCs w:val="24"/>
+          <w:lang w:val="pt-BR"/>
+        </w:rPr>
+      </w:pPr>
+      <w:r>
+        <w:rPr>
+          <w:rFonts w:hint="default" w:ascii="Cascadia Mono" w:hAnsi="Cascadia Mono" w:eastAsia="Cascadia Mono"/>
+          <w:color w:val="000000"/>
+          <w:sz w:val="19"/>
+          <w:szCs w:val="24"/>
+          <w:highlight w:val="white"/>
+        </w:rPr>
+        <w:t>};</w:t>
+      </w:r>
+    </w:p>
+    <w:p>
+      <w:pPr>
+        <w:ind w:left="0" w:leftChars="0" w:firstLine="0" w:firstLineChars="0"/>
+        <w:rPr>
+          <w:rFonts w:hint="default" w:ascii="Cascadia Mono" w:hAnsi="Cascadia Mono" w:cs="Cascadia Mono"/>
+          <w:b w:val="0"/>
+          <w:bCs w:val="0"/>
+          <w:sz w:val="24"/>
+          <w:szCs w:val="24"/>
+          <w:lang w:val="pt-BR"/>
+        </w:rPr>
+      </w:pPr>
+    </w:p>
+    <w:p>
+      <w:pPr>
+        <w:ind w:left="0" w:leftChars="0" w:firstLine="0" w:firstLineChars="0"/>
+        <w:rPr>
+          <w:rFonts w:hint="default" w:ascii="Cascadia Mono" w:hAnsi="Cascadia Mono" w:cs="Cascadia Mono"/>
+          <w:b w:val="0"/>
+          <w:bCs w:val="0"/>
+          <w:sz w:val="24"/>
+          <w:szCs w:val="24"/>
+          <w:lang w:val="pt-BR"/>
+        </w:rPr>
+      </w:pPr>
+      <w:r>
+        <w:rPr>
+          <w:rFonts w:hint="default" w:ascii="Cascadia Mono" w:hAnsi="Cascadia Mono" w:cs="Cascadia Mono"/>
+          <w:b w:val="0"/>
+          <w:bCs w:val="0"/>
+          <w:sz w:val="24"/>
+          <w:szCs w:val="24"/>
+          <w:lang w:val="pt-BR"/>
+        </w:rPr>
+        <w:t>E mudamos o endpoint que exibe os artistas, na função EntityToResponse</w:t>
+      </w:r>
+    </w:p>
+    <w:p>
+      <w:pPr>
+        <w:spacing w:beforeLines="0" w:afterLines="0"/>
+        <w:jc w:val="left"/>
+        <w:rPr>
+          <w:rFonts w:hint="default" w:ascii="Cascadia Mono" w:hAnsi="Cascadia Mono" w:eastAsia="Cascadia Mono"/>
+          <w:color w:val="000000"/>
+          <w:sz w:val="19"/>
+          <w:szCs w:val="24"/>
+          <w:highlight w:val="white"/>
+        </w:rPr>
+      </w:pPr>
+      <w:r>
+        <w:rPr>
+          <w:rFonts w:hint="default" w:ascii="Cascadia Mono" w:hAnsi="Cascadia Mono" w:eastAsia="Cascadia Mono"/>
+          <w:color w:val="0000FF"/>
+          <w:sz w:val="19"/>
+          <w:szCs w:val="24"/>
+          <w:highlight w:val="white"/>
+        </w:rPr>
+        <w:t>private</w:t>
+      </w:r>
+      <w:r>
+        <w:rPr>
+          <w:rFonts w:hint="default" w:ascii="Cascadia Mono" w:hAnsi="Cascadia Mono" w:eastAsia="Cascadia Mono"/>
+          <w:color w:val="000000"/>
+          <w:sz w:val="19"/>
+          <w:szCs w:val="24"/>
+          <w:highlight w:val="white"/>
+        </w:rPr>
+        <w:t xml:space="preserve"> </w:t>
+      </w:r>
+      <w:r>
+        <w:rPr>
+          <w:rFonts w:hint="default" w:ascii="Cascadia Mono" w:hAnsi="Cascadia Mono" w:eastAsia="Cascadia Mono"/>
+          <w:color w:val="0000FF"/>
+          <w:sz w:val="19"/>
+          <w:szCs w:val="24"/>
+          <w:highlight w:val="white"/>
+        </w:rPr>
+        <w:t>static</w:t>
+      </w:r>
+      <w:r>
+        <w:rPr>
+          <w:rFonts w:hint="default" w:ascii="Cascadia Mono" w:hAnsi="Cascadia Mono" w:eastAsia="Cascadia Mono"/>
+          <w:color w:val="000000"/>
+          <w:sz w:val="19"/>
+          <w:szCs w:val="24"/>
+          <w:highlight w:val="white"/>
+        </w:rPr>
+        <w:t xml:space="preserve"> </w:t>
+      </w:r>
+      <w:r>
+        <w:rPr>
+          <w:rFonts w:hint="default" w:ascii="Cascadia Mono" w:hAnsi="Cascadia Mono" w:eastAsia="Cascadia Mono"/>
+          <w:color w:val="2B91AF"/>
+          <w:sz w:val="19"/>
+          <w:szCs w:val="24"/>
+          <w:highlight w:val="white"/>
+        </w:rPr>
+        <w:t>ArtistaResponse</w:t>
+      </w:r>
+      <w:r>
+        <w:rPr>
+          <w:rFonts w:hint="default" w:ascii="Cascadia Mono" w:hAnsi="Cascadia Mono" w:eastAsia="Cascadia Mono"/>
+          <w:color w:val="000000"/>
+          <w:sz w:val="19"/>
+          <w:szCs w:val="24"/>
+          <w:highlight w:val="white"/>
+        </w:rPr>
+        <w:t xml:space="preserve"> EntityToResponse(</w:t>
+      </w:r>
+      <w:r>
+        <w:rPr>
+          <w:rFonts w:hint="default" w:ascii="Cascadia Mono" w:hAnsi="Cascadia Mono" w:eastAsia="Cascadia Mono"/>
+          <w:color w:val="2B91AF"/>
+          <w:sz w:val="19"/>
+          <w:szCs w:val="24"/>
+          <w:highlight w:val="white"/>
+        </w:rPr>
+        <w:t>Artista</w:t>
+      </w:r>
+      <w:r>
+        <w:rPr>
+          <w:rFonts w:hint="default" w:ascii="Cascadia Mono" w:hAnsi="Cascadia Mono" w:eastAsia="Cascadia Mono"/>
+          <w:color w:val="000000"/>
+          <w:sz w:val="19"/>
+          <w:szCs w:val="24"/>
+          <w:highlight w:val="white"/>
+        </w:rPr>
+        <w:t xml:space="preserve"> artista)</w:t>
+      </w:r>
+    </w:p>
+    <w:p>
+      <w:pPr>
+        <w:spacing w:beforeLines="0" w:afterLines="0"/>
+        <w:jc w:val="left"/>
+        <w:rPr>
+          <w:rFonts w:hint="default" w:ascii="Cascadia Mono" w:hAnsi="Cascadia Mono" w:eastAsia="Cascadia Mono"/>
+          <w:color w:val="000000"/>
+          <w:sz w:val="19"/>
+          <w:szCs w:val="24"/>
+          <w:highlight w:val="white"/>
+        </w:rPr>
+      </w:pPr>
+      <w:r>
+        <w:rPr>
+          <w:rFonts w:hint="default" w:ascii="Cascadia Mono" w:hAnsi="Cascadia Mono" w:eastAsia="Cascadia Mono"/>
+          <w:color w:val="000000"/>
+          <w:sz w:val="19"/>
+          <w:szCs w:val="24"/>
+          <w:highlight w:val="white"/>
+        </w:rPr>
+        <w:t>{</w:t>
+      </w:r>
+    </w:p>
+    <w:p>
+      <w:pPr>
+        <w:spacing w:beforeLines="0" w:afterLines="0"/>
+        <w:jc w:val="left"/>
+        <w:rPr>
+          <w:rFonts w:hint="default" w:ascii="Cascadia Mono" w:hAnsi="Cascadia Mono" w:eastAsia="Cascadia Mono"/>
+          <w:color w:val="000000"/>
+          <w:sz w:val="19"/>
+          <w:szCs w:val="24"/>
+          <w:highlight w:val="white"/>
+        </w:rPr>
+      </w:pPr>
+      <w:r>
+        <w:rPr>
+          <w:rFonts w:hint="default" w:ascii="Cascadia Mono" w:hAnsi="Cascadia Mono" w:eastAsia="Cascadia Mono"/>
+          <w:color w:val="000000"/>
+          <w:sz w:val="19"/>
+          <w:szCs w:val="24"/>
+          <w:highlight w:val="white"/>
+        </w:rPr>
+        <w:t xml:space="preserve">    </w:t>
+      </w:r>
+      <w:r>
+        <w:rPr>
+          <w:rFonts w:hint="default" w:ascii="Cascadia Mono" w:hAnsi="Cascadia Mono" w:eastAsia="Cascadia Mono"/>
+          <w:color w:val="0000FF"/>
+          <w:sz w:val="19"/>
+          <w:szCs w:val="24"/>
+          <w:highlight w:val="white"/>
+        </w:rPr>
+        <w:t>return</w:t>
+      </w:r>
+      <w:r>
+        <w:rPr>
+          <w:rFonts w:hint="default" w:ascii="Cascadia Mono" w:hAnsi="Cascadia Mono" w:eastAsia="Cascadia Mono"/>
+          <w:color w:val="000000"/>
+          <w:sz w:val="19"/>
+          <w:szCs w:val="24"/>
+          <w:highlight w:val="white"/>
+        </w:rPr>
+        <w:t xml:space="preserve"> </w:t>
+      </w:r>
+      <w:r>
+        <w:rPr>
+          <w:rFonts w:hint="default" w:ascii="Cascadia Mono" w:hAnsi="Cascadia Mono" w:eastAsia="Cascadia Mono"/>
+          <w:color w:val="0000FF"/>
+          <w:sz w:val="19"/>
+          <w:szCs w:val="24"/>
+          <w:highlight w:val="white"/>
+        </w:rPr>
+        <w:t>new</w:t>
+      </w:r>
+      <w:r>
+        <w:rPr>
+          <w:rFonts w:hint="default" w:ascii="Cascadia Mono" w:hAnsi="Cascadia Mono" w:eastAsia="Cascadia Mono"/>
+          <w:color w:val="000000"/>
+          <w:sz w:val="19"/>
+          <w:szCs w:val="24"/>
+          <w:highlight w:val="white"/>
+        </w:rPr>
+        <w:t xml:space="preserve"> </w:t>
+      </w:r>
+      <w:r>
+        <w:rPr>
+          <w:rFonts w:hint="default" w:ascii="Cascadia Mono" w:hAnsi="Cascadia Mono" w:eastAsia="Cascadia Mono"/>
+          <w:color w:val="2B91AF"/>
+          <w:sz w:val="19"/>
+          <w:szCs w:val="24"/>
+          <w:highlight w:val="white"/>
+        </w:rPr>
+        <w:t>ArtistaResponse</w:t>
+      </w:r>
+      <w:r>
+        <w:rPr>
+          <w:rFonts w:hint="default" w:ascii="Cascadia Mono" w:hAnsi="Cascadia Mono" w:eastAsia="Cascadia Mono"/>
+          <w:color w:val="000000"/>
+          <w:sz w:val="19"/>
+          <w:szCs w:val="24"/>
+          <w:highlight w:val="white"/>
+        </w:rPr>
+        <w:t xml:space="preserve">(artista.Id, artista.Nome, </w:t>
+      </w:r>
+    </w:p>
+    <w:p>
+      <w:pPr>
+        <w:spacing w:beforeLines="0" w:afterLines="0"/>
+        <w:jc w:val="left"/>
+        <w:rPr>
+          <w:rFonts w:hint="default" w:ascii="Cascadia Mono" w:hAnsi="Cascadia Mono" w:eastAsia="Cascadia Mono"/>
+          <w:color w:val="000000"/>
+          <w:sz w:val="19"/>
+          <w:szCs w:val="24"/>
+          <w:highlight w:val="white"/>
+        </w:rPr>
+      </w:pPr>
+      <w:r>
+        <w:rPr>
+          <w:rFonts w:hint="default" w:ascii="Cascadia Mono" w:hAnsi="Cascadia Mono" w:eastAsia="Cascadia Mono"/>
+          <w:color w:val="000000"/>
+          <w:sz w:val="19"/>
+          <w:szCs w:val="24"/>
+          <w:highlight w:val="white"/>
+        </w:rPr>
+        <w:t xml:space="preserve">                        artista.Bio, artista.FotoPerfil)</w:t>
+      </w:r>
+    </w:p>
+    <w:p>
+      <w:pPr>
+        <w:spacing w:beforeLines="0" w:afterLines="0"/>
+        <w:jc w:val="left"/>
+        <w:rPr>
+          <w:rFonts w:hint="default" w:ascii="Cascadia Mono" w:hAnsi="Cascadia Mono" w:eastAsia="Cascadia Mono"/>
+          <w:color w:val="000000"/>
+          <w:sz w:val="19"/>
+          <w:szCs w:val="24"/>
+          <w:highlight w:val="white"/>
+        </w:rPr>
+      </w:pPr>
+      <w:r>
+        <w:rPr>
+          <w:rFonts w:hint="default" w:ascii="Cascadia Mono" w:hAnsi="Cascadia Mono" w:eastAsia="Cascadia Mono"/>
+          <w:color w:val="000000"/>
+          <w:sz w:val="19"/>
+          <w:szCs w:val="24"/>
+          <w:highlight w:val="white"/>
+        </w:rPr>
+        <w:t xml:space="preserve">    {</w:t>
+      </w:r>
+    </w:p>
+    <w:p>
+      <w:pPr>
+        <w:spacing w:beforeLines="0" w:afterLines="0"/>
+        <w:jc w:val="left"/>
+        <w:rPr>
+          <w:rFonts w:hint="default" w:ascii="Cascadia Mono" w:hAnsi="Cascadia Mono" w:eastAsia="Cascadia Mono"/>
+          <w:color w:val="008000"/>
+          <w:sz w:val="19"/>
+          <w:szCs w:val="24"/>
+          <w:highlight w:val="white"/>
+        </w:rPr>
+      </w:pPr>
+      <w:r>
+        <w:rPr>
+          <w:rFonts w:hint="default" w:ascii="Cascadia Mono" w:hAnsi="Cascadia Mono" w:eastAsia="Cascadia Mono"/>
+          <w:color w:val="000000"/>
+          <w:sz w:val="19"/>
+          <w:szCs w:val="24"/>
+          <w:highlight w:val="white"/>
+        </w:rPr>
+        <w:t xml:space="preserve">        </w:t>
+      </w:r>
+      <w:r>
+        <w:rPr>
+          <w:rFonts w:hint="default" w:ascii="Cascadia Mono" w:hAnsi="Cascadia Mono" w:eastAsia="Cascadia Mono"/>
+          <w:color w:val="008000"/>
+          <w:sz w:val="19"/>
+          <w:szCs w:val="24"/>
+          <w:highlight w:val="white"/>
+        </w:rPr>
+        <w:t>//MÉDIA DE NOTAS DESSE ARTISTA</w:t>
+      </w:r>
+    </w:p>
+    <w:p>
+      <w:pPr>
+        <w:spacing w:beforeLines="0" w:afterLines="0"/>
+        <w:jc w:val="left"/>
+        <w:rPr>
+          <w:rFonts w:hint="default" w:ascii="Cascadia Mono" w:hAnsi="Cascadia Mono" w:eastAsia="Cascadia Mono"/>
+          <w:color w:val="000000"/>
+          <w:sz w:val="19"/>
+          <w:szCs w:val="24"/>
+          <w:highlight w:val="white"/>
+        </w:rPr>
+      </w:pPr>
+      <w:r>
+        <w:rPr>
+          <w:rFonts w:hint="default" w:ascii="Cascadia Mono" w:hAnsi="Cascadia Mono" w:eastAsia="Cascadia Mono"/>
+          <w:color w:val="000000"/>
+          <w:sz w:val="19"/>
+          <w:szCs w:val="24"/>
+          <w:highlight w:val="white"/>
+        </w:rPr>
+        <w:t xml:space="preserve">        Classificacao = artista</w:t>
+      </w:r>
+    </w:p>
+    <w:p>
+      <w:pPr>
+        <w:spacing w:beforeLines="0" w:afterLines="0"/>
+        <w:jc w:val="left"/>
+        <w:rPr>
+          <w:rFonts w:hint="default" w:ascii="Cascadia Mono" w:hAnsi="Cascadia Mono" w:eastAsia="Cascadia Mono"/>
+          <w:color w:val="000000"/>
+          <w:sz w:val="19"/>
+          <w:szCs w:val="24"/>
+          <w:highlight w:val="white"/>
+        </w:rPr>
+      </w:pPr>
+      <w:r>
+        <w:rPr>
+          <w:rFonts w:hint="default" w:ascii="Cascadia Mono" w:hAnsi="Cascadia Mono" w:eastAsia="Cascadia Mono"/>
+          <w:color w:val="000000"/>
+          <w:sz w:val="19"/>
+          <w:szCs w:val="24"/>
+          <w:highlight w:val="white"/>
+        </w:rPr>
+        <w:t xml:space="preserve">            .Avaliacoes</w:t>
+      </w:r>
+    </w:p>
+    <w:p>
+      <w:pPr>
+        <w:spacing w:beforeLines="0" w:afterLines="0"/>
+        <w:jc w:val="left"/>
+        <w:rPr>
+          <w:rFonts w:hint="default" w:ascii="Cascadia Mono" w:hAnsi="Cascadia Mono" w:eastAsia="Cascadia Mono"/>
+          <w:color w:val="008000"/>
+          <w:sz w:val="19"/>
+          <w:szCs w:val="24"/>
+          <w:highlight w:val="white"/>
+        </w:rPr>
+      </w:pPr>
+      <w:r>
+        <w:rPr>
+          <w:rFonts w:hint="default" w:ascii="Cascadia Mono" w:hAnsi="Cascadia Mono" w:eastAsia="Cascadia Mono"/>
+          <w:color w:val="000000"/>
+          <w:sz w:val="19"/>
+          <w:szCs w:val="24"/>
+          <w:highlight w:val="white"/>
+        </w:rPr>
+        <w:t xml:space="preserve">            .Select(a =&gt; a.Nota)</w:t>
+      </w:r>
+      <w:r>
+        <w:rPr>
+          <w:rFonts w:hint="default" w:ascii="Cascadia Mono" w:hAnsi="Cascadia Mono" w:eastAsia="Cascadia Mono"/>
+          <w:color w:val="008000"/>
+          <w:sz w:val="19"/>
+          <w:szCs w:val="24"/>
+          <w:highlight w:val="white"/>
+        </w:rPr>
+        <w:t>//DA LISTA DE AvaliacaoArtista SELECIONO AS NOTAS</w:t>
+      </w:r>
+    </w:p>
+    <w:p>
+      <w:pPr>
+        <w:spacing w:beforeLines="0" w:afterLines="0"/>
+        <w:jc w:val="left"/>
+        <w:rPr>
+          <w:rFonts w:hint="default" w:ascii="Cascadia Mono" w:hAnsi="Cascadia Mono" w:eastAsia="Cascadia Mono"/>
+          <w:color w:val="008000"/>
+          <w:sz w:val="19"/>
+          <w:szCs w:val="24"/>
+          <w:highlight w:val="white"/>
+        </w:rPr>
+      </w:pPr>
+      <w:r>
+        <w:rPr>
+          <w:rFonts w:hint="default" w:ascii="Cascadia Mono" w:hAnsi="Cascadia Mono" w:eastAsia="Cascadia Mono"/>
+          <w:color w:val="000000"/>
+          <w:sz w:val="19"/>
+          <w:szCs w:val="24"/>
+          <w:highlight w:val="white"/>
+        </w:rPr>
+        <w:t xml:space="preserve">            .DefaultIfEmpty(0) </w:t>
+      </w:r>
+      <w:r>
+        <w:rPr>
+          <w:rFonts w:hint="default" w:ascii="Cascadia Mono" w:hAnsi="Cascadia Mono" w:eastAsia="Cascadia Mono"/>
+          <w:color w:val="008000"/>
+          <w:sz w:val="19"/>
+          <w:szCs w:val="24"/>
+          <w:highlight w:val="white"/>
+        </w:rPr>
+        <w:t>//SE FOR VAZIO, CONSIDERO TUDO ZERO</w:t>
+      </w:r>
+    </w:p>
+    <w:p>
+      <w:pPr>
+        <w:spacing w:beforeLines="0" w:afterLines="0"/>
+        <w:jc w:val="left"/>
+        <w:rPr>
+          <w:rFonts w:hint="default" w:ascii="Cascadia Mono" w:hAnsi="Cascadia Mono" w:eastAsia="Cascadia Mono"/>
+          <w:color w:val="008000"/>
+          <w:sz w:val="19"/>
+          <w:szCs w:val="24"/>
+          <w:highlight w:val="white"/>
+        </w:rPr>
+      </w:pPr>
+      <w:r>
+        <w:rPr>
+          <w:rFonts w:hint="default" w:ascii="Cascadia Mono" w:hAnsi="Cascadia Mono" w:eastAsia="Cascadia Mono"/>
+          <w:color w:val="000000"/>
+          <w:sz w:val="19"/>
+          <w:szCs w:val="24"/>
+          <w:highlight w:val="white"/>
+        </w:rPr>
+        <w:t xml:space="preserve">            .Average() </w:t>
+      </w:r>
+      <w:r>
+        <w:rPr>
+          <w:rFonts w:hint="default" w:ascii="Cascadia Mono" w:hAnsi="Cascadia Mono" w:eastAsia="Cascadia Mono"/>
+          <w:color w:val="008000"/>
+          <w:sz w:val="19"/>
+          <w:szCs w:val="24"/>
+          <w:highlight w:val="white"/>
+        </w:rPr>
+        <w:t>//E CALCULO A MÉDIA</w:t>
+      </w:r>
+    </w:p>
+    <w:p>
+      <w:pPr>
+        <w:spacing w:beforeLines="0" w:afterLines="0"/>
+        <w:jc w:val="left"/>
+        <w:rPr>
+          <w:rFonts w:hint="default" w:ascii="Cascadia Mono" w:hAnsi="Cascadia Mono" w:eastAsia="Cascadia Mono"/>
+          <w:color w:val="000000"/>
+          <w:sz w:val="19"/>
+          <w:szCs w:val="24"/>
+          <w:highlight w:val="white"/>
+        </w:rPr>
+      </w:pPr>
+      <w:r>
+        <w:rPr>
+          <w:rFonts w:hint="default" w:ascii="Cascadia Mono" w:hAnsi="Cascadia Mono" w:eastAsia="Cascadia Mono"/>
+          <w:color w:val="000000"/>
+          <w:sz w:val="19"/>
+          <w:szCs w:val="24"/>
+          <w:highlight w:val="white"/>
+        </w:rPr>
+        <w:t xml:space="preserve">    };</w:t>
+      </w:r>
+    </w:p>
+    <w:p>
+      <w:pPr>
+        <w:ind w:left="0" w:leftChars="0" w:firstLine="0" w:firstLineChars="0"/>
+        <w:rPr>
+          <w:rFonts w:hint="default" w:ascii="Cascadia Mono" w:hAnsi="Cascadia Mono" w:cs="Cascadia Mono"/>
+          <w:b w:val="0"/>
+          <w:bCs w:val="0"/>
+          <w:sz w:val="24"/>
+          <w:szCs w:val="24"/>
+          <w:lang w:val="pt-BR"/>
+        </w:rPr>
+      </w:pPr>
+      <w:r>
+        <w:rPr>
+          <w:rFonts w:hint="default" w:ascii="Cascadia Mono" w:hAnsi="Cascadia Mono" w:eastAsia="Cascadia Mono"/>
+          <w:color w:val="000000"/>
+          <w:sz w:val="19"/>
+          <w:szCs w:val="24"/>
+          <w:highlight w:val="white"/>
+        </w:rPr>
+        <w:t>}</w:t>
+      </w:r>
+    </w:p>
+    <w:p>
+      <w:pPr>
+        <w:ind w:left="0" w:leftChars="0" w:firstLine="0" w:firstLineChars="0"/>
+        <w:rPr>
+          <w:rFonts w:hint="default" w:ascii="Cascadia Mono" w:hAnsi="Cascadia Mono" w:cs="Cascadia Mono"/>
+          <w:b w:val="0"/>
+          <w:bCs w:val="0"/>
+          <w:sz w:val="24"/>
+          <w:szCs w:val="24"/>
+          <w:lang w:val="pt-BR"/>
+        </w:rPr>
+      </w:pPr>
+    </w:p>
+    <w:p>
+      <w:pPr>
+        <w:ind w:left="0" w:leftChars="0" w:firstLine="0" w:firstLineChars="0"/>
+        <w:rPr>
+          <w:rFonts w:hint="default" w:ascii="Cascadia Mono" w:hAnsi="Cascadia Mono" w:cs="Cascadia Mono"/>
+          <w:b w:val="0"/>
+          <w:bCs w:val="0"/>
+          <w:sz w:val="24"/>
+          <w:szCs w:val="24"/>
+          <w:lang w:val="pt-BR"/>
+        </w:rPr>
+      </w:pPr>
+      <w:r>
+        <w:rPr>
+          <w:rFonts w:hint="default" w:ascii="Cascadia Mono" w:hAnsi="Cascadia Mono" w:cs="Cascadia Mono"/>
+          <w:b w:val="0"/>
+          <w:bCs w:val="0"/>
+          <w:sz w:val="24"/>
+          <w:szCs w:val="24"/>
+          <w:lang w:val="pt-BR"/>
+        </w:rPr>
+        <w:t>Agora, com as mudanças feitas na API, vamos para o projeto WEB fazer os ajustes necessários</w:t>
+      </w:r>
+    </w:p>
+    <w:p>
+      <w:pPr>
+        <w:ind w:left="0" w:leftChars="0" w:firstLine="0" w:firstLineChars="0"/>
+        <w:rPr>
+          <w:rFonts w:hint="default" w:ascii="Cascadia Mono" w:hAnsi="Cascadia Mono" w:cs="Cascadia Mono"/>
+          <w:b w:val="0"/>
+          <w:bCs w:val="0"/>
+          <w:sz w:val="24"/>
+          <w:szCs w:val="24"/>
+          <w:lang w:val="pt-BR"/>
+        </w:rPr>
+      </w:pPr>
+    </w:p>
+    <w:p>
+      <w:pPr>
+        <w:ind w:left="0" w:leftChars="0" w:firstLine="0" w:firstLineChars="0"/>
+        <w:rPr>
+          <w:rFonts w:hint="default" w:ascii="Cascadia Mono" w:hAnsi="Cascadia Mono" w:cs="Cascadia Mono"/>
+          <w:b w:val="0"/>
+          <w:bCs w:val="0"/>
+          <w:sz w:val="24"/>
+          <w:szCs w:val="24"/>
+          <w:lang w:val="pt-BR"/>
+        </w:rPr>
+      </w:pPr>
+      <w:r>
+        <w:rPr>
+          <w:rFonts w:hint="default" w:ascii="Cascadia Mono" w:hAnsi="Cascadia Mono" w:cs="Cascadia Mono"/>
+          <w:b w:val="0"/>
+          <w:bCs w:val="0"/>
+          <w:sz w:val="24"/>
+          <w:szCs w:val="24"/>
+          <w:lang w:val="pt-BR"/>
+        </w:rPr>
+        <w:t>No serviço ArtistaAPI, adicionar os métodos que fazer a inserção/update e consulta da avaliação</w:t>
+      </w:r>
+    </w:p>
+    <w:p>
+      <w:pPr>
+        <w:ind w:left="0" w:leftChars="0" w:firstLine="0" w:firstLineChars="0"/>
+        <w:rPr>
+          <w:rFonts w:hint="default" w:ascii="Cascadia Mono" w:hAnsi="Cascadia Mono" w:cs="Cascadia Mono"/>
+          <w:b w:val="0"/>
+          <w:bCs w:val="0"/>
+          <w:sz w:val="24"/>
+          <w:szCs w:val="24"/>
+          <w:lang w:val="pt-BR"/>
+        </w:rPr>
+      </w:pPr>
+    </w:p>
+    <w:p>
+      <w:pPr>
+        <w:ind w:left="0" w:leftChars="0" w:firstLine="0" w:firstLineChars="0"/>
+        <w:rPr>
+          <w:rFonts w:hint="default" w:ascii="Cascadia Mono" w:hAnsi="Cascadia Mono" w:cs="Cascadia Mono"/>
+          <w:b w:val="0"/>
+          <w:bCs w:val="0"/>
+          <w:sz w:val="24"/>
+          <w:szCs w:val="24"/>
+          <w:lang w:val="pt-BR"/>
+        </w:rPr>
+      </w:pPr>
+      <w:r>
+        <w:rPr>
+          <w:rFonts w:hint="default" w:ascii="Cascadia Mono" w:hAnsi="Cascadia Mono" w:cs="Cascadia Mono"/>
+          <w:b w:val="0"/>
+          <w:bCs w:val="0"/>
+          <w:sz w:val="24"/>
+          <w:szCs w:val="24"/>
+          <w:lang w:val="pt-BR"/>
+        </w:rPr>
+        <w:t>ScreenSound.Web/Services/ArtistaAPI</w:t>
+      </w:r>
+    </w:p>
+    <w:p>
+      <w:pPr>
+        <w:spacing w:beforeLines="0" w:afterLines="0"/>
+        <w:jc w:val="left"/>
+        <w:rPr>
+          <w:rFonts w:hint="default" w:ascii="Cascadia Mono" w:hAnsi="Cascadia Mono" w:eastAsia="Cascadia Mono"/>
+          <w:color w:val="000000"/>
+          <w:sz w:val="19"/>
+          <w:szCs w:val="24"/>
+          <w:highlight w:val="white"/>
+        </w:rPr>
+      </w:pPr>
+      <w:r>
+        <w:rPr>
+          <w:rFonts w:hint="default" w:ascii="Cascadia Mono" w:hAnsi="Cascadia Mono" w:eastAsia="Cascadia Mono"/>
+          <w:color w:val="0000FF"/>
+          <w:sz w:val="19"/>
+          <w:szCs w:val="24"/>
+          <w:highlight w:val="white"/>
+        </w:rPr>
+        <w:t>public</w:t>
+      </w:r>
+      <w:r>
+        <w:rPr>
+          <w:rFonts w:hint="default" w:ascii="Cascadia Mono" w:hAnsi="Cascadia Mono" w:eastAsia="Cascadia Mono"/>
+          <w:color w:val="000000"/>
+          <w:sz w:val="19"/>
+          <w:szCs w:val="24"/>
+          <w:highlight w:val="white"/>
+        </w:rPr>
+        <w:t xml:space="preserve"> </w:t>
+      </w:r>
+      <w:r>
+        <w:rPr>
+          <w:rFonts w:hint="default" w:ascii="Cascadia Mono" w:hAnsi="Cascadia Mono" w:eastAsia="Cascadia Mono"/>
+          <w:color w:val="0000FF"/>
+          <w:sz w:val="19"/>
+          <w:szCs w:val="24"/>
+          <w:highlight w:val="white"/>
+        </w:rPr>
+        <w:t>async</w:t>
+      </w:r>
+      <w:r>
+        <w:rPr>
+          <w:rFonts w:hint="default" w:ascii="Cascadia Mono" w:hAnsi="Cascadia Mono" w:eastAsia="Cascadia Mono"/>
+          <w:color w:val="000000"/>
+          <w:sz w:val="19"/>
+          <w:szCs w:val="24"/>
+          <w:highlight w:val="white"/>
+        </w:rPr>
+        <w:t xml:space="preserve"> </w:t>
+      </w:r>
+      <w:r>
+        <w:rPr>
+          <w:rFonts w:hint="default" w:ascii="Cascadia Mono" w:hAnsi="Cascadia Mono" w:eastAsia="Cascadia Mono"/>
+          <w:color w:val="2B91AF"/>
+          <w:sz w:val="19"/>
+          <w:szCs w:val="24"/>
+          <w:highlight w:val="white"/>
+        </w:rPr>
+        <w:t>Task</w:t>
+      </w:r>
+      <w:r>
+        <w:rPr>
+          <w:rFonts w:hint="default" w:ascii="Cascadia Mono" w:hAnsi="Cascadia Mono" w:eastAsia="Cascadia Mono"/>
+          <w:color w:val="000000"/>
+          <w:sz w:val="19"/>
+          <w:szCs w:val="24"/>
+          <w:highlight w:val="white"/>
+        </w:rPr>
+        <w:t xml:space="preserve"> AvaliarArtistaAsync(</w:t>
+      </w:r>
+      <w:r>
+        <w:rPr>
+          <w:rFonts w:hint="default" w:ascii="Cascadia Mono" w:hAnsi="Cascadia Mono" w:eastAsia="Cascadia Mono"/>
+          <w:color w:val="0000FF"/>
+          <w:sz w:val="19"/>
+          <w:szCs w:val="24"/>
+          <w:highlight w:val="white"/>
+        </w:rPr>
+        <w:t>int</w:t>
+      </w:r>
+      <w:r>
+        <w:rPr>
+          <w:rFonts w:hint="default" w:ascii="Cascadia Mono" w:hAnsi="Cascadia Mono" w:eastAsia="Cascadia Mono"/>
+          <w:color w:val="000000"/>
+          <w:sz w:val="19"/>
+          <w:szCs w:val="24"/>
+          <w:highlight w:val="white"/>
+        </w:rPr>
+        <w:t xml:space="preserve"> artistaId, </w:t>
+      </w:r>
+      <w:r>
+        <w:rPr>
+          <w:rFonts w:hint="default" w:ascii="Cascadia Mono" w:hAnsi="Cascadia Mono" w:eastAsia="Cascadia Mono"/>
+          <w:color w:val="0000FF"/>
+          <w:sz w:val="19"/>
+          <w:szCs w:val="24"/>
+          <w:highlight w:val="white"/>
+        </w:rPr>
+        <w:t>double</w:t>
+      </w:r>
+      <w:r>
+        <w:rPr>
+          <w:rFonts w:hint="default" w:ascii="Cascadia Mono" w:hAnsi="Cascadia Mono" w:eastAsia="Cascadia Mono"/>
+          <w:color w:val="000000"/>
+          <w:sz w:val="19"/>
+          <w:szCs w:val="24"/>
+          <w:highlight w:val="white"/>
+        </w:rPr>
+        <w:t xml:space="preserve"> nota)</w:t>
+      </w:r>
+    </w:p>
+    <w:p>
+      <w:pPr>
+        <w:spacing w:beforeLines="0" w:afterLines="0"/>
+        <w:jc w:val="left"/>
+        <w:rPr>
+          <w:rFonts w:hint="default" w:ascii="Cascadia Mono" w:hAnsi="Cascadia Mono" w:eastAsia="Cascadia Mono"/>
+          <w:color w:val="000000"/>
+          <w:sz w:val="19"/>
+          <w:szCs w:val="24"/>
+          <w:highlight w:val="white"/>
+        </w:rPr>
+      </w:pPr>
+      <w:r>
+        <w:rPr>
+          <w:rFonts w:hint="default" w:ascii="Cascadia Mono" w:hAnsi="Cascadia Mono" w:eastAsia="Cascadia Mono"/>
+          <w:color w:val="000000"/>
+          <w:sz w:val="19"/>
+          <w:szCs w:val="24"/>
+          <w:highlight w:val="white"/>
+        </w:rPr>
+        <w:t>{</w:t>
+      </w:r>
+    </w:p>
+    <w:p>
+      <w:pPr>
+        <w:spacing w:beforeLines="0" w:afterLines="0"/>
+        <w:jc w:val="left"/>
+        <w:rPr>
+          <w:rFonts w:hint="default" w:ascii="Cascadia Mono" w:hAnsi="Cascadia Mono" w:eastAsia="Cascadia Mono"/>
+          <w:color w:val="000000"/>
+          <w:sz w:val="19"/>
+          <w:szCs w:val="24"/>
+          <w:highlight w:val="white"/>
+        </w:rPr>
+      </w:pPr>
+      <w:r>
+        <w:rPr>
+          <w:rFonts w:hint="default" w:ascii="Cascadia Mono" w:hAnsi="Cascadia Mono" w:eastAsia="Cascadia Mono"/>
+          <w:color w:val="000000"/>
+          <w:sz w:val="19"/>
+          <w:szCs w:val="24"/>
+          <w:highlight w:val="white"/>
+        </w:rPr>
+        <w:t xml:space="preserve">    </w:t>
+      </w:r>
+      <w:r>
+        <w:rPr>
+          <w:rFonts w:hint="default" w:ascii="Cascadia Mono" w:hAnsi="Cascadia Mono" w:eastAsia="Cascadia Mono"/>
+          <w:color w:val="0000FF"/>
+          <w:sz w:val="19"/>
+          <w:szCs w:val="24"/>
+          <w:highlight w:val="white"/>
+        </w:rPr>
+        <w:t>await</w:t>
+      </w:r>
+      <w:r>
+        <w:rPr>
+          <w:rFonts w:hint="default" w:ascii="Cascadia Mono" w:hAnsi="Cascadia Mono" w:eastAsia="Cascadia Mono"/>
+          <w:color w:val="000000"/>
+          <w:sz w:val="19"/>
+          <w:szCs w:val="24"/>
+          <w:highlight w:val="white"/>
+        </w:rPr>
+        <w:t xml:space="preserve"> _httpClient.PostAsJsonAsync(</w:t>
+      </w:r>
+      <w:r>
+        <w:rPr>
+          <w:rFonts w:hint="default" w:ascii="Cascadia Mono" w:hAnsi="Cascadia Mono" w:eastAsia="Cascadia Mono"/>
+          <w:color w:val="A31515"/>
+          <w:sz w:val="19"/>
+          <w:szCs w:val="24"/>
+          <w:highlight w:val="white"/>
+        </w:rPr>
+        <w:t>"artistas/avaliacao"</w:t>
+      </w:r>
+      <w:r>
+        <w:rPr>
+          <w:rFonts w:hint="default" w:ascii="Cascadia Mono" w:hAnsi="Cascadia Mono" w:eastAsia="Cascadia Mono"/>
+          <w:color w:val="000000"/>
+          <w:sz w:val="19"/>
+          <w:szCs w:val="24"/>
+          <w:highlight w:val="white"/>
+        </w:rPr>
+        <w:t xml:space="preserve">, </w:t>
+      </w:r>
+      <w:r>
+        <w:rPr>
+          <w:rFonts w:hint="default" w:ascii="Cascadia Mono" w:hAnsi="Cascadia Mono" w:eastAsia="Cascadia Mono"/>
+          <w:color w:val="0000FF"/>
+          <w:sz w:val="19"/>
+          <w:szCs w:val="24"/>
+          <w:highlight w:val="white"/>
+        </w:rPr>
+        <w:t>new</w:t>
+      </w:r>
+      <w:r>
+        <w:rPr>
+          <w:rFonts w:hint="default" w:ascii="Cascadia Mono" w:hAnsi="Cascadia Mono" w:eastAsia="Cascadia Mono"/>
+          <w:color w:val="000000"/>
+          <w:sz w:val="19"/>
+          <w:szCs w:val="24"/>
+          <w:highlight w:val="white"/>
+        </w:rPr>
+        <w:t xml:space="preserve"> { artistaId, nota });</w:t>
+      </w:r>
+    </w:p>
+    <w:p>
+      <w:pPr>
+        <w:spacing w:beforeLines="0" w:afterLines="0"/>
+        <w:jc w:val="left"/>
+        <w:rPr>
+          <w:rFonts w:hint="default" w:ascii="Cascadia Mono" w:hAnsi="Cascadia Mono" w:eastAsia="Cascadia Mono"/>
+          <w:color w:val="000000"/>
+          <w:sz w:val="19"/>
+          <w:szCs w:val="24"/>
+          <w:highlight w:val="white"/>
+        </w:rPr>
+      </w:pPr>
+      <w:r>
+        <w:rPr>
+          <w:rFonts w:hint="default" w:ascii="Cascadia Mono" w:hAnsi="Cascadia Mono" w:eastAsia="Cascadia Mono"/>
+          <w:color w:val="000000"/>
+          <w:sz w:val="19"/>
+          <w:szCs w:val="24"/>
+          <w:highlight w:val="white"/>
+        </w:rPr>
+        <w:t>}</w:t>
+      </w:r>
+    </w:p>
+    <w:p>
+      <w:pPr>
+        <w:spacing w:beforeLines="0" w:afterLines="0"/>
+        <w:jc w:val="left"/>
+        <w:rPr>
+          <w:rFonts w:hint="default" w:ascii="Cascadia Mono" w:hAnsi="Cascadia Mono" w:eastAsia="Cascadia Mono"/>
+          <w:color w:val="000000"/>
+          <w:sz w:val="19"/>
+          <w:szCs w:val="24"/>
+          <w:highlight w:val="white"/>
+        </w:rPr>
+      </w:pPr>
+    </w:p>
+    <w:p>
+      <w:pPr>
+        <w:spacing w:beforeLines="0" w:afterLines="0"/>
+        <w:jc w:val="left"/>
+        <w:rPr>
+          <w:rFonts w:hint="default" w:ascii="Cascadia Mono" w:hAnsi="Cascadia Mono" w:eastAsia="Cascadia Mono"/>
+          <w:color w:val="000000"/>
+          <w:sz w:val="19"/>
+          <w:szCs w:val="24"/>
+          <w:highlight w:val="white"/>
+        </w:rPr>
+      </w:pPr>
+      <w:r>
+        <w:rPr>
+          <w:rFonts w:hint="default" w:ascii="Cascadia Mono" w:hAnsi="Cascadia Mono" w:eastAsia="Cascadia Mono"/>
+          <w:color w:val="0000FF"/>
+          <w:sz w:val="19"/>
+          <w:szCs w:val="24"/>
+          <w:highlight w:val="white"/>
+        </w:rPr>
+        <w:t>public</w:t>
+      </w:r>
+      <w:r>
+        <w:rPr>
+          <w:rFonts w:hint="default" w:ascii="Cascadia Mono" w:hAnsi="Cascadia Mono" w:eastAsia="Cascadia Mono"/>
+          <w:color w:val="000000"/>
+          <w:sz w:val="19"/>
+          <w:szCs w:val="24"/>
+          <w:highlight w:val="white"/>
+        </w:rPr>
+        <w:t xml:space="preserve"> </w:t>
+      </w:r>
+      <w:r>
+        <w:rPr>
+          <w:rFonts w:hint="default" w:ascii="Cascadia Mono" w:hAnsi="Cascadia Mono" w:eastAsia="Cascadia Mono"/>
+          <w:color w:val="0000FF"/>
+          <w:sz w:val="19"/>
+          <w:szCs w:val="24"/>
+          <w:highlight w:val="white"/>
+        </w:rPr>
+        <w:t>async</w:t>
+      </w:r>
+      <w:r>
+        <w:rPr>
+          <w:rFonts w:hint="default" w:ascii="Cascadia Mono" w:hAnsi="Cascadia Mono" w:eastAsia="Cascadia Mono"/>
+          <w:color w:val="000000"/>
+          <w:sz w:val="19"/>
+          <w:szCs w:val="24"/>
+          <w:highlight w:val="white"/>
+        </w:rPr>
+        <w:t xml:space="preserve"> </w:t>
+      </w:r>
+      <w:r>
+        <w:rPr>
+          <w:rFonts w:hint="default" w:ascii="Cascadia Mono" w:hAnsi="Cascadia Mono" w:eastAsia="Cascadia Mono"/>
+          <w:color w:val="2B91AF"/>
+          <w:sz w:val="19"/>
+          <w:szCs w:val="24"/>
+          <w:highlight w:val="white"/>
+        </w:rPr>
+        <w:t>Task</w:t>
+      </w:r>
+      <w:r>
+        <w:rPr>
+          <w:rFonts w:hint="default" w:ascii="Cascadia Mono" w:hAnsi="Cascadia Mono" w:eastAsia="Cascadia Mono"/>
+          <w:color w:val="000000"/>
+          <w:sz w:val="19"/>
+          <w:szCs w:val="24"/>
+          <w:highlight w:val="white"/>
+        </w:rPr>
+        <w:t>&lt;</w:t>
+      </w:r>
+      <w:r>
+        <w:rPr>
+          <w:rFonts w:hint="default" w:ascii="Cascadia Mono" w:hAnsi="Cascadia Mono" w:eastAsia="Cascadia Mono"/>
+          <w:color w:val="2B91AF"/>
+          <w:sz w:val="19"/>
+          <w:szCs w:val="24"/>
+          <w:highlight w:val="white"/>
+        </w:rPr>
+        <w:t>AvaliacaoDoArtistaResponse</w:t>
+      </w:r>
+      <w:r>
+        <w:rPr>
+          <w:rFonts w:hint="default" w:ascii="Cascadia Mono" w:hAnsi="Cascadia Mono" w:eastAsia="Cascadia Mono"/>
+          <w:color w:val="000000"/>
+          <w:sz w:val="19"/>
+          <w:szCs w:val="24"/>
+          <w:highlight w:val="white"/>
+        </w:rPr>
+        <w:t xml:space="preserve">?&gt; </w:t>
+      </w:r>
+    </w:p>
+    <w:p>
+      <w:pPr>
+        <w:spacing w:beforeLines="0" w:afterLines="0"/>
+        <w:jc w:val="left"/>
+        <w:rPr>
+          <w:rFonts w:hint="default" w:ascii="Cascadia Mono" w:hAnsi="Cascadia Mono" w:eastAsia="Cascadia Mono"/>
+          <w:color w:val="000000"/>
+          <w:sz w:val="19"/>
+          <w:szCs w:val="24"/>
+          <w:highlight w:val="white"/>
+        </w:rPr>
+      </w:pPr>
+      <w:r>
+        <w:rPr>
+          <w:rFonts w:hint="default" w:ascii="Cascadia Mono" w:hAnsi="Cascadia Mono" w:eastAsia="Cascadia Mono"/>
+          <w:color w:val="000000"/>
+          <w:sz w:val="19"/>
+          <w:szCs w:val="24"/>
+          <w:highlight w:val="white"/>
+        </w:rPr>
+        <w:t xml:space="preserve">        GetAvaliacaoDaPessoaLogadaAsync(</w:t>
+      </w:r>
+      <w:r>
+        <w:rPr>
+          <w:rFonts w:hint="default" w:ascii="Cascadia Mono" w:hAnsi="Cascadia Mono" w:eastAsia="Cascadia Mono"/>
+          <w:color w:val="0000FF"/>
+          <w:sz w:val="19"/>
+          <w:szCs w:val="24"/>
+          <w:highlight w:val="white"/>
+        </w:rPr>
+        <w:t>int</w:t>
+      </w:r>
+      <w:r>
+        <w:rPr>
+          <w:rFonts w:hint="default" w:ascii="Cascadia Mono" w:hAnsi="Cascadia Mono" w:eastAsia="Cascadia Mono"/>
+          <w:color w:val="000000"/>
+          <w:sz w:val="19"/>
+          <w:szCs w:val="24"/>
+          <w:highlight w:val="white"/>
+        </w:rPr>
+        <w:t xml:space="preserve"> artistaId)</w:t>
+      </w:r>
+    </w:p>
+    <w:p>
+      <w:pPr>
+        <w:spacing w:beforeLines="0" w:afterLines="0"/>
+        <w:jc w:val="left"/>
+        <w:rPr>
+          <w:rFonts w:hint="default" w:ascii="Cascadia Mono" w:hAnsi="Cascadia Mono" w:eastAsia="Cascadia Mono"/>
+          <w:color w:val="000000"/>
+          <w:sz w:val="19"/>
+          <w:szCs w:val="24"/>
+          <w:highlight w:val="white"/>
+        </w:rPr>
+      </w:pPr>
+      <w:r>
+        <w:rPr>
+          <w:rFonts w:hint="default" w:ascii="Cascadia Mono" w:hAnsi="Cascadia Mono" w:eastAsia="Cascadia Mono"/>
+          <w:color w:val="000000"/>
+          <w:sz w:val="19"/>
+          <w:szCs w:val="24"/>
+          <w:highlight w:val="white"/>
+        </w:rPr>
+        <w:t>{</w:t>
+      </w:r>
+    </w:p>
+    <w:p>
+      <w:pPr>
+        <w:spacing w:beforeLines="0" w:afterLines="0"/>
+        <w:jc w:val="left"/>
+        <w:rPr>
+          <w:rFonts w:hint="default" w:ascii="Cascadia Mono" w:hAnsi="Cascadia Mono" w:eastAsia="Cascadia Mono"/>
+          <w:color w:val="000000"/>
+          <w:sz w:val="19"/>
+          <w:szCs w:val="24"/>
+          <w:highlight w:val="white"/>
+        </w:rPr>
+      </w:pPr>
+      <w:r>
+        <w:rPr>
+          <w:rFonts w:hint="default" w:ascii="Cascadia Mono" w:hAnsi="Cascadia Mono" w:eastAsia="Cascadia Mono"/>
+          <w:color w:val="000000"/>
+          <w:sz w:val="19"/>
+          <w:szCs w:val="24"/>
+          <w:highlight w:val="white"/>
+        </w:rPr>
+        <w:t xml:space="preserve">    </w:t>
+      </w:r>
+      <w:r>
+        <w:rPr>
+          <w:rFonts w:hint="default" w:ascii="Cascadia Mono" w:hAnsi="Cascadia Mono" w:eastAsia="Cascadia Mono"/>
+          <w:color w:val="0000FF"/>
+          <w:sz w:val="19"/>
+          <w:szCs w:val="24"/>
+          <w:highlight w:val="white"/>
+        </w:rPr>
+        <w:t>return</w:t>
+      </w:r>
+      <w:r>
+        <w:rPr>
+          <w:rFonts w:hint="default" w:ascii="Cascadia Mono" w:hAnsi="Cascadia Mono" w:eastAsia="Cascadia Mono"/>
+          <w:color w:val="000000"/>
+          <w:sz w:val="19"/>
+          <w:szCs w:val="24"/>
+          <w:highlight w:val="white"/>
+        </w:rPr>
+        <w:t xml:space="preserve"> </w:t>
+      </w:r>
+      <w:r>
+        <w:rPr>
+          <w:rFonts w:hint="default" w:ascii="Cascadia Mono" w:hAnsi="Cascadia Mono" w:eastAsia="Cascadia Mono"/>
+          <w:color w:val="0000FF"/>
+          <w:sz w:val="19"/>
+          <w:szCs w:val="24"/>
+          <w:highlight w:val="white"/>
+        </w:rPr>
+        <w:t>await</w:t>
+      </w:r>
+      <w:r>
+        <w:rPr>
+          <w:rFonts w:hint="default" w:ascii="Cascadia Mono" w:hAnsi="Cascadia Mono" w:eastAsia="Cascadia Mono"/>
+          <w:color w:val="000000"/>
+          <w:sz w:val="19"/>
+          <w:szCs w:val="24"/>
+          <w:highlight w:val="white"/>
+        </w:rPr>
+        <w:t xml:space="preserve"> _httpClient.GetFromJsonAsync&lt;</w:t>
+      </w:r>
+      <w:r>
+        <w:rPr>
+          <w:rFonts w:hint="default" w:ascii="Cascadia Mono" w:hAnsi="Cascadia Mono" w:eastAsia="Cascadia Mono"/>
+          <w:color w:val="2B91AF"/>
+          <w:sz w:val="19"/>
+          <w:szCs w:val="24"/>
+          <w:highlight w:val="white"/>
+        </w:rPr>
+        <w:t>AvaliacaoDoArtistaResponse</w:t>
+      </w:r>
+      <w:r>
+        <w:rPr>
+          <w:rFonts w:hint="default" w:ascii="Cascadia Mono" w:hAnsi="Cascadia Mono" w:eastAsia="Cascadia Mono"/>
+          <w:color w:val="000000"/>
+          <w:sz w:val="19"/>
+          <w:szCs w:val="24"/>
+          <w:highlight w:val="white"/>
+        </w:rPr>
+        <w:t>&gt;</w:t>
+      </w:r>
+    </w:p>
+    <w:p>
+      <w:pPr>
+        <w:spacing w:beforeLines="0" w:afterLines="0"/>
+        <w:jc w:val="left"/>
+        <w:rPr>
+          <w:rFonts w:hint="default" w:ascii="Cascadia Mono" w:hAnsi="Cascadia Mono" w:eastAsia="Cascadia Mono"/>
+          <w:color w:val="000000"/>
+          <w:sz w:val="19"/>
+          <w:szCs w:val="24"/>
+          <w:highlight w:val="white"/>
+        </w:rPr>
+      </w:pPr>
+      <w:r>
+        <w:rPr>
+          <w:rFonts w:hint="default" w:ascii="Cascadia Mono" w:hAnsi="Cascadia Mono" w:eastAsia="Cascadia Mono"/>
+          <w:color w:val="000000"/>
+          <w:sz w:val="19"/>
+          <w:szCs w:val="24"/>
+          <w:highlight w:val="white"/>
+        </w:rPr>
+        <w:t xml:space="preserve">            (</w:t>
+      </w:r>
+      <w:r>
+        <w:rPr>
+          <w:rFonts w:hint="default" w:ascii="Cascadia Mono" w:hAnsi="Cascadia Mono" w:eastAsia="Cascadia Mono"/>
+          <w:color w:val="A31515"/>
+          <w:sz w:val="19"/>
+          <w:szCs w:val="24"/>
+          <w:highlight w:val="white"/>
+        </w:rPr>
+        <w:t>$"artistas/</w:t>
+      </w:r>
+      <w:r>
+        <w:rPr>
+          <w:rFonts w:hint="default" w:ascii="Cascadia Mono" w:hAnsi="Cascadia Mono" w:eastAsia="Cascadia Mono"/>
+          <w:color w:val="000000"/>
+          <w:sz w:val="19"/>
+          <w:szCs w:val="24"/>
+          <w:highlight w:val="white"/>
+        </w:rPr>
+        <w:t>{artistaId}</w:t>
+      </w:r>
+      <w:r>
+        <w:rPr>
+          <w:rFonts w:hint="default" w:ascii="Cascadia Mono" w:hAnsi="Cascadia Mono" w:eastAsia="Cascadia Mono"/>
+          <w:color w:val="A31515"/>
+          <w:sz w:val="19"/>
+          <w:szCs w:val="24"/>
+          <w:highlight w:val="white"/>
+        </w:rPr>
+        <w:t>/avaliacao"</w:t>
+      </w:r>
+      <w:r>
+        <w:rPr>
+          <w:rFonts w:hint="default" w:ascii="Cascadia Mono" w:hAnsi="Cascadia Mono" w:eastAsia="Cascadia Mono"/>
+          <w:color w:val="000000"/>
+          <w:sz w:val="19"/>
+          <w:szCs w:val="24"/>
+          <w:highlight w:val="white"/>
+        </w:rPr>
+        <w:t>);</w:t>
+      </w:r>
+    </w:p>
+    <w:p>
+      <w:pPr>
+        <w:ind w:left="0" w:leftChars="0" w:firstLine="0" w:firstLineChars="0"/>
+        <w:rPr>
+          <w:rFonts w:hint="default" w:ascii="Cascadia Mono" w:hAnsi="Cascadia Mono" w:cs="Cascadia Mono"/>
+          <w:b w:val="0"/>
+          <w:bCs w:val="0"/>
+          <w:sz w:val="24"/>
+          <w:szCs w:val="24"/>
+          <w:lang w:val="pt-BR"/>
+        </w:rPr>
+      </w:pPr>
+      <w:r>
+        <w:rPr>
+          <w:rFonts w:hint="default" w:ascii="Cascadia Mono" w:hAnsi="Cascadia Mono" w:eastAsia="Cascadia Mono"/>
+          <w:color w:val="000000"/>
+          <w:sz w:val="19"/>
+          <w:szCs w:val="24"/>
+          <w:highlight w:val="white"/>
+        </w:rPr>
+        <w:t>}</w:t>
+      </w:r>
+    </w:p>
+    <w:p>
+      <w:pPr>
+        <w:ind w:left="0" w:leftChars="0" w:firstLine="0" w:firstLineChars="0"/>
+        <w:rPr>
+          <w:rFonts w:hint="default" w:ascii="Cascadia Mono" w:hAnsi="Cascadia Mono" w:cs="Cascadia Mono"/>
+          <w:b w:val="0"/>
+          <w:bCs w:val="0"/>
+          <w:sz w:val="24"/>
+          <w:szCs w:val="24"/>
+          <w:lang w:val="pt-BR"/>
+        </w:rPr>
+      </w:pPr>
+    </w:p>
+    <w:p>
+      <w:pPr>
+        <w:ind w:left="0" w:leftChars="0" w:firstLine="0" w:firstLineChars="0"/>
+        <w:rPr>
+          <w:rFonts w:hint="default" w:ascii="Cascadia Mono" w:hAnsi="Cascadia Mono" w:cs="Cascadia Mono"/>
+          <w:b w:val="0"/>
+          <w:bCs w:val="0"/>
+          <w:sz w:val="24"/>
+          <w:szCs w:val="24"/>
+          <w:lang w:val="pt-BR"/>
+        </w:rPr>
+      </w:pPr>
+      <w:r>
+        <w:rPr>
+          <w:rFonts w:hint="default" w:ascii="Cascadia Mono" w:hAnsi="Cascadia Mono" w:cs="Cascadia Mono"/>
+          <w:b w:val="0"/>
+          <w:bCs w:val="0"/>
+          <w:sz w:val="24"/>
+          <w:szCs w:val="24"/>
+          <w:lang w:val="pt-BR"/>
+        </w:rPr>
+        <w:t>Criar o recorde AvaliacaoDoAristaResponse</w:t>
+      </w:r>
+    </w:p>
+    <w:p>
+      <w:pPr>
+        <w:ind w:left="0" w:leftChars="0" w:firstLine="0" w:firstLineChars="0"/>
+        <w:rPr>
+          <w:rFonts w:hint="default" w:ascii="Cascadia Mono" w:hAnsi="Cascadia Mono" w:cs="Cascadia Mono"/>
+          <w:b w:val="0"/>
+          <w:bCs w:val="0"/>
+          <w:sz w:val="24"/>
+          <w:szCs w:val="24"/>
+          <w:lang w:val="pt-BR"/>
+        </w:rPr>
+      </w:pPr>
+      <w:r>
+        <w:rPr>
+          <w:rFonts w:hint="default" w:ascii="Cascadia Mono" w:hAnsi="Cascadia Mono" w:cs="Cascadia Mono"/>
+          <w:b w:val="0"/>
+          <w:bCs w:val="0"/>
+          <w:sz w:val="24"/>
+          <w:szCs w:val="24"/>
+          <w:lang w:val="pt-BR"/>
+        </w:rPr>
+        <w:t>ScreenSound.Web/Response/AvaliacaoDoArtistaResponse</w:t>
+      </w:r>
+    </w:p>
+    <w:p>
+      <w:pPr>
+        <w:ind w:left="0" w:leftChars="0" w:firstLine="0" w:firstLineChars="0"/>
+        <w:rPr>
+          <w:rFonts w:hint="default" w:ascii="Cascadia Mono" w:hAnsi="Cascadia Mono" w:cs="Cascadia Mono"/>
+          <w:b w:val="0"/>
+          <w:bCs w:val="0"/>
+          <w:sz w:val="24"/>
+          <w:szCs w:val="24"/>
+          <w:lang w:val="pt-BR"/>
+        </w:rPr>
+      </w:pPr>
+      <w:r>
+        <w:rPr>
+          <w:rFonts w:hint="default" w:ascii="Cascadia Mono" w:hAnsi="Cascadia Mono" w:eastAsia="Cascadia Mono"/>
+          <w:color w:val="0000FF"/>
+          <w:sz w:val="19"/>
+          <w:szCs w:val="24"/>
+          <w:highlight w:val="white"/>
+        </w:rPr>
+        <w:t>public</w:t>
+      </w:r>
+      <w:r>
+        <w:rPr>
+          <w:rFonts w:hint="default" w:ascii="Cascadia Mono" w:hAnsi="Cascadia Mono" w:eastAsia="Cascadia Mono"/>
+          <w:color w:val="000000"/>
+          <w:sz w:val="19"/>
+          <w:szCs w:val="24"/>
+          <w:highlight w:val="white"/>
+        </w:rPr>
+        <w:t xml:space="preserve"> </w:t>
+      </w:r>
+      <w:r>
+        <w:rPr>
+          <w:rFonts w:hint="default" w:ascii="Cascadia Mono" w:hAnsi="Cascadia Mono" w:eastAsia="Cascadia Mono"/>
+          <w:color w:val="0000FF"/>
+          <w:sz w:val="19"/>
+          <w:szCs w:val="24"/>
+          <w:highlight w:val="white"/>
+        </w:rPr>
+        <w:t>record</w:t>
+      </w:r>
+      <w:r>
+        <w:rPr>
+          <w:rFonts w:hint="default" w:ascii="Cascadia Mono" w:hAnsi="Cascadia Mono" w:eastAsia="Cascadia Mono"/>
+          <w:color w:val="000000"/>
+          <w:sz w:val="19"/>
+          <w:szCs w:val="24"/>
+          <w:highlight w:val="white"/>
+        </w:rPr>
+        <w:t xml:space="preserve"> </w:t>
+      </w:r>
+      <w:r>
+        <w:rPr>
+          <w:rFonts w:hint="default" w:ascii="Cascadia Mono" w:hAnsi="Cascadia Mono" w:eastAsia="Cascadia Mono"/>
+          <w:color w:val="2B91AF"/>
+          <w:sz w:val="19"/>
+          <w:szCs w:val="24"/>
+          <w:highlight w:val="white"/>
+        </w:rPr>
+        <w:t>AvaliacaoDoArtistaResponse</w:t>
+      </w:r>
+      <w:r>
+        <w:rPr>
+          <w:rFonts w:hint="default" w:ascii="Cascadia Mono" w:hAnsi="Cascadia Mono" w:eastAsia="Cascadia Mono"/>
+          <w:color w:val="000000"/>
+          <w:sz w:val="19"/>
+          <w:szCs w:val="24"/>
+          <w:highlight w:val="white"/>
+        </w:rPr>
+        <w:t>(</w:t>
+      </w:r>
+      <w:r>
+        <w:rPr>
+          <w:rFonts w:hint="default" w:ascii="Cascadia Mono" w:hAnsi="Cascadia Mono" w:eastAsia="Cascadia Mono"/>
+          <w:color w:val="0000FF"/>
+          <w:sz w:val="19"/>
+          <w:szCs w:val="24"/>
+          <w:highlight w:val="white"/>
+        </w:rPr>
+        <w:t>int</w:t>
+      </w:r>
+      <w:r>
+        <w:rPr>
+          <w:rFonts w:hint="default" w:ascii="Cascadia Mono" w:hAnsi="Cascadia Mono" w:eastAsia="Cascadia Mono"/>
+          <w:color w:val="000000"/>
+          <w:sz w:val="19"/>
+          <w:szCs w:val="24"/>
+          <w:highlight w:val="white"/>
+        </w:rPr>
+        <w:t xml:space="preserve"> artistaId, </w:t>
+      </w:r>
+      <w:r>
+        <w:rPr>
+          <w:rFonts w:hint="default" w:ascii="Cascadia Mono" w:hAnsi="Cascadia Mono" w:eastAsia="Cascadia Mono"/>
+          <w:color w:val="0000FF"/>
+          <w:sz w:val="19"/>
+          <w:szCs w:val="24"/>
+          <w:highlight w:val="white"/>
+        </w:rPr>
+        <w:t>double</w:t>
+      </w:r>
+      <w:r>
+        <w:rPr>
+          <w:rFonts w:hint="default" w:ascii="Cascadia Mono" w:hAnsi="Cascadia Mono" w:eastAsia="Cascadia Mono"/>
+          <w:color w:val="000000"/>
+          <w:sz w:val="19"/>
+          <w:szCs w:val="24"/>
+          <w:highlight w:val="white"/>
+        </w:rPr>
+        <w:t xml:space="preserve"> nota);</w:t>
+      </w:r>
+    </w:p>
+    <w:p>
+      <w:pPr>
+        <w:ind w:left="0" w:leftChars="0" w:firstLine="0" w:firstLineChars="0"/>
+        <w:rPr>
+          <w:rFonts w:hint="default" w:ascii="Cascadia Mono" w:hAnsi="Cascadia Mono" w:cs="Cascadia Mono"/>
+          <w:b w:val="0"/>
+          <w:bCs w:val="0"/>
+          <w:sz w:val="24"/>
+          <w:szCs w:val="24"/>
+          <w:lang w:val="pt-BR"/>
+        </w:rPr>
+      </w:pPr>
+    </w:p>
+    <w:p>
+      <w:pPr>
+        <w:ind w:left="0" w:leftChars="0" w:firstLine="0" w:firstLineChars="0"/>
+        <w:rPr>
+          <w:rFonts w:hint="default" w:ascii="Cascadia Mono" w:hAnsi="Cascadia Mono" w:cs="Cascadia Mono"/>
+          <w:b w:val="0"/>
+          <w:bCs w:val="0"/>
+          <w:sz w:val="24"/>
+          <w:szCs w:val="24"/>
+          <w:lang w:val="pt-BR"/>
+        </w:rPr>
+      </w:pPr>
+      <w:r>
+        <w:rPr>
+          <w:rFonts w:hint="default" w:ascii="Cascadia Mono" w:hAnsi="Cascadia Mono" w:cs="Cascadia Mono"/>
+          <w:b w:val="0"/>
+          <w:bCs w:val="0"/>
+          <w:sz w:val="24"/>
+          <w:szCs w:val="24"/>
+          <w:lang w:val="pt-BR"/>
+        </w:rPr>
+        <w:t>Mudar record AristaResponse para utilizar a propriedade Classificacao</w:t>
+      </w:r>
+    </w:p>
+    <w:p>
+      <w:pPr>
+        <w:spacing w:beforeLines="0" w:afterLines="0"/>
+        <w:jc w:val="left"/>
+        <w:rPr>
+          <w:rFonts w:hint="default" w:ascii="Cascadia Mono" w:hAnsi="Cascadia Mono" w:eastAsia="Cascadia Mono"/>
+          <w:color w:val="000000"/>
+          <w:sz w:val="19"/>
+          <w:szCs w:val="24"/>
+          <w:highlight w:val="white"/>
+        </w:rPr>
+      </w:pPr>
+      <w:r>
+        <w:rPr>
+          <w:rFonts w:hint="default" w:ascii="Cascadia Mono" w:hAnsi="Cascadia Mono" w:eastAsia="Cascadia Mono"/>
+          <w:color w:val="0000FF"/>
+          <w:sz w:val="19"/>
+          <w:szCs w:val="24"/>
+          <w:highlight w:val="white"/>
+        </w:rPr>
+        <w:t>public</w:t>
+      </w:r>
+      <w:r>
+        <w:rPr>
+          <w:rFonts w:hint="default" w:ascii="Cascadia Mono" w:hAnsi="Cascadia Mono" w:eastAsia="Cascadia Mono"/>
+          <w:color w:val="000000"/>
+          <w:sz w:val="19"/>
+          <w:szCs w:val="24"/>
+          <w:highlight w:val="white"/>
+        </w:rPr>
+        <w:t xml:space="preserve"> </w:t>
+      </w:r>
+      <w:r>
+        <w:rPr>
+          <w:rFonts w:hint="default" w:ascii="Cascadia Mono" w:hAnsi="Cascadia Mono" w:eastAsia="Cascadia Mono"/>
+          <w:color w:val="0000FF"/>
+          <w:sz w:val="19"/>
+          <w:szCs w:val="24"/>
+          <w:highlight w:val="white"/>
+        </w:rPr>
+        <w:t>record</w:t>
+      </w:r>
+      <w:r>
+        <w:rPr>
+          <w:rFonts w:hint="default" w:ascii="Cascadia Mono" w:hAnsi="Cascadia Mono" w:eastAsia="Cascadia Mono"/>
+          <w:color w:val="000000"/>
+          <w:sz w:val="19"/>
+          <w:szCs w:val="24"/>
+          <w:highlight w:val="white"/>
+        </w:rPr>
+        <w:t xml:space="preserve"> </w:t>
+      </w:r>
+      <w:r>
+        <w:rPr>
+          <w:rFonts w:hint="default" w:ascii="Cascadia Mono" w:hAnsi="Cascadia Mono" w:eastAsia="Cascadia Mono"/>
+          <w:color w:val="2B91AF"/>
+          <w:sz w:val="19"/>
+          <w:szCs w:val="24"/>
+          <w:highlight w:val="white"/>
+        </w:rPr>
+        <w:t>ArtistaResponse</w:t>
+      </w:r>
+      <w:r>
+        <w:rPr>
+          <w:rFonts w:hint="default" w:ascii="Cascadia Mono" w:hAnsi="Cascadia Mono" w:eastAsia="Cascadia Mono"/>
+          <w:color w:val="000000"/>
+          <w:sz w:val="19"/>
+          <w:szCs w:val="24"/>
+          <w:highlight w:val="white"/>
+        </w:rPr>
+        <w:t>(</w:t>
+      </w:r>
+      <w:r>
+        <w:rPr>
+          <w:rFonts w:hint="default" w:ascii="Cascadia Mono" w:hAnsi="Cascadia Mono" w:eastAsia="Cascadia Mono"/>
+          <w:color w:val="0000FF"/>
+          <w:sz w:val="19"/>
+          <w:szCs w:val="24"/>
+          <w:highlight w:val="white"/>
+        </w:rPr>
+        <w:t>int</w:t>
+      </w:r>
+      <w:r>
+        <w:rPr>
+          <w:rFonts w:hint="default" w:ascii="Cascadia Mono" w:hAnsi="Cascadia Mono" w:eastAsia="Cascadia Mono"/>
+          <w:color w:val="000000"/>
+          <w:sz w:val="19"/>
+          <w:szCs w:val="24"/>
+          <w:highlight w:val="white"/>
+        </w:rPr>
+        <w:t xml:space="preserve"> Id, </w:t>
+      </w:r>
+      <w:r>
+        <w:rPr>
+          <w:rFonts w:hint="default" w:ascii="Cascadia Mono" w:hAnsi="Cascadia Mono" w:eastAsia="Cascadia Mono"/>
+          <w:color w:val="0000FF"/>
+          <w:sz w:val="19"/>
+          <w:szCs w:val="24"/>
+          <w:highlight w:val="white"/>
+        </w:rPr>
+        <w:t>string</w:t>
+      </w:r>
+      <w:r>
+        <w:rPr>
+          <w:rFonts w:hint="default" w:ascii="Cascadia Mono" w:hAnsi="Cascadia Mono" w:eastAsia="Cascadia Mono"/>
+          <w:color w:val="000000"/>
+          <w:sz w:val="19"/>
+          <w:szCs w:val="24"/>
+          <w:highlight w:val="white"/>
+        </w:rPr>
+        <w:t xml:space="preserve"> Nome, </w:t>
+      </w:r>
+      <w:r>
+        <w:rPr>
+          <w:rFonts w:hint="default" w:ascii="Cascadia Mono" w:hAnsi="Cascadia Mono" w:eastAsia="Cascadia Mono"/>
+          <w:color w:val="0000FF"/>
+          <w:sz w:val="19"/>
+          <w:szCs w:val="24"/>
+          <w:highlight w:val="white"/>
+        </w:rPr>
+        <w:t>string</w:t>
+      </w:r>
+      <w:r>
+        <w:rPr>
+          <w:rFonts w:hint="default" w:ascii="Cascadia Mono" w:hAnsi="Cascadia Mono" w:eastAsia="Cascadia Mono"/>
+          <w:color w:val="000000"/>
+          <w:sz w:val="19"/>
+          <w:szCs w:val="24"/>
+          <w:highlight w:val="white"/>
+        </w:rPr>
+        <w:t xml:space="preserve"> Bio, </w:t>
+      </w:r>
+      <w:r>
+        <w:rPr>
+          <w:rFonts w:hint="default" w:ascii="Cascadia Mono" w:hAnsi="Cascadia Mono" w:eastAsia="Cascadia Mono"/>
+          <w:color w:val="0000FF"/>
+          <w:sz w:val="19"/>
+          <w:szCs w:val="24"/>
+          <w:highlight w:val="white"/>
+        </w:rPr>
+        <w:t>string</w:t>
+      </w:r>
+      <w:r>
+        <w:rPr>
+          <w:rFonts w:hint="default" w:ascii="Cascadia Mono" w:hAnsi="Cascadia Mono" w:eastAsia="Cascadia Mono"/>
+          <w:color w:val="000000"/>
+          <w:sz w:val="19"/>
+          <w:szCs w:val="24"/>
+          <w:highlight w:val="white"/>
+        </w:rPr>
+        <w:t>? FotoPerfil)</w:t>
+      </w:r>
+    </w:p>
+    <w:p>
+      <w:pPr>
+        <w:spacing w:beforeLines="0" w:afterLines="0"/>
+        <w:jc w:val="left"/>
+        <w:rPr>
+          <w:rFonts w:hint="default" w:ascii="Cascadia Mono" w:hAnsi="Cascadia Mono" w:eastAsia="Cascadia Mono"/>
+          <w:color w:val="000000"/>
+          <w:sz w:val="19"/>
+          <w:szCs w:val="24"/>
+          <w:highlight w:val="white"/>
+        </w:rPr>
+      </w:pPr>
+      <w:r>
+        <w:rPr>
+          <w:rFonts w:hint="default" w:ascii="Cascadia Mono" w:hAnsi="Cascadia Mono" w:eastAsia="Cascadia Mono"/>
+          <w:color w:val="000000"/>
+          <w:sz w:val="19"/>
+          <w:szCs w:val="24"/>
+          <w:highlight w:val="white"/>
+        </w:rPr>
+        <w:t>{</w:t>
+      </w:r>
+    </w:p>
+    <w:p>
+      <w:pPr>
+        <w:spacing w:beforeLines="0" w:afterLines="0"/>
+        <w:jc w:val="left"/>
+        <w:rPr>
+          <w:rFonts w:hint="default" w:ascii="Cascadia Mono" w:hAnsi="Cascadia Mono" w:eastAsia="Cascadia Mono"/>
+          <w:color w:val="000000"/>
+          <w:sz w:val="19"/>
+          <w:szCs w:val="24"/>
+          <w:highlight w:val="white"/>
+        </w:rPr>
+      </w:pPr>
+      <w:r>
+        <w:rPr>
+          <w:rFonts w:hint="default" w:ascii="Cascadia Mono" w:hAnsi="Cascadia Mono" w:eastAsia="Cascadia Mono"/>
+          <w:color w:val="000000"/>
+          <w:sz w:val="19"/>
+          <w:szCs w:val="24"/>
+          <w:highlight w:val="white"/>
+        </w:rPr>
+        <w:t xml:space="preserve">    </w:t>
+      </w:r>
+      <w:r>
+        <w:rPr>
+          <w:rFonts w:hint="default" w:ascii="Cascadia Mono" w:hAnsi="Cascadia Mono" w:eastAsia="Cascadia Mono"/>
+          <w:color w:val="0000FF"/>
+          <w:sz w:val="19"/>
+          <w:szCs w:val="24"/>
+          <w:highlight w:val="white"/>
+        </w:rPr>
+        <w:t>public</w:t>
+      </w:r>
+      <w:r>
+        <w:rPr>
+          <w:rFonts w:hint="default" w:ascii="Cascadia Mono" w:hAnsi="Cascadia Mono" w:eastAsia="Cascadia Mono"/>
+          <w:color w:val="000000"/>
+          <w:sz w:val="19"/>
+          <w:szCs w:val="24"/>
+          <w:highlight w:val="white"/>
+        </w:rPr>
+        <w:t xml:space="preserve"> </w:t>
+      </w:r>
+      <w:r>
+        <w:rPr>
+          <w:rFonts w:hint="default" w:ascii="Cascadia Mono" w:hAnsi="Cascadia Mono" w:eastAsia="Cascadia Mono"/>
+          <w:color w:val="0000FF"/>
+          <w:sz w:val="19"/>
+          <w:szCs w:val="24"/>
+          <w:highlight w:val="white"/>
+        </w:rPr>
+        <w:t>double</w:t>
+      </w:r>
+      <w:r>
+        <w:rPr>
+          <w:rFonts w:hint="default" w:ascii="Cascadia Mono" w:hAnsi="Cascadia Mono" w:eastAsia="Cascadia Mono"/>
+          <w:color w:val="000000"/>
+          <w:sz w:val="19"/>
+          <w:szCs w:val="24"/>
+          <w:highlight w:val="white"/>
+        </w:rPr>
+        <w:t xml:space="preserve">? Classificacao { </w:t>
+      </w:r>
+      <w:r>
+        <w:rPr>
+          <w:rFonts w:hint="default" w:ascii="Cascadia Mono" w:hAnsi="Cascadia Mono" w:eastAsia="Cascadia Mono"/>
+          <w:color w:val="0000FF"/>
+          <w:sz w:val="19"/>
+          <w:szCs w:val="24"/>
+          <w:highlight w:val="white"/>
+        </w:rPr>
+        <w:t>get</w:t>
+      </w:r>
+      <w:r>
+        <w:rPr>
+          <w:rFonts w:hint="default" w:ascii="Cascadia Mono" w:hAnsi="Cascadia Mono" w:eastAsia="Cascadia Mono"/>
+          <w:color w:val="000000"/>
+          <w:sz w:val="19"/>
+          <w:szCs w:val="24"/>
+          <w:highlight w:val="white"/>
+        </w:rPr>
+        <w:t xml:space="preserve">; </w:t>
+      </w:r>
+      <w:r>
+        <w:rPr>
+          <w:rFonts w:hint="default" w:ascii="Cascadia Mono" w:hAnsi="Cascadia Mono" w:eastAsia="Cascadia Mono"/>
+          <w:color w:val="0000FF"/>
+          <w:sz w:val="19"/>
+          <w:szCs w:val="24"/>
+          <w:highlight w:val="white"/>
+        </w:rPr>
+        <w:t>set</w:t>
+      </w:r>
+      <w:r>
+        <w:rPr>
+          <w:rFonts w:hint="default" w:ascii="Cascadia Mono" w:hAnsi="Cascadia Mono" w:eastAsia="Cascadia Mono"/>
+          <w:color w:val="000000"/>
+          <w:sz w:val="19"/>
+          <w:szCs w:val="24"/>
+          <w:highlight w:val="white"/>
+        </w:rPr>
+        <w:t>; }</w:t>
+      </w:r>
+    </w:p>
+    <w:p>
+      <w:pPr>
+        <w:ind w:left="0" w:leftChars="0" w:firstLine="0" w:firstLineChars="0"/>
+        <w:rPr>
+          <w:rFonts w:hint="default" w:ascii="Cascadia Mono" w:hAnsi="Cascadia Mono" w:cs="Cascadia Mono"/>
+          <w:b w:val="0"/>
+          <w:bCs w:val="0"/>
+          <w:sz w:val="24"/>
+          <w:szCs w:val="24"/>
+          <w:lang w:val="pt-BR"/>
+        </w:rPr>
+      </w:pPr>
+      <w:r>
+        <w:rPr>
+          <w:rFonts w:hint="default" w:ascii="Cascadia Mono" w:hAnsi="Cascadia Mono" w:eastAsia="Cascadia Mono"/>
+          <w:color w:val="000000"/>
+          <w:sz w:val="19"/>
+          <w:szCs w:val="24"/>
+          <w:highlight w:val="white"/>
+        </w:rPr>
+        <w:t>};</w:t>
+      </w:r>
+    </w:p>
+    <w:p>
+      <w:pPr>
+        <w:ind w:left="0" w:leftChars="0" w:firstLine="0" w:firstLineChars="0"/>
+        <w:rPr>
+          <w:rFonts w:hint="default" w:ascii="Cascadia Mono" w:hAnsi="Cascadia Mono" w:cs="Cascadia Mono"/>
+          <w:b w:val="0"/>
+          <w:bCs w:val="0"/>
+          <w:sz w:val="24"/>
+          <w:szCs w:val="24"/>
+          <w:lang w:val="pt-BR"/>
+        </w:rPr>
+      </w:pPr>
+    </w:p>
+    <w:p>
+      <w:pPr>
+        <w:ind w:left="0" w:leftChars="0" w:firstLine="0" w:firstLineChars="0"/>
+        <w:rPr>
+          <w:rFonts w:hint="default" w:ascii="Cascadia Mono" w:hAnsi="Cascadia Mono" w:cs="Cascadia Mono"/>
+          <w:b w:val="0"/>
+          <w:bCs w:val="0"/>
+          <w:sz w:val="24"/>
+          <w:szCs w:val="24"/>
+          <w:lang w:val="pt-BR"/>
+        </w:rPr>
+      </w:pPr>
+      <w:r>
+        <w:rPr>
+          <w:rFonts w:hint="default" w:ascii="Cascadia Mono" w:hAnsi="Cascadia Mono" w:cs="Cascadia Mono"/>
+          <w:b w:val="0"/>
+          <w:bCs w:val="0"/>
+          <w:sz w:val="24"/>
+          <w:szCs w:val="24"/>
+          <w:lang w:val="pt-BR"/>
+        </w:rPr>
+        <w:t>Inserir no card de artista uma tag MudRating (várias estrelas) que vai exibir a classificação do artista</w:t>
+      </w:r>
+    </w:p>
+    <w:p>
+      <w:pPr>
+        <w:spacing w:beforeLines="0" w:afterLines="0"/>
+        <w:jc w:val="left"/>
+        <w:rPr>
+          <w:rFonts w:hint="default" w:ascii="Cascadia Mono" w:hAnsi="Cascadia Mono" w:eastAsia="Cascadia Mono"/>
+          <w:color w:val="0000FF"/>
+          <w:sz w:val="19"/>
+          <w:szCs w:val="24"/>
+          <w:highlight w:val="white"/>
+          <w:lang w:val="pt-BR"/>
+        </w:rPr>
+      </w:pPr>
+      <w:r>
+        <w:rPr>
+          <w:rFonts w:hint="default" w:ascii="Cascadia Mono" w:hAnsi="Cascadia Mono" w:eastAsia="Cascadia Mono"/>
+          <w:color w:val="0000FF"/>
+          <w:sz w:val="19"/>
+          <w:szCs w:val="24"/>
+          <w:highlight w:val="white"/>
+          <w:lang w:val="pt-BR"/>
+        </w:rPr>
+        <w:t>.</w:t>
+      </w:r>
+    </w:p>
+    <w:p>
+      <w:pPr>
+        <w:spacing w:beforeLines="0" w:afterLines="0"/>
+        <w:jc w:val="left"/>
+        <w:rPr>
+          <w:rFonts w:hint="default" w:ascii="Cascadia Mono" w:hAnsi="Cascadia Mono" w:eastAsia="Cascadia Mono"/>
+          <w:color w:val="0000FF"/>
+          <w:sz w:val="19"/>
+          <w:szCs w:val="24"/>
+          <w:highlight w:val="white"/>
+          <w:lang w:val="pt-BR"/>
+        </w:rPr>
+      </w:pPr>
+      <w:r>
+        <w:rPr>
+          <w:rFonts w:hint="default" w:ascii="Cascadia Mono" w:hAnsi="Cascadia Mono" w:eastAsia="Cascadia Mono"/>
+          <w:color w:val="0000FF"/>
+          <w:sz w:val="19"/>
+          <w:szCs w:val="24"/>
+          <w:highlight w:val="white"/>
+          <w:lang w:val="pt-BR"/>
+        </w:rPr>
+        <w:t>.</w:t>
+      </w:r>
+    </w:p>
+    <w:p>
+      <w:pPr>
+        <w:spacing w:beforeLines="0" w:afterLines="0"/>
+        <w:jc w:val="left"/>
+        <w:rPr>
+          <w:rFonts w:hint="default" w:ascii="Cascadia Mono" w:hAnsi="Cascadia Mono" w:eastAsia="Cascadia Mono"/>
+          <w:color w:val="0000FF"/>
+          <w:sz w:val="19"/>
+          <w:szCs w:val="24"/>
+          <w:highlight w:val="white"/>
+        </w:rPr>
+      </w:pPr>
+      <w:r>
+        <w:rPr>
+          <w:rFonts w:hint="default" w:ascii="Cascadia Mono" w:hAnsi="Cascadia Mono" w:eastAsia="Cascadia Mono"/>
+          <w:color w:val="0000FF"/>
+          <w:sz w:val="19"/>
+          <w:szCs w:val="24"/>
+          <w:highlight w:val="white"/>
+        </w:rPr>
+        <w:t>&lt;</w:t>
+      </w:r>
+      <w:r>
+        <w:rPr>
+          <w:rFonts w:hint="default" w:ascii="Cascadia Mono" w:hAnsi="Cascadia Mono" w:eastAsia="Cascadia Mono"/>
+          <w:b/>
+          <w:color w:val="800080"/>
+          <w:sz w:val="19"/>
+          <w:szCs w:val="24"/>
+          <w:highlight w:val="white"/>
+        </w:rPr>
+        <w:t>MudCardHeader</w:t>
+      </w:r>
+      <w:r>
+        <w:rPr>
+          <w:rFonts w:hint="default" w:ascii="Cascadia Mono" w:hAnsi="Cascadia Mono" w:eastAsia="Cascadia Mono"/>
+          <w:color w:val="0000FF"/>
+          <w:sz w:val="19"/>
+          <w:szCs w:val="24"/>
+          <w:highlight w:val="white"/>
+        </w:rPr>
+        <w:t>&gt;</w:t>
+      </w:r>
+    </w:p>
+    <w:p>
+      <w:pPr>
+        <w:spacing w:beforeLines="0" w:afterLines="0"/>
+        <w:jc w:val="left"/>
+        <w:rPr>
+          <w:rFonts w:hint="default" w:ascii="Cascadia Mono" w:hAnsi="Cascadia Mono" w:eastAsia="Cascadia Mono"/>
+          <w:color w:val="0000FF"/>
+          <w:sz w:val="19"/>
+          <w:szCs w:val="24"/>
+          <w:highlight w:val="white"/>
+        </w:rPr>
+      </w:pPr>
+      <w:r>
+        <w:rPr>
+          <w:rFonts w:hint="default" w:ascii="Cascadia Mono" w:hAnsi="Cascadia Mono" w:eastAsia="Cascadia Mono"/>
+          <w:color w:val="000000"/>
+          <w:sz w:val="19"/>
+          <w:szCs w:val="24"/>
+          <w:highlight w:val="white"/>
+        </w:rPr>
+        <w:t xml:space="preserve">    </w:t>
+      </w:r>
+      <w:r>
+        <w:rPr>
+          <w:rFonts w:hint="default" w:ascii="Cascadia Mono" w:hAnsi="Cascadia Mono" w:eastAsia="Cascadia Mono"/>
+          <w:color w:val="0000FF"/>
+          <w:sz w:val="19"/>
+          <w:szCs w:val="24"/>
+          <w:highlight w:val="white"/>
+        </w:rPr>
+        <w:t>&lt;</w:t>
+      </w:r>
+      <w:r>
+        <w:rPr>
+          <w:rFonts w:hint="default" w:ascii="Cascadia Mono" w:hAnsi="Cascadia Mono" w:eastAsia="Cascadia Mono"/>
+          <w:b/>
+          <w:color w:val="800080"/>
+          <w:sz w:val="19"/>
+          <w:szCs w:val="24"/>
+          <w:highlight w:val="white"/>
+        </w:rPr>
+        <w:t>CardHeaderContent</w:t>
+      </w:r>
+      <w:r>
+        <w:rPr>
+          <w:rFonts w:hint="default" w:ascii="Cascadia Mono" w:hAnsi="Cascadia Mono" w:eastAsia="Cascadia Mono"/>
+          <w:color w:val="0000FF"/>
+          <w:sz w:val="19"/>
+          <w:szCs w:val="24"/>
+          <w:highlight w:val="white"/>
+        </w:rPr>
+        <w:t>&gt;</w:t>
+      </w:r>
+    </w:p>
+    <w:p>
+      <w:pPr>
+        <w:spacing w:beforeLines="0" w:afterLines="0"/>
+        <w:jc w:val="left"/>
+        <w:rPr>
+          <w:rFonts w:hint="default" w:ascii="Cascadia Mono" w:hAnsi="Cascadia Mono" w:eastAsia="Cascadia Mono"/>
+          <w:color w:val="0000FF"/>
+          <w:sz w:val="19"/>
+          <w:szCs w:val="24"/>
+          <w:highlight w:val="white"/>
+        </w:rPr>
+      </w:pPr>
+      <w:r>
+        <w:rPr>
+          <w:rFonts w:hint="default" w:ascii="Cascadia Mono" w:hAnsi="Cascadia Mono" w:eastAsia="Cascadia Mono"/>
+          <w:color w:val="000000"/>
+          <w:sz w:val="19"/>
+          <w:szCs w:val="24"/>
+          <w:highlight w:val="white"/>
+        </w:rPr>
+        <w:t xml:space="preserve">        </w:t>
+      </w:r>
+      <w:r>
+        <w:rPr>
+          <w:rFonts w:hint="default" w:ascii="Cascadia Mono" w:hAnsi="Cascadia Mono" w:eastAsia="Cascadia Mono"/>
+          <w:color w:val="0000FF"/>
+          <w:sz w:val="19"/>
+          <w:szCs w:val="24"/>
+          <w:highlight w:val="white"/>
+        </w:rPr>
+        <w:t>&lt;</w:t>
+      </w:r>
+      <w:r>
+        <w:rPr>
+          <w:rFonts w:hint="default" w:ascii="Cascadia Mono" w:hAnsi="Cascadia Mono" w:eastAsia="Cascadia Mono"/>
+          <w:b/>
+          <w:color w:val="800080"/>
+          <w:sz w:val="19"/>
+          <w:szCs w:val="24"/>
+          <w:highlight w:val="white"/>
+        </w:rPr>
+        <w:t>MudText</w:t>
+      </w:r>
+      <w:r>
+        <w:rPr>
+          <w:rFonts w:hint="default" w:ascii="Cascadia Mono" w:hAnsi="Cascadia Mono" w:eastAsia="Cascadia Mono"/>
+          <w:color w:val="000000"/>
+          <w:sz w:val="19"/>
+          <w:szCs w:val="24"/>
+          <w:highlight w:val="white"/>
+        </w:rPr>
+        <w:t xml:space="preserve"> </w:t>
+      </w:r>
+      <w:r>
+        <w:rPr>
+          <w:rFonts w:hint="default" w:ascii="Cascadia Mono" w:hAnsi="Cascadia Mono" w:eastAsia="Cascadia Mono"/>
+          <w:b/>
+          <w:color w:val="800080"/>
+          <w:sz w:val="19"/>
+          <w:szCs w:val="24"/>
+          <w:highlight w:val="white"/>
+        </w:rPr>
+        <w:t>Typo</w:t>
+      </w:r>
+      <w:r>
+        <w:rPr>
+          <w:rFonts w:hint="default" w:ascii="Cascadia Mono" w:hAnsi="Cascadia Mono" w:eastAsia="Cascadia Mono"/>
+          <w:color w:val="0000FF"/>
+          <w:sz w:val="19"/>
+          <w:szCs w:val="24"/>
+          <w:highlight w:val="white"/>
+        </w:rPr>
+        <w:t>="</w:t>
+      </w:r>
+      <w:r>
+        <w:rPr>
+          <w:rFonts w:hint="default" w:ascii="Cascadia Mono" w:hAnsi="Cascadia Mono" w:eastAsia="Cascadia Mono"/>
+          <w:color w:val="2B91AF"/>
+          <w:sz w:val="19"/>
+          <w:szCs w:val="24"/>
+          <w:highlight w:val="white"/>
+        </w:rPr>
+        <w:t>Typo</w:t>
+      </w:r>
+      <w:r>
+        <w:rPr>
+          <w:rFonts w:hint="default" w:ascii="Cascadia Mono" w:hAnsi="Cascadia Mono" w:eastAsia="Cascadia Mono"/>
+          <w:color w:val="000000"/>
+          <w:sz w:val="19"/>
+          <w:szCs w:val="24"/>
+          <w:highlight w:val="white"/>
+        </w:rPr>
+        <w:t>.h6</w:t>
+      </w:r>
+      <w:r>
+        <w:rPr>
+          <w:rFonts w:hint="default" w:ascii="Cascadia Mono" w:hAnsi="Cascadia Mono" w:eastAsia="Cascadia Mono"/>
+          <w:color w:val="0000FF"/>
+          <w:sz w:val="19"/>
+          <w:szCs w:val="24"/>
+          <w:highlight w:val="white"/>
+        </w:rPr>
+        <w:t>"&gt;</w:t>
+      </w:r>
+      <w:r>
+        <w:rPr>
+          <w:rFonts w:hint="default" w:ascii="Cascadia Mono" w:hAnsi="Cascadia Mono" w:eastAsia="Cascadia Mono"/>
+          <w:color w:val="000000"/>
+          <w:sz w:val="19"/>
+          <w:szCs w:val="24"/>
+          <w:highlight w:val="white"/>
+        </w:rPr>
+        <w:t>@Artista!.Nome</w:t>
+      </w:r>
+      <w:r>
+        <w:rPr>
+          <w:rFonts w:hint="default" w:ascii="Cascadia Mono" w:hAnsi="Cascadia Mono" w:eastAsia="Cascadia Mono"/>
+          <w:color w:val="0000FF"/>
+          <w:sz w:val="19"/>
+          <w:szCs w:val="24"/>
+          <w:highlight w:val="white"/>
+        </w:rPr>
+        <w:t>&lt;/</w:t>
+      </w:r>
+      <w:r>
+        <w:rPr>
+          <w:rFonts w:hint="default" w:ascii="Cascadia Mono" w:hAnsi="Cascadia Mono" w:eastAsia="Cascadia Mono"/>
+          <w:b/>
+          <w:color w:val="800080"/>
+          <w:sz w:val="19"/>
+          <w:szCs w:val="24"/>
+          <w:highlight w:val="white"/>
+        </w:rPr>
+        <w:t>MudText</w:t>
+      </w:r>
+      <w:r>
+        <w:rPr>
+          <w:rFonts w:hint="default" w:ascii="Cascadia Mono" w:hAnsi="Cascadia Mono" w:eastAsia="Cascadia Mono"/>
+          <w:color w:val="0000FF"/>
+          <w:sz w:val="19"/>
+          <w:szCs w:val="24"/>
+          <w:highlight w:val="white"/>
+        </w:rPr>
+        <w:t>&gt;</w:t>
+      </w:r>
+    </w:p>
+    <w:p>
+      <w:pPr>
+        <w:spacing w:beforeLines="0" w:afterLines="0"/>
+        <w:jc w:val="left"/>
+        <w:rPr>
+          <w:rFonts w:hint="default" w:ascii="Cascadia Mono" w:hAnsi="Cascadia Mono" w:eastAsia="Cascadia Mono"/>
+          <w:color w:val="0000FF"/>
+          <w:sz w:val="19"/>
+          <w:szCs w:val="24"/>
+          <w:highlight w:val="white"/>
+        </w:rPr>
+      </w:pPr>
+      <w:r>
+        <w:rPr>
+          <w:rFonts w:hint="default" w:ascii="Cascadia Mono" w:hAnsi="Cascadia Mono" w:eastAsia="Cascadia Mono"/>
+          <w:color w:val="000000"/>
+          <w:sz w:val="19"/>
+          <w:szCs w:val="24"/>
+          <w:highlight w:val="white"/>
+        </w:rPr>
+        <w:t xml:space="preserve">        </w:t>
+      </w:r>
+      <w:r>
+        <w:rPr>
+          <w:rFonts w:hint="default" w:ascii="Cascadia Mono" w:hAnsi="Cascadia Mono" w:eastAsia="Cascadia Mono"/>
+          <w:color w:val="0000FF"/>
+          <w:sz w:val="19"/>
+          <w:szCs w:val="24"/>
+          <w:highlight w:val="white"/>
+        </w:rPr>
+        <w:t>&lt;</w:t>
+      </w:r>
+      <w:r>
+        <w:rPr>
+          <w:rFonts w:hint="default" w:ascii="Cascadia Mono" w:hAnsi="Cascadia Mono" w:eastAsia="Cascadia Mono"/>
+          <w:b/>
+          <w:color w:val="800080"/>
+          <w:sz w:val="19"/>
+          <w:szCs w:val="24"/>
+          <w:highlight w:val="white"/>
+        </w:rPr>
+        <w:t>MudRating</w:t>
+      </w:r>
+      <w:r>
+        <w:rPr>
+          <w:rFonts w:hint="default" w:ascii="Cascadia Mono" w:hAnsi="Cascadia Mono" w:eastAsia="Cascadia Mono"/>
+          <w:color w:val="000000"/>
+          <w:sz w:val="19"/>
+          <w:szCs w:val="24"/>
+          <w:highlight w:val="white"/>
+        </w:rPr>
+        <w:t xml:space="preserve"> </w:t>
+      </w:r>
+      <w:r>
+        <w:rPr>
+          <w:rFonts w:hint="default" w:ascii="Cascadia Mono" w:hAnsi="Cascadia Mono" w:eastAsia="Cascadia Mono"/>
+          <w:b/>
+          <w:color w:val="800080"/>
+          <w:sz w:val="19"/>
+          <w:szCs w:val="24"/>
+          <w:highlight w:val="white"/>
+        </w:rPr>
+        <w:t>SelectedValue</w:t>
+      </w:r>
+      <w:r>
+        <w:rPr>
+          <w:rFonts w:hint="default" w:ascii="Cascadia Mono" w:hAnsi="Cascadia Mono" w:eastAsia="Cascadia Mono"/>
+          <w:color w:val="0000FF"/>
+          <w:sz w:val="19"/>
+          <w:szCs w:val="24"/>
+          <w:highlight w:val="white"/>
+        </w:rPr>
+        <w:t>="</w:t>
+      </w:r>
+      <w:r>
+        <w:rPr>
+          <w:rFonts w:hint="default" w:ascii="Cascadia Mono" w:hAnsi="Cascadia Mono" w:eastAsia="Cascadia Mono"/>
+          <w:color w:val="000000"/>
+          <w:sz w:val="19"/>
+          <w:szCs w:val="24"/>
+          <w:highlight w:val="white"/>
+        </w:rPr>
+        <w:t>@</w:t>
+      </w:r>
+      <w:r>
+        <w:rPr>
+          <w:rFonts w:hint="default" w:ascii="Cascadia Mono" w:hAnsi="Cascadia Mono" w:eastAsia="Cascadia Mono"/>
+          <w:color w:val="2B91AF"/>
+          <w:sz w:val="19"/>
+          <w:szCs w:val="24"/>
+          <w:highlight w:val="white"/>
+        </w:rPr>
+        <w:t>Convert</w:t>
+      </w:r>
+      <w:r>
+        <w:rPr>
+          <w:rFonts w:hint="default" w:ascii="Cascadia Mono" w:hAnsi="Cascadia Mono" w:eastAsia="Cascadia Mono"/>
+          <w:color w:val="000000"/>
+          <w:sz w:val="19"/>
+          <w:szCs w:val="24"/>
+          <w:highlight w:val="white"/>
+        </w:rPr>
+        <w:t>.ToInt32(Artista!.Classificacao)</w:t>
+      </w:r>
+      <w:r>
+        <w:rPr>
+          <w:rFonts w:hint="default" w:ascii="Cascadia Mono" w:hAnsi="Cascadia Mono" w:eastAsia="Cascadia Mono"/>
+          <w:color w:val="0000FF"/>
+          <w:sz w:val="19"/>
+          <w:szCs w:val="24"/>
+          <w:highlight w:val="white"/>
+        </w:rPr>
+        <w:t>" /&gt;</w:t>
+      </w:r>
+    </w:p>
+    <w:p>
+      <w:pPr>
+        <w:spacing w:beforeLines="0" w:afterLines="0"/>
+        <w:jc w:val="left"/>
+        <w:rPr>
+          <w:rFonts w:hint="default" w:ascii="Cascadia Mono" w:hAnsi="Cascadia Mono" w:eastAsia="Cascadia Mono"/>
+          <w:color w:val="0000FF"/>
+          <w:sz w:val="19"/>
+          <w:szCs w:val="24"/>
+          <w:highlight w:val="white"/>
+        </w:rPr>
+      </w:pPr>
+      <w:r>
+        <w:rPr>
+          <w:rFonts w:hint="default" w:ascii="Cascadia Mono" w:hAnsi="Cascadia Mono" w:eastAsia="Cascadia Mono"/>
+          <w:color w:val="000000"/>
+          <w:sz w:val="19"/>
+          <w:szCs w:val="24"/>
+          <w:highlight w:val="white"/>
+        </w:rPr>
+        <w:t xml:space="preserve">    </w:t>
+      </w:r>
+      <w:r>
+        <w:rPr>
+          <w:rFonts w:hint="default" w:ascii="Cascadia Mono" w:hAnsi="Cascadia Mono" w:eastAsia="Cascadia Mono"/>
+          <w:color w:val="0000FF"/>
+          <w:sz w:val="19"/>
+          <w:szCs w:val="24"/>
+          <w:highlight w:val="white"/>
+        </w:rPr>
+        <w:t>&lt;/</w:t>
+      </w:r>
+      <w:r>
+        <w:rPr>
+          <w:rFonts w:hint="default" w:ascii="Cascadia Mono" w:hAnsi="Cascadia Mono" w:eastAsia="Cascadia Mono"/>
+          <w:b/>
+          <w:color w:val="800080"/>
+          <w:sz w:val="19"/>
+          <w:szCs w:val="24"/>
+          <w:highlight w:val="white"/>
+        </w:rPr>
+        <w:t>CardHeaderContent</w:t>
+      </w:r>
+      <w:r>
+        <w:rPr>
+          <w:rFonts w:hint="default" w:ascii="Cascadia Mono" w:hAnsi="Cascadia Mono" w:eastAsia="Cascadia Mono"/>
+          <w:color w:val="0000FF"/>
+          <w:sz w:val="19"/>
+          <w:szCs w:val="24"/>
+          <w:highlight w:val="white"/>
+        </w:rPr>
+        <w:t>&gt;</w:t>
+      </w:r>
+    </w:p>
+    <w:p>
+      <w:pPr>
+        <w:ind w:left="0" w:leftChars="0" w:firstLine="0" w:firstLineChars="0"/>
+        <w:rPr>
+          <w:rFonts w:hint="default" w:ascii="Cascadia Mono" w:hAnsi="Cascadia Mono" w:eastAsia="Cascadia Mono"/>
+          <w:color w:val="0000FF"/>
+          <w:sz w:val="19"/>
+          <w:szCs w:val="24"/>
+          <w:highlight w:val="white"/>
+        </w:rPr>
+      </w:pPr>
+      <w:r>
+        <w:rPr>
+          <w:rFonts w:hint="default" w:ascii="Cascadia Mono" w:hAnsi="Cascadia Mono" w:eastAsia="Cascadia Mono"/>
+          <w:color w:val="0000FF"/>
+          <w:sz w:val="19"/>
+          <w:szCs w:val="24"/>
+          <w:highlight w:val="white"/>
+        </w:rPr>
+        <w:t>&lt;/</w:t>
+      </w:r>
+      <w:r>
+        <w:rPr>
+          <w:rFonts w:hint="default" w:ascii="Cascadia Mono" w:hAnsi="Cascadia Mono" w:eastAsia="Cascadia Mono"/>
+          <w:b/>
+          <w:color w:val="800080"/>
+          <w:sz w:val="19"/>
+          <w:szCs w:val="24"/>
+          <w:highlight w:val="white"/>
+        </w:rPr>
+        <w:t>MudCardHeader</w:t>
+      </w:r>
+      <w:r>
+        <w:rPr>
+          <w:rFonts w:hint="default" w:ascii="Cascadia Mono" w:hAnsi="Cascadia Mono" w:eastAsia="Cascadia Mono"/>
+          <w:color w:val="0000FF"/>
+          <w:sz w:val="19"/>
+          <w:szCs w:val="24"/>
+          <w:highlight w:val="white"/>
+        </w:rPr>
+        <w:t>&gt;</w:t>
+      </w:r>
+    </w:p>
+    <w:p>
+      <w:pPr>
+        <w:ind w:left="0" w:leftChars="0" w:firstLine="0" w:firstLineChars="0"/>
+        <w:rPr>
+          <w:rFonts w:hint="default" w:ascii="Cascadia Mono" w:hAnsi="Cascadia Mono" w:eastAsia="Cascadia Mono"/>
+          <w:color w:val="0000FF"/>
+          <w:sz w:val="19"/>
+          <w:szCs w:val="24"/>
+          <w:highlight w:val="white"/>
+          <w:lang w:val="pt-BR"/>
+        </w:rPr>
+      </w:pPr>
+      <w:r>
+        <w:rPr>
+          <w:rFonts w:hint="default" w:ascii="Cascadia Mono" w:hAnsi="Cascadia Mono" w:eastAsia="Cascadia Mono"/>
+          <w:color w:val="0000FF"/>
+          <w:sz w:val="19"/>
+          <w:szCs w:val="24"/>
+          <w:highlight w:val="white"/>
+          <w:lang w:val="pt-BR"/>
+        </w:rPr>
+        <w:t>.</w:t>
+      </w:r>
+    </w:p>
+    <w:p>
+      <w:pPr>
+        <w:ind w:left="0" w:leftChars="0" w:firstLine="0" w:firstLineChars="0"/>
+        <w:rPr>
+          <w:rFonts w:hint="default" w:ascii="Cascadia Mono" w:hAnsi="Cascadia Mono" w:eastAsia="Cascadia Mono"/>
+          <w:color w:val="0000FF"/>
+          <w:sz w:val="19"/>
+          <w:szCs w:val="24"/>
+          <w:highlight w:val="white"/>
+          <w:lang w:val="pt-BR"/>
+        </w:rPr>
+      </w:pPr>
+      <w:r>
+        <w:rPr>
+          <w:rFonts w:hint="default" w:ascii="Cascadia Mono" w:hAnsi="Cascadia Mono" w:eastAsia="Cascadia Mono"/>
+          <w:color w:val="0000FF"/>
+          <w:sz w:val="19"/>
+          <w:szCs w:val="24"/>
+          <w:highlight w:val="white"/>
+          <w:lang w:val="pt-BR"/>
+        </w:rPr>
+        <w:t>.</w:t>
+      </w:r>
+    </w:p>
+    <w:p>
+      <w:pPr>
+        <w:ind w:left="0" w:leftChars="0" w:firstLine="0" w:firstLineChars="0"/>
+        <w:rPr>
+          <w:rFonts w:hint="default" w:ascii="Cascadia Mono" w:hAnsi="Cascadia Mono" w:cs="Cascadia Mono"/>
+          <w:b w:val="0"/>
+          <w:bCs w:val="0"/>
+          <w:sz w:val="24"/>
+          <w:szCs w:val="24"/>
+          <w:lang w:val="pt-BR"/>
+        </w:rPr>
+      </w:pPr>
+    </w:p>
+    <w:p>
+      <w:pPr>
+        <w:ind w:left="0" w:leftChars="0" w:firstLine="0" w:firstLineChars="0"/>
+        <w:rPr>
+          <w:rFonts w:hint="default" w:ascii="Cascadia Mono" w:hAnsi="Cascadia Mono" w:cs="Cascadia Mono"/>
+          <w:b w:val="0"/>
+          <w:bCs w:val="0"/>
+          <w:sz w:val="24"/>
+          <w:szCs w:val="24"/>
+          <w:lang w:val="pt-BR"/>
+        </w:rPr>
+      </w:pPr>
+      <w:r>
+        <w:rPr>
+          <w:rFonts w:hint="default" w:ascii="Cascadia Mono" w:hAnsi="Cascadia Mono" w:cs="Cascadia Mono"/>
+          <w:b w:val="0"/>
+          <w:bCs w:val="0"/>
+          <w:sz w:val="24"/>
+          <w:szCs w:val="24"/>
+          <w:lang w:val="pt-BR"/>
+        </w:rPr>
+        <w:t>Agora com o card contendo essa tag, precisamos possibilitar ao usuário logado que possa mudar a sua avaliação. Isso é feito na página EditarArtista.razor</w:t>
+      </w:r>
+    </w:p>
+    <w:p>
+      <w:pPr>
+        <w:spacing w:beforeLines="0" w:afterLines="0"/>
+        <w:jc w:val="left"/>
+        <w:rPr>
+          <w:rFonts w:hint="default" w:ascii="Cascadia Mono" w:hAnsi="Cascadia Mono" w:eastAsia="Cascadia Mono"/>
+          <w:color w:val="0000FF"/>
+          <w:sz w:val="19"/>
+          <w:szCs w:val="24"/>
+          <w:highlight w:val="white"/>
+          <w:lang w:val="pt-BR"/>
+        </w:rPr>
+      </w:pPr>
+      <w:r>
+        <w:rPr>
+          <w:rFonts w:hint="default" w:ascii="Cascadia Mono" w:hAnsi="Cascadia Mono" w:eastAsia="Cascadia Mono"/>
+          <w:color w:val="0000FF"/>
+          <w:sz w:val="19"/>
+          <w:szCs w:val="24"/>
+          <w:highlight w:val="white"/>
+          <w:lang w:val="pt-BR"/>
+        </w:rPr>
+        <w:t>.</w:t>
+      </w:r>
+    </w:p>
+    <w:p>
+      <w:pPr>
+        <w:spacing w:beforeLines="0" w:afterLines="0"/>
+        <w:jc w:val="left"/>
+        <w:rPr>
+          <w:rFonts w:hint="default" w:ascii="Cascadia Mono" w:hAnsi="Cascadia Mono" w:eastAsia="Cascadia Mono"/>
+          <w:color w:val="0000FF"/>
+          <w:sz w:val="19"/>
+          <w:szCs w:val="24"/>
+          <w:highlight w:val="white"/>
+          <w:lang w:val="pt-BR"/>
+        </w:rPr>
+      </w:pPr>
+      <w:r>
+        <w:rPr>
+          <w:rFonts w:hint="default" w:ascii="Cascadia Mono" w:hAnsi="Cascadia Mono" w:eastAsia="Cascadia Mono"/>
+          <w:color w:val="0000FF"/>
+          <w:sz w:val="19"/>
+          <w:szCs w:val="24"/>
+          <w:highlight w:val="white"/>
+          <w:lang w:val="pt-BR"/>
+        </w:rPr>
+        <w:t>.</w:t>
+      </w:r>
+    </w:p>
+    <w:p>
+      <w:pPr>
+        <w:spacing w:beforeLines="0" w:afterLines="0"/>
+        <w:jc w:val="left"/>
+        <w:rPr>
+          <w:rFonts w:hint="default" w:ascii="Cascadia Mono" w:hAnsi="Cascadia Mono" w:eastAsia="Cascadia Mono"/>
+          <w:color w:val="000000"/>
+          <w:sz w:val="19"/>
+          <w:szCs w:val="24"/>
+          <w:highlight w:val="white"/>
+        </w:rPr>
+      </w:pPr>
+      <w:r>
+        <w:rPr>
+          <w:rFonts w:hint="default" w:ascii="Cascadia Mono" w:hAnsi="Cascadia Mono" w:eastAsia="Cascadia Mono"/>
+          <w:color w:val="0000FF"/>
+          <w:sz w:val="19"/>
+          <w:szCs w:val="24"/>
+          <w:highlight w:val="white"/>
+        </w:rPr>
+        <w:t>&lt;</w:t>
+      </w:r>
+      <w:r>
+        <w:rPr>
+          <w:rFonts w:hint="default" w:ascii="Cascadia Mono" w:hAnsi="Cascadia Mono" w:eastAsia="Cascadia Mono"/>
+          <w:b/>
+          <w:color w:val="800080"/>
+          <w:sz w:val="19"/>
+          <w:szCs w:val="24"/>
+          <w:highlight w:val="white"/>
+        </w:rPr>
+        <w:t>MudRating</w:t>
+      </w:r>
+      <w:r>
+        <w:rPr>
+          <w:rFonts w:hint="default" w:ascii="Cascadia Mono" w:hAnsi="Cascadia Mono" w:eastAsia="Cascadia Mono"/>
+          <w:color w:val="000000"/>
+          <w:sz w:val="19"/>
+          <w:szCs w:val="24"/>
+          <w:highlight w:val="white"/>
+        </w:rPr>
+        <w:t xml:space="preserve"> </w:t>
+      </w:r>
+    </w:p>
+    <w:p>
+      <w:pPr>
+        <w:spacing w:beforeLines="0" w:afterLines="0"/>
+        <w:jc w:val="left"/>
+        <w:rPr>
+          <w:rFonts w:hint="default" w:ascii="Cascadia Mono" w:hAnsi="Cascadia Mono" w:eastAsia="Cascadia Mono"/>
+          <w:color w:val="0000FF"/>
+          <w:sz w:val="19"/>
+          <w:szCs w:val="24"/>
+          <w:highlight w:val="white"/>
+        </w:rPr>
+      </w:pPr>
+      <w:r>
+        <w:rPr>
+          <w:rFonts w:hint="default" w:ascii="Cascadia Mono" w:hAnsi="Cascadia Mono" w:eastAsia="Cascadia Mono"/>
+          <w:color w:val="000000"/>
+          <w:sz w:val="19"/>
+          <w:szCs w:val="24"/>
+          <w:highlight w:val="white"/>
+        </w:rPr>
+        <w:t xml:space="preserve">    @</w:t>
+      </w:r>
+      <w:r>
+        <w:rPr>
+          <w:rFonts w:hint="default" w:ascii="Cascadia Mono" w:hAnsi="Cascadia Mono" w:eastAsia="Cascadia Mono"/>
+          <w:color w:val="800080"/>
+          <w:sz w:val="19"/>
+          <w:szCs w:val="24"/>
+          <w:highlight w:val="white"/>
+        </w:rPr>
+        <w:t>bind-SelectedValue</w:t>
+      </w:r>
+      <w:r>
+        <w:rPr>
+          <w:rFonts w:hint="default" w:ascii="Cascadia Mono" w:hAnsi="Cascadia Mono" w:eastAsia="Cascadia Mono"/>
+          <w:color w:val="0000FF"/>
+          <w:sz w:val="19"/>
+          <w:szCs w:val="24"/>
+          <w:highlight w:val="white"/>
+        </w:rPr>
+        <w:t>="</w:t>
+      </w:r>
+      <w:r>
+        <w:rPr>
+          <w:rFonts w:hint="default" w:ascii="Cascadia Mono" w:hAnsi="Cascadia Mono" w:eastAsia="Cascadia Mono"/>
+          <w:color w:val="000000"/>
+          <w:sz w:val="19"/>
+          <w:szCs w:val="24"/>
+          <w:highlight w:val="white"/>
+        </w:rPr>
+        <w:t>Classificacao</w:t>
+      </w:r>
+      <w:r>
+        <w:rPr>
+          <w:rFonts w:hint="default" w:ascii="Cascadia Mono" w:hAnsi="Cascadia Mono" w:eastAsia="Cascadia Mono"/>
+          <w:color w:val="0000FF"/>
+          <w:sz w:val="19"/>
+          <w:szCs w:val="24"/>
+          <w:highlight w:val="white"/>
+        </w:rPr>
+        <w:t>"</w:t>
+      </w:r>
+    </w:p>
+    <w:p>
+      <w:pPr>
+        <w:ind w:left="0" w:leftChars="0" w:firstLine="445" w:firstLineChars="0"/>
+        <w:rPr>
+          <w:rFonts w:hint="default" w:ascii="Cascadia Mono" w:hAnsi="Cascadia Mono" w:eastAsia="Cascadia Mono"/>
+          <w:color w:val="0000FF"/>
+          <w:sz w:val="19"/>
+          <w:szCs w:val="24"/>
+          <w:highlight w:val="white"/>
+        </w:rPr>
+      </w:pPr>
+      <w:r>
+        <w:rPr>
+          <w:rFonts w:hint="default" w:ascii="Cascadia Mono" w:hAnsi="Cascadia Mono" w:eastAsia="Cascadia Mono"/>
+          <w:color w:val="000000"/>
+          <w:sz w:val="19"/>
+          <w:szCs w:val="24"/>
+          <w:highlight w:val="white"/>
+        </w:rPr>
+        <w:t>@</w:t>
+      </w:r>
+      <w:r>
+        <w:rPr>
+          <w:rFonts w:hint="default" w:ascii="Cascadia Mono" w:hAnsi="Cascadia Mono" w:eastAsia="Cascadia Mono"/>
+          <w:color w:val="800080"/>
+          <w:sz w:val="19"/>
+          <w:szCs w:val="24"/>
+          <w:highlight w:val="white"/>
+        </w:rPr>
+        <w:t>onclick</w:t>
+      </w:r>
+      <w:r>
+        <w:rPr>
+          <w:rFonts w:hint="default" w:ascii="Cascadia Mono" w:hAnsi="Cascadia Mono" w:eastAsia="Cascadia Mono"/>
+          <w:color w:val="0000FF"/>
+          <w:sz w:val="19"/>
+          <w:szCs w:val="24"/>
+          <w:highlight w:val="white"/>
+        </w:rPr>
+        <w:t>="</w:t>
+      </w:r>
+      <w:r>
+        <w:rPr>
+          <w:rFonts w:hint="default" w:ascii="Cascadia Mono" w:hAnsi="Cascadia Mono" w:eastAsia="Cascadia Mono"/>
+          <w:color w:val="000000"/>
+          <w:sz w:val="19"/>
+          <w:szCs w:val="24"/>
+          <w:highlight w:val="white"/>
+        </w:rPr>
+        <w:t>AvaliarArtista</w:t>
+      </w:r>
+      <w:r>
+        <w:rPr>
+          <w:rFonts w:hint="default" w:ascii="Cascadia Mono" w:hAnsi="Cascadia Mono" w:eastAsia="Cascadia Mono"/>
+          <w:color w:val="0000FF"/>
+          <w:sz w:val="19"/>
+          <w:szCs w:val="24"/>
+          <w:highlight w:val="white"/>
+        </w:rPr>
+        <w:t>"/&gt;</w:t>
+      </w:r>
+    </w:p>
+    <w:p>
+      <w:pPr>
+        <w:rPr>
+          <w:rFonts w:hint="default" w:ascii="Cascadia Mono" w:hAnsi="Cascadia Mono" w:eastAsia="Cascadia Mono"/>
+          <w:color w:val="0000FF"/>
+          <w:sz w:val="19"/>
+          <w:szCs w:val="24"/>
+          <w:highlight w:val="white"/>
+          <w:lang w:val="pt-BR"/>
+        </w:rPr>
+      </w:pPr>
+      <w:r>
+        <w:rPr>
+          <w:rFonts w:hint="default" w:ascii="Cascadia Mono" w:hAnsi="Cascadia Mono" w:eastAsia="Cascadia Mono"/>
+          <w:color w:val="0000FF"/>
+          <w:sz w:val="19"/>
+          <w:szCs w:val="24"/>
+          <w:highlight w:val="white"/>
+          <w:lang w:val="pt-BR"/>
+        </w:rPr>
+        <w:t>.</w:t>
+      </w:r>
+    </w:p>
+    <w:p>
+      <w:pPr>
+        <w:rPr>
+          <w:rFonts w:hint="default" w:ascii="Cascadia Mono" w:hAnsi="Cascadia Mono" w:eastAsia="Cascadia Mono"/>
+          <w:color w:val="0000FF"/>
+          <w:sz w:val="19"/>
+          <w:szCs w:val="24"/>
+          <w:highlight w:val="white"/>
+          <w:lang w:val="pt-BR"/>
+        </w:rPr>
+      </w:pPr>
+      <w:r>
+        <w:rPr>
+          <w:rFonts w:hint="default" w:ascii="Cascadia Mono" w:hAnsi="Cascadia Mono" w:eastAsia="Cascadia Mono"/>
+          <w:color w:val="0000FF"/>
+          <w:sz w:val="19"/>
+          <w:szCs w:val="24"/>
+          <w:highlight w:val="white"/>
+          <w:lang w:val="pt-BR"/>
+        </w:rPr>
+        <w:t>.</w:t>
+      </w:r>
+    </w:p>
+    <w:p>
+      <w:pPr>
+        <w:spacing w:beforeLines="0" w:afterLines="0"/>
+        <w:jc w:val="left"/>
+        <w:rPr>
+          <w:rFonts w:hint="default" w:ascii="Cascadia Mono" w:hAnsi="Cascadia Mono" w:eastAsia="Cascadia Mono"/>
+          <w:color w:val="000000"/>
+          <w:sz w:val="19"/>
+          <w:szCs w:val="24"/>
+          <w:highlight w:val="white"/>
+        </w:rPr>
+      </w:pPr>
+      <w:r>
+        <w:rPr>
+          <w:rFonts w:hint="default" w:ascii="Cascadia Mono" w:hAnsi="Cascadia Mono" w:eastAsia="Cascadia Mono"/>
+          <w:color w:val="000000"/>
+          <w:sz w:val="19"/>
+          <w:szCs w:val="24"/>
+          <w:highlight w:val="white"/>
+        </w:rPr>
+        <w:t xml:space="preserve">    </w:t>
+      </w:r>
+      <w:r>
+        <w:rPr>
+          <w:rFonts w:hint="default" w:ascii="Cascadia Mono" w:hAnsi="Cascadia Mono" w:eastAsia="Cascadia Mono"/>
+          <w:color w:val="0000FF"/>
+          <w:sz w:val="19"/>
+          <w:szCs w:val="24"/>
+          <w:highlight w:val="white"/>
+        </w:rPr>
+        <w:t>public</w:t>
+      </w:r>
+      <w:r>
+        <w:rPr>
+          <w:rFonts w:hint="default" w:ascii="Cascadia Mono" w:hAnsi="Cascadia Mono" w:eastAsia="Cascadia Mono"/>
+          <w:color w:val="000000"/>
+          <w:sz w:val="19"/>
+          <w:szCs w:val="24"/>
+          <w:highlight w:val="white"/>
+        </w:rPr>
+        <w:t xml:space="preserve"> </w:t>
+      </w:r>
+      <w:r>
+        <w:rPr>
+          <w:rFonts w:hint="default" w:ascii="Cascadia Mono" w:hAnsi="Cascadia Mono" w:eastAsia="Cascadia Mono"/>
+          <w:color w:val="0000FF"/>
+          <w:sz w:val="19"/>
+          <w:szCs w:val="24"/>
+          <w:highlight w:val="white"/>
+        </w:rPr>
+        <w:t>int</w:t>
+      </w:r>
+      <w:r>
+        <w:rPr>
+          <w:rFonts w:hint="default" w:ascii="Cascadia Mono" w:hAnsi="Cascadia Mono" w:eastAsia="Cascadia Mono"/>
+          <w:color w:val="000000"/>
+          <w:sz w:val="19"/>
+          <w:szCs w:val="24"/>
+          <w:highlight w:val="white"/>
+        </w:rPr>
+        <w:t xml:space="preserve"> Classificacao{ </w:t>
+      </w:r>
+      <w:r>
+        <w:rPr>
+          <w:rFonts w:hint="default" w:ascii="Cascadia Mono" w:hAnsi="Cascadia Mono" w:eastAsia="Cascadia Mono"/>
+          <w:color w:val="0000FF"/>
+          <w:sz w:val="19"/>
+          <w:szCs w:val="24"/>
+          <w:highlight w:val="white"/>
+        </w:rPr>
+        <w:t>get</w:t>
+      </w:r>
+      <w:r>
+        <w:rPr>
+          <w:rFonts w:hint="default" w:ascii="Cascadia Mono" w:hAnsi="Cascadia Mono" w:eastAsia="Cascadia Mono"/>
+          <w:color w:val="000000"/>
+          <w:sz w:val="19"/>
+          <w:szCs w:val="24"/>
+          <w:highlight w:val="white"/>
+        </w:rPr>
+        <w:t xml:space="preserve">; </w:t>
+      </w:r>
+      <w:r>
+        <w:rPr>
+          <w:rFonts w:hint="default" w:ascii="Cascadia Mono" w:hAnsi="Cascadia Mono" w:eastAsia="Cascadia Mono"/>
+          <w:color w:val="0000FF"/>
+          <w:sz w:val="19"/>
+          <w:szCs w:val="24"/>
+          <w:highlight w:val="white"/>
+        </w:rPr>
+        <w:t>set</w:t>
+      </w:r>
+      <w:r>
+        <w:rPr>
+          <w:rFonts w:hint="default" w:ascii="Cascadia Mono" w:hAnsi="Cascadia Mono" w:eastAsia="Cascadia Mono"/>
+          <w:color w:val="000000"/>
+          <w:sz w:val="19"/>
+          <w:szCs w:val="24"/>
+          <w:highlight w:val="white"/>
+        </w:rPr>
+        <w:t>; }</w:t>
+      </w:r>
+    </w:p>
+    <w:p>
+      <w:pPr>
+        <w:rPr>
+          <w:rFonts w:hint="default" w:ascii="Cascadia Mono" w:hAnsi="Cascadia Mono" w:eastAsia="Cascadia Mono"/>
+          <w:color w:val="0000FF"/>
+          <w:sz w:val="19"/>
+          <w:szCs w:val="24"/>
+          <w:highlight w:val="white"/>
+          <w:lang w:val="pt-BR"/>
+        </w:rPr>
+      </w:pPr>
+      <w:r>
+        <w:rPr>
+          <w:rFonts w:hint="default" w:ascii="Cascadia Mono" w:hAnsi="Cascadia Mono" w:eastAsia="Cascadia Mono"/>
+          <w:color w:val="0000FF"/>
+          <w:sz w:val="19"/>
+          <w:szCs w:val="24"/>
+          <w:highlight w:val="white"/>
+          <w:lang w:val="pt-BR"/>
+        </w:rPr>
+        <w:t>.</w:t>
+      </w:r>
+    </w:p>
+    <w:p>
+      <w:pPr>
+        <w:rPr>
+          <w:rFonts w:hint="default" w:ascii="Cascadia Mono" w:hAnsi="Cascadia Mono" w:eastAsia="Cascadia Mono"/>
+          <w:color w:val="0000FF"/>
+          <w:sz w:val="19"/>
+          <w:szCs w:val="24"/>
+          <w:highlight w:val="white"/>
+          <w:lang w:val="pt-BR"/>
+        </w:rPr>
+      </w:pPr>
+      <w:r>
+        <w:rPr>
+          <w:rFonts w:hint="default" w:ascii="Cascadia Mono" w:hAnsi="Cascadia Mono" w:eastAsia="Cascadia Mono"/>
+          <w:color w:val="0000FF"/>
+          <w:sz w:val="19"/>
+          <w:szCs w:val="24"/>
+          <w:highlight w:val="white"/>
+          <w:lang w:val="pt-BR"/>
+        </w:rPr>
+        <w:t>.</w:t>
+      </w:r>
+    </w:p>
+    <w:p>
+      <w:pPr>
+        <w:spacing w:beforeLines="0" w:afterLines="0"/>
+        <w:jc w:val="left"/>
+        <w:rPr>
+          <w:rFonts w:hint="default" w:ascii="Cascadia Mono" w:hAnsi="Cascadia Mono" w:eastAsia="Cascadia Mono"/>
+          <w:color w:val="000000"/>
+          <w:sz w:val="19"/>
+          <w:szCs w:val="24"/>
+          <w:highlight w:val="white"/>
+        </w:rPr>
+      </w:pPr>
+      <w:r>
+        <w:rPr>
+          <w:rFonts w:hint="default" w:ascii="Cascadia Mono" w:hAnsi="Cascadia Mono" w:eastAsia="Cascadia Mono"/>
+          <w:color w:val="0000FF"/>
+          <w:sz w:val="19"/>
+          <w:szCs w:val="24"/>
+          <w:highlight w:val="white"/>
+        </w:rPr>
+        <w:t>private</w:t>
+      </w:r>
+      <w:r>
+        <w:rPr>
+          <w:rFonts w:hint="default" w:ascii="Cascadia Mono" w:hAnsi="Cascadia Mono" w:eastAsia="Cascadia Mono"/>
+          <w:color w:val="000000"/>
+          <w:sz w:val="19"/>
+          <w:szCs w:val="24"/>
+          <w:highlight w:val="white"/>
+        </w:rPr>
+        <w:t xml:space="preserve"> </w:t>
+      </w:r>
+      <w:r>
+        <w:rPr>
+          <w:rFonts w:hint="default" w:ascii="Cascadia Mono" w:hAnsi="Cascadia Mono" w:eastAsia="Cascadia Mono"/>
+          <w:color w:val="0000FF"/>
+          <w:sz w:val="19"/>
+          <w:szCs w:val="24"/>
+          <w:highlight w:val="white"/>
+        </w:rPr>
+        <w:t>async</w:t>
+      </w:r>
+      <w:r>
+        <w:rPr>
+          <w:rFonts w:hint="default" w:ascii="Cascadia Mono" w:hAnsi="Cascadia Mono" w:eastAsia="Cascadia Mono"/>
+          <w:color w:val="000000"/>
+          <w:sz w:val="19"/>
+          <w:szCs w:val="24"/>
+          <w:highlight w:val="white"/>
+        </w:rPr>
+        <w:t xml:space="preserve"> </w:t>
+      </w:r>
+      <w:r>
+        <w:rPr>
+          <w:rFonts w:hint="default" w:ascii="Cascadia Mono" w:hAnsi="Cascadia Mono" w:eastAsia="Cascadia Mono"/>
+          <w:color w:val="2B91AF"/>
+          <w:sz w:val="19"/>
+          <w:szCs w:val="24"/>
+          <w:highlight w:val="white"/>
+        </w:rPr>
+        <w:t>Task</w:t>
+      </w:r>
+      <w:r>
+        <w:rPr>
+          <w:rFonts w:hint="default" w:ascii="Cascadia Mono" w:hAnsi="Cascadia Mono" w:eastAsia="Cascadia Mono"/>
+          <w:color w:val="000000"/>
+          <w:sz w:val="19"/>
+          <w:szCs w:val="24"/>
+          <w:highlight w:val="white"/>
+        </w:rPr>
+        <w:t xml:space="preserve"> AvaliarArtista()</w:t>
+      </w:r>
+    </w:p>
+    <w:p>
+      <w:pPr>
+        <w:spacing w:beforeLines="0" w:afterLines="0"/>
+        <w:jc w:val="left"/>
+        <w:rPr>
+          <w:rFonts w:hint="default" w:ascii="Cascadia Mono" w:hAnsi="Cascadia Mono" w:eastAsia="Cascadia Mono"/>
+          <w:color w:val="000000"/>
+          <w:sz w:val="19"/>
+          <w:szCs w:val="24"/>
+          <w:highlight w:val="white"/>
+        </w:rPr>
+      </w:pPr>
+      <w:r>
+        <w:rPr>
+          <w:rFonts w:hint="default" w:ascii="Cascadia Mono" w:hAnsi="Cascadia Mono" w:eastAsia="Cascadia Mono"/>
+          <w:color w:val="000000"/>
+          <w:sz w:val="19"/>
+          <w:szCs w:val="24"/>
+          <w:highlight w:val="white"/>
+        </w:rPr>
+        <w:t>{</w:t>
+      </w:r>
+    </w:p>
+    <w:p>
+      <w:pPr>
+        <w:spacing w:beforeLines="0" w:afterLines="0"/>
+        <w:jc w:val="left"/>
+        <w:rPr>
+          <w:rFonts w:hint="default" w:ascii="Cascadia Mono" w:hAnsi="Cascadia Mono" w:eastAsia="Cascadia Mono"/>
+          <w:color w:val="000000"/>
+          <w:sz w:val="19"/>
+          <w:szCs w:val="24"/>
+          <w:highlight w:val="white"/>
+        </w:rPr>
+      </w:pPr>
+      <w:r>
+        <w:rPr>
+          <w:rFonts w:hint="default" w:ascii="Cascadia Mono" w:hAnsi="Cascadia Mono" w:eastAsia="Cascadia Mono"/>
+          <w:color w:val="000000"/>
+          <w:sz w:val="19"/>
+          <w:szCs w:val="24"/>
+          <w:highlight w:val="white"/>
+        </w:rPr>
+        <w:t xml:space="preserve">    </w:t>
+      </w:r>
+      <w:r>
+        <w:rPr>
+          <w:rFonts w:hint="default" w:ascii="Cascadia Mono" w:hAnsi="Cascadia Mono" w:eastAsia="Cascadia Mono"/>
+          <w:color w:val="0000FF"/>
+          <w:sz w:val="19"/>
+          <w:szCs w:val="24"/>
+          <w:highlight w:val="white"/>
+        </w:rPr>
+        <w:t>await</w:t>
+      </w:r>
+      <w:r>
+        <w:rPr>
+          <w:rFonts w:hint="default" w:ascii="Cascadia Mono" w:hAnsi="Cascadia Mono" w:eastAsia="Cascadia Mono"/>
+          <w:color w:val="000000"/>
+          <w:sz w:val="19"/>
+          <w:szCs w:val="24"/>
+          <w:highlight w:val="white"/>
+        </w:rPr>
+        <w:t xml:space="preserve"> artistaAPI.AvaliarArtistaAsync(Artista!.Id, Classificacao);</w:t>
+      </w:r>
+    </w:p>
+    <w:p>
+      <w:pPr>
+        <w:rPr>
+          <w:rFonts w:hint="default" w:ascii="Cascadia Mono" w:hAnsi="Cascadia Mono" w:eastAsia="Cascadia Mono"/>
+          <w:color w:val="0000FF"/>
+          <w:sz w:val="19"/>
+          <w:szCs w:val="24"/>
+          <w:highlight w:val="white"/>
+          <w:lang w:val="pt-BR"/>
+        </w:rPr>
+      </w:pPr>
+      <w:r>
+        <w:rPr>
+          <w:rFonts w:hint="default" w:ascii="Cascadia Mono" w:hAnsi="Cascadia Mono" w:eastAsia="Cascadia Mono"/>
+          <w:color w:val="000000"/>
+          <w:sz w:val="19"/>
+          <w:szCs w:val="24"/>
+          <w:highlight w:val="white"/>
+        </w:rPr>
+        <w:t>}</w:t>
+      </w:r>
+    </w:p>
+    <w:p>
+      <w:pPr>
+        <w:ind w:left="0" w:leftChars="0" w:firstLine="0" w:firstLineChars="0"/>
+        <w:rPr>
+          <w:rFonts w:hint="default" w:ascii="Cascadia Mono" w:hAnsi="Cascadia Mono" w:cs="Cascadia Mono"/>
+          <w:b w:val="0"/>
+          <w:bCs w:val="0"/>
+          <w:sz w:val="24"/>
+          <w:szCs w:val="24"/>
+          <w:lang w:val="pt-BR"/>
+        </w:rPr>
+      </w:pPr>
+    </w:p>
+    <w:p>
+      <w:pPr>
+        <w:ind w:left="0" w:leftChars="0" w:firstLine="0" w:firstLineChars="0"/>
+        <w:rPr>
+          <w:rFonts w:hint="default" w:ascii="Cascadia Mono" w:hAnsi="Cascadia Mono" w:cs="Cascadia Mono"/>
+          <w:b w:val="0"/>
+          <w:bCs w:val="0"/>
+          <w:sz w:val="24"/>
+          <w:szCs w:val="24"/>
+          <w:lang w:val="pt-BR"/>
+        </w:rPr>
+      </w:pPr>
+      <w:r>
+        <w:rPr>
+          <w:rFonts w:hint="default" w:ascii="Cascadia Mono" w:hAnsi="Cascadia Mono" w:cs="Cascadia Mono"/>
+          <w:b w:val="0"/>
+          <w:bCs w:val="0"/>
+          <w:sz w:val="24"/>
+          <w:szCs w:val="24"/>
+          <w:lang w:val="pt-BR"/>
+        </w:rPr>
+        <w:t>Definido dessa forma, na exibição de todos os artistas, eles já aparecem com sua classificação média, e acessando a página de detalhes, é dada a possibilidade de avaliar novamente o artista.</w:t>
+      </w:r>
+    </w:p>
+    <w:p>
+      <w:pPr>
+        <w:ind w:left="0" w:leftChars="0" w:firstLine="0" w:firstLineChars="0"/>
+        <w:rPr>
+          <w:rFonts w:hint="default" w:ascii="Cascadia Mono" w:hAnsi="Cascadia Mono" w:cs="Cascadia Mono"/>
+          <w:b w:val="0"/>
+          <w:bCs w:val="0"/>
+          <w:sz w:val="24"/>
+          <w:szCs w:val="24"/>
+          <w:lang w:val="pt-BR"/>
+        </w:rPr>
+      </w:pPr>
       <w:bookmarkStart w:id="0" w:name="_GoBack"/>
       <w:bookmarkEnd w:id="0"/>
     </w:p>
@@ -27321,13 +30798,28 @@
         <w:ind w:left="0" w:leftChars="0" w:firstLine="0" w:firstLineChars="0"/>
         <w:rPr>
           <w:rFonts w:hint="default" w:ascii="Cascadia Mono" w:hAnsi="Cascadia Mono" w:cs="Cascadia Mono"/>
-          <w:b w:val="0"/>
-          <w:bCs w:val="0"/>
-          <w:sz w:val="24"/>
-          <w:szCs w:val="24"/>
-          <w:lang w:val="pt-BR"/>
-        </w:rPr>
-      </w:pPr>
+          <w:b/>
+          <w:bCs/>
+          <w:i/>
+          <w:iCs/>
+          <w:sz w:val="24"/>
+          <w:szCs w:val="24"/>
+          <w:lang w:val="pt-BR"/>
+        </w:rPr>
+      </w:pPr>
+      <w:r>
+        <w:rPr>
+          <w:rFonts w:hint="default" w:ascii="Cascadia Mono" w:hAnsi="Cascadia Mono" w:cs="Cascadia Mono"/>
+          <w:b/>
+          <w:bCs/>
+          <w:i/>
+          <w:iCs/>
+          <w:sz w:val="24"/>
+          <w:szCs w:val="24"/>
+          <w:lang w:val="pt-BR"/>
+        </w:rPr>
+        <w:t>(seria bom explicitar que na página de exibição de artista, o que está sendo mostrado é a média, e mostrar na página de detalhes a nota daquele usuário para a banda, explicitando também que a nota é a do usuário, e não a média)</w:t>
+      </w:r>
     </w:p>
     <w:p>
       <w:pPr>
@@ -27341,149 +30833,56 @@
           <w:lang w:val="pt-BR"/>
         </w:rPr>
       </w:pPr>
-    </w:p>
-    <w:p>
-      <w:pPr>
-        <w:ind w:left="0" w:leftChars="0" w:firstLine="0" w:firstLineChars="0"/>
-        <w:rPr>
-          <w:rFonts w:hint="default" w:ascii="Cascadia Mono" w:hAnsi="Cascadia Mono" w:cs="Cascadia Mono"/>
-          <w:b w:val="0"/>
-          <w:bCs w:val="0"/>
-          <w:sz w:val="24"/>
-          <w:szCs w:val="24"/>
-          <w:lang w:val="pt-BR"/>
-        </w:rPr>
-      </w:pPr>
-    </w:p>
-    <w:p>
-      <w:pPr>
-        <w:ind w:left="0" w:leftChars="0" w:firstLine="0" w:firstLineChars="0"/>
-        <w:rPr>
-          <w:rFonts w:hint="default" w:ascii="Cascadia Mono" w:hAnsi="Cascadia Mono" w:cs="Cascadia Mono"/>
-          <w:b w:val="0"/>
-          <w:bCs w:val="0"/>
-          <w:sz w:val="24"/>
-          <w:szCs w:val="24"/>
-          <w:lang w:val="pt-BR"/>
-        </w:rPr>
-      </w:pPr>
-    </w:p>
-    <w:p>
-      <w:pPr>
-        <w:ind w:left="0" w:leftChars="0" w:firstLine="0" w:firstLineChars="0"/>
-        <w:rPr>
-          <w:rFonts w:hint="default" w:ascii="Cascadia Mono" w:hAnsi="Cascadia Mono" w:cs="Cascadia Mono"/>
-          <w:b w:val="0"/>
-          <w:bCs w:val="0"/>
-          <w:sz w:val="24"/>
-          <w:szCs w:val="24"/>
-          <w:lang w:val="pt-BR"/>
-        </w:rPr>
-      </w:pPr>
-    </w:p>
-    <w:p>
-      <w:pPr>
-        <w:ind w:left="0" w:leftChars="0" w:firstLine="0" w:firstLineChars="0"/>
-        <w:rPr>
-          <w:rFonts w:hint="default" w:ascii="Cascadia Mono" w:hAnsi="Cascadia Mono" w:cs="Cascadia Mono"/>
-          <w:b w:val="0"/>
-          <w:bCs w:val="0"/>
-          <w:sz w:val="24"/>
-          <w:szCs w:val="24"/>
-          <w:lang w:val="pt-BR"/>
-        </w:rPr>
-      </w:pPr>
-    </w:p>
-    <w:p>
-      <w:pPr>
-        <w:ind w:left="0" w:leftChars="0" w:firstLine="0" w:firstLineChars="0"/>
-        <w:rPr>
-          <w:rFonts w:hint="default" w:ascii="Cascadia Mono" w:hAnsi="Cascadia Mono" w:cs="Cascadia Mono"/>
-          <w:b w:val="0"/>
-          <w:bCs w:val="0"/>
-          <w:sz w:val="24"/>
-          <w:szCs w:val="24"/>
-          <w:lang w:val="pt-BR"/>
-        </w:rPr>
-      </w:pPr>
-    </w:p>
-    <w:p>
-      <w:pPr>
-        <w:ind w:left="0" w:leftChars="0" w:firstLine="0" w:firstLineChars="0"/>
-        <w:rPr>
-          <w:rFonts w:hint="default" w:ascii="Cascadia Mono" w:hAnsi="Cascadia Mono" w:cs="Cascadia Mono"/>
-          <w:b w:val="0"/>
-          <w:bCs w:val="0"/>
-          <w:sz w:val="24"/>
-          <w:szCs w:val="24"/>
-          <w:lang w:val="pt-BR"/>
-        </w:rPr>
-      </w:pPr>
-    </w:p>
-    <w:p>
-      <w:pPr>
-        <w:ind w:left="0" w:leftChars="0" w:firstLine="0" w:firstLineChars="0"/>
-        <w:rPr>
-          <w:rFonts w:hint="default" w:ascii="Cascadia Mono" w:hAnsi="Cascadia Mono" w:cs="Cascadia Mono"/>
-          <w:b w:val="0"/>
-          <w:bCs w:val="0"/>
-          <w:sz w:val="24"/>
-          <w:szCs w:val="24"/>
-          <w:lang w:val="pt-BR"/>
-        </w:rPr>
-      </w:pPr>
-    </w:p>
-    <w:p>
-      <w:pPr>
-        <w:ind w:left="0" w:leftChars="0" w:firstLine="0" w:firstLineChars="0"/>
-        <w:rPr>
-          <w:rFonts w:hint="default" w:ascii="Cascadia Mono" w:hAnsi="Cascadia Mono" w:cs="Cascadia Mono"/>
-          <w:b w:val="0"/>
-          <w:bCs w:val="0"/>
-          <w:sz w:val="24"/>
-          <w:szCs w:val="24"/>
-          <w:lang w:val="pt-BR"/>
-        </w:rPr>
-      </w:pPr>
-    </w:p>
-    <w:p>
-      <w:pPr>
-        <w:ind w:left="0" w:leftChars="0" w:firstLine="0" w:firstLineChars="0"/>
-        <w:rPr>
-          <w:rFonts w:hint="default" w:ascii="Cascadia Mono" w:hAnsi="Cascadia Mono" w:cs="Cascadia Mono"/>
-          <w:b w:val="0"/>
-          <w:bCs w:val="0"/>
-          <w:sz w:val="24"/>
-          <w:szCs w:val="24"/>
-          <w:lang w:val="pt-BR"/>
-        </w:rPr>
-      </w:pPr>
-    </w:p>
-    <w:p>
-      <w:pPr>
-        <w:ind w:left="0" w:leftChars="0" w:firstLine="0" w:firstLineChars="0"/>
-        <w:rPr>
-          <w:rFonts w:hint="default" w:ascii="Cascadia Mono" w:hAnsi="Cascadia Mono" w:cs="Cascadia Mono"/>
-          <w:b w:val="0"/>
-          <w:bCs w:val="0"/>
-          <w:sz w:val="24"/>
-          <w:szCs w:val="24"/>
-          <w:lang w:val="pt-BR"/>
-        </w:rPr>
-      </w:pPr>
-    </w:p>
-    <w:p>
-      <w:pPr>
-        <w:ind w:left="0" w:leftChars="0" w:firstLine="0" w:firstLineChars="0"/>
-        <w:rPr>
-          <w:rFonts w:hint="default" w:ascii="Cascadia Mono" w:hAnsi="Cascadia Mono" w:cs="Cascadia Mono"/>
-          <w:b w:val="0"/>
-          <w:bCs w:val="0"/>
-          <w:sz w:val="24"/>
-          <w:szCs w:val="24"/>
-          <w:lang w:val="pt-BR"/>
-        </w:rPr>
-      </w:pPr>
+      <w:r>
+        <w:drawing>
+          <wp:inline distT="0" distB="0" distL="114300" distR="114300">
+            <wp:extent cx="1229995" cy="2235200"/>
+            <wp:effectExtent l="0" t="0" r="8255" b="12700"/>
+            <wp:docPr id="5" name="Picture 1"/>
+            <wp:cNvGraphicFramePr>
+              <a:graphicFrameLocks xmlns:a="http://schemas.openxmlformats.org/drawingml/2006/main" noChangeAspect="1"/>
+            </wp:cNvGraphicFramePr>
+            <a:graphic xmlns:a="http://schemas.openxmlformats.org/drawingml/2006/main">
+              <a:graphicData uri="http://schemas.openxmlformats.org/drawingml/2006/picture">
+                <pic:pic xmlns:pic="http://schemas.openxmlformats.org/drawingml/2006/picture">
+                  <pic:nvPicPr>
+                    <pic:cNvPr id="5" name="Picture 1"/>
+                    <pic:cNvPicPr>
+                      <a:picLocks noChangeAspect="1"/>
+                    </pic:cNvPicPr>
+                  </pic:nvPicPr>
+                  <pic:blipFill>
+                    <a:blip r:embed="rId8"/>
+                    <a:stretch>
+                      <a:fillRect/>
+                    </a:stretch>
+                  </pic:blipFill>
+                  <pic:spPr>
+                    <a:xfrm>
+                      <a:off x="0" y="0"/>
+                      <a:ext cx="1229995" cy="2235200"/>
+                    </a:xfrm>
+                    <a:prstGeom prst="rect">
+                      <a:avLst/>
+                    </a:prstGeom>
+                    <a:noFill/>
+                    <a:ln>
+                      <a:noFill/>
+                    </a:ln>
+                  </pic:spPr>
+                </pic:pic>
+              </a:graphicData>
+            </a:graphic>
+          </wp:inline>
+        </w:drawing>
+      </w:r>
+      <w:r>
+        <w:rPr>
+          <w:rFonts w:hint="default"/>
+          <w:lang w:val="pt-BR"/>
+        </w:rPr>
+        <w:t xml:space="preserve"> </w:t>
+      </w:r>
     </w:p>
     <w:p>
       <w:pPr>

</xml_diff>